<commit_message>
Planung (Einleitung Ziele angefangen)
</commit_message>
<xml_diff>
--- a/Bachelor.docx
+++ b/Bachelor.docx
@@ -269,17 +269,6 @@
       <w:pPr>
         <w:jc w:val="center"/>
         <w:rPr>
-          <w:rFonts w:cs="Arial"/>
-          <w:b/>
-          <w:bCs/>
-          <w:szCs w:val="20"/>
-        </w:rPr>
-      </w:pPr>
-    </w:p>
-    <w:p>
-      <w:pPr>
-        <w:jc w:val="center"/>
-        <w:rPr>
           <w:b/>
           <w:bCs/>
           <w:sz w:val="28"/>
@@ -325,7 +314,6 @@
     </w:p>
     <w:p>
       <w:pPr>
-        <w:jc w:val="center"/>
         <w:rPr>
           <w:rFonts w:cs="Arial"/>
           <w:sz w:val="32"/>
@@ -335,17 +323,6 @@
     </w:p>
     <w:p>
       <w:pPr>
-        <w:jc w:val="center"/>
-        <w:rPr>
-          <w:rFonts w:cs="Arial"/>
-          <w:sz w:val="32"/>
-          <w:szCs w:val="32"/>
-        </w:rPr>
-      </w:pPr>
-    </w:p>
-    <w:p>
-      <w:pPr>
-        <w:jc w:val="center"/>
         <w:rPr>
           <w:rFonts w:cs="Arial"/>
           <w:sz w:val="32"/>
@@ -406,7 +383,6 @@
           <w:sz w:val="28"/>
           <w:szCs w:val="28"/>
         </w:rPr>
-        <w:lastRenderedPageBreak/>
         <w:t xml:space="preserve">Dipl.-Inf. Steffen </w:t>
       </w:r>
       <w:proofErr w:type="spellStart"/>
@@ -441,7 +417,7 @@
       <w:pPr>
         <w:pStyle w:val="1Rmisch"/>
       </w:pPr>
-      <w:bookmarkStart w:id="0" w:name="_Toc79234486"/>
+      <w:bookmarkStart w:id="0" w:name="_Toc79275349"/>
       <w:r>
         <w:lastRenderedPageBreak/>
         <w:t>Kurzfassung</w:t>
@@ -484,7 +460,7 @@
       <w:pPr>
         <w:pStyle w:val="1Rmisch"/>
       </w:pPr>
-      <w:bookmarkStart w:id="1" w:name="_Toc79234487"/>
+      <w:bookmarkStart w:id="1" w:name="_Toc79275350"/>
       <w:r>
         <w:t>Abstract</w:t>
       </w:r>
@@ -514,7 +490,7 @@
           <w:docGrid w:linePitch="360"/>
         </w:sectPr>
       </w:pPr>
-      <w:bookmarkStart w:id="2" w:name="_Toc79234488"/>
+      <w:bookmarkStart w:id="2" w:name="_Toc79275351"/>
       <w:r>
         <w:lastRenderedPageBreak/>
         <w:t>Aufgabenstellung</w:t>
@@ -578,7 +554,7 @@
           <w:r>
             <w:fldChar w:fldCharType="separate"/>
           </w:r>
-          <w:hyperlink w:anchor="_Toc79234486" w:history="1">
+          <w:hyperlink w:anchor="_Toc79275349" w:history="1">
             <w:r>
               <w:rPr>
                 <w:rStyle w:val="Hyperlink"/>
@@ -621,7 +597,7 @@
                 <w:noProof/>
                 <w:webHidden/>
               </w:rPr>
-              <w:instrText xml:space="preserve"> PAGEREF _Toc79234486 \h </w:instrText>
+              <w:instrText xml:space="preserve"> PAGEREF _Toc79275349 \h </w:instrText>
             </w:r>
             <w:r>
               <w:rPr>
@@ -662,7 +638,7 @@
               <w:lang w:eastAsia="de-DE"/>
             </w:rPr>
           </w:pPr>
-          <w:hyperlink w:anchor="_Toc79234487" w:history="1">
+          <w:hyperlink w:anchor="_Toc79275350" w:history="1">
             <w:r>
               <w:rPr>
                 <w:rStyle w:val="Hyperlink"/>
@@ -705,7 +681,7 @@
                 <w:noProof/>
                 <w:webHidden/>
               </w:rPr>
-              <w:instrText xml:space="preserve"> PAGEREF _Toc79234487 \h </w:instrText>
+              <w:instrText xml:space="preserve"> PAGEREF _Toc79275350 \h </w:instrText>
             </w:r>
             <w:r>
               <w:rPr>
@@ -746,7 +722,7 @@
               <w:lang w:eastAsia="de-DE"/>
             </w:rPr>
           </w:pPr>
-          <w:hyperlink w:anchor="_Toc79234488" w:history="1">
+          <w:hyperlink w:anchor="_Toc79275351" w:history="1">
             <w:r>
               <w:rPr>
                 <w:rStyle w:val="Hyperlink"/>
@@ -789,7 +765,7 @@
                 <w:noProof/>
                 <w:webHidden/>
               </w:rPr>
-              <w:instrText xml:space="preserve"> PAGEREF _Toc79234488 \h </w:instrText>
+              <w:instrText xml:space="preserve"> PAGEREF _Toc79275351 \h </w:instrText>
             </w:r>
             <w:r>
               <w:rPr>
@@ -830,7 +806,7 @@
               <w:lang w:eastAsia="de-DE"/>
             </w:rPr>
           </w:pPr>
-          <w:hyperlink w:anchor="_Toc79234489" w:history="1">
+          <w:hyperlink w:anchor="_Toc79275352" w:history="1">
             <w:r>
               <w:rPr>
                 <w:rStyle w:val="Hyperlink"/>
@@ -873,7 +849,7 @@
                 <w:noProof/>
                 <w:webHidden/>
               </w:rPr>
-              <w:instrText xml:space="preserve"> PAGEREF _Toc79234489 \h </w:instrText>
+              <w:instrText xml:space="preserve"> PAGEREF _Toc79275352 \h </w:instrText>
             </w:r>
             <w:r>
               <w:rPr>
@@ -914,7 +890,7 @@
               <w:lang w:eastAsia="de-DE"/>
             </w:rPr>
           </w:pPr>
-          <w:hyperlink w:anchor="_Toc79234490" w:history="1">
+          <w:hyperlink w:anchor="_Toc79275353" w:history="1">
             <w:r>
               <w:rPr>
                 <w:rStyle w:val="Hyperlink"/>
@@ -957,7 +933,7 @@
                 <w:noProof/>
                 <w:webHidden/>
               </w:rPr>
-              <w:instrText xml:space="preserve"> PAGEREF _Toc79234490 \h </w:instrText>
+              <w:instrText xml:space="preserve"> PAGEREF _Toc79275353 \h </w:instrText>
             </w:r>
             <w:r>
               <w:rPr>
@@ -1002,7 +978,7 @@
               <w:lang w:eastAsia="de-DE"/>
             </w:rPr>
           </w:pPr>
-          <w:hyperlink w:anchor="_Toc79234491" w:history="1">
+          <w:hyperlink w:anchor="_Toc79275354" w:history="1">
             <w:r>
               <w:rPr>
                 <w:rStyle w:val="Hyperlink"/>
@@ -1045,7 +1021,7 @@
                 <w:noProof/>
                 <w:webHidden/>
               </w:rPr>
-              <w:instrText xml:space="preserve"> PAGEREF _Toc79234491 \h </w:instrText>
+              <w:instrText xml:space="preserve"> PAGEREF _Toc79275354 \h </w:instrText>
             </w:r>
             <w:r>
               <w:rPr>
@@ -1090,7 +1066,7 @@
               <w:lang w:eastAsia="de-DE"/>
             </w:rPr>
           </w:pPr>
-          <w:hyperlink w:anchor="_Toc79234492" w:history="1">
+          <w:hyperlink w:anchor="_Toc79275355" w:history="1">
             <w:r>
               <w:rPr>
                 <w:rStyle w:val="Hyperlink"/>
@@ -1133,7 +1109,7 @@
                 <w:noProof/>
                 <w:webHidden/>
               </w:rPr>
-              <w:instrText xml:space="preserve"> PAGEREF _Toc79234492 \h </w:instrText>
+              <w:instrText xml:space="preserve"> PAGEREF _Toc79275355 \h </w:instrText>
             </w:r>
             <w:r>
               <w:rPr>
@@ -1174,7 +1150,7 @@
               <w:lang w:eastAsia="de-DE"/>
             </w:rPr>
           </w:pPr>
-          <w:hyperlink w:anchor="_Toc79234493" w:history="1">
+          <w:hyperlink w:anchor="_Toc79275356" w:history="1">
             <w:r>
               <w:rPr>
                 <w:rStyle w:val="Hyperlink"/>
@@ -1217,7 +1193,7 @@
                 <w:noProof/>
                 <w:webHidden/>
               </w:rPr>
-              <w:instrText xml:space="preserve"> PAGEREF _Toc79234493 \h </w:instrText>
+              <w:instrText xml:space="preserve"> PAGEREF _Toc79275356 \h </w:instrText>
             </w:r>
             <w:r>
               <w:rPr>
@@ -1237,7 +1213,7 @@
                 <w:noProof/>
                 <w:webHidden/>
               </w:rPr>
-              <w:t>1</w:t>
+              <w:t>2</w:t>
             </w:r>
             <w:r>
               <w:rPr>
@@ -1262,7 +1238,7 @@
               <w:lang w:eastAsia="de-DE"/>
             </w:rPr>
           </w:pPr>
-          <w:hyperlink w:anchor="_Toc79234494" w:history="1">
+          <w:hyperlink w:anchor="_Toc79275357" w:history="1">
             <w:r>
               <w:rPr>
                 <w:rStyle w:val="Hyperlink"/>
@@ -1305,7 +1281,7 @@
                 <w:noProof/>
                 <w:webHidden/>
               </w:rPr>
-              <w:instrText xml:space="preserve"> PAGEREF _Toc79234494 \h </w:instrText>
+              <w:instrText xml:space="preserve"> PAGEREF _Toc79275357 \h </w:instrText>
             </w:r>
             <w:r>
               <w:rPr>
@@ -1325,7 +1301,7 @@
                 <w:noProof/>
                 <w:webHidden/>
               </w:rPr>
-              <w:t>1</w:t>
+              <w:t>2</w:t>
             </w:r>
             <w:r>
               <w:rPr>
@@ -1350,7 +1326,7 @@
               <w:lang w:eastAsia="de-DE"/>
             </w:rPr>
           </w:pPr>
-          <w:hyperlink w:anchor="_Toc79234495" w:history="1">
+          <w:hyperlink w:anchor="_Toc79275358" w:history="1">
             <w:r>
               <w:rPr>
                 <w:rStyle w:val="Hyperlink"/>
@@ -1393,7 +1369,7 @@
                 <w:noProof/>
                 <w:webHidden/>
               </w:rPr>
-              <w:instrText xml:space="preserve"> PAGEREF _Toc79234495 \h </w:instrText>
+              <w:instrText xml:space="preserve"> PAGEREF _Toc79275358 \h </w:instrText>
             </w:r>
             <w:r>
               <w:rPr>
@@ -1413,7 +1389,7 @@
                 <w:noProof/>
                 <w:webHidden/>
               </w:rPr>
-              <w:t>1</w:t>
+              <w:t>2</w:t>
             </w:r>
             <w:r>
               <w:rPr>
@@ -1438,7 +1414,7 @@
               <w:lang w:eastAsia="de-DE"/>
             </w:rPr>
           </w:pPr>
-          <w:hyperlink w:anchor="_Toc79234496" w:history="1">
+          <w:hyperlink w:anchor="_Toc79275359" w:history="1">
             <w:r>
               <w:rPr>
                 <w:rStyle w:val="Hyperlink"/>
@@ -1481,7 +1457,7 @@
                 <w:noProof/>
                 <w:webHidden/>
               </w:rPr>
-              <w:instrText xml:space="preserve"> PAGEREF _Toc79234496 \h </w:instrText>
+              <w:instrText xml:space="preserve"> PAGEREF _Toc79275359 \h </w:instrText>
             </w:r>
             <w:r>
               <w:rPr>
@@ -1501,7 +1477,7 @@
                 <w:noProof/>
                 <w:webHidden/>
               </w:rPr>
-              <w:t>1</w:t>
+              <w:t>2</w:t>
             </w:r>
             <w:r>
               <w:rPr>
@@ -1526,7 +1502,7 @@
               <w:lang w:eastAsia="de-DE"/>
             </w:rPr>
           </w:pPr>
-          <w:hyperlink w:anchor="_Toc79234497" w:history="1">
+          <w:hyperlink w:anchor="_Toc79275360" w:history="1">
             <w:r>
               <w:rPr>
                 <w:rStyle w:val="Hyperlink"/>
@@ -1569,7 +1545,7 @@
                 <w:noProof/>
                 <w:webHidden/>
               </w:rPr>
-              <w:instrText xml:space="preserve"> PAGEREF _Toc79234497 \h </w:instrText>
+              <w:instrText xml:space="preserve"> PAGEREF _Toc79275360 \h </w:instrText>
             </w:r>
             <w:r>
               <w:rPr>
@@ -1589,7 +1565,7 @@
                 <w:noProof/>
                 <w:webHidden/>
               </w:rPr>
-              <w:t>1</w:t>
+              <w:t>3</w:t>
             </w:r>
             <w:r>
               <w:rPr>
@@ -1614,7 +1590,7 @@
               <w:lang w:eastAsia="de-DE"/>
             </w:rPr>
           </w:pPr>
-          <w:hyperlink w:anchor="_Toc79234498" w:history="1">
+          <w:hyperlink w:anchor="_Toc79275361" w:history="1">
             <w:r>
               <w:rPr>
                 <w:rStyle w:val="Hyperlink"/>
@@ -1657,7 +1633,7 @@
                 <w:noProof/>
                 <w:webHidden/>
               </w:rPr>
-              <w:instrText xml:space="preserve"> PAGEREF _Toc79234498 \h </w:instrText>
+              <w:instrText xml:space="preserve"> PAGEREF _Toc79275361 \h </w:instrText>
             </w:r>
             <w:r>
               <w:rPr>
@@ -1677,7 +1653,7 @@
                 <w:noProof/>
                 <w:webHidden/>
               </w:rPr>
-              <w:t>1</w:t>
+              <w:t>3</w:t>
             </w:r>
             <w:r>
               <w:rPr>
@@ -1702,7 +1678,7 @@
               <w:lang w:eastAsia="de-DE"/>
             </w:rPr>
           </w:pPr>
-          <w:hyperlink w:anchor="_Toc79234499" w:history="1">
+          <w:hyperlink w:anchor="_Toc79275362" w:history="1">
             <w:r>
               <w:rPr>
                 <w:rStyle w:val="Hyperlink"/>
@@ -1745,7 +1721,7 @@
                 <w:noProof/>
                 <w:webHidden/>
               </w:rPr>
-              <w:instrText xml:space="preserve"> PAGEREF _Toc79234499 \h </w:instrText>
+              <w:instrText xml:space="preserve"> PAGEREF _Toc79275362 \h </w:instrText>
             </w:r>
             <w:r>
               <w:rPr>
@@ -1765,7 +1741,7 @@
                 <w:noProof/>
                 <w:webHidden/>
               </w:rPr>
-              <w:t>2</w:t>
+              <w:t>4</w:t>
             </w:r>
             <w:r>
               <w:rPr>
@@ -1790,7 +1766,7 @@
               <w:lang w:eastAsia="de-DE"/>
             </w:rPr>
           </w:pPr>
-          <w:hyperlink w:anchor="_Toc79234500" w:history="1">
+          <w:hyperlink w:anchor="_Toc79275363" w:history="1">
             <w:r>
               <w:rPr>
                 <w:rStyle w:val="Hyperlink"/>
@@ -1833,7 +1809,7 @@
                 <w:noProof/>
                 <w:webHidden/>
               </w:rPr>
-              <w:instrText xml:space="preserve"> PAGEREF _Toc79234500 \h </w:instrText>
+              <w:instrText xml:space="preserve"> PAGEREF _Toc79275363 \h </w:instrText>
             </w:r>
             <w:r>
               <w:rPr>
@@ -1853,7 +1829,7 @@
                 <w:noProof/>
                 <w:webHidden/>
               </w:rPr>
-              <w:t>2</w:t>
+              <w:t>4</w:t>
             </w:r>
             <w:r>
               <w:rPr>
@@ -1878,7 +1854,7 @@
               <w:lang w:eastAsia="de-DE"/>
             </w:rPr>
           </w:pPr>
-          <w:hyperlink w:anchor="_Toc79234501" w:history="1">
+          <w:hyperlink w:anchor="_Toc79275364" w:history="1">
             <w:r>
               <w:rPr>
                 <w:rStyle w:val="Hyperlink"/>
@@ -1921,7 +1897,7 @@
                 <w:noProof/>
                 <w:webHidden/>
               </w:rPr>
-              <w:instrText xml:space="preserve"> PAGEREF _Toc79234501 \h </w:instrText>
+              <w:instrText xml:space="preserve"> PAGEREF _Toc79275364 \h </w:instrText>
             </w:r>
             <w:r>
               <w:rPr>
@@ -1941,7 +1917,7 @@
                 <w:noProof/>
                 <w:webHidden/>
               </w:rPr>
-              <w:t>3</w:t>
+              <w:t>5</w:t>
             </w:r>
             <w:r>
               <w:rPr>
@@ -1966,7 +1942,7 @@
               <w:lang w:eastAsia="de-DE"/>
             </w:rPr>
           </w:pPr>
-          <w:hyperlink w:anchor="_Toc79234502" w:history="1">
+          <w:hyperlink w:anchor="_Toc79275365" w:history="1">
             <w:r>
               <w:rPr>
                 <w:rStyle w:val="Hyperlink"/>
@@ -2009,7 +1985,7 @@
                 <w:noProof/>
                 <w:webHidden/>
               </w:rPr>
-              <w:instrText xml:space="preserve"> PAGEREF _Toc79234502 \h </w:instrText>
+              <w:instrText xml:space="preserve"> PAGEREF _Toc79275365 \h </w:instrText>
             </w:r>
             <w:r>
               <w:rPr>
@@ -2029,7 +2005,7 @@
                 <w:noProof/>
                 <w:webHidden/>
               </w:rPr>
-              <w:t>3</w:t>
+              <w:t>5</w:t>
             </w:r>
             <w:r>
               <w:rPr>
@@ -2054,7 +2030,7 @@
               <w:lang w:eastAsia="de-DE"/>
             </w:rPr>
           </w:pPr>
-          <w:hyperlink w:anchor="_Toc79234503" w:history="1">
+          <w:hyperlink w:anchor="_Toc79275366" w:history="1">
             <w:r>
               <w:rPr>
                 <w:rStyle w:val="Hyperlink"/>
@@ -2097,7 +2073,7 @@
                 <w:noProof/>
                 <w:webHidden/>
               </w:rPr>
-              <w:instrText xml:space="preserve"> PAGEREF _Toc79234503 \h </w:instrText>
+              <w:instrText xml:space="preserve"> PAGEREF _Toc79275366 \h </w:instrText>
             </w:r>
             <w:r>
               <w:rPr>
@@ -2117,7 +2093,7 @@
                 <w:noProof/>
                 <w:webHidden/>
               </w:rPr>
-              <w:t>3</w:t>
+              <w:t>5</w:t>
             </w:r>
             <w:r>
               <w:rPr>
@@ -2142,7 +2118,7 @@
               <w:lang w:eastAsia="de-DE"/>
             </w:rPr>
           </w:pPr>
-          <w:hyperlink w:anchor="_Toc79234504" w:history="1">
+          <w:hyperlink w:anchor="_Toc79275367" w:history="1">
             <w:r>
               <w:rPr>
                 <w:rStyle w:val="Hyperlink"/>
@@ -2185,7 +2161,7 @@
                 <w:noProof/>
                 <w:webHidden/>
               </w:rPr>
-              <w:instrText xml:space="preserve"> PAGEREF _Toc79234504 \h </w:instrText>
+              <w:instrText xml:space="preserve"> PAGEREF _Toc79275367 \h </w:instrText>
             </w:r>
             <w:r>
               <w:rPr>
@@ -2205,7 +2181,7 @@
                 <w:noProof/>
                 <w:webHidden/>
               </w:rPr>
-              <w:t>3</w:t>
+              <w:t>5</w:t>
             </w:r>
             <w:r>
               <w:rPr>
@@ -2230,7 +2206,7 @@
               <w:lang w:eastAsia="de-DE"/>
             </w:rPr>
           </w:pPr>
-          <w:hyperlink w:anchor="_Toc79234505" w:history="1">
+          <w:hyperlink w:anchor="_Toc79275368" w:history="1">
             <w:r>
               <w:rPr>
                 <w:rStyle w:val="Hyperlink"/>
@@ -2273,7 +2249,7 @@
                 <w:noProof/>
                 <w:webHidden/>
               </w:rPr>
-              <w:instrText xml:space="preserve"> PAGEREF _Toc79234505 \h </w:instrText>
+              <w:instrText xml:space="preserve"> PAGEREF _Toc79275368 \h </w:instrText>
             </w:r>
             <w:r>
               <w:rPr>
@@ -2293,7 +2269,7 @@
                 <w:noProof/>
                 <w:webHidden/>
               </w:rPr>
-              <w:t>3</w:t>
+              <w:t>5</w:t>
             </w:r>
             <w:r>
               <w:rPr>
@@ -2318,7 +2294,7 @@
               <w:lang w:eastAsia="de-DE"/>
             </w:rPr>
           </w:pPr>
-          <w:hyperlink w:anchor="_Toc79234506" w:history="1">
+          <w:hyperlink w:anchor="_Toc79275369" w:history="1">
             <w:r>
               <w:rPr>
                 <w:rStyle w:val="Hyperlink"/>
@@ -2340,7 +2316,7 @@
                 <w:rStyle w:val="Hyperlink"/>
                 <w:noProof/>
               </w:rPr>
-              <w:t>Token</w:t>
+              <w:t>JSON Webtoken</w:t>
             </w:r>
             <w:r>
               <w:rPr>
@@ -2361,7 +2337,7 @@
                 <w:noProof/>
                 <w:webHidden/>
               </w:rPr>
-              <w:instrText xml:space="preserve"> PAGEREF _Toc79234506 \h </w:instrText>
+              <w:instrText xml:space="preserve"> PAGEREF _Toc79275369 \h </w:instrText>
             </w:r>
             <w:r>
               <w:rPr>
@@ -2381,7 +2357,7 @@
                 <w:noProof/>
                 <w:webHidden/>
               </w:rPr>
-              <w:t>3</w:t>
+              <w:t>5</w:t>
             </w:r>
             <w:r>
               <w:rPr>
@@ -2402,7 +2378,7 @@
               <w:lang w:eastAsia="de-DE"/>
             </w:rPr>
           </w:pPr>
-          <w:hyperlink w:anchor="_Toc79234507" w:history="1">
+          <w:hyperlink w:anchor="_Toc79275370" w:history="1">
             <w:r>
               <w:rPr>
                 <w:rStyle w:val="Hyperlink"/>
@@ -2445,7 +2421,7 @@
                 <w:noProof/>
                 <w:webHidden/>
               </w:rPr>
-              <w:instrText xml:space="preserve"> PAGEREF _Toc79234507 \h </w:instrText>
+              <w:instrText xml:space="preserve"> PAGEREF _Toc79275370 \h </w:instrText>
             </w:r>
             <w:r>
               <w:rPr>
@@ -2465,7 +2441,7 @@
                 <w:noProof/>
                 <w:webHidden/>
               </w:rPr>
-              <w:t>3</w:t>
+              <w:t>5</w:t>
             </w:r>
             <w:r>
               <w:rPr>
@@ -2490,7 +2466,7 @@
               <w:lang w:eastAsia="de-DE"/>
             </w:rPr>
           </w:pPr>
-          <w:hyperlink w:anchor="_Toc79234508" w:history="1">
+          <w:hyperlink w:anchor="_Toc79275371" w:history="1">
             <w:r>
               <w:rPr>
                 <w:rStyle w:val="Hyperlink"/>
@@ -2533,7 +2509,7 @@
                 <w:noProof/>
                 <w:webHidden/>
               </w:rPr>
-              <w:instrText xml:space="preserve"> PAGEREF _Toc79234508 \h </w:instrText>
+              <w:instrText xml:space="preserve"> PAGEREF _Toc79275371 \h </w:instrText>
             </w:r>
             <w:r>
               <w:rPr>
@@ -2553,7 +2529,7 @@
                 <w:noProof/>
                 <w:webHidden/>
               </w:rPr>
-              <w:t>3</w:t>
+              <w:t>5</w:t>
             </w:r>
             <w:r>
               <w:rPr>
@@ -2578,7 +2554,7 @@
               <w:lang w:eastAsia="de-DE"/>
             </w:rPr>
           </w:pPr>
-          <w:hyperlink w:anchor="_Toc79234509" w:history="1">
+          <w:hyperlink w:anchor="_Toc79275372" w:history="1">
             <w:r>
               <w:rPr>
                 <w:rStyle w:val="Hyperlink"/>
@@ -2621,7 +2597,7 @@
                 <w:noProof/>
                 <w:webHidden/>
               </w:rPr>
-              <w:instrText xml:space="preserve"> PAGEREF _Toc79234509 \h </w:instrText>
+              <w:instrText xml:space="preserve"> PAGEREF _Toc79275372 \h </w:instrText>
             </w:r>
             <w:r>
               <w:rPr>
@@ -2641,7 +2617,7 @@
                 <w:noProof/>
                 <w:webHidden/>
               </w:rPr>
-              <w:t>3</w:t>
+              <w:t>5</w:t>
             </w:r>
             <w:r>
               <w:rPr>
@@ -2662,7 +2638,7 @@
               <w:lang w:eastAsia="de-DE"/>
             </w:rPr>
           </w:pPr>
-          <w:hyperlink w:anchor="_Toc79234510" w:history="1">
+          <w:hyperlink w:anchor="_Toc79275373" w:history="1">
             <w:r>
               <w:rPr>
                 <w:rStyle w:val="Hyperlink"/>
@@ -2705,7 +2681,7 @@
                 <w:noProof/>
                 <w:webHidden/>
               </w:rPr>
-              <w:instrText xml:space="preserve"> PAGEREF _Toc79234510 \h </w:instrText>
+              <w:instrText xml:space="preserve"> PAGEREF _Toc79275373 \h </w:instrText>
             </w:r>
             <w:r>
               <w:rPr>
@@ -2725,7 +2701,7 @@
                 <w:noProof/>
                 <w:webHidden/>
               </w:rPr>
-              <w:t>3</w:t>
+              <w:t>5</w:t>
             </w:r>
             <w:r>
               <w:rPr>
@@ -2750,7 +2726,7 @@
               <w:lang w:eastAsia="de-DE"/>
             </w:rPr>
           </w:pPr>
-          <w:hyperlink w:anchor="_Toc79234511" w:history="1">
+          <w:hyperlink w:anchor="_Toc79275374" w:history="1">
             <w:r>
               <w:rPr>
                 <w:rStyle w:val="Hyperlink"/>
@@ -2793,7 +2769,7 @@
                 <w:noProof/>
                 <w:webHidden/>
               </w:rPr>
-              <w:instrText xml:space="preserve"> PAGEREF _Toc79234511 \h </w:instrText>
+              <w:instrText xml:space="preserve"> PAGEREF _Toc79275374 \h </w:instrText>
             </w:r>
             <w:r>
               <w:rPr>
@@ -2813,7 +2789,7 @@
                 <w:noProof/>
                 <w:webHidden/>
               </w:rPr>
-              <w:t>3</w:t>
+              <w:t>5</w:t>
             </w:r>
             <w:r>
               <w:rPr>
@@ -2838,7 +2814,7 @@
               <w:lang w:eastAsia="de-DE"/>
             </w:rPr>
           </w:pPr>
-          <w:hyperlink w:anchor="_Toc79234512" w:history="1">
+          <w:hyperlink w:anchor="_Toc79275375" w:history="1">
             <w:r>
               <w:rPr>
                 <w:rStyle w:val="Hyperlink"/>
@@ -2881,7 +2857,7 @@
                 <w:noProof/>
                 <w:webHidden/>
               </w:rPr>
-              <w:instrText xml:space="preserve"> PAGEREF _Toc79234512 \h </w:instrText>
+              <w:instrText xml:space="preserve"> PAGEREF _Toc79275375 \h </w:instrText>
             </w:r>
             <w:r>
               <w:rPr>
@@ -2901,7 +2877,7 @@
                 <w:noProof/>
                 <w:webHidden/>
               </w:rPr>
-              <w:t>3</w:t>
+              <w:t>5</w:t>
             </w:r>
             <w:r>
               <w:rPr>
@@ -2926,7 +2902,7 @@
               <w:lang w:eastAsia="de-DE"/>
             </w:rPr>
           </w:pPr>
-          <w:hyperlink w:anchor="_Toc79234513" w:history="1">
+          <w:hyperlink w:anchor="_Toc79275376" w:history="1">
             <w:r>
               <w:rPr>
                 <w:rStyle w:val="Hyperlink"/>
@@ -2969,7 +2945,7 @@
                 <w:noProof/>
                 <w:webHidden/>
               </w:rPr>
-              <w:instrText xml:space="preserve"> PAGEREF _Toc79234513 \h </w:instrText>
+              <w:instrText xml:space="preserve"> PAGEREF _Toc79275376 \h </w:instrText>
             </w:r>
             <w:r>
               <w:rPr>
@@ -2989,7 +2965,7 @@
                 <w:noProof/>
                 <w:webHidden/>
               </w:rPr>
-              <w:t>3</w:t>
+              <w:t>6</w:t>
             </w:r>
             <w:r>
               <w:rPr>
@@ -3014,7 +2990,7 @@
               <w:lang w:eastAsia="de-DE"/>
             </w:rPr>
           </w:pPr>
-          <w:hyperlink w:anchor="_Toc79234514" w:history="1">
+          <w:hyperlink w:anchor="_Toc79275377" w:history="1">
             <w:r>
               <w:rPr>
                 <w:rStyle w:val="Hyperlink"/>
@@ -3057,7 +3033,7 @@
                 <w:noProof/>
                 <w:webHidden/>
               </w:rPr>
-              <w:instrText xml:space="preserve"> PAGEREF _Toc79234514 \h </w:instrText>
+              <w:instrText xml:space="preserve"> PAGEREF _Toc79275377 \h </w:instrText>
             </w:r>
             <w:r>
               <w:rPr>
@@ -3077,7 +3053,7 @@
                 <w:noProof/>
                 <w:webHidden/>
               </w:rPr>
-              <w:t>3</w:t>
+              <w:t>6</w:t>
             </w:r>
             <w:r>
               <w:rPr>
@@ -3102,7 +3078,7 @@
               <w:lang w:eastAsia="de-DE"/>
             </w:rPr>
           </w:pPr>
-          <w:hyperlink w:anchor="_Toc79234515" w:history="1">
+          <w:hyperlink w:anchor="_Toc79275378" w:history="1">
             <w:r>
               <w:rPr>
                 <w:rStyle w:val="Hyperlink"/>
@@ -3145,7 +3121,7 @@
                 <w:noProof/>
                 <w:webHidden/>
               </w:rPr>
-              <w:instrText xml:space="preserve"> PAGEREF _Toc79234515 \h </w:instrText>
+              <w:instrText xml:space="preserve"> PAGEREF _Toc79275378 \h </w:instrText>
             </w:r>
             <w:r>
               <w:rPr>
@@ -3165,7 +3141,7 @@
                 <w:noProof/>
                 <w:webHidden/>
               </w:rPr>
-              <w:t>3</w:t>
+              <w:t>6</w:t>
             </w:r>
             <w:r>
               <w:rPr>
@@ -3190,7 +3166,7 @@
               <w:lang w:eastAsia="de-DE"/>
             </w:rPr>
           </w:pPr>
-          <w:hyperlink w:anchor="_Toc79234516" w:history="1">
+          <w:hyperlink w:anchor="_Toc79275379" w:history="1">
             <w:r>
               <w:rPr>
                 <w:rStyle w:val="Hyperlink"/>
@@ -3233,7 +3209,7 @@
                 <w:noProof/>
                 <w:webHidden/>
               </w:rPr>
-              <w:instrText xml:space="preserve"> PAGEREF _Toc79234516 \h </w:instrText>
+              <w:instrText xml:space="preserve"> PAGEREF _Toc79275379 \h </w:instrText>
             </w:r>
             <w:r>
               <w:rPr>
@@ -3253,7 +3229,7 @@
                 <w:noProof/>
                 <w:webHidden/>
               </w:rPr>
-              <w:t>3</w:t>
+              <w:t>6</w:t>
             </w:r>
             <w:r>
               <w:rPr>
@@ -3278,7 +3254,7 @@
               <w:lang w:eastAsia="de-DE"/>
             </w:rPr>
           </w:pPr>
-          <w:hyperlink w:anchor="_Toc79234517" w:history="1">
+          <w:hyperlink w:anchor="_Toc79275380" w:history="1">
             <w:r>
               <w:rPr>
                 <w:rStyle w:val="Hyperlink"/>
@@ -3321,7 +3297,7 @@
                 <w:noProof/>
                 <w:webHidden/>
               </w:rPr>
-              <w:instrText xml:space="preserve"> PAGEREF _Toc79234517 \h </w:instrText>
+              <w:instrText xml:space="preserve"> PAGEREF _Toc79275380 \h </w:instrText>
             </w:r>
             <w:r>
               <w:rPr>
@@ -3341,7 +3317,7 @@
                 <w:noProof/>
                 <w:webHidden/>
               </w:rPr>
-              <w:t>4</w:t>
+              <w:t>6</w:t>
             </w:r>
             <w:r>
               <w:rPr>
@@ -3366,7 +3342,7 @@
               <w:lang w:eastAsia="de-DE"/>
             </w:rPr>
           </w:pPr>
-          <w:hyperlink w:anchor="_Toc79234518" w:history="1">
+          <w:hyperlink w:anchor="_Toc79275381" w:history="1">
             <w:r>
               <w:rPr>
                 <w:rStyle w:val="Hyperlink"/>
@@ -3409,7 +3385,7 @@
                 <w:noProof/>
                 <w:webHidden/>
               </w:rPr>
-              <w:instrText xml:space="preserve"> PAGEREF _Toc79234518 \h </w:instrText>
+              <w:instrText xml:space="preserve"> PAGEREF _Toc79275381 \h </w:instrText>
             </w:r>
             <w:r>
               <w:rPr>
@@ -3429,7 +3405,7 @@
                 <w:noProof/>
                 <w:webHidden/>
               </w:rPr>
-              <w:t>4</w:t>
+              <w:t>6</w:t>
             </w:r>
             <w:r>
               <w:rPr>
@@ -3454,7 +3430,7 @@
               <w:lang w:eastAsia="de-DE"/>
             </w:rPr>
           </w:pPr>
-          <w:hyperlink w:anchor="_Toc79234519" w:history="1">
+          <w:hyperlink w:anchor="_Toc79275382" w:history="1">
             <w:r>
               <w:rPr>
                 <w:rStyle w:val="Hyperlink"/>
@@ -3497,7 +3473,7 @@
                 <w:noProof/>
                 <w:webHidden/>
               </w:rPr>
-              <w:instrText xml:space="preserve"> PAGEREF _Toc79234519 \h </w:instrText>
+              <w:instrText xml:space="preserve"> PAGEREF _Toc79275382 \h </w:instrText>
             </w:r>
             <w:r>
               <w:rPr>
@@ -3517,7 +3493,7 @@
                 <w:noProof/>
                 <w:webHidden/>
               </w:rPr>
-              <w:t>4</w:t>
+              <w:t>6</w:t>
             </w:r>
             <w:r>
               <w:rPr>
@@ -3542,7 +3518,7 @@
               <w:lang w:eastAsia="de-DE"/>
             </w:rPr>
           </w:pPr>
-          <w:hyperlink w:anchor="_Toc79234520" w:history="1">
+          <w:hyperlink w:anchor="_Toc79275383" w:history="1">
             <w:r>
               <w:rPr>
                 <w:rStyle w:val="Hyperlink"/>
@@ -3585,7 +3561,7 @@
                 <w:noProof/>
                 <w:webHidden/>
               </w:rPr>
-              <w:instrText xml:space="preserve"> PAGEREF _Toc79234520 \h </w:instrText>
+              <w:instrText xml:space="preserve"> PAGEREF _Toc79275383 \h </w:instrText>
             </w:r>
             <w:r>
               <w:rPr>
@@ -3605,7 +3581,7 @@
                 <w:noProof/>
                 <w:webHidden/>
               </w:rPr>
-              <w:t>4</w:t>
+              <w:t>6</w:t>
             </w:r>
             <w:r>
               <w:rPr>
@@ -3626,7 +3602,7 @@
               <w:lang w:eastAsia="de-DE"/>
             </w:rPr>
           </w:pPr>
-          <w:hyperlink w:anchor="_Toc79234521" w:history="1">
+          <w:hyperlink w:anchor="_Toc79275384" w:history="1">
             <w:r>
               <w:rPr>
                 <w:rStyle w:val="Hyperlink"/>
@@ -3669,7 +3645,7 @@
                 <w:noProof/>
                 <w:webHidden/>
               </w:rPr>
-              <w:instrText xml:space="preserve"> PAGEREF _Toc79234521 \h </w:instrText>
+              <w:instrText xml:space="preserve"> PAGEREF _Toc79275384 \h </w:instrText>
             </w:r>
             <w:r>
               <w:rPr>
@@ -3689,7 +3665,7 @@
                 <w:noProof/>
                 <w:webHidden/>
               </w:rPr>
-              <w:t>4</w:t>
+              <w:t>6</w:t>
             </w:r>
             <w:r>
               <w:rPr>
@@ -3710,7 +3686,7 @@
               <w:lang w:eastAsia="de-DE"/>
             </w:rPr>
           </w:pPr>
-          <w:hyperlink w:anchor="_Toc79234522" w:history="1">
+          <w:hyperlink w:anchor="_Toc79275385" w:history="1">
             <w:r>
               <w:rPr>
                 <w:rStyle w:val="Hyperlink"/>
@@ -3753,7 +3729,7 @@
                 <w:noProof/>
                 <w:webHidden/>
               </w:rPr>
-              <w:instrText xml:space="preserve"> PAGEREF _Toc79234522 \h </w:instrText>
+              <w:instrText xml:space="preserve"> PAGEREF _Toc79275385 \h </w:instrText>
             </w:r>
             <w:r>
               <w:rPr>
@@ -3773,7 +3749,7 @@
                 <w:noProof/>
                 <w:webHidden/>
               </w:rPr>
-              <w:t>4</w:t>
+              <w:t>6</w:t>
             </w:r>
             <w:r>
               <w:rPr>
@@ -3798,7 +3774,7 @@
               <w:lang w:eastAsia="de-DE"/>
             </w:rPr>
           </w:pPr>
-          <w:hyperlink w:anchor="_Toc79234523" w:history="1">
+          <w:hyperlink w:anchor="_Toc79275386" w:history="1">
             <w:r>
               <w:rPr>
                 <w:rStyle w:val="Hyperlink"/>
@@ -3841,7 +3817,7 @@
                 <w:noProof/>
                 <w:webHidden/>
               </w:rPr>
-              <w:instrText xml:space="preserve"> PAGEREF _Toc79234523 \h </w:instrText>
+              <w:instrText xml:space="preserve"> PAGEREF _Toc79275386 \h </w:instrText>
             </w:r>
             <w:r>
               <w:rPr>
@@ -3861,7 +3837,7 @@
                 <w:noProof/>
                 <w:webHidden/>
               </w:rPr>
-              <w:t>4</w:t>
+              <w:t>6</w:t>
             </w:r>
             <w:r>
               <w:rPr>
@@ -3886,7 +3862,7 @@
               <w:lang w:eastAsia="de-DE"/>
             </w:rPr>
           </w:pPr>
-          <w:hyperlink w:anchor="_Toc79234524" w:history="1">
+          <w:hyperlink w:anchor="_Toc79275387" w:history="1">
             <w:r>
               <w:rPr>
                 <w:rStyle w:val="Hyperlink"/>
@@ -3929,7 +3905,7 @@
                 <w:noProof/>
                 <w:webHidden/>
               </w:rPr>
-              <w:instrText xml:space="preserve"> PAGEREF _Toc79234524 \h </w:instrText>
+              <w:instrText xml:space="preserve"> PAGEREF _Toc79275387 \h </w:instrText>
             </w:r>
             <w:r>
               <w:rPr>
@@ -3949,7 +3925,7 @@
                 <w:noProof/>
                 <w:webHidden/>
               </w:rPr>
-              <w:t>4</w:t>
+              <w:t>6</w:t>
             </w:r>
             <w:r>
               <w:rPr>
@@ -3970,7 +3946,7 @@
               <w:lang w:eastAsia="de-DE"/>
             </w:rPr>
           </w:pPr>
-          <w:hyperlink w:anchor="_Toc79234525" w:history="1">
+          <w:hyperlink w:anchor="_Toc79275388" w:history="1">
             <w:r>
               <w:rPr>
                 <w:rStyle w:val="Hyperlink"/>
@@ -4013,7 +3989,7 @@
                 <w:noProof/>
                 <w:webHidden/>
               </w:rPr>
-              <w:instrText xml:space="preserve"> PAGEREF _Toc79234525 \h </w:instrText>
+              <w:instrText xml:space="preserve"> PAGEREF _Toc79275388 \h </w:instrText>
             </w:r>
             <w:r>
               <w:rPr>
@@ -4033,7 +4009,7 @@
                 <w:noProof/>
                 <w:webHidden/>
               </w:rPr>
-              <w:t>4</w:t>
+              <w:t>6</w:t>
             </w:r>
             <w:r>
               <w:rPr>
@@ -4054,7 +4030,7 @@
               <w:lang w:eastAsia="de-DE"/>
             </w:rPr>
           </w:pPr>
-          <w:hyperlink w:anchor="_Toc79234526" w:history="1">
+          <w:hyperlink w:anchor="_Toc79275389" w:history="1">
             <w:r>
               <w:rPr>
                 <w:rStyle w:val="Hyperlink"/>
@@ -4097,7 +4073,7 @@
                 <w:noProof/>
                 <w:webHidden/>
               </w:rPr>
-              <w:instrText xml:space="preserve"> PAGEREF _Toc79234526 \h </w:instrText>
+              <w:instrText xml:space="preserve"> PAGEREF _Toc79275389 \h </w:instrText>
             </w:r>
             <w:r>
               <w:rPr>
@@ -4138,7 +4114,7 @@
               <w:lang w:eastAsia="de-DE"/>
             </w:rPr>
           </w:pPr>
-          <w:hyperlink w:anchor="_Toc79234527" w:history="1">
+          <w:hyperlink w:anchor="_Toc79275390" w:history="1">
             <w:r>
               <w:rPr>
                 <w:rStyle w:val="Hyperlink"/>
@@ -4181,7 +4157,7 @@
                 <w:noProof/>
                 <w:webHidden/>
               </w:rPr>
-              <w:instrText xml:space="preserve"> PAGEREF _Toc79234527 \h </w:instrText>
+              <w:instrText xml:space="preserve"> PAGEREF _Toc79275390 \h </w:instrText>
             </w:r>
             <w:r>
               <w:rPr>
@@ -4222,7 +4198,7 @@
               <w:lang w:eastAsia="de-DE"/>
             </w:rPr>
           </w:pPr>
-          <w:hyperlink w:anchor="_Toc79234528" w:history="1">
+          <w:hyperlink w:anchor="_Toc79275391" w:history="1">
             <w:r>
               <w:rPr>
                 <w:rStyle w:val="Hyperlink"/>
@@ -4265,7 +4241,7 @@
                 <w:noProof/>
                 <w:webHidden/>
               </w:rPr>
-              <w:instrText xml:space="preserve"> PAGEREF _Toc79234528 \h </w:instrText>
+              <w:instrText xml:space="preserve"> PAGEREF _Toc79275391 \h </w:instrText>
             </w:r>
             <w:r>
               <w:rPr>
@@ -4327,7 +4303,7 @@
       <w:pPr>
         <w:pStyle w:val="1Rmisch"/>
       </w:pPr>
-      <w:bookmarkStart w:id="3" w:name="_Toc79234489"/>
+      <w:bookmarkStart w:id="3" w:name="_Toc79275352"/>
       <w:proofErr w:type="spellStart"/>
       <w:r>
         <w:rPr>
@@ -4363,7 +4339,7 @@
       <w:pPr>
         <w:pStyle w:val="berschrift1"/>
       </w:pPr>
-      <w:bookmarkStart w:id="4" w:name="_Toc79234490"/>
+      <w:bookmarkStart w:id="4" w:name="_Toc79275353"/>
       <w:r>
         <w:lastRenderedPageBreak/>
         <w:t>Einleitung</w:t>
@@ -4374,7 +4350,7 @@
       <w:pPr>
         <w:pStyle w:val="berschrift2"/>
       </w:pPr>
-      <w:bookmarkStart w:id="5" w:name="_Toc79234491"/>
+      <w:bookmarkStart w:id="5" w:name="_Toc79275354"/>
       <w:r>
         <w:t>Problemstellung</w:t>
       </w:r>
@@ -4496,13 +4472,37 @@
         <w:t>Gegenüber diesen Nachteilen schafft eine Microservice Architektur Abhilfe.</w:t>
       </w:r>
       <w:r>
+        <w:t xml:space="preserve"> </w:t>
+      </w:r>
+      <w:r>
         <w:br/>
       </w:r>
       <w:r>
-        <w:t xml:space="preserve">Seitdem gibt es einen regelrechten Hype um dieses Architekturmuster. </w:t>
+        <w:t>Seit</w:t>
+      </w:r>
+      <w:r>
+        <w:t xml:space="preserve"> einigen Jahren erlebt dieses Architekturmuster einen Regelrechten Hype. </w:t>
+      </w:r>
+      <w:r>
+        <w:t>Beispiele für die erfolgreiche Umsetzung einer Microservice-Architektur liefern große</w:t>
       </w:r>
       <w:r>
         <w:t xml:space="preserve"> </w:t>
+      </w:r>
+      <w:r>
+        <w:t>Firmen wie z.B. Amazon, Netflix und Zalando. Laut Eberhard Wolf bringt genau dieser Hype einen großen Nachteil mit sich</w:t>
+      </w:r>
+      <w:r>
+        <w:t xml:space="preserve">. Die Architektur wird oft ausgewählt, weil sie gerade in Mode ist. Über die Umsetzung werden sich dann in vielen Fällen zu wenig Gedanken gemacht. Dabei kann die Umsetzung einer solchen Architektur als sehr anspruchsvoll angesehen werden. Es gilt Herausforderungen zu überwinden wie zum </w:t>
+      </w:r>
+      <w:r>
+        <w:t>Beispiel die Modellierung der Datenmodelle mit jeweils einer eigenen Datenbank pro Microservice, Die Performance Verluste aufgrund der Systemverteilung oder das unabhängige Testen einzelner Microservices mit Modularisierten Tests.</w:t>
+      </w:r>
+      <w:r>
+        <w:rPr>
+          <w:rStyle w:val="Funotenzeichen"/>
+        </w:rPr>
+        <w:footnoteReference w:id="3"/>
       </w:r>
     </w:p>
     <w:p>
@@ -4518,18 +4518,49 @@
       <w:pPr>
         <w:pStyle w:val="berschrift2"/>
       </w:pPr>
-      <w:bookmarkStart w:id="6" w:name="_Toc79234492"/>
+      <w:bookmarkStart w:id="6" w:name="_Toc79275355"/>
       <w:r>
         <w:t>Ziele</w:t>
       </w:r>
       <w:bookmarkEnd w:id="6"/>
     </w:p>
+    <w:p>
+      <w:pPr>
+        <w:spacing w:line="259" w:lineRule="auto"/>
+      </w:pPr>
+      <w:r>
+        <w:t xml:space="preserve">Ziel dieser Arbeit ist es die notwendigen Techniken zu einer Erfolgreichen Umsetzung einer Microservice Architektur darzustellen. Es soll dabei auf Aktuelle </w:t>
+      </w:r>
+      <w:r>
+        <w:t>Technologien</w:t>
+      </w:r>
+      <w:r>
+        <w:t xml:space="preserve"> </w:t>
+      </w:r>
+      <w:r>
+        <w:t>eingegangen</w:t>
+      </w:r>
+      <w:r>
+        <w:t xml:space="preserve"> werden.</w:t>
+      </w:r>
+    </w:p>
+    <w:p>
+      <w:pPr>
+        <w:spacing w:line="259" w:lineRule="auto"/>
+      </w:pPr>
+      <w:r>
+        <w:t>Die Umsetzung erfolgt anhand eines prototypischen Entwurfes eines Systems zur Verwaltung der Teilnehmenden Firmen der IT-Kontaktmesse an der Fachhochschule Erfurt.</w:t>
+      </w:r>
+      <w:r>
+        <w:br w:type="page"/>
+      </w:r>
+    </w:p>
     <w:p/>
     <w:p>
       <w:pPr>
         <w:pStyle w:val="berschrift1"/>
       </w:pPr>
-      <w:bookmarkStart w:id="7" w:name="_Toc79234493"/>
+      <w:bookmarkStart w:id="7" w:name="_Toc79275356"/>
       <w:r>
         <w:t>Grundlagen</w:t>
       </w:r>
@@ -4540,7 +4571,7 @@
       <w:pPr>
         <w:pStyle w:val="berschrift2"/>
       </w:pPr>
-      <w:bookmarkStart w:id="8" w:name="_Toc79234494"/>
+      <w:bookmarkStart w:id="8" w:name="_Toc79275357"/>
       <w:r>
         <w:t>Microservices</w:t>
       </w:r>
@@ -4551,7 +4582,7 @@
       <w:pPr>
         <w:pStyle w:val="berschrift3"/>
       </w:pPr>
-      <w:bookmarkStart w:id="9" w:name="_Toc79234495"/>
+      <w:bookmarkStart w:id="9" w:name="_Toc79275358"/>
       <w:r>
         <w:t>Eigenschaften</w:t>
       </w:r>
@@ -4573,48 +4604,6 @@
       <w:proofErr w:type="spellEnd"/>
       <w:r>
         <w:t xml:space="preserve"> Calls, welche als eine der ersten Technologien zur Umsetzung von verteilten Systemen entwickelt wurden. Die ersten Praktische Einsätze von Microservices wurden von James Lewis und Martin Fowler im Jahr 2014 Beschrieben.</w:t>
-      </w:r>
-      <w:r>
-        <w:rPr>
-          <w:rStyle w:val="Funotenzeichen"/>
-        </w:rPr>
-        <w:footnoteReference w:id="3"/>
-      </w:r>
-    </w:p>
-    <w:p>
-      <w:r>
-        <w:t xml:space="preserve">Im Gegensatz zum Architekturansatz des </w:t>
-      </w:r>
-      <w:proofErr w:type="spellStart"/>
-      <w:r>
-        <w:t>Deployment</w:t>
-      </w:r>
-      <w:proofErr w:type="spellEnd"/>
-      <w:r>
-        <w:t xml:space="preserve">-Monolithen, bei dem das System nur als Ganzes deployt werden kann, gelten </w:t>
-      </w:r>
-      <w:r>
-        <w:t>Microservices laut Eberhard Wol</w:t>
-      </w:r>
-      <w:r>
-        <w:t>ff</w:t>
-      </w:r>
-      <w:r>
-        <w:t xml:space="preserve"> als unabhängig </w:t>
-      </w:r>
-      <w:proofErr w:type="spellStart"/>
-      <w:r>
-        <w:t>deploybare</w:t>
-      </w:r>
-      <w:proofErr w:type="spellEnd"/>
-      <w:r>
-        <w:t xml:space="preserve"> Module. </w:t>
-      </w:r>
-      <w:r>
-        <w:t>Die Größe der einzelnen Services hängt vom jeweiligen Anwendungsfall ab</w:t>
-      </w:r>
-      <w:r>
-        <w:t>.</w:t>
       </w:r>
       <w:r>
         <w:rPr>
@@ -4622,15 +4611,41 @@
         </w:rPr>
         <w:footnoteReference w:id="4"/>
       </w:r>
-      <w:r>
-        <w:t xml:space="preserve"> Ein Service sollte klein genug gehalten werden, um von einem einzelnen Entwicklerteam entwickelt zu werden. Bei zu kleinen Services steigt die Anzahl der Services im gesamten System. Verteilte Aufrufe </w:t>
-      </w:r>
-      <w:r>
-        <w:t xml:space="preserve">anderer Systeme über das Netzwerk sind Zeitaufwändiger als Aufrufe im selben Prozess. Um einer Erhöhung der </w:t>
-      </w:r>
-      <w:r>
-        <w:lastRenderedPageBreak/>
-        <w:t>Verzögerungszeit entgegenzuwirken, sollten die Services nach Möglichkeit nicht zu klein gehalten werden.</w:t>
+    </w:p>
+    <w:p>
+      <w:r>
+        <w:t xml:space="preserve">Im Gegensatz zum Architekturansatz des </w:t>
+      </w:r>
+      <w:proofErr w:type="spellStart"/>
+      <w:r>
+        <w:t>Deployment</w:t>
+      </w:r>
+      <w:proofErr w:type="spellEnd"/>
+      <w:r>
+        <w:t xml:space="preserve">-Monolithen, bei dem das System nur als Ganzes deployt werden kann, gelten </w:t>
+      </w:r>
+      <w:r>
+        <w:t>Microservices laut Eberhard Wol</w:t>
+      </w:r>
+      <w:r>
+        <w:t>ff</w:t>
+      </w:r>
+      <w:r>
+        <w:t xml:space="preserve"> als unabhängig </w:t>
+      </w:r>
+      <w:proofErr w:type="spellStart"/>
+      <w:r>
+        <w:t>deploybare</w:t>
+      </w:r>
+      <w:proofErr w:type="spellEnd"/>
+      <w:r>
+        <w:t xml:space="preserve"> Module. </w:t>
+      </w:r>
+      <w:r>
+        <w:t>Die Größe der einzelnen Services hängt vom jeweiligen Anwendungsfall ab</w:t>
+      </w:r>
+      <w:r>
+        <w:t>.</w:t>
       </w:r>
       <w:r>
         <w:rPr>
@@ -4639,56 +4654,10 @@
         <w:footnoteReference w:id="5"/>
       </w:r>
       <w:r>
-        <w:t xml:space="preserve"> </w:t>
-      </w:r>
-    </w:p>
-    <w:p>
-      <w:r>
-        <w:t>-</w:t>
-      </w:r>
-      <w:proofErr w:type="spellStart"/>
-      <w:r>
-        <w:t>Conteniuous</w:t>
-      </w:r>
-      <w:proofErr w:type="spellEnd"/>
-      <w:r>
-        <w:t xml:space="preserve"> </w:t>
-      </w:r>
-      <w:proofErr w:type="spellStart"/>
-      <w:r>
-        <w:t>Delivery</w:t>
-      </w:r>
-      <w:proofErr w:type="spellEnd"/>
-    </w:p>
-    <w:p/>
-    <w:p>
-      <w:pPr>
-        <w:pStyle w:val="berschrift3"/>
-      </w:pPr>
-      <w:bookmarkStart w:id="10" w:name="_Toc79234496"/>
-      <w:r>
-        <w:t>Vorteile</w:t>
-      </w:r>
-      <w:bookmarkEnd w:id="10"/>
-    </w:p>
-    <w:p>
-      <w:r>
-        <w:t xml:space="preserve">Eine Microservice-Architektur ist weniger anfällig für das ungewollte Einbauen von Abhängigkeiten zwischen einzelnen Komponenten. </w:t>
-      </w:r>
-      <w:r>
-        <w:t>Dieses Verhalten</w:t>
-      </w:r>
-      <w:r>
-        <w:t xml:space="preserve"> entsteht aufgrund der</w:t>
-      </w:r>
-      <w:r>
-        <w:t xml:space="preserve"> hohen</w:t>
-      </w:r>
-      <w:r>
-        <w:t xml:space="preserve"> Modularität von Microservices</w:t>
-      </w:r>
-      <w:r>
-        <w:t>, und der Schwierigkeit die Grenzen der einzelnen Microservices zu überschreiten. Ein Zerfall der Architektur kann dadurch vermieden werden.</w:t>
+        <w:t xml:space="preserve"> Ein Service sollte klein genug gehalten werden, um von einem einzelnen Entwicklerteam entwickelt zu werden. Bei zu kleinen Services steigt die Anzahl der Services im gesamten System. Verteilte Aufrufe </w:t>
+      </w:r>
+      <w:r>
+        <w:t>anderer Systeme über das Netzwerk sind Zeitaufwändiger als Aufrufe im selben Prozess. Um einer Erhöhung der Verzögerungszeit entgegenzuwirken, sollten die Services nach Möglichkeit nicht zu klein gehalten werden.</w:t>
       </w:r>
       <w:r>
         <w:rPr>
@@ -4697,6 +4666,64 @@
         <w:footnoteReference w:id="6"/>
       </w:r>
       <w:r>
+        <w:t xml:space="preserve"> </w:t>
+      </w:r>
+    </w:p>
+    <w:p>
+      <w:r>
+        <w:t>-</w:t>
+      </w:r>
+      <w:proofErr w:type="spellStart"/>
+      <w:r>
+        <w:t>Conteniuous</w:t>
+      </w:r>
+      <w:proofErr w:type="spellEnd"/>
+      <w:r>
+        <w:t xml:space="preserve"> </w:t>
+      </w:r>
+      <w:proofErr w:type="spellStart"/>
+      <w:r>
+        <w:t>Delivery</w:t>
+      </w:r>
+      <w:proofErr w:type="spellEnd"/>
+    </w:p>
+    <w:p/>
+    <w:p>
+      <w:pPr>
+        <w:pStyle w:val="berschrift3"/>
+      </w:pPr>
+      <w:bookmarkStart w:id="10" w:name="_Toc79275359"/>
+      <w:r>
+        <w:t>Vorteile</w:t>
+      </w:r>
+      <w:bookmarkEnd w:id="10"/>
+    </w:p>
+    <w:p>
+      <w:r>
+        <w:t xml:space="preserve">Eine Microservice-Architektur ist weniger anfällig für das ungewollte Einbauen von Abhängigkeiten zwischen einzelnen Komponenten. </w:t>
+      </w:r>
+      <w:r>
+        <w:t>Dieses Verhalten</w:t>
+      </w:r>
+      <w:r>
+        <w:t xml:space="preserve"> entsteht aufgrund der</w:t>
+      </w:r>
+      <w:r>
+        <w:t xml:space="preserve"> hohen</w:t>
+      </w:r>
+      <w:r>
+        <w:t xml:space="preserve"> Modularität von Microservices</w:t>
+      </w:r>
+      <w:r>
+        <w:t>, und der Schwierigkeit die Grenzen der einzelnen Microservices zu überschreiten. Ein Zerfall der Architektur kann dadurch vermieden werden.</w:t>
+      </w:r>
+      <w:r>
+        <w:rPr>
+          <w:rStyle w:val="Funotenzeichen"/>
+        </w:rPr>
+        <w:footnoteReference w:id="7"/>
+      </w:r>
+      <w:r>
         <w:br/>
         <w:t xml:space="preserve">Microservices </w:t>
       </w:r>
@@ -4741,8 +4768,9 @@
       <w:pPr>
         <w:pStyle w:val="berschrift3"/>
       </w:pPr>
-      <w:bookmarkStart w:id="11" w:name="_Toc79234497"/>
-      <w:r>
+      <w:bookmarkStart w:id="11" w:name="_Toc79275360"/>
+      <w:r>
+        <w:lastRenderedPageBreak/>
         <w:t>Nachteile</w:t>
       </w:r>
       <w:bookmarkEnd w:id="11"/>
@@ -4752,7 +4780,7 @@
       <w:pPr>
         <w:pStyle w:val="berschrift2"/>
       </w:pPr>
-      <w:bookmarkStart w:id="12" w:name="_Toc79234498"/>
+      <w:bookmarkStart w:id="12" w:name="_Toc79275361"/>
       <w:r>
         <w:t>Spring / ASP.Net</w:t>
       </w:r>
@@ -4775,7 +4803,7 @@
       <w:pPr>
         <w:pStyle w:val="berschrift2"/>
       </w:pPr>
-      <w:bookmarkStart w:id="13" w:name="_Toc79234499"/>
+      <w:bookmarkStart w:id="13" w:name="_Toc79275362"/>
       <w:r>
         <w:lastRenderedPageBreak/>
         <w:t>Docker</w:t>
@@ -4787,7 +4815,7 @@
       <w:pPr>
         <w:pStyle w:val="berschrift3"/>
       </w:pPr>
-      <w:bookmarkStart w:id="14" w:name="_Toc79234500"/>
+      <w:bookmarkStart w:id="14" w:name="_Toc79275363"/>
       <w:r>
         <w:t>Allgemein</w:t>
       </w:r>
@@ -4807,24 +4835,6 @@
       <w:proofErr w:type="spellEnd"/>
       <w:r>
         <w:t xml:space="preserve"> und Michael Kofler den Container-Markt als solchen geschaffen haben und aufgrund der schnellen Entwicklung in der Branche das Tempo vorgeben.</w:t>
-      </w:r>
-      <w:r>
-        <w:rPr>
-          <w:rStyle w:val="Funotenzeichen"/>
-        </w:rPr>
-        <w:footnoteReference w:id="7"/>
-      </w:r>
-      <w:r>
-        <w:t xml:space="preserve"> Container bieten einen universellen </w:t>
-      </w:r>
-      <w:r>
-        <w:t>Paketierungsansatz,</w:t>
-      </w:r>
-      <w:r>
-        <w:t xml:space="preserve"> </w:t>
-      </w:r>
-      <w:r>
-        <w:t>bei dem alle Anwendungsabhängigkeiten in einem Container gebündelt werden. Die Container werden von der Docker Engine ausgeführt.</w:t>
       </w:r>
       <w:r>
         <w:rPr>
@@ -4833,59 +4843,16 @@
         <w:footnoteReference w:id="8"/>
       </w:r>
       <w:r>
-        <w:br/>
-      </w:r>
-      <w:r>
-        <w:t>Container bieten gegenüber</w:t>
-      </w:r>
-      <w:r>
-        <w:t xml:space="preserve"> Virtuellen Maschinen </w:t>
-      </w:r>
-      <w:r>
-        <w:t xml:space="preserve">(welche es ermöglichen auf einem Rechner mehrere Betriebssysteme laufen zu lassen) mehrere Vorteile. </w:t>
-      </w:r>
-      <w:r>
-        <w:t>Beim</w:t>
-      </w:r>
-      <w:r>
-        <w:t xml:space="preserve"> Einsatz von Containern</w:t>
-      </w:r>
-      <w:r>
-        <w:t xml:space="preserve"> wird kein ganzes Betriebssystem </w:t>
-      </w:r>
-      <w:proofErr w:type="gramStart"/>
-      <w:r>
-        <w:t>Installiert</w:t>
-      </w:r>
-      <w:proofErr w:type="gramEnd"/>
-      <w:r>
-        <w:t>. Dadurch wird</w:t>
-      </w:r>
-      <w:r>
-        <w:t xml:space="preserve"> die Erzeugung des Overheads einer Virtuellen Maschine beim Ausführen von Softwarekomponenten wie zum Beispiel Webserver, Programmiersprachen und Datenbanken</w:t>
-      </w:r>
-      <w:r>
-        <w:t xml:space="preserve"> vermeiden</w:t>
-      </w:r>
-      <w:r>
-        <w:t>.</w:t>
-      </w:r>
-      <w:r>
-        <w:t xml:space="preserve"> Weiterhin lassen sich dadurch Container schneller aufsetzen als Virtuelle Maschinen und Entwicklern werden unter anderem neue Möglichkeiten</w:t>
+        <w:t xml:space="preserve"> Container bieten einen universellen </w:t>
+      </w:r>
+      <w:r>
+        <w:t>Paketierungsansatz,</w:t>
       </w:r>
       <w:r>
         <w:t xml:space="preserve"> </w:t>
       </w:r>
       <w:r>
-        <w:t xml:space="preserve">im </w:t>
-      </w:r>
-      <w:proofErr w:type="spellStart"/>
-      <w:r>
-        <w:t>Deployment</w:t>
-      </w:r>
-      <w:proofErr w:type="spellEnd"/>
-      <w:r>
-        <w:t xml:space="preserve"> geboten.</w:t>
+        <w:t>bei dem alle Anwendungsabhängigkeiten in einem Container gebündelt werden. Die Container werden von der Docker Engine ausgeführt.</w:t>
       </w:r>
       <w:r>
         <w:rPr>
@@ -4895,24 +4862,58 @@
       </w:r>
       <w:r>
         <w:br/>
-        <w:t>Docker läuft auf Linux- (</w:t>
+      </w:r>
+      <w:r>
+        <w:t>Container bieten gegenüber</w:t>
+      </w:r>
+      <w:r>
+        <w:t xml:space="preserve"> Virtuellen Maschinen </w:t>
+      </w:r>
+      <w:r>
+        <w:t xml:space="preserve">(welche es ermöglichen auf einem Rechner mehrere Betriebssysteme laufen zu lassen) mehrere Vorteile. </w:t>
+      </w:r>
+      <w:r>
+        <w:t>Beim</w:t>
+      </w:r>
+      <w:r>
+        <w:t xml:space="preserve"> Einsatz von Containern</w:t>
+      </w:r>
+      <w:r>
+        <w:t xml:space="preserve"> wird kein ganzes Betriebssystem </w:t>
+      </w:r>
+      <w:proofErr w:type="gramStart"/>
+      <w:r>
+        <w:t>Installiert</w:t>
+      </w:r>
+      <w:proofErr w:type="gramEnd"/>
+      <w:r>
+        <w:t>. Dadurch wird</w:t>
+      </w:r>
+      <w:r>
+        <w:t xml:space="preserve"> die Erzeugung des Overheads einer Virtuellen Maschine beim Ausführen von Softwarekomponenten wie zum Beispiel Webserver, Programmiersprachen und Datenbanken</w:t>
+      </w:r>
+      <w:r>
+        <w:t xml:space="preserve"> vermeiden</w:t>
+      </w:r>
+      <w:r>
+        <w:t>.</w:t>
+      </w:r>
+      <w:r>
+        <w:t xml:space="preserve"> Weiterhin lassen sich dadurch Container schneller aufsetzen als Virtuelle Maschinen und Entwicklern werden unter anderem neue Möglichkeiten</w:t>
+      </w:r>
+      <w:r>
+        <w:t xml:space="preserve"> </w:t>
+      </w:r>
+      <w:r>
+        <w:t xml:space="preserve">im </w:t>
       </w:r>
       <w:proofErr w:type="spellStart"/>
       <w:r>
-        <w:t>CentOS</w:t>
+        <w:t>Deployment</w:t>
       </w:r>
       <w:proofErr w:type="spellEnd"/>
       <w:r>
-        <w:t xml:space="preserve">, Debian, Fedora, Oracle Linux, RHEL, Suse und Ubuntu) und Windows Server </w:t>
-      </w:r>
-      <w:r>
-        <w:t>–</w:t>
-      </w:r>
-      <w:r>
-        <w:t xml:space="preserve"> Betriebssystemen</w:t>
-      </w:r>
-      <w:r>
-        <w:t xml:space="preserve">. </w:t>
+        <w:t xml:space="preserve"> geboten.</w:t>
       </w:r>
       <w:r>
         <w:rPr>
@@ -4920,6 +4921,33 @@
         </w:rPr>
         <w:footnoteReference w:id="10"/>
       </w:r>
+      <w:r>
+        <w:br/>
+        <w:t>Docker läuft auf Linux- (</w:t>
+      </w:r>
+      <w:proofErr w:type="spellStart"/>
+      <w:r>
+        <w:t>CentOS</w:t>
+      </w:r>
+      <w:proofErr w:type="spellEnd"/>
+      <w:r>
+        <w:t xml:space="preserve">, Debian, Fedora, Oracle Linux, RHEL, Suse und Ubuntu) und Windows Server </w:t>
+      </w:r>
+      <w:r>
+        <w:t>–</w:t>
+      </w:r>
+      <w:r>
+        <w:t xml:space="preserve"> Betriebssystemen</w:t>
+      </w:r>
+      <w:r>
+        <w:t xml:space="preserve">. </w:t>
+      </w:r>
+      <w:r>
+        <w:rPr>
+          <w:rStyle w:val="Funotenzeichen"/>
+        </w:rPr>
+        <w:footnoteReference w:id="11"/>
+      </w:r>
     </w:p>
     <w:p/>
     <w:p/>
@@ -4932,7 +4960,7 @@
       <w:pPr>
         <w:pStyle w:val="berschrift2"/>
       </w:pPr>
-      <w:bookmarkStart w:id="15" w:name="_Toc79234501"/>
+      <w:bookmarkStart w:id="15" w:name="_Toc79275364"/>
       <w:proofErr w:type="gramStart"/>
       <w:r>
         <w:lastRenderedPageBreak/>
@@ -4949,7 +4977,7 @@
       <w:pPr>
         <w:pStyle w:val="berschrift2"/>
       </w:pPr>
-      <w:bookmarkStart w:id="16" w:name="_Toc79234502"/>
+      <w:bookmarkStart w:id="16" w:name="_Toc79275365"/>
       <w:r>
         <w:t>API Gateway</w:t>
       </w:r>
@@ -4959,7 +4987,7 @@
       <w:pPr>
         <w:pStyle w:val="berschrift2"/>
       </w:pPr>
-      <w:bookmarkStart w:id="17" w:name="_Toc79234503"/>
+      <w:bookmarkStart w:id="17" w:name="_Toc79275366"/>
       <w:r>
         <w:t>BUS</w:t>
       </w:r>
@@ -4969,7 +4997,7 @@
       <w:pPr>
         <w:pStyle w:val="berschrift2"/>
       </w:pPr>
-      <w:bookmarkStart w:id="18" w:name="_Toc79234504"/>
+      <w:bookmarkStart w:id="18" w:name="_Toc79275367"/>
       <w:r>
         <w:t xml:space="preserve">Load </w:t>
       </w:r>
@@ -4984,7 +5012,7 @@
       <w:pPr>
         <w:pStyle w:val="berschrift2"/>
       </w:pPr>
-      <w:bookmarkStart w:id="19" w:name="_Toc79234505"/>
+      <w:bookmarkStart w:id="19" w:name="_Toc79275368"/>
       <w:proofErr w:type="spellStart"/>
       <w:r>
         <w:t>Buildpipeline</w:t>
@@ -4996,18 +5024,23 @@
       <w:pPr>
         <w:pStyle w:val="berschrift2"/>
       </w:pPr>
-      <w:bookmarkStart w:id="20" w:name="_Toc79234506"/>
-      <w:r>
-        <w:t>Token</w:t>
+      <w:bookmarkStart w:id="20" w:name="_Toc79275369"/>
+      <w:r>
+        <w:t xml:space="preserve">JSON </w:t>
+      </w:r>
+      <w:proofErr w:type="spellStart"/>
+      <w:r>
+        <w:t>Webtoken</w:t>
       </w:r>
       <w:bookmarkEnd w:id="20"/>
+      <w:proofErr w:type="spellEnd"/>
     </w:p>
     <w:p/>
     <w:p>
       <w:pPr>
         <w:pStyle w:val="berschrift1"/>
       </w:pPr>
-      <w:bookmarkStart w:id="21" w:name="_Toc79234507"/>
+      <w:bookmarkStart w:id="21" w:name="_Toc79275370"/>
       <w:r>
         <w:t>Anforderungen</w:t>
       </w:r>
@@ -5017,7 +5050,7 @@
       <w:pPr>
         <w:pStyle w:val="berschrift2"/>
       </w:pPr>
-      <w:bookmarkStart w:id="22" w:name="_Toc79234508"/>
+      <w:bookmarkStart w:id="22" w:name="_Toc79275371"/>
       <w:r>
         <w:t>Funktionale Anforderungen</w:t>
       </w:r>
@@ -5027,7 +5060,7 @@
       <w:pPr>
         <w:pStyle w:val="berschrift2"/>
       </w:pPr>
-      <w:bookmarkStart w:id="23" w:name="_Toc79234509"/>
+      <w:bookmarkStart w:id="23" w:name="_Toc79275372"/>
       <w:r>
         <w:t>Qualitätskriterien</w:t>
       </w:r>
@@ -5038,7 +5071,7 @@
       <w:pPr>
         <w:pStyle w:val="berschrift1"/>
       </w:pPr>
-      <w:bookmarkStart w:id="24" w:name="_Toc79234510"/>
+      <w:bookmarkStart w:id="24" w:name="_Toc79275373"/>
       <w:r>
         <w:t>Architektur</w:t>
       </w:r>
@@ -5049,7 +5082,7 @@
       <w:pPr>
         <w:pStyle w:val="berschrift2"/>
       </w:pPr>
-      <w:bookmarkStart w:id="25" w:name="_Toc79234511"/>
+      <w:bookmarkStart w:id="25" w:name="_Toc79275374"/>
       <w:r>
         <w:t>Lösungsstrategie</w:t>
       </w:r>
@@ -5060,7 +5093,7 @@
       <w:pPr>
         <w:pStyle w:val="berschrift3"/>
       </w:pPr>
-      <w:bookmarkStart w:id="26" w:name="_Toc79234512"/>
+      <w:bookmarkStart w:id="26" w:name="_Toc79275375"/>
       <w:r>
         <w:t>Docker</w:t>
       </w:r>
@@ -5082,7 +5115,7 @@
         <w:rPr>
           <w:rStyle w:val="Funotenzeichen"/>
         </w:rPr>
-        <w:footnoteReference w:id="11"/>
+        <w:footnoteReference w:id="12"/>
       </w:r>
     </w:p>
     <w:p/>
@@ -5090,7 +5123,7 @@
       <w:pPr>
         <w:pStyle w:val="berschrift2"/>
       </w:pPr>
-      <w:bookmarkStart w:id="27" w:name="_Toc79234513"/>
+      <w:bookmarkStart w:id="27" w:name="_Toc79275376"/>
       <w:r>
         <w:lastRenderedPageBreak/>
         <w:t>Bausteinsicht Ebene1</w:t>
@@ -5101,7 +5134,7 @@
       <w:pPr>
         <w:pStyle w:val="berschrift2"/>
       </w:pPr>
-      <w:bookmarkStart w:id="28" w:name="_Toc79234514"/>
+      <w:bookmarkStart w:id="28" w:name="_Toc79275377"/>
       <w:r>
         <w:t>Bausteinsicht Ebene2</w:t>
       </w:r>
@@ -5111,7 +5144,7 @@
       <w:pPr>
         <w:pStyle w:val="berschrift2"/>
       </w:pPr>
-      <w:bookmarkStart w:id="29" w:name="_Toc79234515"/>
+      <w:bookmarkStart w:id="29" w:name="_Toc79275378"/>
       <w:r>
         <w:t>Verteilungssicht</w:t>
       </w:r>
@@ -5121,7 +5154,7 @@
       <w:pPr>
         <w:pStyle w:val="berschrift2"/>
       </w:pPr>
-      <w:bookmarkStart w:id="30" w:name="_Toc79234516"/>
+      <w:bookmarkStart w:id="30" w:name="_Toc79275379"/>
       <w:r>
         <w:t>Laufzeitsicht</w:t>
       </w:r>
@@ -5132,7 +5165,7 @@
       <w:pPr>
         <w:pStyle w:val="berschrift2"/>
       </w:pPr>
-      <w:bookmarkStart w:id="31" w:name="_Toc79234517"/>
+      <w:bookmarkStart w:id="31" w:name="_Toc79275380"/>
       <w:r>
         <w:t>Querschnittliche Konzepte</w:t>
       </w:r>
@@ -5142,7 +5175,7 @@
       <w:pPr>
         <w:pStyle w:val="berschrift3"/>
       </w:pPr>
-      <w:bookmarkStart w:id="32" w:name="_Toc79234518"/>
+      <w:bookmarkStart w:id="32" w:name="_Toc79275381"/>
       <w:r>
         <w:t>D</w:t>
       </w:r>
@@ -5155,7 +5188,7 @@
       <w:pPr>
         <w:pStyle w:val="berschrift3"/>
       </w:pPr>
-      <w:bookmarkStart w:id="33" w:name="_Toc79234519"/>
+      <w:bookmarkStart w:id="33" w:name="_Toc79275382"/>
       <w:r>
         <w:t>Testverfahren</w:t>
       </w:r>
@@ -5166,7 +5199,7 @@
       <w:pPr>
         <w:pStyle w:val="berschrift3"/>
       </w:pPr>
-      <w:bookmarkStart w:id="34" w:name="_Toc79234520"/>
+      <w:bookmarkStart w:id="34" w:name="_Toc79275383"/>
       <w:r>
         <w:t>Sicherheit</w:t>
       </w:r>
@@ -5194,7 +5227,7 @@
       <w:pPr>
         <w:pStyle w:val="berschrift1"/>
       </w:pPr>
-      <w:bookmarkStart w:id="35" w:name="_Toc79234521"/>
+      <w:bookmarkStart w:id="35" w:name="_Toc79275384"/>
       <w:r>
         <w:t>Implementierung</w:t>
       </w:r>
@@ -5205,7 +5238,7 @@
       <w:pPr>
         <w:pStyle w:val="berschrift1"/>
       </w:pPr>
-      <w:bookmarkStart w:id="36" w:name="_Toc79234522"/>
+      <w:bookmarkStart w:id="36" w:name="_Toc79275385"/>
       <w:r>
         <w:t>Auswertung</w:t>
       </w:r>
@@ -5215,7 +5248,7 @@
       <w:pPr>
         <w:pStyle w:val="berschrift2"/>
       </w:pPr>
-      <w:bookmarkStart w:id="37" w:name="_Toc79234523"/>
+      <w:bookmarkStart w:id="37" w:name="_Toc79275386"/>
       <w:r>
         <w:t>Ergebnis</w:t>
       </w:r>
@@ -5225,7 +5258,7 @@
       <w:pPr>
         <w:pStyle w:val="berschrift2"/>
       </w:pPr>
-      <w:bookmarkStart w:id="38" w:name="_Toc79234524"/>
+      <w:bookmarkStart w:id="38" w:name="_Toc79275387"/>
       <w:r>
         <w:t>Ausblicke</w:t>
       </w:r>
@@ -5237,7 +5270,7 @@
       <w:pPr>
         <w:pStyle w:val="berschrift1"/>
       </w:pPr>
-      <w:bookmarkStart w:id="39" w:name="_Toc79234525"/>
+      <w:bookmarkStart w:id="39" w:name="_Toc79275388"/>
       <w:r>
         <w:t>Zusammenfassung</w:t>
       </w:r>
@@ -5257,7 +5290,7 @@
         </w:sectPr>
       </w:pPr>
     </w:p>
-    <w:bookmarkStart w:id="40" w:name="_Toc79234526" w:displacedByCustomXml="next"/>
+    <w:bookmarkStart w:id="40" w:name="_Toc79275389" w:displacedByCustomXml="next"/>
     <w:sdt>
       <w:sdtPr>
         <w:rPr>
@@ -5528,6 +5561,28 @@
               </w:r>
             </w:p>
             <w:p>
+              <w:pPr>
+                <w:pStyle w:val="Literaturverzeichnis"/>
+                <w:rPr>
+                  <w:noProof/>
+                </w:rPr>
+              </w:pPr>
+              <w:r>
+                <w:rPr>
+                  <w:b/>
+                  <w:bCs/>
+                  <w:noProof/>
+                </w:rPr>
+                <w:t>—. 2017.</w:t>
+              </w:r>
+              <w:r>
+                <w:rPr>
+                  <w:noProof/>
+                </w:rPr>
+                <w:t xml:space="preserve"> innoq. [Online] 04. August 2017. [Zitat vom: 08. August 2021.] https://www.innoq.com/de/articles/2017/08/microservices-der-aktuelle-stand/.</w:t>
+              </w:r>
+            </w:p>
+            <w:p>
               <w:r>
                 <w:rPr>
                   <w:b/>
@@ -5558,7 +5613,7 @@
       <w:pPr>
         <w:pStyle w:val="1Rmisch"/>
       </w:pPr>
-      <w:bookmarkStart w:id="41" w:name="_Toc79234527"/>
+      <w:bookmarkStart w:id="41" w:name="_Toc79275390"/>
       <w:r>
         <w:lastRenderedPageBreak/>
         <w:t>Anhang</w:t>
@@ -5582,7 +5637,7 @@
       <w:pPr>
         <w:pStyle w:val="1Rmisch"/>
       </w:pPr>
-      <w:bookmarkStart w:id="42" w:name="_Toc79234528"/>
+      <w:bookmarkStart w:id="42" w:name="_Toc79275391"/>
       <w:proofErr w:type="spellStart"/>
       <w:r>
         <w:lastRenderedPageBreak/>
@@ -5839,9 +5894,53 @@
       </w:r>
       <w:sdt>
         <w:sdtPr>
+          <w:id w:val="1344366090"/>
+          <w:citation/>
+        </w:sdtPr>
+        <w:sdtEndPr/>
+        <w:sdtContent>
+          <w:r>
+            <w:fldChar w:fldCharType="begin"/>
+          </w:r>
+          <w:r>
+            <w:instrText xml:space="preserve"> CITATION Wol17 \l 1031 </w:instrText>
+          </w:r>
+          <w:r>
+            <w:fldChar w:fldCharType="separate"/>
+          </w:r>
+          <w:r>
+            <w:rPr>
+              <w:noProof/>
+            </w:rPr>
+            <w:t>(Wolff, 2017)</w:t>
+          </w:r>
+          <w:r>
+            <w:fldChar w:fldCharType="end"/>
+          </w:r>
+        </w:sdtContent>
+      </w:sdt>
+    </w:p>
+  </w:footnote>
+  <w:footnote w:id="4">
+    <w:p>
+      <w:pPr>
+        <w:pStyle w:val="Funotentext"/>
+      </w:pPr>
+      <w:r>
+        <w:rPr>
+          <w:rStyle w:val="Funotenzeichen"/>
+        </w:rPr>
+        <w:footnoteRef/>
+      </w:r>
+      <w:r>
+        <w:t xml:space="preserve"> </w:t>
+      </w:r>
+      <w:sdt>
+        <w:sdtPr>
           <w:id w:val="-1806460820"/>
           <w:citation/>
         </w:sdtPr>
+        <w:sdtEndPr/>
         <w:sdtContent>
           <w:r>
             <w:fldChar w:fldCharType="begin"/>
@@ -5865,7 +5964,7 @@
       </w:sdt>
     </w:p>
   </w:footnote>
-  <w:footnote w:id="4">
+  <w:footnote w:id="5">
     <w:p>
       <w:pPr>
         <w:pStyle w:val="Funotentext"/>
@@ -5908,7 +6007,7 @@
       </w:sdt>
     </w:p>
   </w:footnote>
-  <w:footnote w:id="5">
+  <w:footnote w:id="6">
     <w:p>
       <w:pPr>
         <w:pStyle w:val="Funotentext"/>
@@ -5951,7 +6050,7 @@
       </w:sdt>
     </w:p>
   </w:footnote>
-  <w:footnote w:id="6">
+  <w:footnote w:id="7">
     <w:p>
       <w:pPr>
         <w:pStyle w:val="Funotentext"/>
@@ -5994,7 +6093,7 @@
       </w:sdt>
     </w:p>
   </w:footnote>
-  <w:footnote w:id="7">
+  <w:footnote w:id="8">
     <w:p>
       <w:pPr>
         <w:pStyle w:val="Funotentext"/>
@@ -6037,7 +6136,7 @@
       </w:sdt>
     </w:p>
   </w:footnote>
-  <w:footnote w:id="8">
+  <w:footnote w:id="9">
     <w:p>
       <w:pPr>
         <w:pStyle w:val="Funotentext"/>
@@ -6080,7 +6179,7 @@
       </w:sdt>
     </w:p>
   </w:footnote>
-  <w:footnote w:id="9">
+  <w:footnote w:id="10">
     <w:p>
       <w:pPr>
         <w:pStyle w:val="Funotentext"/>
@@ -6123,7 +6222,7 @@
       </w:sdt>
     </w:p>
   </w:footnote>
-  <w:footnote w:id="10">
+  <w:footnote w:id="11">
     <w:p>
       <w:pPr>
         <w:pStyle w:val="Funotentext"/>
@@ -6166,7 +6265,7 @@
       </w:sdt>
     </w:p>
   </w:footnote>
-  <w:footnote w:id="11">
+  <w:footnote w:id="12">
     <w:p>
       <w:pPr>
         <w:pStyle w:val="Funotentext"/>
@@ -6288,6 +6387,45 @@
         <w:bottom w:val="single" w:sz="4" w:space="1" w:color="auto"/>
       </w:pBdr>
     </w:pPr>
+    <w:fldSimple w:instr=" STYLEREF  &quot;Ü1 Römisch&quot;  \* MERGEFORMAT ">
+      <w:r>
+        <w:rPr>
+          <w:noProof/>
+        </w:rPr>
+        <w:t>Abbildungs und Tabellenverzeichniss</w:t>
+      </w:r>
+    </w:fldSimple>
+  </w:p>
+</w:hdr>
+</file>
+
+<file path=word/header5.xml><?xml version="1.0" encoding="utf-8"?>
+<w:hdr xmlns:wpc="http://schemas.microsoft.com/office/word/2010/wordprocessingCanvas" xmlns:cx="http://schemas.microsoft.com/office/drawing/2014/chartex" xmlns:cx1="http://schemas.microsoft.com/office/drawing/2015/9/8/chartex" xmlns:cx2="http://schemas.microsoft.com/office/drawing/2015/10/21/chartex" xmlns:cx3="http://schemas.microsoft.com/office/drawing/2016/5/9/chartex" xmlns:cx4="http://schemas.microsoft.com/office/drawing/2016/5/10/chartex" xmlns:cx5="http://schemas.microsoft.com/office/drawing/2016/5/11/chartex" xmlns:cx6="http://schemas.microsoft.com/office/drawing/2016/5/12/chartex" xmlns:cx7="http://schemas.microsoft.com/office/drawing/2016/5/13/chartex" xmlns:cx8="http://schemas.microsoft.com/office/drawing/2016/5/14/chartex" xmlns:mc="http://schemas.openxmlformats.org/markup-compatibility/2006" xmlns:aink="http://schemas.microsoft.com/office/drawing/2016/ink" xmlns:am3d="http://schemas.microsoft.com/office/drawing/2017/model3d" xmlns:o="urn:schemas-microsoft-com:office:office" xmlns:r="http://schemas.openxmlformats.org/officeDocument/2006/relationships" xmlns:m="http://schemas.openxmlformats.org/officeDocument/2006/math" xmlns:v="urn:schemas-microsoft-com:vml" xmlns:wp14="http://schemas.microsoft.com/office/word/2010/wordprocessingDrawing" xmlns:wp="http://schemas.openxmlformats.org/drawingml/2006/wordprocessingDrawing" xmlns:w10="urn:schemas-microsoft-com:office:word" xmlns:w="http://schemas.openxmlformats.org/wordprocessingml/2006/main" xmlns:w14="http://schemas.microsoft.com/office/word/2010/wordml" xmlns:w15="http://schemas.microsoft.com/office/word/2012/wordml" xmlns:w16cex="http://schemas.microsoft.com/office/word/2018/wordml/cex" xmlns:w16cid="http://schemas.microsoft.com/office/word/2016/wordml/cid" xmlns:w16="http://schemas.microsoft.com/office/word/2018/wordml" xmlns:w16sdtdh="http://schemas.microsoft.com/office/word/2020/wordml/sdtdatahash" xmlns:w16se="http://schemas.microsoft.com/office/word/2015/wordml/symex" xmlns:wpg="http://schemas.microsoft.com/office/word/2010/wordprocessingGroup" xmlns:wpi="http://schemas.microsoft.com/office/word/2010/wordprocessingInk" xmlns:wne="http://schemas.microsoft.com/office/word/2006/wordml" xmlns:wps="http://schemas.microsoft.com/office/word/2010/wordprocessingShape" mc:Ignorable="w14 w15 w16se w16cid w16 w16cex w16sdtdh wp14">
+  <w:p>
+    <w:pPr>
+      <w:pStyle w:val="Kopfzeile"/>
+      <w:pBdr>
+        <w:bottom w:val="single" w:sz="4" w:space="1" w:color="auto"/>
+      </w:pBdr>
+    </w:pPr>
+    <w:fldSimple w:instr=" STYLEREF  &quot;Überschrift 1&quot;  \* MERGEFORMAT ">
+      <w:r>
+        <w:rPr>
+          <w:noProof/>
+        </w:rPr>
+        <w:t>Implementierung</w:t>
+      </w:r>
+    </w:fldSimple>
+  </w:p>
+</w:hdr>
+</file>
+
+<file path=word/header6.xml><?xml version="1.0" encoding="utf-8"?>
+<w:hdr xmlns:wpc="http://schemas.microsoft.com/office/word/2010/wordprocessingCanvas" xmlns:cx="http://schemas.microsoft.com/office/drawing/2014/chartex" xmlns:cx1="http://schemas.microsoft.com/office/drawing/2015/9/8/chartex" xmlns:cx2="http://schemas.microsoft.com/office/drawing/2015/10/21/chartex" xmlns:cx3="http://schemas.microsoft.com/office/drawing/2016/5/9/chartex" xmlns:cx4="http://schemas.microsoft.com/office/drawing/2016/5/10/chartex" xmlns:cx5="http://schemas.microsoft.com/office/drawing/2016/5/11/chartex" xmlns:cx6="http://schemas.microsoft.com/office/drawing/2016/5/12/chartex" xmlns:cx7="http://schemas.microsoft.com/office/drawing/2016/5/13/chartex" xmlns:cx8="http://schemas.microsoft.com/office/drawing/2016/5/14/chartex" xmlns:mc="http://schemas.openxmlformats.org/markup-compatibility/2006" xmlns:aink="http://schemas.microsoft.com/office/drawing/2016/ink" xmlns:am3d="http://schemas.microsoft.com/office/drawing/2017/model3d" xmlns:o="urn:schemas-microsoft-com:office:office" xmlns:r="http://schemas.openxmlformats.org/officeDocument/2006/relationships" xmlns:m="http://schemas.openxmlformats.org/officeDocument/2006/math" xmlns:v="urn:schemas-microsoft-com:vml" xmlns:wp14="http://schemas.microsoft.com/office/word/2010/wordprocessingDrawing" xmlns:wp="http://schemas.openxmlformats.org/drawingml/2006/wordprocessingDrawing" xmlns:w10="urn:schemas-microsoft-com:office:word" xmlns:w="http://schemas.openxmlformats.org/wordprocessingml/2006/main" xmlns:w14="http://schemas.microsoft.com/office/word/2010/wordml" xmlns:w15="http://schemas.microsoft.com/office/word/2012/wordml" xmlns:w16cex="http://schemas.microsoft.com/office/word/2018/wordml/cex" xmlns:w16cid="http://schemas.microsoft.com/office/word/2016/wordml/cid" xmlns:w16="http://schemas.microsoft.com/office/word/2018/wordml" xmlns:w16sdtdh="http://schemas.microsoft.com/office/word/2020/wordml/sdtdatahash" xmlns:w16se="http://schemas.microsoft.com/office/word/2015/wordml/symex" xmlns:wpg="http://schemas.microsoft.com/office/word/2010/wordprocessingGroup" xmlns:wpi="http://schemas.microsoft.com/office/word/2010/wordprocessingInk" xmlns:wne="http://schemas.microsoft.com/office/word/2006/wordml" xmlns:wps="http://schemas.microsoft.com/office/word/2010/wordprocessingShape" mc:Ignorable="w14 w15 w16se w16cid w16 w16cex w16sdtdh wp14">
+  <w:p>
+    <w:pPr>
+      <w:pStyle w:val="Kopfzeile"/>
+    </w:pPr>
     <w:r>
       <w:fldChar w:fldCharType="begin"/>
     </w:r>
@@ -6301,7 +6439,7 @@
       <w:rPr>
         <w:noProof/>
       </w:rPr>
-      <w:t>Abbildungs und Tabellenverzeichniss</w:t>
+      <w:t>Selstständigkeitserklärung</w:t>
     </w:r>
     <w:r>
       <w:rPr>
@@ -6309,58 +6447,6 @@
       </w:rPr>
       <w:fldChar w:fldCharType="end"/>
     </w:r>
-  </w:p>
-</w:hdr>
-</file>
-
-<file path=word/header5.xml><?xml version="1.0" encoding="utf-8"?>
-<w:hdr xmlns:wpc="http://schemas.microsoft.com/office/word/2010/wordprocessingCanvas" xmlns:cx="http://schemas.microsoft.com/office/drawing/2014/chartex" xmlns:cx1="http://schemas.microsoft.com/office/drawing/2015/9/8/chartex" xmlns:cx2="http://schemas.microsoft.com/office/drawing/2015/10/21/chartex" xmlns:cx3="http://schemas.microsoft.com/office/drawing/2016/5/9/chartex" xmlns:cx4="http://schemas.microsoft.com/office/drawing/2016/5/10/chartex" xmlns:cx5="http://schemas.microsoft.com/office/drawing/2016/5/11/chartex" xmlns:cx6="http://schemas.microsoft.com/office/drawing/2016/5/12/chartex" xmlns:cx7="http://schemas.microsoft.com/office/drawing/2016/5/13/chartex" xmlns:cx8="http://schemas.microsoft.com/office/drawing/2016/5/14/chartex" xmlns:mc="http://schemas.openxmlformats.org/markup-compatibility/2006" xmlns:aink="http://schemas.microsoft.com/office/drawing/2016/ink" xmlns:am3d="http://schemas.microsoft.com/office/drawing/2017/model3d" xmlns:o="urn:schemas-microsoft-com:office:office" xmlns:r="http://schemas.openxmlformats.org/officeDocument/2006/relationships" xmlns:m="http://schemas.openxmlformats.org/officeDocument/2006/math" xmlns:v="urn:schemas-microsoft-com:vml" xmlns:wp14="http://schemas.microsoft.com/office/word/2010/wordprocessingDrawing" xmlns:wp="http://schemas.openxmlformats.org/drawingml/2006/wordprocessingDrawing" xmlns:w10="urn:schemas-microsoft-com:office:word" xmlns:w="http://schemas.openxmlformats.org/wordprocessingml/2006/main" xmlns:w14="http://schemas.microsoft.com/office/word/2010/wordml" xmlns:w15="http://schemas.microsoft.com/office/word/2012/wordml" xmlns:w16cex="http://schemas.microsoft.com/office/word/2018/wordml/cex" xmlns:w16cid="http://schemas.microsoft.com/office/word/2016/wordml/cid" xmlns:w16="http://schemas.microsoft.com/office/word/2018/wordml" xmlns:w16sdtdh="http://schemas.microsoft.com/office/word/2020/wordml/sdtdatahash" xmlns:w16se="http://schemas.microsoft.com/office/word/2015/wordml/symex" xmlns:wpg="http://schemas.microsoft.com/office/word/2010/wordprocessingGroup" xmlns:wpi="http://schemas.microsoft.com/office/word/2010/wordprocessingInk" xmlns:wne="http://schemas.microsoft.com/office/word/2006/wordml" xmlns:wps="http://schemas.microsoft.com/office/word/2010/wordprocessingShape" mc:Ignorable="w14 w15 w16se w16cid w16 w16cex w16sdtdh wp14">
-  <w:p>
-    <w:pPr>
-      <w:pStyle w:val="Kopfzeile"/>
-      <w:pBdr>
-        <w:bottom w:val="single" w:sz="4" w:space="1" w:color="auto"/>
-      </w:pBdr>
-    </w:pPr>
-    <w:r>
-      <w:fldChar w:fldCharType="begin"/>
-    </w:r>
-    <w:r>
-      <w:instrText xml:space="preserve"> STYLEREF  "Überschrift 1"  \* MERGEFORMAT </w:instrText>
-    </w:r>
-    <w:r>
-      <w:fldChar w:fldCharType="separate"/>
-    </w:r>
-    <w:r>
-      <w:rPr>
-        <w:noProof/>
-      </w:rPr>
-      <w:t>Einleitung</w:t>
-    </w:r>
-    <w:r>
-      <w:rPr>
-        <w:noProof/>
-      </w:rPr>
-      <w:fldChar w:fldCharType="end"/>
-    </w:r>
-  </w:p>
-</w:hdr>
-</file>
-
-<file path=word/header6.xml><?xml version="1.0" encoding="utf-8"?>
-<w:hdr xmlns:wpc="http://schemas.microsoft.com/office/word/2010/wordprocessingCanvas" xmlns:cx="http://schemas.microsoft.com/office/drawing/2014/chartex" xmlns:cx1="http://schemas.microsoft.com/office/drawing/2015/9/8/chartex" xmlns:cx2="http://schemas.microsoft.com/office/drawing/2015/10/21/chartex" xmlns:cx3="http://schemas.microsoft.com/office/drawing/2016/5/9/chartex" xmlns:cx4="http://schemas.microsoft.com/office/drawing/2016/5/10/chartex" xmlns:cx5="http://schemas.microsoft.com/office/drawing/2016/5/11/chartex" xmlns:cx6="http://schemas.microsoft.com/office/drawing/2016/5/12/chartex" xmlns:cx7="http://schemas.microsoft.com/office/drawing/2016/5/13/chartex" xmlns:cx8="http://schemas.microsoft.com/office/drawing/2016/5/14/chartex" xmlns:mc="http://schemas.openxmlformats.org/markup-compatibility/2006" xmlns:aink="http://schemas.microsoft.com/office/drawing/2016/ink" xmlns:am3d="http://schemas.microsoft.com/office/drawing/2017/model3d" xmlns:o="urn:schemas-microsoft-com:office:office" xmlns:r="http://schemas.openxmlformats.org/officeDocument/2006/relationships" xmlns:m="http://schemas.openxmlformats.org/officeDocument/2006/math" xmlns:v="urn:schemas-microsoft-com:vml" xmlns:wp14="http://schemas.microsoft.com/office/word/2010/wordprocessingDrawing" xmlns:wp="http://schemas.openxmlformats.org/drawingml/2006/wordprocessingDrawing" xmlns:w10="urn:schemas-microsoft-com:office:word" xmlns:w="http://schemas.openxmlformats.org/wordprocessingml/2006/main" xmlns:w14="http://schemas.microsoft.com/office/word/2010/wordml" xmlns:w15="http://schemas.microsoft.com/office/word/2012/wordml" xmlns:w16cex="http://schemas.microsoft.com/office/word/2018/wordml/cex" xmlns:w16cid="http://schemas.microsoft.com/office/word/2016/wordml/cid" xmlns:w16="http://schemas.microsoft.com/office/word/2018/wordml" xmlns:w16sdtdh="http://schemas.microsoft.com/office/word/2020/wordml/sdtdatahash" xmlns:w16se="http://schemas.microsoft.com/office/word/2015/wordml/symex" xmlns:wpg="http://schemas.microsoft.com/office/word/2010/wordprocessingGroup" xmlns:wpi="http://schemas.microsoft.com/office/word/2010/wordprocessingInk" xmlns:wne="http://schemas.microsoft.com/office/word/2006/wordml" xmlns:wps="http://schemas.microsoft.com/office/word/2010/wordprocessingShape" mc:Ignorable="w14 w15 w16se w16cid w16 w16cex w16sdtdh wp14">
-  <w:p>
-    <w:pPr>
-      <w:pStyle w:val="Kopfzeile"/>
-    </w:pPr>
-    <w:fldSimple w:instr=" STYLEREF  &quot;Ü1 Römisch&quot;  \* MERGEFORMAT ">
-      <w:r>
-        <w:rPr>
-          <w:noProof/>
-        </w:rPr>
-        <w:t>Selstständigkeitserklärung</w:t>
-      </w:r>
-    </w:fldSimple>
   </w:p>
 </w:hdr>
 </file>
@@ -8407,11 +8493,35 @@
     </b:Author>
     <b:RefOrder>9</b:RefOrder>
   </b:Source>
+  <b:Source>
+    <b:Tag>Wol17</b:Tag>
+    <b:SourceType>InternetSite</b:SourceType>
+    <b:Guid>{2B28CA75-B6F1-4890-AB9D-D993F5B081C7}</b:Guid>
+    <b:Title>innoq</b:Title>
+    <b:Year>2017</b:Year>
+    <b:Month>August</b:Month>
+    <b:Day>04</b:Day>
+    <b:YearAccessed>2021</b:YearAccessed>
+    <b:MonthAccessed>August</b:MonthAccessed>
+    <b:DayAccessed>08</b:DayAccessed>
+    <b:URL>https://www.innoq.com/de/articles/2017/08/microservices-der-aktuelle-stand/</b:URL>
+    <b:Author>
+      <b:Author>
+        <b:NameList>
+          <b:Person>
+            <b:Last>Wolff</b:Last>
+            <b:First>Eberhard</b:First>
+          </b:Person>
+        </b:NameList>
+      </b:Author>
+    </b:Author>
+    <b:RefOrder>10</b:RefOrder>
+  </b:Source>
 </b:Sources>
 </file>
 
 <file path=customXml/itemProps1.xml><?xml version="1.0" encoding="utf-8"?>
-<ds:datastoreItem xmlns:ds="http://schemas.openxmlformats.org/officeDocument/2006/customXml" ds:itemID="{6863D9C1-EF88-43A4-8B7D-8F2C83D95A81}">
+<ds:datastoreItem xmlns:ds="http://schemas.openxmlformats.org/officeDocument/2006/customXml" ds:itemID="{DA955592-DFD2-4788-B0D0-FFB5890277F2}">
   <ds:schemaRefs>
     <ds:schemaRef ds:uri="http://schemas.openxmlformats.org/officeDocument/2006/bibliography"/>
   </ds:schemaRefs>

</xml_diff>

<commit_message>
Planung (Anforderungen fast fertig)
</commit_message>
<xml_diff>
--- a/Bachelor.docx
+++ b/Bachelor.docx
@@ -4551,7 +4551,28 @@
         <w:t>Unternehmen aus der Region der Hochschule stellen sich gegenüber den Studierenden an Messeständen vor und Präsentieren sich anhand eigener Vorträge. Das System soll den Firmen unter anderem die Möglichkeit bieten sich für die Messe zu registrieren, sich zu informieren und einen eigenen Messeauftritt zu Organisieren.</w:t>
       </w:r>
       <w:r>
-        <w:t xml:space="preserve"> Im Weiteren verlauf dieser Arbeit wird eine Architektur für das System realisiert und im Anschluss ein Prototyp Implementiert. </w:t>
+        <w:t xml:space="preserve"> Im Weiteren verlauf dieser Arbeit wird</w:t>
+      </w:r>
+      <w:r>
+        <w:t xml:space="preserve"> das System anhand einer Microservice-Architektur entworfen. Dabei wird auf die Problemstellung………………… eingegangen. I</w:t>
+      </w:r>
+      <w:r>
+        <w:t>m Anschluss</w:t>
+      </w:r>
+      <w:r>
+        <w:t xml:space="preserve"> wird</w:t>
+      </w:r>
+      <w:r>
+        <w:t xml:space="preserve"> ein Prototyp </w:t>
+      </w:r>
+      <w:r>
+        <w:t>implementiert</w:t>
+      </w:r>
+      <w:r>
+        <w:t xml:space="preserve">. </w:t>
+      </w:r>
+      <w:r>
+        <w:t>Dieser soll zeigen ob die Konzipierten Lösungswege für die praktische Anwendung geeignet sind.</w:t>
       </w:r>
       <w:r>
         <w:br w:type="page"/>
@@ -4797,9 +4818,6 @@
           <w:szCs w:val="26"/>
         </w:rPr>
       </w:pPr>
-      <w:r>
-        <w:br w:type="page"/>
-      </w:r>
     </w:p>
     <w:p>
       <w:pPr>
@@ -4807,7 +4825,6 @@
       </w:pPr>
       <w:bookmarkStart w:id="12" w:name="_Toc79275362"/>
       <w:r>
-        <w:lastRenderedPageBreak/>
         <w:t>Docker</w:t>
       </w:r>
       <w:bookmarkEnd w:id="12"/>
@@ -5099,13 +5116,21 @@
       <w:bookmarkEnd w:id="19"/>
       <w:proofErr w:type="spellEnd"/>
     </w:p>
-    <w:p/>
+    <w:p>
+      <w:pPr>
+        <w:spacing w:line="259" w:lineRule="auto"/>
+      </w:pPr>
+      <w:r>
+        <w:br w:type="page"/>
+      </w:r>
+    </w:p>
     <w:p>
       <w:pPr>
         <w:pStyle w:val="berschrift1"/>
       </w:pPr>
       <w:bookmarkStart w:id="20" w:name="_Toc79275370"/>
       <w:r>
+        <w:lastRenderedPageBreak/>
         <w:t>Anforderungen</w:t>
       </w:r>
       <w:bookmarkEnd w:id="20"/>
@@ -5129,7 +5154,13 @@
         <w:t xml:space="preserve"> werden. Das System </w:t>
       </w:r>
       <w:r>
-        <w:t>wird in Form einer Webseite realisiert welche die folgenden Inhalte</w:t>
+        <w:t xml:space="preserve">wird in Form einer Webseite </w:t>
+      </w:r>
+      <w:r>
+        <w:t>realisiert,</w:t>
+      </w:r>
+      <w:r>
+        <w:t xml:space="preserve"> welche die folgenden Inhalte</w:t>
       </w:r>
       <w:r>
         <w:t xml:space="preserve"> abdeck</w:t>
@@ -5172,35 +5203,124 @@
     </w:p>
     <w:p>
       <w:r>
-        <w:t xml:space="preserve">Für </w:t>
-      </w:r>
-      <w:r>
-        <w:t>Firmen</w:t>
-      </w:r>
-      <w:r>
-        <w:t xml:space="preserve"> soll eine </w:t>
-      </w:r>
-      <w:r>
-        <w:t>Möglichkeit</w:t>
-      </w:r>
-      <w:r>
-        <w:t xml:space="preserve"> geschaffen werden, sich </w:t>
-      </w:r>
-      <w:r>
-        <w:t>im System zu registrieren. Registrierte Firmen können einen Newsletter Abonnieren und erhalten dadurch regelmäßig Informationen über die Messe per E-Mail. Weiterhin können Firmen sich für die Teilnahme an der Messe anmelden</w:t>
+        <w:t xml:space="preserve">Firmen können folgende </w:t>
+      </w:r>
+      <w:r>
+        <w:t>Features</w:t>
+      </w:r>
+      <w:r>
+        <w:t xml:space="preserve"> des Systems nutzen</w:t>
+      </w:r>
+      <w:r>
+        <w:t>:</w:t>
+      </w:r>
+    </w:p>
+    <w:p>
+      <w:pPr>
+        <w:pStyle w:val="Listenabsatz"/>
+        <w:numPr>
+          <w:ilvl w:val="0"/>
+          <w:numId w:val="7"/>
+        </w:numPr>
+      </w:pPr>
+      <w:r>
+        <w:t>Registrierung</w:t>
+      </w:r>
+    </w:p>
+    <w:p>
+      <w:pPr>
+        <w:pStyle w:val="Listenabsatz"/>
+        <w:numPr>
+          <w:ilvl w:val="0"/>
+          <w:numId w:val="7"/>
+        </w:numPr>
+      </w:pPr>
+      <w:r>
+        <w:t xml:space="preserve">Newsletter </w:t>
+      </w:r>
+      <w:r>
+        <w:t>Abonnieren</w:t>
+      </w:r>
+      <w:r>
+        <w:t xml:space="preserve"> (</w:t>
+      </w:r>
+      <w:r>
+        <w:t>Firmen erhalten dadurch regelmäßig Informationen über die Messe per E-Mail.</w:t>
+      </w:r>
+      <w:r>
+        <w:t>)</w:t>
+      </w:r>
+    </w:p>
+    <w:p>
+      <w:pPr>
+        <w:pStyle w:val="Listenabsatz"/>
+        <w:numPr>
+          <w:ilvl w:val="0"/>
+          <w:numId w:val="7"/>
+        </w:numPr>
+      </w:pPr>
+      <w:r>
+        <w:t>Anmeldung / Abmeldung für die Teilnahme als Messeausteller</w:t>
+      </w:r>
+    </w:p>
+    <w:p>
+      <w:pPr>
+        <w:pStyle w:val="Listenabsatz"/>
+        <w:numPr>
+          <w:ilvl w:val="0"/>
+          <w:numId w:val="7"/>
+        </w:numPr>
+      </w:pPr>
+      <w:r>
+        <w:t>Verwaltung von Vorträgen (Themen,</w:t>
+      </w:r>
+      <w:r>
+        <w:t xml:space="preserve"> Präsentatoren, Zeitslots</w:t>
       </w:r>
       <w:r>
         <w:t xml:space="preserve">, </w:t>
       </w:r>
       <w:r>
-        <w:t>ihren Messeauftritt verwalten</w:t>
-      </w:r>
-      <w:r>
-        <w:t xml:space="preserve"> und Informationen für Besucher bereitstellen</w:t>
-      </w:r>
-      <w:r>
-        <w:t xml:space="preserve">. </w:t>
-      </w:r>
+        <w:t>benötigtes Equipment</w:t>
+      </w:r>
+      <w:r>
+        <w:t>)</w:t>
+      </w:r>
+    </w:p>
+    <w:p>
+      <w:pPr>
+        <w:pStyle w:val="Listenabsatz"/>
+        <w:numPr>
+          <w:ilvl w:val="0"/>
+          <w:numId w:val="7"/>
+        </w:numPr>
+      </w:pPr>
+      <w:r>
+        <w:t>Informationen für Besucher bereitstellen (</w:t>
+      </w:r>
+      <w:r>
+        <w:t>Firmenbeschreibung, Link zur Webseite, Ansprechpartner</w:t>
+      </w:r>
+      <w:r>
+        <w:t>)</w:t>
+      </w:r>
+    </w:p>
+    <w:p>
+      <w:pPr>
+        <w:pStyle w:val="Listenabsatz"/>
+        <w:numPr>
+          <w:ilvl w:val="0"/>
+          <w:numId w:val="7"/>
+        </w:numPr>
+      </w:pPr>
+      <w:r>
+        <w:t>Nachrichtenaustausch mit der Fachhochschule</w:t>
+      </w:r>
+    </w:p>
+    <w:p>
+      <w:pPr>
+        <w:pStyle w:val="Listenabsatz"/>
+      </w:pPr>
     </w:p>
     <w:p>
       <w:pPr>
@@ -5231,8 +5351,90 @@
       <w:r>
         <w:t>einen öffentlichen Zugang für Besucher in Form einer Webseite bieten.</w:t>
       </w:r>
-    </w:p>
-    <w:p/>
+      <w:r>
+        <w:t xml:space="preserve"> Diese Sollen sich über folgende Themen informieren können:</w:t>
+      </w:r>
+    </w:p>
+    <w:p>
+      <w:pPr>
+        <w:pStyle w:val="Listenabsatz"/>
+        <w:numPr>
+          <w:ilvl w:val="0"/>
+          <w:numId w:val="6"/>
+        </w:numPr>
+      </w:pPr>
+      <w:r>
+        <w:t>Allgemeine M</w:t>
+      </w:r>
+      <w:r>
+        <w:t>e</w:t>
+      </w:r>
+      <w:r>
+        <w:t>ssedaten (Veranstaltungsort</w:t>
+      </w:r>
+      <w:r>
+        <w:t xml:space="preserve">, </w:t>
+      </w:r>
+      <w:r>
+        <w:t>Zeitpunkt</w:t>
+      </w:r>
+      <w:r>
+        <w:t xml:space="preserve"> und Ansprechpartner</w:t>
+      </w:r>
+      <w:r>
+        <w:t>)</w:t>
+      </w:r>
+    </w:p>
+    <w:p>
+      <w:pPr>
+        <w:pStyle w:val="Listenabsatz"/>
+        <w:numPr>
+          <w:ilvl w:val="0"/>
+          <w:numId w:val="6"/>
+        </w:numPr>
+      </w:pPr>
+      <w:r>
+        <w:t xml:space="preserve">Informationen über </w:t>
+      </w:r>
+      <w:r>
+        <w:t>ausstellende</w:t>
+      </w:r>
+      <w:r>
+        <w:t xml:space="preserve"> Firmen</w:t>
+      </w:r>
+      <w:r>
+        <w:t xml:space="preserve"> (Firmenbeschreibung, Lage des Messestandes, Link zur Webseite</w:t>
+      </w:r>
+      <w:r>
+        <w:t>, Ansprechpartner</w:t>
+      </w:r>
+      <w:r>
+        <w:t>)</w:t>
+      </w:r>
+    </w:p>
+    <w:p>
+      <w:pPr>
+        <w:pStyle w:val="Listenabsatz"/>
+        <w:numPr>
+          <w:ilvl w:val="0"/>
+          <w:numId w:val="6"/>
+        </w:numPr>
+      </w:pPr>
+      <w:r>
+        <w:t>Information zu Vorträgen (</w:t>
+      </w:r>
+      <w:r>
+        <w:t>Thema, Firma, Zeitpunkt, Gebäudenummer und Raumnummer</w:t>
+      </w:r>
+      <w:r>
+        <w:t>)</w:t>
+      </w:r>
+    </w:p>
+    <w:p>
+      <w:pPr>
+        <w:pStyle w:val="Listenabsatz"/>
+      </w:pPr>
+    </w:p>
     <w:p>
       <w:pPr>
         <w:rPr>
@@ -5249,10 +5451,131 @@
       </w:r>
     </w:p>
     <w:p>
+      <w:r>
+        <w:t xml:space="preserve">Für Mitarbeiter der Fachhochschule wird eine </w:t>
+      </w:r>
+      <w:r>
+        <w:t xml:space="preserve">Oberfläche zur Verwaltung des Systems geboten. </w:t>
+      </w:r>
+      <w:r>
+        <w:t xml:space="preserve">Folgende </w:t>
+      </w:r>
+      <w:r>
+        <w:t>Verwaltungs</w:t>
+      </w:r>
+      <w:r>
+        <w:t xml:space="preserve">möglichkeiten </w:t>
+      </w:r>
+      <w:r>
+        <w:t>werden gegeben:</w:t>
+      </w:r>
+    </w:p>
+    <w:p>
+      <w:pPr>
+        <w:pStyle w:val="Listenabsatz"/>
+        <w:numPr>
+          <w:ilvl w:val="0"/>
+          <w:numId w:val="8"/>
+        </w:numPr>
+      </w:pPr>
+      <w:r>
+        <w:t>Allgemeine Messedaten (Veranstaltungsort, Zeitpunkt und Ansprechpartner)</w:t>
+      </w:r>
+    </w:p>
+    <w:p>
+      <w:pPr>
+        <w:pStyle w:val="Listenabsatz"/>
+        <w:numPr>
+          <w:ilvl w:val="0"/>
+          <w:numId w:val="8"/>
+        </w:numPr>
+      </w:pPr>
+      <w:r>
+        <w:t>An / Abmeldung der Messeausteller ??????????????????????????</w:t>
+      </w:r>
+    </w:p>
+    <w:p>
+      <w:pPr>
+        <w:pStyle w:val="Listenabsatz"/>
+        <w:numPr>
+          <w:ilvl w:val="0"/>
+          <w:numId w:val="8"/>
+        </w:numPr>
+      </w:pPr>
+      <w:r>
+        <w:t>Anlegen von Zeitslots für Vorträge (</w:t>
+      </w:r>
+      <w:proofErr w:type="spellStart"/>
+      <w:r>
+        <w:t>Zeitslot</w:t>
+      </w:r>
+      <w:proofErr w:type="spellEnd"/>
+      <w:r>
+        <w:t xml:space="preserve"> für Zugehörigen Vortragsraum)</w:t>
+      </w:r>
+    </w:p>
+    <w:p>
+      <w:pPr>
+        <w:pStyle w:val="Listenabsatz"/>
+        <w:numPr>
+          <w:ilvl w:val="0"/>
+          <w:numId w:val="8"/>
+        </w:numPr>
+      </w:pPr>
+      <w:r>
+        <w:t>Bearbeitung und Versendung des Newsletters (Sendung per Broadcast an Abonnenten)</w:t>
+      </w:r>
+    </w:p>
+    <w:p>
+      <w:pPr>
+        <w:pStyle w:val="Listenabsatz"/>
+        <w:numPr>
+          <w:ilvl w:val="0"/>
+          <w:numId w:val="8"/>
+        </w:numPr>
+      </w:pPr>
+      <w:r>
+        <w:t>Nachrichtenaustausch mit einzelnen Firmen</w:t>
+      </w:r>
+    </w:p>
+    <w:p>
+      <w:pPr>
+        <w:pStyle w:val="Listenabsatz"/>
+        <w:numPr>
+          <w:ilvl w:val="0"/>
+          <w:numId w:val="8"/>
+        </w:numPr>
+      </w:pPr>
+      <w:r>
+        <w:t>Löschen Registrierter Firmenaccounts</w:t>
+      </w:r>
+    </w:p>
+    <w:p>
+      <w:pPr>
+        <w:pStyle w:val="Listenabsatz"/>
+        <w:numPr>
+          <w:ilvl w:val="0"/>
+          <w:numId w:val="8"/>
+        </w:numPr>
+      </w:pPr>
+      <w:r>
+        <w:t>…</w:t>
+      </w:r>
+    </w:p>
+    <w:p>
+      <w:pPr>
+        <w:rPr>
+          <w:b/>
+          <w:bCs/>
+        </w:rPr>
+      </w:pPr>
+    </w:p>
+    <w:p>
       <w:pPr>
         <w:pStyle w:val="berschrift2"/>
       </w:pPr>
       <w:r>
+        <w:lastRenderedPageBreak/>
         <w:t>Anwendungsfälle</w:t>
       </w:r>
     </w:p>
@@ -5279,34 +5602,50 @@
     </w:p>
     <w:p/>
     <w:p/>
+    <w:p>
+      <w:pPr>
+        <w:spacing w:line="259" w:lineRule="auto"/>
+      </w:pPr>
+      <w:r>
+        <w:br w:type="page"/>
+      </w:r>
+    </w:p>
+    <w:p>
+      <w:pPr>
+        <w:pStyle w:val="berschrift1"/>
+      </w:pPr>
+      <w:bookmarkStart w:id="22" w:name="_Toc79275373"/>
+      <w:r>
+        <w:lastRenderedPageBreak/>
+        <w:t>Architektur</w:t>
+      </w:r>
+      <w:bookmarkEnd w:id="22"/>
+    </w:p>
     <w:p/>
     <w:p>
       <w:pPr>
-        <w:pStyle w:val="berschrift1"/>
-      </w:pPr>
-      <w:bookmarkStart w:id="22" w:name="_Toc79275373"/>
-      <w:r>
-        <w:t>Architektur</w:t>
-      </w:r>
-      <w:bookmarkEnd w:id="22"/>
+        <w:pStyle w:val="berschrift2"/>
+      </w:pPr>
+      <w:bookmarkStart w:id="23" w:name="_Toc79275374"/>
+      <w:r>
+        <w:t>Lösungsstrategie</w:t>
+      </w:r>
+      <w:bookmarkEnd w:id="23"/>
     </w:p>
     <w:p/>
     <w:p>
       <w:pPr>
-        <w:pStyle w:val="berschrift2"/>
-      </w:pPr>
-      <w:bookmarkStart w:id="23" w:name="_Toc79275374"/>
-      <w:r>
-        <w:t>Lösungsstrategie</w:t>
-      </w:r>
-      <w:bookmarkEnd w:id="23"/>
-    </w:p>
-    <w:p/>
-    <w:p>
-      <w:pPr>
         <w:pStyle w:val="berschrift3"/>
       </w:pPr>
       <w:bookmarkStart w:id="24" w:name="_Toc79275375"/>
+      <w:proofErr w:type="spellStart"/>
+      <w:r>
+        <w:t>Deployment</w:t>
+      </w:r>
+      <w:proofErr w:type="spellEnd"/>
+      <w:r>
+        <w:t xml:space="preserve"> und Management mit </w:t>
+      </w:r>
       <w:r>
         <w:t>Docker</w:t>
       </w:r>
@@ -5441,18 +5780,18 @@
       </w:pPr>
       <w:bookmarkStart w:id="33" w:name="_Toc79275384"/>
       <w:r>
+        <w:t>Implementierung</w:t>
+      </w:r>
+      <w:bookmarkEnd w:id="33"/>
+    </w:p>
+    <w:p/>
+    <w:p>
+      <w:pPr>
+        <w:pStyle w:val="berschrift1"/>
+      </w:pPr>
+      <w:bookmarkStart w:id="34" w:name="_Toc79275385"/>
+      <w:r>
         <w:lastRenderedPageBreak/>
-        <w:t>Implementierung</w:t>
-      </w:r>
-      <w:bookmarkEnd w:id="33"/>
-    </w:p>
-    <w:p/>
-    <w:p>
-      <w:pPr>
-        <w:pStyle w:val="berschrift1"/>
-      </w:pPr>
-      <w:bookmarkStart w:id="34" w:name="_Toc79275385"/>
-      <w:r>
         <w:t>Auswertung</w:t>
       </w:r>
       <w:bookmarkEnd w:id="34"/>
@@ -6647,7 +6986,7 @@
       <w:rPr>
         <w:noProof/>
       </w:rPr>
-      <w:t>Architektur</w:t>
+      <w:t>Anforderungen</w:t>
     </w:r>
     <w:r>
       <w:rPr>
@@ -6680,6 +7019,345 @@
 <file path=word/numbering.xml><?xml version="1.0" encoding="utf-8"?>
 <w:numbering xmlns:wpc="http://schemas.microsoft.com/office/word/2010/wordprocessingCanvas" xmlns:cx="http://schemas.microsoft.com/office/drawing/2014/chartex" xmlns:cx1="http://schemas.microsoft.com/office/drawing/2015/9/8/chartex" xmlns:cx2="http://schemas.microsoft.com/office/drawing/2015/10/21/chartex" xmlns:cx3="http://schemas.microsoft.com/office/drawing/2016/5/9/chartex" xmlns:cx4="http://schemas.microsoft.com/office/drawing/2016/5/10/chartex" xmlns:cx5="http://schemas.microsoft.com/office/drawing/2016/5/11/chartex" xmlns:cx6="http://schemas.microsoft.com/office/drawing/2016/5/12/chartex" xmlns:cx7="http://schemas.microsoft.com/office/drawing/2016/5/13/chartex" xmlns:cx8="http://schemas.microsoft.com/office/drawing/2016/5/14/chartex" xmlns:mc="http://schemas.openxmlformats.org/markup-compatibility/2006" xmlns:aink="http://schemas.microsoft.com/office/drawing/2016/ink" xmlns:am3d="http://schemas.microsoft.com/office/drawing/2017/model3d" xmlns:o="urn:schemas-microsoft-com:office:office" xmlns:r="http://schemas.openxmlformats.org/officeDocument/2006/relationships" xmlns:m="http://schemas.openxmlformats.org/officeDocument/2006/math" xmlns:v="urn:schemas-microsoft-com:vml" xmlns:wp14="http://schemas.microsoft.com/office/word/2010/wordprocessingDrawing" xmlns:wp="http://schemas.openxmlformats.org/drawingml/2006/wordprocessingDrawing" xmlns:w10="urn:schemas-microsoft-com:office:word" xmlns:w="http://schemas.openxmlformats.org/wordprocessingml/2006/main" xmlns:w14="http://schemas.microsoft.com/office/word/2010/wordml" xmlns:w15="http://schemas.microsoft.com/office/word/2012/wordml" xmlns:w16cex="http://schemas.microsoft.com/office/word/2018/wordml/cex" xmlns:w16cid="http://schemas.microsoft.com/office/word/2016/wordml/cid" xmlns:w16="http://schemas.microsoft.com/office/word/2018/wordml" xmlns:w16sdtdh="http://schemas.microsoft.com/office/word/2020/wordml/sdtdatahash" xmlns:w16se="http://schemas.microsoft.com/office/word/2015/wordml/symex" xmlns:wpg="http://schemas.microsoft.com/office/word/2010/wordprocessingGroup" xmlns:wpi="http://schemas.microsoft.com/office/word/2010/wordprocessingInk" xmlns:wne="http://schemas.microsoft.com/office/word/2006/wordml" xmlns:wps="http://schemas.microsoft.com/office/word/2010/wordprocessingShape" mc:Ignorable="w14 w15 w16se w16cid w16 w16cex w16sdtdh wp14">
   <w:abstractNum w:abstractNumId="0" w15:restartNumberingAfterBreak="0">
+    <w:nsid w:val="23A82693"/>
+    <w:multiLevelType w:val="hybridMultilevel"/>
+    <w:tmpl w:val="022A65B4"/>
+    <w:lvl w:ilvl="0" w:tplc="04070001">
+      <w:start w:val="1"/>
+      <w:numFmt w:val="bullet"/>
+      <w:lvlText w:val=""/>
+      <w:lvlJc w:val="left"/>
+      <w:pPr>
+        <w:ind w:left="720" w:hanging="360"/>
+      </w:pPr>
+      <w:rPr>
+        <w:rFonts w:ascii="Symbol" w:hAnsi="Symbol" w:hint="default"/>
+      </w:rPr>
+    </w:lvl>
+    <w:lvl w:ilvl="1" w:tplc="04070003" w:tentative="1">
+      <w:start w:val="1"/>
+      <w:numFmt w:val="bullet"/>
+      <w:lvlText w:val="o"/>
+      <w:lvlJc w:val="left"/>
+      <w:pPr>
+        <w:ind w:left="1440" w:hanging="360"/>
+      </w:pPr>
+      <w:rPr>
+        <w:rFonts w:ascii="Courier New" w:hAnsi="Courier New" w:cs="Courier New" w:hint="default"/>
+      </w:rPr>
+    </w:lvl>
+    <w:lvl w:ilvl="2" w:tplc="04070005" w:tentative="1">
+      <w:start w:val="1"/>
+      <w:numFmt w:val="bullet"/>
+      <w:lvlText w:val=""/>
+      <w:lvlJc w:val="left"/>
+      <w:pPr>
+        <w:ind w:left="2160" w:hanging="360"/>
+      </w:pPr>
+      <w:rPr>
+        <w:rFonts w:ascii="Wingdings" w:hAnsi="Wingdings" w:hint="default"/>
+      </w:rPr>
+    </w:lvl>
+    <w:lvl w:ilvl="3" w:tplc="04070001" w:tentative="1">
+      <w:start w:val="1"/>
+      <w:numFmt w:val="bullet"/>
+      <w:lvlText w:val=""/>
+      <w:lvlJc w:val="left"/>
+      <w:pPr>
+        <w:ind w:left="2880" w:hanging="360"/>
+      </w:pPr>
+      <w:rPr>
+        <w:rFonts w:ascii="Symbol" w:hAnsi="Symbol" w:hint="default"/>
+      </w:rPr>
+    </w:lvl>
+    <w:lvl w:ilvl="4" w:tplc="04070003" w:tentative="1">
+      <w:start w:val="1"/>
+      <w:numFmt w:val="bullet"/>
+      <w:lvlText w:val="o"/>
+      <w:lvlJc w:val="left"/>
+      <w:pPr>
+        <w:ind w:left="3600" w:hanging="360"/>
+      </w:pPr>
+      <w:rPr>
+        <w:rFonts w:ascii="Courier New" w:hAnsi="Courier New" w:cs="Courier New" w:hint="default"/>
+      </w:rPr>
+    </w:lvl>
+    <w:lvl w:ilvl="5" w:tplc="04070005" w:tentative="1">
+      <w:start w:val="1"/>
+      <w:numFmt w:val="bullet"/>
+      <w:lvlText w:val=""/>
+      <w:lvlJc w:val="left"/>
+      <w:pPr>
+        <w:ind w:left="4320" w:hanging="360"/>
+      </w:pPr>
+      <w:rPr>
+        <w:rFonts w:ascii="Wingdings" w:hAnsi="Wingdings" w:hint="default"/>
+      </w:rPr>
+    </w:lvl>
+    <w:lvl w:ilvl="6" w:tplc="04070001" w:tentative="1">
+      <w:start w:val="1"/>
+      <w:numFmt w:val="bullet"/>
+      <w:lvlText w:val=""/>
+      <w:lvlJc w:val="left"/>
+      <w:pPr>
+        <w:ind w:left="5040" w:hanging="360"/>
+      </w:pPr>
+      <w:rPr>
+        <w:rFonts w:ascii="Symbol" w:hAnsi="Symbol" w:hint="default"/>
+      </w:rPr>
+    </w:lvl>
+    <w:lvl w:ilvl="7" w:tplc="04070003" w:tentative="1">
+      <w:start w:val="1"/>
+      <w:numFmt w:val="bullet"/>
+      <w:lvlText w:val="o"/>
+      <w:lvlJc w:val="left"/>
+      <w:pPr>
+        <w:ind w:left="5760" w:hanging="360"/>
+      </w:pPr>
+      <w:rPr>
+        <w:rFonts w:ascii="Courier New" w:hAnsi="Courier New" w:cs="Courier New" w:hint="default"/>
+      </w:rPr>
+    </w:lvl>
+    <w:lvl w:ilvl="8" w:tplc="04070005" w:tentative="1">
+      <w:start w:val="1"/>
+      <w:numFmt w:val="bullet"/>
+      <w:lvlText w:val=""/>
+      <w:lvlJc w:val="left"/>
+      <w:pPr>
+        <w:ind w:left="6480" w:hanging="360"/>
+      </w:pPr>
+      <w:rPr>
+        <w:rFonts w:ascii="Wingdings" w:hAnsi="Wingdings" w:hint="default"/>
+      </w:rPr>
+    </w:lvl>
+  </w:abstractNum>
+  <w:abstractNum w:abstractNumId="1" w15:restartNumberingAfterBreak="0">
+    <w:nsid w:val="2ACA47D9"/>
+    <w:multiLevelType w:val="hybridMultilevel"/>
+    <w:tmpl w:val="30EC5888"/>
+    <w:lvl w:ilvl="0" w:tplc="04070001">
+      <w:start w:val="1"/>
+      <w:numFmt w:val="bullet"/>
+      <w:lvlText w:val=""/>
+      <w:lvlJc w:val="left"/>
+      <w:pPr>
+        <w:ind w:left="720" w:hanging="360"/>
+      </w:pPr>
+      <w:rPr>
+        <w:rFonts w:ascii="Symbol" w:hAnsi="Symbol" w:hint="default"/>
+      </w:rPr>
+    </w:lvl>
+    <w:lvl w:ilvl="1" w:tplc="04070003" w:tentative="1">
+      <w:start w:val="1"/>
+      <w:numFmt w:val="bullet"/>
+      <w:lvlText w:val="o"/>
+      <w:lvlJc w:val="left"/>
+      <w:pPr>
+        <w:ind w:left="1440" w:hanging="360"/>
+      </w:pPr>
+      <w:rPr>
+        <w:rFonts w:ascii="Courier New" w:hAnsi="Courier New" w:cs="Courier New" w:hint="default"/>
+      </w:rPr>
+    </w:lvl>
+    <w:lvl w:ilvl="2" w:tplc="04070005" w:tentative="1">
+      <w:start w:val="1"/>
+      <w:numFmt w:val="bullet"/>
+      <w:lvlText w:val=""/>
+      <w:lvlJc w:val="left"/>
+      <w:pPr>
+        <w:ind w:left="2160" w:hanging="360"/>
+      </w:pPr>
+      <w:rPr>
+        <w:rFonts w:ascii="Wingdings" w:hAnsi="Wingdings" w:hint="default"/>
+      </w:rPr>
+    </w:lvl>
+    <w:lvl w:ilvl="3" w:tplc="04070001" w:tentative="1">
+      <w:start w:val="1"/>
+      <w:numFmt w:val="bullet"/>
+      <w:lvlText w:val=""/>
+      <w:lvlJc w:val="left"/>
+      <w:pPr>
+        <w:ind w:left="2880" w:hanging="360"/>
+      </w:pPr>
+      <w:rPr>
+        <w:rFonts w:ascii="Symbol" w:hAnsi="Symbol" w:hint="default"/>
+      </w:rPr>
+    </w:lvl>
+    <w:lvl w:ilvl="4" w:tplc="04070003" w:tentative="1">
+      <w:start w:val="1"/>
+      <w:numFmt w:val="bullet"/>
+      <w:lvlText w:val="o"/>
+      <w:lvlJc w:val="left"/>
+      <w:pPr>
+        <w:ind w:left="3600" w:hanging="360"/>
+      </w:pPr>
+      <w:rPr>
+        <w:rFonts w:ascii="Courier New" w:hAnsi="Courier New" w:cs="Courier New" w:hint="default"/>
+      </w:rPr>
+    </w:lvl>
+    <w:lvl w:ilvl="5" w:tplc="04070005" w:tentative="1">
+      <w:start w:val="1"/>
+      <w:numFmt w:val="bullet"/>
+      <w:lvlText w:val=""/>
+      <w:lvlJc w:val="left"/>
+      <w:pPr>
+        <w:ind w:left="4320" w:hanging="360"/>
+      </w:pPr>
+      <w:rPr>
+        <w:rFonts w:ascii="Wingdings" w:hAnsi="Wingdings" w:hint="default"/>
+      </w:rPr>
+    </w:lvl>
+    <w:lvl w:ilvl="6" w:tplc="04070001" w:tentative="1">
+      <w:start w:val="1"/>
+      <w:numFmt w:val="bullet"/>
+      <w:lvlText w:val=""/>
+      <w:lvlJc w:val="left"/>
+      <w:pPr>
+        <w:ind w:left="5040" w:hanging="360"/>
+      </w:pPr>
+      <w:rPr>
+        <w:rFonts w:ascii="Symbol" w:hAnsi="Symbol" w:hint="default"/>
+      </w:rPr>
+    </w:lvl>
+    <w:lvl w:ilvl="7" w:tplc="04070003" w:tentative="1">
+      <w:start w:val="1"/>
+      <w:numFmt w:val="bullet"/>
+      <w:lvlText w:val="o"/>
+      <w:lvlJc w:val="left"/>
+      <w:pPr>
+        <w:ind w:left="5760" w:hanging="360"/>
+      </w:pPr>
+      <w:rPr>
+        <w:rFonts w:ascii="Courier New" w:hAnsi="Courier New" w:cs="Courier New" w:hint="default"/>
+      </w:rPr>
+    </w:lvl>
+    <w:lvl w:ilvl="8" w:tplc="04070005" w:tentative="1">
+      <w:start w:val="1"/>
+      <w:numFmt w:val="bullet"/>
+      <w:lvlText w:val=""/>
+      <w:lvlJc w:val="left"/>
+      <w:pPr>
+        <w:ind w:left="6480" w:hanging="360"/>
+      </w:pPr>
+      <w:rPr>
+        <w:rFonts w:ascii="Wingdings" w:hAnsi="Wingdings" w:hint="default"/>
+      </w:rPr>
+    </w:lvl>
+  </w:abstractNum>
+  <w:abstractNum w:abstractNumId="2" w15:restartNumberingAfterBreak="0">
+    <w:nsid w:val="2B727FC2"/>
+    <w:multiLevelType w:val="hybridMultilevel"/>
+    <w:tmpl w:val="F0C8B250"/>
+    <w:lvl w:ilvl="0" w:tplc="04070001">
+      <w:start w:val="1"/>
+      <w:numFmt w:val="bullet"/>
+      <w:lvlText w:val=""/>
+      <w:lvlJc w:val="left"/>
+      <w:pPr>
+        <w:ind w:left="720" w:hanging="360"/>
+      </w:pPr>
+      <w:rPr>
+        <w:rFonts w:ascii="Symbol" w:hAnsi="Symbol" w:hint="default"/>
+      </w:rPr>
+    </w:lvl>
+    <w:lvl w:ilvl="1" w:tplc="04070003" w:tentative="1">
+      <w:start w:val="1"/>
+      <w:numFmt w:val="bullet"/>
+      <w:lvlText w:val="o"/>
+      <w:lvlJc w:val="left"/>
+      <w:pPr>
+        <w:ind w:left="1440" w:hanging="360"/>
+      </w:pPr>
+      <w:rPr>
+        <w:rFonts w:ascii="Courier New" w:hAnsi="Courier New" w:cs="Courier New" w:hint="default"/>
+      </w:rPr>
+    </w:lvl>
+    <w:lvl w:ilvl="2" w:tplc="04070005" w:tentative="1">
+      <w:start w:val="1"/>
+      <w:numFmt w:val="bullet"/>
+      <w:lvlText w:val=""/>
+      <w:lvlJc w:val="left"/>
+      <w:pPr>
+        <w:ind w:left="2160" w:hanging="360"/>
+      </w:pPr>
+      <w:rPr>
+        <w:rFonts w:ascii="Wingdings" w:hAnsi="Wingdings" w:hint="default"/>
+      </w:rPr>
+    </w:lvl>
+    <w:lvl w:ilvl="3" w:tplc="04070001" w:tentative="1">
+      <w:start w:val="1"/>
+      <w:numFmt w:val="bullet"/>
+      <w:lvlText w:val=""/>
+      <w:lvlJc w:val="left"/>
+      <w:pPr>
+        <w:ind w:left="2880" w:hanging="360"/>
+      </w:pPr>
+      <w:rPr>
+        <w:rFonts w:ascii="Symbol" w:hAnsi="Symbol" w:hint="default"/>
+      </w:rPr>
+    </w:lvl>
+    <w:lvl w:ilvl="4" w:tplc="04070003" w:tentative="1">
+      <w:start w:val="1"/>
+      <w:numFmt w:val="bullet"/>
+      <w:lvlText w:val="o"/>
+      <w:lvlJc w:val="left"/>
+      <w:pPr>
+        <w:ind w:left="3600" w:hanging="360"/>
+      </w:pPr>
+      <w:rPr>
+        <w:rFonts w:ascii="Courier New" w:hAnsi="Courier New" w:cs="Courier New" w:hint="default"/>
+      </w:rPr>
+    </w:lvl>
+    <w:lvl w:ilvl="5" w:tplc="04070005" w:tentative="1">
+      <w:start w:val="1"/>
+      <w:numFmt w:val="bullet"/>
+      <w:lvlText w:val=""/>
+      <w:lvlJc w:val="left"/>
+      <w:pPr>
+        <w:ind w:left="4320" w:hanging="360"/>
+      </w:pPr>
+      <w:rPr>
+        <w:rFonts w:ascii="Wingdings" w:hAnsi="Wingdings" w:hint="default"/>
+      </w:rPr>
+    </w:lvl>
+    <w:lvl w:ilvl="6" w:tplc="04070001" w:tentative="1">
+      <w:start w:val="1"/>
+      <w:numFmt w:val="bullet"/>
+      <w:lvlText w:val=""/>
+      <w:lvlJc w:val="left"/>
+      <w:pPr>
+        <w:ind w:left="5040" w:hanging="360"/>
+      </w:pPr>
+      <w:rPr>
+        <w:rFonts w:ascii="Symbol" w:hAnsi="Symbol" w:hint="default"/>
+      </w:rPr>
+    </w:lvl>
+    <w:lvl w:ilvl="7" w:tplc="04070003" w:tentative="1">
+      <w:start w:val="1"/>
+      <w:numFmt w:val="bullet"/>
+      <w:lvlText w:val="o"/>
+      <w:lvlJc w:val="left"/>
+      <w:pPr>
+        <w:ind w:left="5760" w:hanging="360"/>
+      </w:pPr>
+      <w:rPr>
+        <w:rFonts w:ascii="Courier New" w:hAnsi="Courier New" w:cs="Courier New" w:hint="default"/>
+      </w:rPr>
+    </w:lvl>
+    <w:lvl w:ilvl="8" w:tplc="04070005" w:tentative="1">
+      <w:start w:val="1"/>
+      <w:numFmt w:val="bullet"/>
+      <w:lvlText w:val=""/>
+      <w:lvlJc w:val="left"/>
+      <w:pPr>
+        <w:ind w:left="6480" w:hanging="360"/>
+      </w:pPr>
+      <w:rPr>
+        <w:rFonts w:ascii="Wingdings" w:hAnsi="Wingdings" w:hint="default"/>
+      </w:rPr>
+    </w:lvl>
+  </w:abstractNum>
+  <w:abstractNum w:abstractNumId="3" w15:restartNumberingAfterBreak="0">
     <w:nsid w:val="36AB6E8E"/>
     <w:multiLevelType w:val="hybridMultilevel"/>
     <w:tmpl w:val="2624AD1A"/>
@@ -6766,7 +7444,7 @@
       </w:pPr>
     </w:lvl>
   </w:abstractNum>
-  <w:abstractNum w:abstractNumId="1" w15:restartNumberingAfterBreak="0">
+  <w:abstractNum w:abstractNumId="4" w15:restartNumberingAfterBreak="0">
     <w:nsid w:val="417A2BE1"/>
     <w:multiLevelType w:val="multilevel"/>
     <w:tmpl w:val="0407001F"/>
@@ -6852,7 +7530,7 @@
       </w:pPr>
     </w:lvl>
   </w:abstractNum>
-  <w:abstractNum w:abstractNumId="2" w15:restartNumberingAfterBreak="0">
+  <w:abstractNum w:abstractNumId="5" w15:restartNumberingAfterBreak="0">
     <w:nsid w:val="53C506AE"/>
     <w:multiLevelType w:val="multilevel"/>
     <w:tmpl w:val="04070025"/>
@@ -6974,7 +7652,7 @@
       </w:rPr>
     </w:lvl>
   </w:abstractNum>
-  <w:abstractNum w:abstractNumId="3" w15:restartNumberingAfterBreak="0">
+  <w:abstractNum w:abstractNumId="6" w15:restartNumberingAfterBreak="0">
     <w:nsid w:val="6A533AAF"/>
     <w:multiLevelType w:val="multilevel"/>
     <w:tmpl w:val="0407001F"/>
@@ -7060,7 +7738,7 @@
       </w:pPr>
     </w:lvl>
   </w:abstractNum>
-  <w:abstractNum w:abstractNumId="4" w15:restartNumberingAfterBreak="0">
+  <w:abstractNum w:abstractNumId="7" w15:restartNumberingAfterBreak="0">
     <w:nsid w:val="79DE19E9"/>
     <w:multiLevelType w:val="multilevel"/>
     <w:tmpl w:val="DE340C18"/>
@@ -7174,19 +7852,28 @@
     </w:lvl>
   </w:abstractNum>
   <w:num w:numId="1">
+    <w:abstractNumId w:val="3"/>
+  </w:num>
+  <w:num w:numId="2">
+    <w:abstractNumId w:val="6"/>
+  </w:num>
+  <w:num w:numId="3">
+    <w:abstractNumId w:val="4"/>
+  </w:num>
+  <w:num w:numId="4">
+    <w:abstractNumId w:val="7"/>
+  </w:num>
+  <w:num w:numId="5">
+    <w:abstractNumId w:val="5"/>
+  </w:num>
+  <w:num w:numId="6">
     <w:abstractNumId w:val="0"/>
   </w:num>
-  <w:num w:numId="2">
-    <w:abstractNumId w:val="3"/>
+  <w:num w:numId="7">
+    <w:abstractNumId w:val="2"/>
   </w:num>
-  <w:num w:numId="3">
+  <w:num w:numId="8">
     <w:abstractNumId w:val="1"/>
-  </w:num>
-  <w:num w:numId="4">
-    <w:abstractNumId w:val="4"/>
-  </w:num>
-  <w:num w:numId="5">
-    <w:abstractNumId w:val="2"/>
   </w:num>
 </w:numbering>
 </file>

</xml_diff>

<commit_message>
stakeholder / Qualitätsziele begonnen
</commit_message>
<xml_diff>
--- a/Bachelor.docx
+++ b/Bachelor.docx
@@ -349,8 +349,20 @@
           <w:sz w:val="28"/>
           <w:szCs w:val="28"/>
         </w:rPr>
-        <w:t>Prof. Dr. Steffen Avemarg</w:t>
-      </w:r>
+        <w:t xml:space="preserve">Prof. Dr. Steffen </w:t>
+      </w:r>
+      <w:proofErr w:type="spellStart"/>
+      <w:r>
+        <w:rPr>
+          <w:rFonts w:cs="Arial"/>
+          <w:b/>
+          <w:bCs/>
+          <w:sz w:val="28"/>
+          <w:szCs w:val="28"/>
+        </w:rPr>
+        <w:t>Avemarg</w:t>
+      </w:r>
+      <w:proofErr w:type="spellEnd"/>
     </w:p>
     <w:p>
       <w:pPr>
@@ -371,8 +383,20 @@
           <w:sz w:val="28"/>
           <w:szCs w:val="28"/>
         </w:rPr>
-        <w:t>Dipl.-Inf. Steffen Späthe</w:t>
-      </w:r>
+        <w:t xml:space="preserve">Dipl.-Inf. Steffen </w:t>
+      </w:r>
+      <w:proofErr w:type="spellStart"/>
+      <w:r>
+        <w:rPr>
+          <w:rFonts w:cs="Arial"/>
+          <w:b/>
+          <w:bCs/>
+          <w:sz w:val="28"/>
+          <w:szCs w:val="28"/>
+        </w:rPr>
+        <w:t>Späthe</w:t>
+      </w:r>
+      <w:proofErr w:type="spellEnd"/>
     </w:p>
     <w:p>
       <w:pPr>
@@ -4280,6 +4304,7 @@
         <w:pStyle w:val="1Rmisch"/>
       </w:pPr>
       <w:bookmarkStart w:id="3" w:name="_Toc79275352"/>
+      <w:proofErr w:type="spellStart"/>
       <w:r>
         <w:rPr>
           <w:rStyle w:val="1RmischZchn"/>
@@ -4287,10 +4312,16 @@
         <w:lastRenderedPageBreak/>
         <w:t>Abbildungs</w:t>
       </w:r>
-      <w:r>
-        <w:t xml:space="preserve"> und Tabellenverzeichniss</w:t>
+      <w:proofErr w:type="spellEnd"/>
+      <w:r>
+        <w:t xml:space="preserve"> und </w:t>
+      </w:r>
+      <w:proofErr w:type="spellStart"/>
+      <w:r>
+        <w:t>Tabellenverzeichniss</w:t>
       </w:r>
       <w:bookmarkEnd w:id="3"/>
+      <w:proofErr w:type="spellEnd"/>
     </w:p>
     <w:p>
       <w:pPr>
@@ -4626,7 +4657,15 @@
     </w:p>
     <w:p>
       <w:r>
-        <w:t>Microservice-Strukturen entstand in den frühen 1980er Jahren mit den von der Firma Sun Microsystems entwickelten Remote Procedure Calls, welche als eine der ersten Technologien zur Umsetzung von verteilten Systemen entwickelt wurden. Die ersten Praktische Einsätze von Microservices wurden von James Lewis und Martin Fowler im Jahr 2014 Beschrieben.</w:t>
+        <w:t xml:space="preserve">Microservice-Strukturen entstand in den frühen 1980er Jahren mit den von der Firma Sun Microsystems entwickelten Remote </w:t>
+      </w:r>
+      <w:proofErr w:type="spellStart"/>
+      <w:r>
+        <w:t>Procedure</w:t>
+      </w:r>
+      <w:proofErr w:type="spellEnd"/>
+      <w:r>
+        <w:t xml:space="preserve"> Calls, welche als eine der ersten Technologien zur Umsetzung von verteilten Systemen entwickelt wurden. Die ersten Praktische Einsätze von Microservices wurden von James Lewis und Martin Fowler im Jahr 2014 Beschrieben.</w:t>
       </w:r>
       <w:r>
         <w:rPr>
@@ -4637,7 +4676,15 @@
     </w:p>
     <w:p>
       <w:r>
-        <w:t xml:space="preserve">Im Gegensatz zum Architekturansatz des Deployment-Monolithen, bei dem das System nur als Ganzes deployt werden kann, gelten </w:t>
+        <w:t xml:space="preserve">Im Gegensatz zum Architekturansatz des </w:t>
+      </w:r>
+      <w:proofErr w:type="spellStart"/>
+      <w:r>
+        <w:t>Deployment</w:t>
+      </w:r>
+      <w:proofErr w:type="spellEnd"/>
+      <w:r>
+        <w:t xml:space="preserve">-Monolithen, bei dem das System nur als Ganzes deployt werden kann, gelten </w:t>
       </w:r>
       <w:r>
         <w:t>Microservices laut Eberhard Wol</w:t>
@@ -4646,7 +4693,15 @@
         <w:t>ff</w:t>
       </w:r>
       <w:r>
-        <w:t xml:space="preserve"> als unabhängig deploybare Module. </w:t>
+        <w:t xml:space="preserve"> als unabhängig </w:t>
+      </w:r>
+      <w:proofErr w:type="spellStart"/>
+      <w:r>
+        <w:t>deploybare</w:t>
+      </w:r>
+      <w:proofErr w:type="spellEnd"/>
+      <w:r>
+        <w:t xml:space="preserve"> Module. </w:t>
       </w:r>
       <w:r>
         <w:t>Die Größe der einzelnen Services hängt vom jeweiligen Anwendungsfall ab</w:t>
@@ -4678,8 +4733,21 @@
     </w:p>
     <w:p>
       <w:r>
-        <w:t>-Conteniuous Delivery</w:t>
-      </w:r>
+        <w:t>-</w:t>
+      </w:r>
+      <w:proofErr w:type="spellStart"/>
+      <w:r>
+        <w:t>Conteniuous</w:t>
+      </w:r>
+      <w:proofErr w:type="spellEnd"/>
+      <w:r>
+        <w:t xml:space="preserve"> </w:t>
+      </w:r>
+      <w:proofErr w:type="spellStart"/>
+      <w:r>
+        <w:t>Delivery</w:t>
+      </w:r>
+      <w:proofErr w:type="spellEnd"/>
     </w:p>
     <w:p/>
     <w:p>
@@ -4741,7 +4809,15 @@
     </w:p>
     <w:p>
       <w:r>
-        <w:t>Aufgrund der Aufteilung von Fachlichkeiten bei einer Microservices-Architektur, ist die Logik für Entwickler einfacher zu verstehen. Entwickler müssen nicht die Funktionalitäten der gesamten Anwendung verstehen, sondern nur die</w:t>
+        <w:t xml:space="preserve">Aufgrund der Aufteilung von </w:t>
+      </w:r>
+      <w:proofErr w:type="spellStart"/>
+      <w:r>
+        <w:t>Fachlichkeiten</w:t>
+      </w:r>
+      <w:proofErr w:type="spellEnd"/>
+      <w:r>
+        <w:t xml:space="preserve"> bei einer Microservices-Architektur, ist die Logik für Entwickler einfacher zu verstehen. Entwickler müssen nicht die Funktionalitäten der gesamten Anwendung verstehen, sondern nur die</w:t>
       </w:r>
       <w:r>
         <w:t>,</w:t>
@@ -4808,7 +4884,15 @@
         <w:t xml:space="preserve">Docker </w:t>
       </w:r>
       <w:r>
-        <w:t>ist die Containersoftware der Firma Docker Inc. welche Laut Bernd Öggl und Michael Kofler den Container-Markt als solchen geschaffen haben und aufgrund der schnellen Entwicklung in der Branche das Tempo vorgeben.</w:t>
+        <w:t xml:space="preserve">ist die Containersoftware der Firma Docker Inc. welche Laut Bernd </w:t>
+      </w:r>
+      <w:proofErr w:type="spellStart"/>
+      <w:r>
+        <w:t>Öggl</w:t>
+      </w:r>
+      <w:proofErr w:type="spellEnd"/>
+      <w:r>
+        <w:t xml:space="preserve"> und Michael Kofler den Container-Markt als solchen geschaffen haben und aufgrund der schnellen Entwicklung in der Branche das Tempo vorgeben.</w:t>
       </w:r>
       <w:r>
         <w:rPr>
@@ -4879,7 +4963,15 @@
         <w:t xml:space="preserve"> </w:t>
       </w:r>
       <w:r>
-        <w:t>im Deployment geboten.</w:t>
+        <w:t xml:space="preserve">im </w:t>
+      </w:r>
+      <w:proofErr w:type="spellStart"/>
+      <w:r>
+        <w:t>Deployment</w:t>
+      </w:r>
+      <w:proofErr w:type="spellEnd"/>
+      <w:r>
+        <w:t xml:space="preserve"> geboten.</w:t>
       </w:r>
       <w:r>
         <w:rPr>
@@ -4889,7 +4981,15 @@
       </w:r>
       <w:r>
         <w:br/>
-        <w:t xml:space="preserve">Docker läuft auf Linux- (CentOS, Debian, Fedora, Oracle Linux, RHEL, Suse und Ubuntu) und Windows Server </w:t>
+        <w:t>Docker läuft auf Linux- (</w:t>
+      </w:r>
+      <w:proofErr w:type="spellStart"/>
+      <w:r>
+        <w:t>CentOS</w:t>
+      </w:r>
+      <w:proofErr w:type="spellEnd"/>
+      <w:r>
+        <w:t xml:space="preserve">, Debian, Fedora, Oracle Linux, RHEL, Suse und Ubuntu) und Windows Server </w:t>
       </w:r>
       <w:r>
         <w:t>–</w:t>
@@ -4932,9 +5032,14 @@
       <w:pPr>
         <w:pStyle w:val="berschrift2"/>
       </w:pPr>
+      <w:proofErr w:type="spellStart"/>
       <w:proofErr w:type="gramStart"/>
       <w:r>
-        <w:t>Redis ????</w:t>
+        <w:t>Redis</w:t>
+      </w:r>
+      <w:proofErr w:type="spellEnd"/>
+      <w:r>
+        <w:t xml:space="preserve"> ????</w:t>
       </w:r>
       <w:proofErr w:type="gramEnd"/>
     </w:p>
@@ -4952,9 +5057,14 @@
       <w:pPr>
         <w:pStyle w:val="berschrift2"/>
       </w:pPr>
+      <w:proofErr w:type="spellStart"/>
       <w:proofErr w:type="gramStart"/>
       <w:r>
-        <w:t>Consul ???</w:t>
+        <w:t>Consul</w:t>
+      </w:r>
+      <w:proofErr w:type="spellEnd"/>
+      <w:r>
+        <w:t xml:space="preserve"> ???</w:t>
       </w:r>
       <w:proofErr w:type="gramEnd"/>
     </w:p>
@@ -4962,9 +5072,14 @@
       <w:pPr>
         <w:pStyle w:val="berschrift2"/>
       </w:pPr>
+      <w:proofErr w:type="spellStart"/>
       <w:proofErr w:type="gramStart"/>
       <w:r>
-        <w:t>Istio ???</w:t>
+        <w:t>Istio</w:t>
+      </w:r>
+      <w:proofErr w:type="spellEnd"/>
+      <w:r>
+        <w:t xml:space="preserve"> ???</w:t>
       </w:r>
       <w:proofErr w:type="gramEnd"/>
     </w:p>
@@ -4988,9 +5103,11 @@
       <w:pPr>
         <w:pStyle w:val="berschrift2"/>
       </w:pPr>
+      <w:proofErr w:type="spellStart"/>
       <w:r>
         <w:t>RabbitMQ</w:t>
       </w:r>
+      <w:proofErr w:type="spellEnd"/>
     </w:p>
     <w:p/>
     <w:p/>
@@ -5020,19 +5137,26 @@
       </w:pPr>
       <w:bookmarkStart w:id="17" w:name="_Toc79275367"/>
       <w:r>
-        <w:t>Load balancer</w:t>
+        <w:t xml:space="preserve">Load </w:t>
+      </w:r>
+      <w:proofErr w:type="spellStart"/>
+      <w:r>
+        <w:t>balancer</w:t>
       </w:r>
       <w:bookmarkEnd w:id="17"/>
+      <w:proofErr w:type="spellEnd"/>
     </w:p>
     <w:p>
       <w:pPr>
         <w:pStyle w:val="berschrift2"/>
       </w:pPr>
       <w:bookmarkStart w:id="18" w:name="_Toc79275368"/>
+      <w:proofErr w:type="spellStart"/>
       <w:r>
         <w:t>Buildpipeline</w:t>
       </w:r>
       <w:bookmarkEnd w:id="18"/>
+      <w:proofErr w:type="spellEnd"/>
     </w:p>
     <w:p>
       <w:pPr>
@@ -5040,9 +5164,14 @@
       </w:pPr>
       <w:bookmarkStart w:id="19" w:name="_Toc79275369"/>
       <w:r>
-        <w:t>JSON Webtoken</w:t>
+        <w:t xml:space="preserve">JSON </w:t>
+      </w:r>
+      <w:proofErr w:type="spellStart"/>
+      <w:r>
+        <w:t>Webtoken</w:t>
       </w:r>
       <w:bookmarkEnd w:id="19"/>
+      <w:proofErr w:type="spellEnd"/>
     </w:p>
     <w:p>
       <w:pPr>
@@ -5268,7 +5397,13 @@
         <w:t>einen öffentlichen Zugang für Besucher in Form einer Webseite bieten.</w:t>
       </w:r>
       <w:r>
-        <w:t xml:space="preserve"> Diese Sollen sich über folgende Themen informieren können:</w:t>
+        <w:t xml:space="preserve"> Diese </w:t>
+      </w:r>
+      <w:r>
+        <w:t>sollen</w:t>
+      </w:r>
+      <w:r>
+        <w:t xml:space="preserve"> sich über folgende Themen informieren können:</w:t>
       </w:r>
     </w:p>
     <w:p>
@@ -5424,7 +5559,15 @@
         </w:numPr>
       </w:pPr>
       <w:r>
-        <w:t>Anlegen von Zeitslots für Vorträge (Zeitslot für Zugehörigen Vortragsraum)</w:t>
+        <w:t>Anlegen von Zeitslots für Vorträge (</w:t>
+      </w:r>
+      <w:proofErr w:type="spellStart"/>
+      <w:r>
+        <w:t>Zeitslot</w:t>
+      </w:r>
+      <w:proofErr w:type="spellEnd"/>
+      <w:r>
+        <w:t xml:space="preserve"> für Zugehörigen Vortragsraum)</w:t>
       </w:r>
     </w:p>
     <w:p>
@@ -5586,44 +5729,497 @@
     </w:p>
     <w:p>
       <w:pPr>
+        <w:pStyle w:val="berschrift2"/>
+      </w:pPr>
+      <w:bookmarkStart w:id="21" w:name="_Toc79275372"/>
+      <w:r>
+        <w:t>Qualitäts</w:t>
+      </w:r>
+      <w:bookmarkEnd w:id="21"/>
+      <w:r>
+        <w:t>ziele</w:t>
+      </w:r>
+    </w:p>
+    <w:p>
+      <w:r>
+        <w:t xml:space="preserve">Laut Dr. </w:t>
+      </w:r>
+      <w:r>
+        <w:t xml:space="preserve">Peter Hruschka und Dr. Gernot Starke beeinflusst die Ernennung der für die </w:t>
+      </w:r>
+      <w:proofErr w:type="spellStart"/>
+      <w:r>
+        <w:t>Stakehholder</w:t>
+      </w:r>
+      <w:proofErr w:type="spellEnd"/>
+      <w:r>
+        <w:t xml:space="preserve"> wichtigsten </w:t>
+      </w:r>
+      <w:proofErr w:type="gramStart"/>
+      <w:r>
+        <w:t>Qualitätsziele,  die</w:t>
+      </w:r>
+      <w:proofErr w:type="gramEnd"/>
+      <w:r>
+        <w:t xml:space="preserve">  Softwarearchitektur maßgebend.</w:t>
+      </w:r>
+      <w:r>
+        <w:rPr>
+          <w:rStyle w:val="Funotenzeichen"/>
+        </w:rPr>
+        <w:footnoteReference w:id="12"/>
+      </w:r>
+      <w:r>
+        <w:t xml:space="preserve"> Daher werden im folgenden Abschnitt die wichtigsten Qualitätsziele au</w:t>
+      </w:r>
+      <w:r>
+        <w:t>f</w:t>
+      </w:r>
+      <w:r>
+        <w:t>gelistet.</w:t>
+      </w:r>
+    </w:p>
+    <w:p>
+      <w:pPr>
         <w:rPr>
           <w:b/>
           <w:bCs/>
         </w:rPr>
       </w:pPr>
     </w:p>
+    <w:p>
+      <w:pPr>
+        <w:rPr>
+          <w:b/>
+          <w:bCs/>
+        </w:rPr>
+      </w:pPr>
+      <w:r>
+        <w:rPr>
+          <w:b/>
+          <w:bCs/>
+        </w:rPr>
+        <w:t>Bedienbarkeit</w:t>
+      </w:r>
+    </w:p>
+    <w:p>
+      <w:pPr>
+        <w:rPr>
+          <w:b/>
+          <w:bCs/>
+        </w:rPr>
+      </w:pPr>
+    </w:p>
+    <w:p>
+      <w:pPr>
+        <w:rPr>
+          <w:b/>
+          <w:bCs/>
+        </w:rPr>
+      </w:pPr>
+      <w:r>
+        <w:rPr>
+          <w:b/>
+          <w:bCs/>
+        </w:rPr>
+        <w:t>Wartbarkeit</w:t>
+      </w:r>
+    </w:p>
+    <w:p>
+      <w:pPr>
+        <w:rPr>
+          <w:b/>
+          <w:bCs/>
+        </w:rPr>
+      </w:pPr>
+    </w:p>
+    <w:p>
+      <w:pPr>
+        <w:rPr>
+          <w:b/>
+          <w:bCs/>
+        </w:rPr>
+      </w:pPr>
+      <w:r>
+        <w:rPr>
+          <w:b/>
+          <w:bCs/>
+        </w:rPr>
+        <w:t>Zuverlässigkeit</w:t>
+      </w:r>
+    </w:p>
+    <w:p/>
+    <w:p/>
+    <w:p>
+      <w:pPr>
+        <w:pStyle w:val="berschrift2"/>
+      </w:pPr>
+      <w:r>
+        <w:t>Stakeholder</w:t>
+      </w:r>
+    </w:p>
+    <w:p>
+      <w:r>
+        <w:t xml:space="preserve">Im folgenden Abschnitt werden </w:t>
+      </w:r>
+      <w:r>
+        <w:t>die wichtigsten</w:t>
+      </w:r>
+      <w:r>
+        <w:t xml:space="preserve"> Akteure ermittelt, welche mit dem Projekt in Verbindung stehen. </w:t>
+      </w:r>
+      <w:r>
+        <w:t xml:space="preserve">Es werden Erwartungen und Einflüsse der Akteure </w:t>
+      </w:r>
+      <w:r>
+        <w:t>erfasst,</w:t>
+      </w:r>
+      <w:r>
+        <w:t xml:space="preserve"> um Probleme rechtzeitig zu lösen. Weiterhin soll dadurch </w:t>
+      </w:r>
+      <w:r>
+        <w:t>ein Schieflaufen des Projekts vermieden werden. In der Tabelle … werden alle Stakeholder für das Projekt abgebildet.</w:t>
+      </w:r>
+    </w:p>
+    <w:tbl>
+      <w:tblPr>
+        <w:tblStyle w:val="Tabellenraster"/>
+        <w:tblW w:w="0" w:type="auto"/>
+        <w:tblLook w:val="04A0" w:firstRow="1" w:lastRow="0" w:firstColumn="1" w:lastColumn="0" w:noHBand="0" w:noVBand="1"/>
+      </w:tblPr>
+      <w:tblGrid>
+        <w:gridCol w:w="2263"/>
+        <w:gridCol w:w="2899"/>
+        <w:gridCol w:w="2765"/>
+      </w:tblGrid>
+      <w:tr>
+        <w:tc>
+          <w:tcPr>
+            <w:tcW w:w="2263" w:type="dxa"/>
+          </w:tcPr>
+          <w:p>
+            <w:r>
+              <w:t>Rolle</w:t>
+            </w:r>
+          </w:p>
+        </w:tc>
+        <w:tc>
+          <w:tcPr>
+            <w:tcW w:w="2899" w:type="dxa"/>
+          </w:tcPr>
+          <w:p>
+            <w:r>
+              <w:t>Beschreibung</w:t>
+            </w:r>
+          </w:p>
+        </w:tc>
+        <w:tc>
+          <w:tcPr>
+            <w:tcW w:w="2765" w:type="dxa"/>
+          </w:tcPr>
+          <w:p>
+            <w:proofErr w:type="spellStart"/>
+            <w:r>
+              <w:t>Errwartungshaltung</w:t>
+            </w:r>
+            <w:proofErr w:type="spellEnd"/>
+          </w:p>
+        </w:tc>
+      </w:tr>
+      <w:tr>
+        <w:trPr>
+          <w:trHeight w:val="1018"/>
+        </w:trPr>
+        <w:tc>
+          <w:tcPr>
+            <w:tcW w:w="2263" w:type="dxa"/>
+          </w:tcPr>
+          <w:p>
+            <w:r>
+              <w:lastRenderedPageBreak/>
+              <w:t>FH-Sekretariat</w:t>
+            </w:r>
+          </w:p>
+        </w:tc>
+        <w:tc>
+          <w:tcPr>
+            <w:tcW w:w="2899" w:type="dxa"/>
+          </w:tcPr>
+          <w:p>
+            <w:r>
+              <w:t>Anlaufstelle für Studierende</w:t>
+            </w:r>
+            <w:r>
+              <w:t xml:space="preserve"> und </w:t>
+            </w:r>
+            <w:proofErr w:type="spellStart"/>
+            <w:r>
+              <w:t>StudiumsbewerberInnen</w:t>
+            </w:r>
+            <w:proofErr w:type="spellEnd"/>
+            <w:r>
+              <w:t xml:space="preserve"> Verwalten die Studierenden und beantworten deren Fragen</w:t>
+            </w:r>
+          </w:p>
+        </w:tc>
+        <w:tc>
+          <w:tcPr>
+            <w:tcW w:w="2765" w:type="dxa"/>
+          </w:tcPr>
+          <w:p>
+            <w:r>
+              <w:t xml:space="preserve">Möchte </w:t>
+            </w:r>
+            <w:r>
+              <w:t xml:space="preserve">eine leicht zu bedienende Administrationsoberfläche zur </w:t>
+            </w:r>
+            <w:proofErr w:type="spellStart"/>
+            <w:r>
+              <w:t>verwaltung</w:t>
+            </w:r>
+            <w:proofErr w:type="spellEnd"/>
+            <w:r>
+              <w:t xml:space="preserve"> der IT-Kontaktmesse</w:t>
+            </w:r>
+          </w:p>
+        </w:tc>
+      </w:tr>
+      <w:tr>
+        <w:tc>
+          <w:tcPr>
+            <w:tcW w:w="2263" w:type="dxa"/>
+          </w:tcPr>
+          <w:p>
+            <w:r>
+              <w:t>Dozenten</w:t>
+            </w:r>
+          </w:p>
+        </w:tc>
+        <w:tc>
+          <w:tcPr>
+            <w:tcW w:w="2899" w:type="dxa"/>
+          </w:tcPr>
+          <w:p>
+            <w:r>
+              <w:t>Halten Lehrveranstaltungen</w:t>
+            </w:r>
+          </w:p>
+        </w:tc>
+        <w:tc>
+          <w:tcPr>
+            <w:tcW w:w="2765" w:type="dxa"/>
+          </w:tcPr>
+          <w:p/>
+        </w:tc>
+      </w:tr>
+      <w:tr>
+        <w:tc>
+          <w:tcPr>
+            <w:tcW w:w="2263" w:type="dxa"/>
+          </w:tcPr>
+          <w:p>
+            <w:r>
+              <w:t>Studenten</w:t>
+            </w:r>
+          </w:p>
+        </w:tc>
+        <w:tc>
+          <w:tcPr>
+            <w:tcW w:w="2899" w:type="dxa"/>
+          </w:tcPr>
+          <w:p>
+            <w:r>
+              <w:t>Studieren an der FH-Erfurt</w:t>
+            </w:r>
+            <w:r>
+              <w:t xml:space="preserve"> Angewandte Informatik</w:t>
+            </w:r>
+          </w:p>
+        </w:tc>
+        <w:tc>
+          <w:tcPr>
+            <w:tcW w:w="2765" w:type="dxa"/>
+          </w:tcPr>
+          <w:p>
+            <w:r>
+              <w:t>Möchten</w:t>
+            </w:r>
+            <w:r>
+              <w:t xml:space="preserve"> sich</w:t>
+            </w:r>
+            <w:r>
+              <w:t xml:space="preserve"> </w:t>
+            </w:r>
+            <w:r>
+              <w:t xml:space="preserve">möglichst unkompliziert mit wenigen Klicks </w:t>
+            </w:r>
+            <w:r>
+              <w:t xml:space="preserve">über Ort und Zeitpunkt der Messe, Teilnehmende Firmen und deren Jobangebote informieren. </w:t>
+            </w:r>
+          </w:p>
+        </w:tc>
+      </w:tr>
+      <w:tr>
+        <w:tc>
+          <w:tcPr>
+            <w:tcW w:w="2263" w:type="dxa"/>
+          </w:tcPr>
+          <w:p>
+            <w:proofErr w:type="spellStart"/>
+            <w:r>
+              <w:t>Studiumsinteressenten</w:t>
+            </w:r>
+            <w:proofErr w:type="spellEnd"/>
+          </w:p>
+        </w:tc>
+        <w:tc>
+          <w:tcPr>
+            <w:tcW w:w="2899" w:type="dxa"/>
+          </w:tcPr>
+          <w:p>
+            <w:r>
+              <w:t>Sind interessiert an einem Studium</w:t>
+            </w:r>
+            <w:r>
+              <w:t xml:space="preserve"> der Angewandten Informatik interessiert</w:t>
+            </w:r>
+          </w:p>
+        </w:tc>
+        <w:tc>
+          <w:tcPr>
+            <w:tcW w:w="2765" w:type="dxa"/>
+          </w:tcPr>
+          <w:p>
+            <w:r>
+              <w:t>Möchten sich möglichst unkompliziert mit wenigen Klicks über Ort und Zeitpunkt der Messe, Teilnehmende Firmen und deren Jobangebote informieren.</w:t>
+            </w:r>
+          </w:p>
+        </w:tc>
+      </w:tr>
+      <w:tr>
+        <w:tc>
+          <w:tcPr>
+            <w:tcW w:w="2263" w:type="dxa"/>
+          </w:tcPr>
+          <w:p>
+            <w:r>
+              <w:t>Firmenvertreter</w:t>
+            </w:r>
+          </w:p>
+        </w:tc>
+        <w:tc>
+          <w:tcPr>
+            <w:tcW w:w="2899" w:type="dxa"/>
+          </w:tcPr>
+          <w:p>
+            <w:r>
+              <w:t>Nehmen als Ansprechpartner Ihre</w:t>
+            </w:r>
+            <w:r>
+              <w:t xml:space="preserve">s Unternehmens an den Firmeneigenen Messeständen an der Messe Teil. </w:t>
+            </w:r>
+          </w:p>
+        </w:tc>
+        <w:tc>
+          <w:tcPr>
+            <w:tcW w:w="2765" w:type="dxa"/>
+          </w:tcPr>
+          <w:p>
+            <w:r>
+              <w:t xml:space="preserve">Möchten sich möglichst unkompliziert mit wenigen Klicks Ihre Messeteilnahme verwalten und Studenten / </w:t>
+            </w:r>
+            <w:proofErr w:type="spellStart"/>
+            <w:r>
+              <w:t>Studiumsinteresssenten</w:t>
+            </w:r>
+            <w:proofErr w:type="spellEnd"/>
+            <w:r>
+              <w:t xml:space="preserve"> Informationen bereitstellen. Möchten. Möchten frühestmöglich über den Organisatorischen Ablauf der Messe informiert werden. Dabei sollen keine Unklarheiten entstehen.</w:t>
+            </w:r>
+          </w:p>
+        </w:tc>
+      </w:tr>
+      <w:tr>
+        <w:tc>
+          <w:tcPr>
+            <w:tcW w:w="2263" w:type="dxa"/>
+          </w:tcPr>
+          <w:p>
+            <w:r>
+              <w:t>Präsentatoren</w:t>
+            </w:r>
+          </w:p>
+        </w:tc>
+        <w:tc>
+          <w:tcPr>
+            <w:tcW w:w="2899" w:type="dxa"/>
+          </w:tcPr>
+          <w:p>
+            <w:r>
+              <w:t xml:space="preserve">Halten Vorträge für </w:t>
+            </w:r>
+            <w:r>
+              <w:t>die Besucher der Messe</w:t>
+            </w:r>
+          </w:p>
+        </w:tc>
+        <w:tc>
+          <w:tcPr>
+            <w:tcW w:w="2765" w:type="dxa"/>
+          </w:tcPr>
+          <w:p>
+            <w:r>
+              <w:t xml:space="preserve">Möchten sich möglichst unkompliziert mit wenigen Klicks Ihre Präsentationen verwalten und Studenten / </w:t>
+            </w:r>
+            <w:proofErr w:type="spellStart"/>
+            <w:r>
+              <w:t>Studiumsinteresssenten</w:t>
+            </w:r>
+            <w:proofErr w:type="spellEnd"/>
+            <w:r>
+              <w:t xml:space="preserve"> Informationen über die Vorträge bereitstellen</w:t>
+            </w:r>
+            <w:proofErr w:type="gramStart"/>
+            <w:r>
+              <w:t>. .</w:t>
+            </w:r>
+            <w:proofErr w:type="gramEnd"/>
+            <w:r>
+              <w:t xml:space="preserve"> Möchten frühestmöglich über den Organisatorischen Ablauf der Messe informiert werden. Dabei sollen keine Unklarheiten entstehen.</w:t>
+            </w:r>
+          </w:p>
+        </w:tc>
+      </w:tr>
+      <w:tr>
+        <w:tc>
+          <w:tcPr>
+            <w:tcW w:w="2263" w:type="dxa"/>
+          </w:tcPr>
+          <w:p/>
+        </w:tc>
+        <w:tc>
+          <w:tcPr>
+            <w:tcW w:w="2899" w:type="dxa"/>
+          </w:tcPr>
+          <w:p/>
+        </w:tc>
+        <w:tc>
+          <w:tcPr>
+            <w:tcW w:w="2765" w:type="dxa"/>
+          </w:tcPr>
+          <w:p/>
+        </w:tc>
+      </w:tr>
+    </w:tbl>
     <w:p/>
     <w:p/>
     <w:p/>
-    <w:p/>
-    <w:p>
-      <w:pPr>
-        <w:pStyle w:val="berschrift2"/>
-      </w:pPr>
-      <w:bookmarkStart w:id="21" w:name="_Toc79275372"/>
-      <w:r>
-        <w:t>Qualitäts</w:t>
-      </w:r>
-      <w:bookmarkEnd w:id="21"/>
-      <w:r>
-        <w:t>ziele</w:t>
-      </w:r>
-    </w:p>
-    <w:p>
-      <w:pPr>
-        <w:pStyle w:val="berschrift2"/>
-      </w:pPr>
-      <w:r>
-        <w:t>Stakeholder</w:t>
-      </w:r>
-    </w:p>
-    <w:p/>
-    <w:p/>
     <w:p>
       <w:pPr>
         <w:spacing w:line="259" w:lineRule="auto"/>
       </w:pPr>
       <w:r>
+        <w:lastRenderedPageBreak/>
         <w:br w:type="page"/>
       </w:r>
     </w:p>
@@ -5688,8 +6284,13 @@
         <w:pStyle w:val="berschrift3"/>
       </w:pPr>
       <w:bookmarkStart w:id="24" w:name="_Toc79275375"/>
-      <w:r>
-        <w:t xml:space="preserve">Deployment und Management mit </w:t>
+      <w:proofErr w:type="spellStart"/>
+      <w:r>
+        <w:t>Deployment</w:t>
+      </w:r>
+      <w:proofErr w:type="spellEnd"/>
+      <w:r>
+        <w:t xml:space="preserve"> und Management mit </w:t>
       </w:r>
       <w:r>
         <w:t>Docker</w:t>
@@ -5712,7 +6313,7 @@
         <w:rPr>
           <w:rStyle w:val="Funotenzeichen"/>
         </w:rPr>
-        <w:footnoteReference w:id="12"/>
+        <w:footnoteReference w:id="13"/>
       </w:r>
     </w:p>
     <w:p>
@@ -6002,6 +6603,42 @@
                   <w:noProof/>
                 </w:rPr>
                 <w:t xml:space="preserve"> N-iX. [Online] 03. Oktober 2018. [Zitat vom: 07. August 2021.] https://www.n-ix.com/microservices-vs-monolith-which-architecture-best-choice-your-business/.</w:t>
+              </w:r>
+            </w:p>
+            <w:p>
+              <w:pPr>
+                <w:pStyle w:val="Literaturverzeichnis"/>
+                <w:rPr>
+                  <w:noProof/>
+                </w:rPr>
+              </w:pPr>
+              <w:r>
+                <w:rPr>
+                  <w:b/>
+                  <w:bCs/>
+                  <w:noProof/>
+                </w:rPr>
+                <w:t>Hruschka, Peter und Starke, Gernot. 2017.</w:t>
+              </w:r>
+              <w:r>
+                <w:rPr>
+                  <w:noProof/>
+                </w:rPr>
+                <w:t xml:space="preserve"> </w:t>
+              </w:r>
+              <w:r>
+                <w:rPr>
+                  <w:i/>
+                  <w:iCs/>
+                  <w:noProof/>
+                </w:rPr>
+                <w:t xml:space="preserve">arc42 template. </w:t>
+              </w:r>
+              <w:r>
+                <w:rPr>
+                  <w:noProof/>
+                </w:rPr>
+                <w:t>Januar 2017.</w:t>
               </w:r>
             </w:p>
             <w:p>
@@ -6242,11 +6879,13 @@
         <w:pStyle w:val="1Rmisch"/>
       </w:pPr>
       <w:bookmarkStart w:id="40" w:name="_Toc79275391"/>
+      <w:proofErr w:type="spellStart"/>
       <w:r>
         <w:lastRenderedPageBreak/>
         <w:t>Selstständigkeitserklärung</w:t>
       </w:r>
       <w:bookmarkEnd w:id="40"/>
+      <w:proofErr w:type="spellEnd"/>
     </w:p>
     <w:sectPr>
       <w:headerReference w:type="default" r:id="rId16"/>
@@ -6883,6 +7522,48 @@
       </w:r>
       <w:sdt>
         <w:sdtPr>
+          <w:id w:val="1037929690"/>
+          <w:citation/>
+        </w:sdtPr>
+        <w:sdtContent>
+          <w:r>
+            <w:fldChar w:fldCharType="begin"/>
+          </w:r>
+          <w:r>
+            <w:instrText xml:space="preserve"> CITATION Hru \l 1031 </w:instrText>
+          </w:r>
+          <w:r>
+            <w:fldChar w:fldCharType="separate"/>
+          </w:r>
+          <w:r>
+            <w:rPr>
+              <w:noProof/>
+            </w:rPr>
+            <w:t>(Hruschka, et al., 2017)</w:t>
+          </w:r>
+          <w:r>
+            <w:fldChar w:fldCharType="end"/>
+          </w:r>
+        </w:sdtContent>
+      </w:sdt>
+    </w:p>
+  </w:footnote>
+  <w:footnote w:id="13">
+    <w:p>
+      <w:pPr>
+        <w:pStyle w:val="Funotentext"/>
+      </w:pPr>
+      <w:r>
+        <w:rPr>
+          <w:rStyle w:val="Funotenzeichen"/>
+        </w:rPr>
+        <w:footnoteRef/>
+      </w:r>
+      <w:r>
+        <w:t xml:space="preserve"> </w:t>
+      </w:r>
+      <w:sdt>
+        <w:sdtPr>
           <w:id w:val="18595971"/>
           <w:citation/>
         </w:sdtPr>
@@ -6922,14 +7603,27 @@
         <w:bottom w:val="single" w:sz="4" w:space="1" w:color="auto"/>
       </w:pBdr>
     </w:pPr>
-    <w:fldSimple w:instr=" STYLEREF  &quot;Ü1 Römisch&quot;  \* MERGEFORMAT ">
-      <w:r>
-        <w:rPr>
-          <w:noProof/>
-        </w:rPr>
-        <w:t>Aufgabenstellung</w:t>
-      </w:r>
-    </w:fldSimple>
+    <w:r>
+      <w:fldChar w:fldCharType="begin"/>
+    </w:r>
+    <w:r>
+      <w:instrText xml:space="preserve"> STYLEREF  "Ü1 Römisch"  \* MERGEFORMAT </w:instrText>
+    </w:r>
+    <w:r>
+      <w:fldChar w:fldCharType="separate"/>
+    </w:r>
+    <w:r>
+      <w:rPr>
+        <w:noProof/>
+      </w:rPr>
+      <w:t>Aufgabenstellung</w:t>
+    </w:r>
+    <w:r>
+      <w:rPr>
+        <w:noProof/>
+      </w:rPr>
+      <w:fldChar w:fldCharType="end"/>
+    </w:r>
   </w:p>
 </w:hdr>
 </file>
@@ -6958,9 +7652,11 @@
         <w:bottom w:val="single" w:sz="4" w:space="1" w:color="auto"/>
       </w:pBdr>
     </w:pPr>
+    <w:proofErr w:type="spellStart"/>
     <w:r>
       <w:t>Înhaltsverzeichnis</w:t>
     </w:r>
+    <w:proofErr w:type="spellEnd"/>
   </w:p>
 </w:hdr>
 </file>
@@ -7021,7 +7717,7 @@
       <w:rPr>
         <w:noProof/>
       </w:rPr>
-      <w:t>Implementierung</w:t>
+      <w:t>Anforderungen</w:t>
     </w:r>
     <w:r>
       <w:rPr>
@@ -8928,6 +9624,25 @@
     <w:unhideWhenUsed/>
     <w:rsid w:val="005E01A5"/>
   </w:style>
+  <w:style w:type="table" w:styleId="Tabellenraster">
+    <w:name w:val="Table Grid"/>
+    <w:basedOn w:val="NormaleTabelle"/>
+    <w:uiPriority w:val="39"/>
+    <w:rsid w:val="005B698B"/>
+    <w:pPr>
+      <w:spacing w:after="0" w:line="240" w:lineRule="auto"/>
+    </w:pPr>
+    <w:tblPr>
+      <w:tblBorders>
+        <w:top w:val="single" w:sz="4" w:space="0" w:color="auto"/>
+        <w:left w:val="single" w:sz="4" w:space="0" w:color="auto"/>
+        <w:bottom w:val="single" w:sz="4" w:space="0" w:color="auto"/>
+        <w:right w:val="single" w:sz="4" w:space="0" w:color="auto"/>
+        <w:insideH w:val="single" w:sz="4" w:space="0" w:color="auto"/>
+        <w:insideV w:val="single" w:sz="4" w:space="0" w:color="auto"/>
+      </w:tblBorders>
+    </w:tblPr>
+  </w:style>
 </w:styles>
 </file>
 
@@ -9465,11 +10180,34 @@
     </b:Author>
     <b:RefOrder>10</b:RefOrder>
   </b:Source>
+  <b:Source>
+    <b:Tag>Hru</b:Tag>
+    <b:SourceType>ElectronicSource</b:SourceType>
+    <b:Guid>{A1868C25-C316-4C15-89AA-CA5AA1932542}</b:Guid>
+    <b:Author>
+      <b:Author>
+        <b:NameList>
+          <b:Person>
+            <b:Last>Hruschka</b:Last>
+            <b:First>Peter</b:First>
+          </b:Person>
+          <b:Person>
+            <b:Last>Starke</b:Last>
+            <b:First>Gernot</b:First>
+          </b:Person>
+        </b:NameList>
+      </b:Author>
+    </b:Author>
+    <b:Title>arc42 template</b:Title>
+    <b:Year>2017</b:Year>
+    <b:Month>Januar</b:Month>
+    <b:RefOrder>11</b:RefOrder>
+  </b:Source>
 </b:Sources>
 </file>
 
 <file path=customXml/itemProps1.xml><?xml version="1.0" encoding="utf-8"?>
-<ds:datastoreItem xmlns:ds="http://schemas.openxmlformats.org/officeDocument/2006/customXml" ds:itemID="{DA955592-DFD2-4788-B0D0-FFB5890277F2}">
+<ds:datastoreItem xmlns:ds="http://schemas.openxmlformats.org/officeDocument/2006/customXml" ds:itemID="{D4D8BDEB-D246-46A7-A17E-7297AFC2B344}">
   <ds:schemaRefs>
     <ds:schemaRef ds:uri="http://schemas.openxmlformats.org/officeDocument/2006/bibliography"/>
   </ds:schemaRefs>

</xml_diff>

<commit_message>
Text, Eureka Dashboard, Api gateway
</commit_message>
<xml_diff>
--- a/Bachelor.docx
+++ b/Bachelor.docx
@@ -331,10 +331,12 @@
           <w:sz w:val="28"/>
           <w:szCs w:val="28"/>
         </w:rPr>
-        <w:t xml:space="preserve">Prof. Dr. Steffen </w:t>
-      </w:r>
-      <w:proofErr w:type="spellStart"/>
-      <w:r>
+        <w:t>Prof. Dr. Steffen Avemarg</w:t>
+      </w:r>
+    </w:p>
+    <w:p>
+      <w:pPr>
+        <w:jc w:val="center"/>
         <w:rPr>
           <w:rFonts w:cs="Arial"/>
           <w:b/>
@@ -342,13 +344,8 @@
           <w:sz w:val="28"/>
           <w:szCs w:val="28"/>
         </w:rPr>
-        <w:t>Avemarg</w:t>
-      </w:r>
-      <w:proofErr w:type="spellEnd"/>
-    </w:p>
-    <w:p>
-      <w:pPr>
-        <w:jc w:val="center"/>
+      </w:pPr>
+      <w:r>
         <w:rPr>
           <w:rFonts w:cs="Arial"/>
           <w:b/>
@@ -356,29 +353,8 @@
           <w:sz w:val="28"/>
           <w:szCs w:val="28"/>
         </w:rPr>
-      </w:pPr>
-      <w:r>
-        <w:rPr>
-          <w:rFonts w:cs="Arial"/>
-          <w:b/>
-          <w:bCs/>
-          <w:sz w:val="28"/>
-          <w:szCs w:val="28"/>
-        </w:rPr>
-        <w:t xml:space="preserve">Dipl.-Inf. Steffen </w:t>
-      </w:r>
-      <w:proofErr w:type="spellStart"/>
-      <w:r>
-        <w:rPr>
-          <w:rFonts w:cs="Arial"/>
-          <w:b/>
-          <w:bCs/>
-          <w:sz w:val="28"/>
-          <w:szCs w:val="28"/>
-        </w:rPr>
-        <w:t>Späthe</w:t>
-      </w:r>
-      <w:proofErr w:type="spellEnd"/>
+        <w:t>Dipl.-Inf. Steffen Späthe</w:t>
+      </w:r>
     </w:p>
     <w:p>
       <w:pPr>
@@ -6570,7 +6546,6 @@
         <w:pStyle w:val="1Rmisch"/>
       </w:pPr>
       <w:bookmarkStart w:id="3" w:name="_Toc81468998"/>
-      <w:proofErr w:type="spellStart"/>
       <w:r>
         <w:rPr>
           <w:rStyle w:val="1RmischZchn"/>
@@ -6578,16 +6553,10 @@
         <w:lastRenderedPageBreak/>
         <w:t>Abbildungs</w:t>
       </w:r>
-      <w:proofErr w:type="spellEnd"/>
-      <w:r>
-        <w:t xml:space="preserve"> und </w:t>
-      </w:r>
-      <w:proofErr w:type="spellStart"/>
-      <w:r>
-        <w:t>Tabellenverzeichniss</w:t>
+      <w:r>
+        <w:t xml:space="preserve"> und Tabellenverzeichniss</w:t>
       </w:r>
       <w:bookmarkEnd w:id="3"/>
-      <w:proofErr w:type="spellEnd"/>
     </w:p>
     <w:p>
       <w:pPr>
@@ -6839,13 +6808,8 @@
       <w:r>
         <w:t>Diese Wissenschaftliche Arbeit behandelt die Problemstellung ………………</w:t>
       </w:r>
-      <w:proofErr w:type="gramStart"/>
-      <w:r>
-        <w:t>…….</w:t>
-      </w:r>
-      <w:proofErr w:type="gramEnd"/>
-      <w:r>
-        <w:t>.</w:t>
+      <w:r>
+        <w:t>……..</w:t>
       </w:r>
     </w:p>
     <w:p>
@@ -6908,15 +6872,7 @@
         <w:t>Dieser soll zeigen ob die Konzipierten Lösungswege für die praktische Anwendung geeignet sind</w:t>
       </w:r>
       <w:r>
-        <w:t>…</w:t>
-      </w:r>
-      <w:proofErr w:type="gramStart"/>
-      <w:r>
-        <w:t>…….</w:t>
-      </w:r>
-      <w:proofErr w:type="gramEnd"/>
-      <w:r>
-        <w:t>.</w:t>
+        <w:t>………..</w:t>
       </w:r>
       <w:r>
         <w:br w:type="page"/>
@@ -6962,15 +6918,7 @@
     </w:p>
     <w:p>
       <w:r>
-        <w:t xml:space="preserve">Microservice-Strukturen entstand in den frühen 1980er Jahren mit den von der Firma Sun Microsystems entwickelten Remote </w:t>
-      </w:r>
-      <w:proofErr w:type="spellStart"/>
-      <w:r>
-        <w:t>Procedure</w:t>
-      </w:r>
-      <w:proofErr w:type="spellEnd"/>
-      <w:r>
-        <w:t xml:space="preserve"> Calls, welche als eine der ersten Technologien zur Umsetzung von verteilten Systemen entwickelt wurden. Die ersten Praktische Einsätze von Microservices wurden von James Lewis und Martin Fowler im Jahr 2014 Beschrieben.</w:t>
+        <w:t>Microservice-Strukturen entstand in den frühen 1980er Jahren mit den von der Firma Sun Microsystems entwickelten Remote Procedure Calls, welche als eine der ersten Technologien zur Umsetzung von verteilten Systemen entwickelt wurden. Die ersten Praktische Einsätze von Microservices wurden von James Lewis und Martin Fowler im Jahr 2014 Beschrieben.</w:t>
       </w:r>
       <w:r>
         <w:rPr>
@@ -6981,15 +6929,7 @@
     </w:p>
     <w:p>
       <w:r>
-        <w:t xml:space="preserve">Im Gegensatz zum Architekturansatz des </w:t>
-      </w:r>
-      <w:proofErr w:type="spellStart"/>
-      <w:r>
-        <w:t>Deployment</w:t>
-      </w:r>
-      <w:proofErr w:type="spellEnd"/>
-      <w:r>
-        <w:t xml:space="preserve">-Monolithen, bei dem das System nur als Ganzes deployt werden kann, gelten </w:t>
+        <w:t xml:space="preserve">Im Gegensatz zum Architekturansatz des Deployment-Monolithen, bei dem das System nur als Ganzes deployt werden kann, gelten </w:t>
       </w:r>
       <w:r>
         <w:t>Microservices laut Eberhard Wol</w:t>
@@ -6998,15 +6938,7 @@
         <w:t>ff</w:t>
       </w:r>
       <w:r>
-        <w:t xml:space="preserve"> als unabhängig </w:t>
-      </w:r>
-      <w:proofErr w:type="spellStart"/>
-      <w:r>
-        <w:t>deploybare</w:t>
-      </w:r>
-      <w:proofErr w:type="spellEnd"/>
-      <w:r>
-        <w:t xml:space="preserve"> Module. </w:t>
+        <w:t xml:space="preserve"> als unabhängig deploybare Module. </w:t>
       </w:r>
       <w:r>
         <w:t>Die Größe der einzelnen Services hängt vom jeweiligen Anwendungsfall ab</w:t>
@@ -7038,21 +6970,8 @@
     </w:p>
     <w:p>
       <w:r>
-        <w:t>-</w:t>
-      </w:r>
-      <w:proofErr w:type="spellStart"/>
-      <w:r>
-        <w:t>Conteniuous</w:t>
-      </w:r>
-      <w:proofErr w:type="spellEnd"/>
-      <w:r>
-        <w:t xml:space="preserve"> </w:t>
-      </w:r>
-      <w:proofErr w:type="spellStart"/>
-      <w:r>
-        <w:t>Delivery</w:t>
-      </w:r>
-      <w:proofErr w:type="spellEnd"/>
+        <w:t>-Conteniuous Delivery</w:t>
+      </w:r>
     </w:p>
     <w:p/>
     <w:p>
@@ -7114,15 +7033,7 @@
     </w:p>
     <w:p>
       <w:r>
-        <w:t xml:space="preserve">Aufgrund der Aufteilung von </w:t>
-      </w:r>
-      <w:proofErr w:type="spellStart"/>
-      <w:r>
-        <w:t>Fachlichkeiten</w:t>
-      </w:r>
-      <w:proofErr w:type="spellEnd"/>
-      <w:r>
-        <w:t xml:space="preserve"> bei einer Microservices-Architektur, ist die Logik für Entwickler einfacher zu verstehen. Entwickler müssen nicht die Funktionalitäten der gesamten Anwendung verstehen, sondern nur die</w:t>
+        <w:t>Aufgrund der Aufteilung von Fachlichkeiten bei einer Microservices-Architektur, ist die Logik für Entwickler einfacher zu verstehen. Entwickler müssen nicht die Funktionalitäten der gesamten Anwendung verstehen, sondern nur die</w:t>
       </w:r>
       <w:r>
         <w:t>,</w:t>
@@ -7155,23 +7066,10 @@
     </w:p>
     <w:p>
       <w:r>
-        <w:t xml:space="preserve">Laut Stephan </w:t>
-      </w:r>
-      <w:proofErr w:type="spellStart"/>
-      <w:r>
-        <w:t>Augsten</w:t>
-      </w:r>
-      <w:proofErr w:type="spellEnd"/>
-      <w:r>
-        <w:t xml:space="preserve"> schafft ein Framework einen Ordnungsrahmen durch Basisbausteine für den Entwickler. Die Basisbausteine unterstützen in Form von Entwurfsmustern. Dadurch bildet sich ein Programmiergerüst </w:t>
-      </w:r>
-      <w:proofErr w:type="gramStart"/>
-      <w:r>
-        <w:t>mit dem Entwicklungszeit</w:t>
-      </w:r>
-      <w:proofErr w:type="gramEnd"/>
-      <w:r>
-        <w:t xml:space="preserve"> eingespart und damit </w:t>
+        <w:t>Laut Stephan Augsten</w:t>
+      </w:r>
+      <w:r>
+        <w:t xml:space="preserve"> schafft ein Framework einen Ordnungsrahmen durch Basisbausteine für den Entwickler. Die Basisbausteine unterstützen in Form von Entwurfsmustern. Dadurch bildet sich ein Programmiergerüst mit dem Entwicklungszeit eingespart und damit </w:t>
       </w:r>
       <w:r>
         <w:t>Entwicklungsk</w:t>
@@ -7233,37 +7131,13 @@
         <w:t xml:space="preserve"> </w:t>
       </w:r>
       <w:r>
-        <w:t xml:space="preserve">für die Java Plattform bietet die </w:t>
-      </w:r>
-      <w:proofErr w:type="spellStart"/>
-      <w:r>
-        <w:t>Dependency</w:t>
-      </w:r>
-      <w:proofErr w:type="spellEnd"/>
-      <w:r>
-        <w:t xml:space="preserve"> </w:t>
-      </w:r>
-      <w:proofErr w:type="spellStart"/>
-      <w:r>
-        <w:t>Injection</w:t>
-      </w:r>
-      <w:proofErr w:type="spellEnd"/>
-      <w:r>
-        <w:t xml:space="preserve"> welche die flexible Verbindung von Komponenten ermöglicht.</w:t>
+        <w:t>für die Java Plattform bietet die Dependency Injection welche die flexible Verbindung von Komponenten ermöglicht.</w:t>
       </w:r>
       <w:r>
         <w:br/>
       </w:r>
       <w:r>
-        <w:t xml:space="preserve">Die Frameworks bieten für die Service zu Service Kommunikation Rest </w:t>
-      </w:r>
-      <w:proofErr w:type="gramStart"/>
-      <w:r>
-        <w:t>API Clients</w:t>
-      </w:r>
-      <w:proofErr w:type="gramEnd"/>
-      <w:r>
-        <w:t xml:space="preserve"> an.</w:t>
+        <w:t>Die Frameworks bieten für die Service zu Service Kommunikation Rest API Clients an.</w:t>
       </w:r>
     </w:p>
     <w:p>
@@ -7350,15 +7224,7 @@
         </w:numPr>
       </w:pPr>
       <w:r>
-        <w:t xml:space="preserve">Entwickler geben Kontrolle ab und wissen unter </w:t>
-      </w:r>
-      <w:proofErr w:type="spellStart"/>
-      <w:r>
-        <w:t>umständen</w:t>
-      </w:r>
-      <w:proofErr w:type="spellEnd"/>
-      <w:r>
-        <w:t xml:space="preserve"> nicht welche Funktionen das Framework im Hintergrund ausführt</w:t>
+        <w:t>Entwickler geben Kontrolle ab und wissen unter umständen nicht welche Funktionen das Framework im Hintergrund ausführt</w:t>
       </w:r>
     </w:p>
     <w:p>
@@ -7397,31 +7263,7 @@
     </w:p>
     <w:p>
       <w:r>
-        <w:t xml:space="preserve">Beim Springframework handelt es sich um ein Open Source Java </w:t>
-      </w:r>
-      <w:proofErr w:type="gramStart"/>
-      <w:r>
-        <w:t>Framework</w:t>
-      </w:r>
-      <w:proofErr w:type="gramEnd"/>
-      <w:r>
-        <w:t xml:space="preserve"> welches über Aspektorientierte Programmierung und </w:t>
-      </w:r>
-      <w:proofErr w:type="spellStart"/>
-      <w:r>
-        <w:t>Dependency</w:t>
-      </w:r>
-      <w:proofErr w:type="spellEnd"/>
-      <w:r>
-        <w:t xml:space="preserve"> </w:t>
-      </w:r>
-      <w:proofErr w:type="spellStart"/>
-      <w:r>
-        <w:t>Injection</w:t>
-      </w:r>
-      <w:proofErr w:type="spellEnd"/>
-      <w:r>
-        <w:t xml:space="preserve"> einen gut wartbaren und leichteren Programmcode ermöglichen soll. </w:t>
+        <w:t xml:space="preserve">Beim Springframework handelt es sich um ein Open Source Java Framework welches über Aspektorientierte Programmierung und Dependency Injection einen gut wartbaren und leichteren Programmcode ermöglichen soll. </w:t>
       </w:r>
       <w:r>
         <w:t>Zusätzlich soll damit die Komplexität der Java-Plattform deutlich reduziert werden.</w:t>
@@ -7451,15 +7293,7 @@
         <w:t>Aspektorientierte Programmierung</w:t>
       </w:r>
       <w:r>
-        <w:t xml:space="preserve"> ermöglicht eine Modulare Gestaltung des Codes. Wichtige Funktionen wie zum Beispiel </w:t>
-      </w:r>
-      <w:proofErr w:type="spellStart"/>
-      <w:r>
-        <w:t>Logging</w:t>
-      </w:r>
-      <w:proofErr w:type="spellEnd"/>
-      <w:r>
-        <w:t xml:space="preserve"> Fehlerbehandlung und Caching werden dabei </w:t>
+        <w:t xml:space="preserve"> ermöglicht eine Modulare Gestaltung des Codes. Wichtige Funktionen wie zum Beispiel Logging Fehlerbehandlung und Caching werden dabei </w:t>
       </w:r>
       <w:r>
         <w:t>zentral</w:t>
@@ -7478,222 +7312,150 @@
     <w:p>
       <w:r>
         <w:lastRenderedPageBreak/>
-        <w:t xml:space="preserve">Bei der </w:t>
-      </w:r>
-      <w:proofErr w:type="spellStart"/>
-      <w:r>
-        <w:t>Dependency</w:t>
-      </w:r>
-      <w:proofErr w:type="spellEnd"/>
+        <w:t xml:space="preserve">Bei der Dependency Injection liefert ein Objekt die Abhängigkeit für ein anderes Objekt. Die Abhängigkeit </w:t>
+      </w:r>
+      <w:r>
+        <w:t xml:space="preserve">wird gleichermaßen als Objekt realisiert und kann verwendet werden. Die Weitergabe einer Abhängigkeit an ein Abhängiges Objekt wird laut Jesko Landwehr als Injection bezeichnet. Die Übertragung einer Abhängigkeit eines Clients an einen externen Code welcher als Injector bezeichnet wird. </w:t>
+      </w:r>
+    </w:p>
+    <w:p>
+      <w:r>
+        <w:t>………………………..</w:t>
+      </w:r>
+    </w:p>
+    <w:p>
+      <w:r>
+        <w:t>https://it-talents.de/it-wissen/was-ist-dependency-injection/</w:t>
+      </w:r>
       <w:r>
         <w:t xml:space="preserve"> </w:t>
       </w:r>
-      <w:proofErr w:type="spellStart"/>
-      <w:r>
-        <w:t>Injection</w:t>
-      </w:r>
-      <w:proofErr w:type="spellEnd"/>
-      <w:r>
-        <w:t xml:space="preserve"> liefert ein Objekt die Abhängigkeit für ein anderes Objekt. Die Abhängigkeit </w:t>
-      </w:r>
-      <w:r>
-        <w:t xml:space="preserve">wird gleichermaßen als Objekt realisiert und kann verwendet werden. Die Weitergabe einer Abhängigkeit an ein Abhängiges Objekt wird laut Jesko Landwehr als </w:t>
-      </w:r>
-      <w:proofErr w:type="spellStart"/>
-      <w:r>
-        <w:t>Injection</w:t>
-      </w:r>
-      <w:proofErr w:type="spellEnd"/>
-      <w:r>
-        <w:t xml:space="preserve"> bezeichnet. Die Übertragung einer Abhängigkeit eines Clients an einen externen Code welcher als </w:t>
-      </w:r>
-      <w:proofErr w:type="spellStart"/>
-      <w:r>
-        <w:t>Injector</w:t>
-      </w:r>
-      <w:proofErr w:type="spellEnd"/>
-      <w:r>
-        <w:t xml:space="preserve"> bezeichnet wird. </w:t>
-      </w:r>
-    </w:p>
-    <w:p>
-      <w:r>
-        <w:t>………………………..</w:t>
-      </w:r>
-    </w:p>
-    <w:p>
-      <w:r>
-        <w:t>https://it-talents.de/it-wissen/was-ist-dependency-injection/</w:t>
+    </w:p>
+    <w:p/>
+    <w:p>
+      <w:r>
+        <w:t>Am häufigsten kommt das Framework zur Programmierung von Webanwendungen zum Einsatz.</w:t>
+      </w:r>
+    </w:p>
+    <w:p>
+      <w:pPr>
+        <w:pStyle w:val="berschrift3"/>
+      </w:pPr>
+      <w:bookmarkStart w:id="14" w:name="_Toc81469009"/>
+      <w:r>
+        <w:t>Spring Boot</w:t>
+      </w:r>
+      <w:bookmarkEnd w:id="14"/>
+    </w:p>
+    <w:p>
+      <w:r>
+        <w:t xml:space="preserve">Laut Stefan Waldman </w:t>
+      </w:r>
+      <w:r>
+        <w:t>setzt Spring Boot auf dem Spring Framework auf. Es bietet anhand von Autokonfigurations-Mechanismen sehr einfach zu entwickelnde Spring Anwendungen.</w:t>
+      </w:r>
+    </w:p>
+    <w:p/>
+    <w:p>
+      <w:pPr>
+        <w:pStyle w:val="berschrift2"/>
+      </w:pPr>
+      <w:bookmarkStart w:id="15" w:name="_Toc81469010"/>
+      <w:r>
+        <w:t>Docker</w:t>
+      </w:r>
+      <w:bookmarkEnd w:id="15"/>
+    </w:p>
+    <w:p/>
+    <w:p>
+      <w:pPr>
+        <w:pStyle w:val="berschrift3"/>
+      </w:pPr>
+      <w:bookmarkStart w:id="16" w:name="_Toc81469011"/>
+      <w:r>
+        <w:t>Allgemein</w:t>
+      </w:r>
+      <w:bookmarkEnd w:id="16"/>
+    </w:p>
+    <w:p>
+      <w:r>
+        <w:t xml:space="preserve">Docker </w:t>
+      </w:r>
+      <w:r>
+        <w:t>ist die Containersoftware der Firma Docker Inc. welche Laut Bernd Öggl und Michael Kofler den Container-Markt als solchen geschaffen haben und aufgrund der schnellen Entwicklung in der Branche das Tempo vorgeben.</w:t>
+      </w:r>
+      <w:r>
+        <w:rPr>
+          <w:rStyle w:val="Funotenzeichen"/>
+        </w:rPr>
+        <w:footnoteReference w:id="13"/>
+      </w:r>
+      <w:r>
+        <w:t xml:space="preserve"> Container bieten einen universellen </w:t>
+      </w:r>
+      <w:r>
+        <w:t>Paketierungsansatz,</w:t>
       </w:r>
       <w:r>
         <w:t xml:space="preserve"> </w:t>
       </w:r>
-    </w:p>
-    <w:p/>
-    <w:p>
-      <w:r>
-        <w:t>Am häufigsten kommt das Framework zur Programmierung von Webanwendungen zum Einsatz.</w:t>
-      </w:r>
-    </w:p>
-    <w:p>
-      <w:pPr>
-        <w:pStyle w:val="berschrift3"/>
-      </w:pPr>
-      <w:bookmarkStart w:id="14" w:name="_Toc81469009"/>
-      <w:r>
-        <w:t>Spring Boot</w:t>
-      </w:r>
-      <w:bookmarkEnd w:id="14"/>
-    </w:p>
-    <w:p>
-      <w:r>
-        <w:t xml:space="preserve">Laut Stefan </w:t>
-      </w:r>
-      <w:proofErr w:type="spellStart"/>
-      <w:r>
-        <w:t>Waldman</w:t>
-      </w:r>
-      <w:proofErr w:type="spellEnd"/>
+      <w:r>
+        <w:t>bei dem alle Anwendungsabhängigkeiten in einem Container gebündelt werden. Die Container werden von der Docker Engine ausgeführt.</w:t>
+      </w:r>
+      <w:r>
+        <w:rPr>
+          <w:rStyle w:val="Funotenzeichen"/>
+        </w:rPr>
+        <w:footnoteReference w:id="14"/>
+      </w:r>
+      <w:r>
+        <w:br/>
+      </w:r>
+      <w:r>
+        <w:t>Container bieten gegenüber</w:t>
+      </w:r>
+      <w:r>
+        <w:t xml:space="preserve"> Virtuellen Maschinen </w:t>
+      </w:r>
+      <w:r>
+        <w:t xml:space="preserve">(welche es ermöglichen auf einem Rechner mehrere Betriebssysteme laufen zu lassen) mehrere Vorteile. </w:t>
+      </w:r>
+      <w:r>
+        <w:t>Beim</w:t>
+      </w:r>
+      <w:r>
+        <w:t xml:space="preserve"> Einsatz von Containern</w:t>
+      </w:r>
+      <w:r>
+        <w:t xml:space="preserve"> wird kein ganzes Betriebssystem Installiert. Dadurch wird</w:t>
+      </w:r>
+      <w:r>
+        <w:t xml:space="preserve"> die Erzeugung des Overheads einer Virtuellen Maschine beim Ausführen von Softwarekomponenten wie zum Beispiel Webserver, Programmiersprachen und Datenbanken</w:t>
+      </w:r>
+      <w:r>
+        <w:t xml:space="preserve"> vermeiden</w:t>
+      </w:r>
+      <w:r>
+        <w:t>.</w:t>
+      </w:r>
+      <w:r>
+        <w:t xml:space="preserve"> Weiterhin lassen sich dadurch Container schneller aufsetzen als Virtuelle Maschinen und Entwicklern werden unter anderem neue Möglichkeiten</w:t>
+      </w:r>
       <w:r>
         <w:t xml:space="preserve"> </w:t>
       </w:r>
       <w:r>
-        <w:t>setzt Spring Boot auf dem Spring Framework auf. Es bietet anhand von Autokonfigurations-Mechanismen sehr einfach zu entwickelnde Spring Anwendungen.</w:t>
-      </w:r>
-    </w:p>
-    <w:p/>
-    <w:p>
-      <w:pPr>
-        <w:pStyle w:val="berschrift2"/>
-      </w:pPr>
-      <w:bookmarkStart w:id="15" w:name="_Toc81469010"/>
-      <w:r>
-        <w:t>Docker</w:t>
-      </w:r>
-      <w:bookmarkEnd w:id="15"/>
-    </w:p>
-    <w:p/>
-    <w:p>
-      <w:pPr>
-        <w:pStyle w:val="berschrift3"/>
-      </w:pPr>
-      <w:bookmarkStart w:id="16" w:name="_Toc81469011"/>
-      <w:r>
-        <w:t>Allgemein</w:t>
-      </w:r>
-      <w:bookmarkEnd w:id="16"/>
-    </w:p>
-    <w:p>
-      <w:r>
-        <w:t xml:space="preserve">Docker </w:t>
-      </w:r>
-      <w:r>
-        <w:t xml:space="preserve">ist die Containersoftware der Firma Docker Inc. welche Laut Bernd </w:t>
-      </w:r>
-      <w:proofErr w:type="spellStart"/>
-      <w:r>
-        <w:t>Öggl</w:t>
-      </w:r>
-      <w:proofErr w:type="spellEnd"/>
-      <w:r>
-        <w:t xml:space="preserve"> und Michael Kofler den Container-Markt als solchen geschaffen haben und aufgrund der schnellen Entwicklung in der Branche das Tempo vorgeben.</w:t>
+        <w:t>im Deployment geboten.</w:t>
       </w:r>
       <w:r>
         <w:rPr>
           <w:rStyle w:val="Funotenzeichen"/>
         </w:rPr>
-        <w:footnoteReference w:id="13"/>
-      </w:r>
-      <w:r>
-        <w:t xml:space="preserve"> Container bieten einen universellen </w:t>
-      </w:r>
-      <w:r>
-        <w:t>Paketierungsansatz,</w:t>
-      </w:r>
-      <w:r>
-        <w:t xml:space="preserve"> </w:t>
-      </w:r>
-      <w:r>
-        <w:t>bei dem alle Anwendungsabhängigkeiten in einem Container gebündelt werden. Die Container werden von der Docker Engine ausgeführt.</w:t>
-      </w:r>
-      <w:r>
-        <w:rPr>
-          <w:rStyle w:val="Funotenzeichen"/>
-        </w:rPr>
-        <w:footnoteReference w:id="14"/>
+        <w:footnoteReference w:id="15"/>
       </w:r>
       <w:r>
         <w:br/>
-      </w:r>
-      <w:r>
-        <w:t>Container bieten gegenüber</w:t>
-      </w:r>
-      <w:r>
-        <w:t xml:space="preserve"> Virtuellen Maschinen </w:t>
-      </w:r>
-      <w:r>
-        <w:t xml:space="preserve">(welche es ermöglichen auf einem Rechner mehrere Betriebssysteme laufen zu lassen) mehrere Vorteile. </w:t>
-      </w:r>
-      <w:r>
-        <w:t>Beim</w:t>
-      </w:r>
-      <w:r>
-        <w:t xml:space="preserve"> Einsatz von Containern</w:t>
-      </w:r>
-      <w:r>
-        <w:t xml:space="preserve"> wird kein ganzes Betriebssystem </w:t>
-      </w:r>
-      <w:proofErr w:type="gramStart"/>
-      <w:r>
-        <w:t>Installiert</w:t>
-      </w:r>
-      <w:proofErr w:type="gramEnd"/>
-      <w:r>
-        <w:t>. Dadurch wird</w:t>
-      </w:r>
-      <w:r>
-        <w:t xml:space="preserve"> die Erzeugung des Overheads einer Virtuellen Maschine beim Ausführen von Softwarekomponenten wie zum Beispiel Webserver, Programmiersprachen und Datenbanken</w:t>
-      </w:r>
-      <w:r>
-        <w:t xml:space="preserve"> vermeiden</w:t>
-      </w:r>
-      <w:r>
-        <w:t>.</w:t>
-      </w:r>
-      <w:r>
-        <w:t xml:space="preserve"> Weiterhin lassen sich dadurch Container schneller aufsetzen als Virtuelle Maschinen und Entwicklern werden unter anderem neue Möglichkeiten</w:t>
-      </w:r>
-      <w:r>
-        <w:t xml:space="preserve"> </w:t>
-      </w:r>
-      <w:r>
-        <w:t xml:space="preserve">im </w:t>
-      </w:r>
-      <w:proofErr w:type="spellStart"/>
-      <w:r>
-        <w:t>Deployment</w:t>
-      </w:r>
-      <w:proofErr w:type="spellEnd"/>
-      <w:r>
-        <w:t xml:space="preserve"> geboten.</w:t>
-      </w:r>
-      <w:r>
-        <w:rPr>
-          <w:rStyle w:val="Funotenzeichen"/>
-        </w:rPr>
-        <w:footnoteReference w:id="15"/>
-      </w:r>
-      <w:r>
-        <w:br/>
-        <w:t>Docker läuft auf Linux- (</w:t>
-      </w:r>
-      <w:proofErr w:type="spellStart"/>
-      <w:r>
-        <w:t>CentOS</w:t>
-      </w:r>
-      <w:proofErr w:type="spellEnd"/>
-      <w:r>
-        <w:t xml:space="preserve">, Debian, Fedora, Oracle Linux, RHEL, Suse und Ubuntu) und Windows Server </w:t>
+        <w:t xml:space="preserve">Docker läuft auf Linux- (CentOS, Debian, Fedora, Oracle Linux, RHEL, Suse und Ubuntu) und Windows Server </w:t>
       </w:r>
       <w:r>
         <w:t>–</w:t>
@@ -7731,15 +7493,7 @@
     </w:p>
     <w:p>
       <w:r>
-        <w:t xml:space="preserve">Beim Einsatz einer (Komplexen) Mikroservices Struktur kann es sich als problematisch </w:t>
-      </w:r>
-      <w:proofErr w:type="gramStart"/>
-      <w:r>
-        <w:t>erweisen</w:t>
-      </w:r>
-      <w:proofErr w:type="gramEnd"/>
-      <w:r>
-        <w:t xml:space="preserve"> wenn der </w:t>
+        <w:t xml:space="preserve">Beim Einsatz einer (Komplexen) Mikroservices Struktur kann es sich als problematisch erweisen wenn der </w:t>
       </w:r>
       <w:r>
         <w:t>Client direkt</w:t>
@@ -7790,15 +7544,7 @@
         </w:numPr>
       </w:pPr>
       <w:r>
-        <w:t xml:space="preserve">Hohe Latenz. Der direkte Aufruf mehrere Dienste kann zu mehreren </w:t>
-      </w:r>
-      <w:proofErr w:type="spellStart"/>
-      <w:r>
-        <w:t>Netzwerkroundtrips</w:t>
-      </w:r>
-      <w:proofErr w:type="spellEnd"/>
-      <w:r>
-        <w:t xml:space="preserve"> zwischen Client und Server führen. Dadurch entsteht eine hohe Verzögerungszeit.</w:t>
+        <w:t>Hohe Latenz. Der direkte Aufruf mehrere Dienste kann zu mehreren Netzwerkroundtrips zwischen Client und Server führen. Dadurch entsteht eine hohe Verzögerungszeit.</w:t>
       </w:r>
     </w:p>
     <w:p>
@@ -7818,15 +7564,7 @@
     </w:p>
     <w:p>
       <w:r>
-        <w:t xml:space="preserve">Ein API-Gateway gleicht bezüglich seiner Funktionalitäten dem Fassadenmuster. Es bildet einen Kontaktpunkt für ein- und ausgehen Netzwerkverkehr. Es stellt dazu ein vereinheitlichtes Interface bereit, welches mit dem Client interagiert. Ein API-Gateway stellt die Funktionalität eines </w:t>
-      </w:r>
-      <w:proofErr w:type="spellStart"/>
-      <w:r>
-        <w:t>Reverseproxy</w:t>
-      </w:r>
-      <w:proofErr w:type="spellEnd"/>
-      <w:r>
-        <w:t xml:space="preserve"> bereit. </w:t>
+        <w:t xml:space="preserve">Ein API-Gateway gleicht bezüglich seiner Funktionalitäten dem Fassadenmuster. Es bildet einen Kontaktpunkt für ein- und ausgehen Netzwerkverkehr. Es stellt dazu ein vereinheitlichtes Interface bereit, welches mit dem Client interagiert. Ein API-Gateway stellt die Funktionalität eines Reverseproxy bereit. </w:t>
       </w:r>
       <w:r>
         <w:t>Dementsprechend werden Gruppen interner Microservices unter einer einzigen URL für den Client bereitgestellt. Eine einzelne Clientanfrage kann mehrere Microservices Aggregieren. Dadurch wird der Datenaustausch zwischen Back-End-API und Client reduziert.</w:t>
@@ -7844,23 +7582,7 @@
     </w:p>
     <w:p>
       <w:r>
-        <w:t xml:space="preserve">Zur Gewährleistung der Systemsicherheit bietet ein API-Gateway die Möglichkeit der Autorisierung und Authentifizierung. Zusätzlich bietet es die Möglichkeit ein Zentrales </w:t>
-      </w:r>
-      <w:proofErr w:type="spellStart"/>
-      <w:r>
-        <w:t>Logging</w:t>
-      </w:r>
-      <w:proofErr w:type="spellEnd"/>
-      <w:r>
-        <w:t xml:space="preserve"> für </w:t>
-      </w:r>
-      <w:proofErr w:type="spellStart"/>
-      <w:r>
-        <w:t>Requests</w:t>
-      </w:r>
-      <w:proofErr w:type="spellEnd"/>
-      <w:r>
-        <w:t xml:space="preserve"> durchzuführen. </w:t>
+        <w:t xml:space="preserve">Zur Gewährleistung der Systemsicherheit bietet ein API-Gateway die Möglichkeit der Autorisierung und Authentifizierung. Zusätzlich bietet es die Möglichkeit ein Zentrales Logging für Requests durchzuführen. </w:t>
       </w:r>
     </w:p>
     <w:p>
@@ -8084,15 +7806,7 @@
         <w:t>Die Umsetzung erfolgt auf Basis eines gemeinsamen Netzwerkprotokolls wie zum Beispiel</w:t>
       </w:r>
       <w:r>
-        <w:t xml:space="preserve"> Domain Name System Service Discovery oder Dynamic Host </w:t>
-      </w:r>
-      <w:proofErr w:type="spellStart"/>
-      <w:r>
-        <w:t>Configuration</w:t>
-      </w:r>
-      <w:proofErr w:type="spellEnd"/>
-      <w:r>
-        <w:t xml:space="preserve"> Protocol.</w:t>
+        <w:t xml:space="preserve"> Domain Name System Service Discovery oder Dynamic Host Configuration Protocol.</w:t>
       </w:r>
       <w:r>
         <w:t xml:space="preserve"> </w:t>
@@ -8108,15 +7822,7 @@
       </w:r>
       <w:r>
         <w:br/>
-        <w:t xml:space="preserve">Beispiele für Service Discovery sind Netflix – Eureka und </w:t>
-      </w:r>
-      <w:proofErr w:type="spellStart"/>
-      <w:r>
-        <w:t>Consul</w:t>
-      </w:r>
-      <w:proofErr w:type="spellEnd"/>
-      <w:r>
-        <w:t>.</w:t>
+        <w:t>Beispiele für Service Discovery sind Netflix – Eureka und Consul.</w:t>
       </w:r>
     </w:p>
     <w:p>
@@ -8189,15 +7895,7 @@
         <w:t>Die Client Side Discovery</w:t>
       </w:r>
       <w:r>
-        <w:t xml:space="preserve"> </w:t>
-      </w:r>
-      <w:proofErr w:type="gramStart"/>
-      <w:r>
-        <w:t>ist relativ</w:t>
-      </w:r>
-      <w:proofErr w:type="gramEnd"/>
-      <w:r>
-        <w:t xml:space="preserve"> unkompliziert. Sie</w:t>
+        <w:t xml:space="preserve"> ist relativ unkompliziert. Sie</w:t>
       </w:r>
       <w:r>
         <w:t xml:space="preserve"> hat</w:t>
@@ -8320,14 +8018,7 @@
       </w:r>
       <w:r>
         <w:br/>
-      </w:r>
-      <w:proofErr w:type="spellStart"/>
-      <w:r>
-        <w:t>Serverside</w:t>
-      </w:r>
-      <w:proofErr w:type="spellEnd"/>
-      <w:r>
-        <w:t xml:space="preserve"> Discovery hat den Nachteil, dass der Router bei einem Ausfall das ganze System lahmlegen kann. </w:t>
+        <w:t xml:space="preserve">Serverside Discovery hat den Nachteil, dass der Router bei einem Ausfall das ganze System lahmlegen kann. </w:t>
       </w:r>
       <w:r>
         <w:t>Sie bietet den Vorteil, dass Abfragen für Clients vereinfacht werden.</w:t>
@@ -8420,13 +8111,8 @@
     </w:p>
     <w:p>
       <w:r>
-        <w:t xml:space="preserve">Ein </w:t>
-      </w:r>
-      <w:proofErr w:type="gramStart"/>
-      <w:r>
-        <w:t>Load-Balancer</w:t>
-      </w:r>
-      <w:proofErr w:type="gramEnd"/>
+        <w:t>Ein Load-Balancer</w:t>
+      </w:r>
       <w:r>
         <w:t xml:space="preserve"> welcher eine funktionelle Einheit aus Hard und Software darstellt,</w:t>
       </w:r>
@@ -8449,15 +8135,7 @@
         <w:t xml:space="preserve"> </w:t>
       </w:r>
       <w:r>
-        <w:t xml:space="preserve">Load </w:t>
-      </w:r>
-      <w:proofErr w:type="spellStart"/>
-      <w:r>
-        <w:t>Balancing</w:t>
-      </w:r>
-      <w:proofErr w:type="spellEnd"/>
-      <w:r>
-        <w:t xml:space="preserve"> kann physisch oder virtuell umgesetzt werden. Der Load-Balancer ermittelt in Echtzeit welche Rechenressource die entsprechende Clientanforderung erfüllen kann. Dabei soll eine Netzwerküberlastung vermieden werden. </w:t>
+        <w:t xml:space="preserve">Load Balancing kann physisch oder virtuell umgesetzt werden. Der Load-Balancer ermittelt in Echtzeit welche Rechenressource die entsprechende Clientanforderung erfüllen kann. Dabei soll eine Netzwerküberlastung vermieden werden. </w:t>
       </w:r>
       <w:r>
         <w:t xml:space="preserve">Es gibt mehrere </w:t>
@@ -8475,15 +8153,7 @@
         <w:t xml:space="preserve"> der Hashbasierte Ansatz, der Least-time-Algorithmus und die Least-Connection-Methode.</w:t>
       </w:r>
       <w:r>
-        <w:t xml:space="preserve"> Eine Veranschaulichung des Load </w:t>
-      </w:r>
-      <w:proofErr w:type="spellStart"/>
-      <w:r>
-        <w:t>Balancings</w:t>
-      </w:r>
-      <w:proofErr w:type="spellEnd"/>
-      <w:r>
-        <w:t xml:space="preserve"> wird mit Abbildung ……………… dargestellt.</w:t>
+        <w:t xml:space="preserve"> Eine Veranschaulichung des Load Balancings wird mit Abbildung ……………… dargestellt.</w:t>
       </w:r>
       <w:r>
         <w:rPr>
@@ -8582,12 +8252,10 @@
         <w:pStyle w:val="berschrift2"/>
       </w:pPr>
       <w:bookmarkStart w:id="21" w:name="_Toc81469025"/>
-      <w:proofErr w:type="spellStart"/>
       <w:r>
         <w:t>Buildpipeline</w:t>
       </w:r>
       <w:bookmarkEnd w:id="21"/>
-      <w:proofErr w:type="spellEnd"/>
     </w:p>
     <w:p>
       <w:pPr>
@@ -8595,14 +8263,9 @@
       </w:pPr>
       <w:bookmarkStart w:id="22" w:name="_Toc81469026"/>
       <w:r>
-        <w:t xml:space="preserve">JSON </w:t>
-      </w:r>
-      <w:proofErr w:type="spellStart"/>
-      <w:r>
-        <w:t>Webtoken</w:t>
+        <w:t>JSON Webtoken</w:t>
       </w:r>
       <w:bookmarkEnd w:id="22"/>
-      <w:proofErr w:type="spellEnd"/>
     </w:p>
     <w:p>
       <w:pPr>
@@ -8993,15 +8656,7 @@
         </w:numPr>
       </w:pPr>
       <w:r>
-        <w:t>Anlegen von Zeitslots für Vorträge (</w:t>
-      </w:r>
-      <w:proofErr w:type="spellStart"/>
-      <w:r>
-        <w:t>Zeitslot</w:t>
-      </w:r>
-      <w:proofErr w:type="spellEnd"/>
-      <w:r>
-        <w:t xml:space="preserve"> für Zugehörigen Vortragsraum)</w:t>
+        <w:t>Anlegen von Zeitslots für Vorträge (Zeitslot für Zugehörigen Vortragsraum)</w:t>
       </w:r>
     </w:p>
     <w:p>
@@ -9087,15 +8742,7 @@
         <w:t xml:space="preserve">Laut Dr. </w:t>
       </w:r>
       <w:r>
-        <w:t xml:space="preserve">Peter Hruschka und Dr. Gernot Starke beeinflusst die Ernennung der für die </w:t>
-      </w:r>
-      <w:proofErr w:type="spellStart"/>
-      <w:r>
-        <w:t>Stakehholder</w:t>
-      </w:r>
-      <w:proofErr w:type="spellEnd"/>
-      <w:r>
-        <w:t xml:space="preserve"> wichtigsten Qualitätsziele, </w:t>
+        <w:t xml:space="preserve">Peter Hruschka und Dr. Gernot Starke beeinflusst die Ernennung der für die Stakehholder wichtigsten Qualitätsziele, </w:t>
       </w:r>
       <w:r>
         <w:t>die Softwarearchitektur</w:t>
@@ -9237,15 +8884,7 @@
         <w:t>wird die Bedienbarkeit als sehr wichtig betrachtet.</w:t>
       </w:r>
       <w:r>
-        <w:t xml:space="preserve"> Zusätzlich wird Wert </w:t>
-      </w:r>
-      <w:proofErr w:type="gramStart"/>
-      <w:r>
-        <w:t>darauf gelegt</w:t>
-      </w:r>
-      <w:proofErr w:type="gramEnd"/>
-      <w:r>
-        <w:t>, dass auch Benutzer mit Einschränkungen das System verwenden können</w:t>
+        <w:t xml:space="preserve"> Zusätzlich wird Wert darauf gelegt, dass auch Benutzer mit Einschränkungen das System verwenden können</w:t>
       </w:r>
     </w:p>
     <w:p>
@@ -9518,15 +9157,7 @@
               <w:t>Anlaufstelle für Studierende</w:t>
             </w:r>
             <w:r>
-              <w:t xml:space="preserve"> und </w:t>
-            </w:r>
-            <w:proofErr w:type="spellStart"/>
-            <w:r>
-              <w:t>StudiumsbewerberInnen</w:t>
-            </w:r>
-            <w:proofErr w:type="spellEnd"/>
-            <w:r>
-              <w:t xml:space="preserve"> Verwalten die Studierenden und beantworten deren Fragen</w:t>
+              <w:t xml:space="preserve"> und StudiumsbewerberInnen Verwalten die Studierenden und beantworten deren Fragen</w:t>
             </w:r>
           </w:p>
         </w:tc>
@@ -9539,15 +9170,7 @@
               <w:t xml:space="preserve">Möchte </w:t>
             </w:r>
             <w:r>
-              <w:t xml:space="preserve">eine leicht zu bedienende Administrationsoberfläche zur </w:t>
-            </w:r>
-            <w:proofErr w:type="spellStart"/>
-            <w:r>
-              <w:t>verwaltung</w:t>
-            </w:r>
-            <w:proofErr w:type="spellEnd"/>
-            <w:r>
-              <w:t xml:space="preserve"> der IT-Kontaktmesse</w:t>
+              <w:t>eine leicht zu bedienende Administrationsoberfläche zur verwaltung der IT-Kontaktmesse</w:t>
             </w:r>
           </w:p>
         </w:tc>
@@ -9636,11 +9259,9 @@
             <w:tcW w:w="2263" w:type="dxa"/>
           </w:tcPr>
           <w:p>
-            <w:proofErr w:type="spellStart"/>
             <w:r>
               <w:t>Studiumsinteressenten</w:t>
             </w:r>
-            <w:proofErr w:type="spellEnd"/>
           </w:p>
         </w:tc>
         <w:tc>
@@ -9715,15 +9336,7 @@
           </w:tcPr>
           <w:p>
             <w:r>
-              <w:t xml:space="preserve">Möchten sich möglichst unkompliziert mit wenigen Klicks Ihre Messeteilnahme verwalten und Studenten / </w:t>
-            </w:r>
-            <w:proofErr w:type="spellStart"/>
-            <w:r>
-              <w:t>Studiumsinteresssenten</w:t>
-            </w:r>
-            <w:proofErr w:type="spellEnd"/>
-            <w:r>
-              <w:t xml:space="preserve"> Informationen bereitstellen. Möchten. Möchten frühestmöglich über den Organisatorischen Ablauf der Messe informiert werden. Dabei sollen keine Unklarheiten entstehen.</w:t>
+              <w:t>Möchten sich möglichst unkompliziert mit wenigen Klicks Ihre Messeteilnahme verwalten und Studenten / Studiumsinteresssenten Informationen bereitstellen. Möchten. Möchten frühestmöglich über den Organisatorischen Ablauf der Messe informiert werden. Dabei sollen keine Unklarheiten entstehen.</w:t>
             </w:r>
           </w:p>
         </w:tc>
@@ -9762,23 +9375,7 @@
             </w:r>
             <w:r>
               <w:lastRenderedPageBreak/>
-              <w:t xml:space="preserve">Klicks Ihre Präsentationen verwalten und Studenten / </w:t>
-            </w:r>
-            <w:proofErr w:type="spellStart"/>
-            <w:r>
-              <w:t>Studiumsinteresssenten</w:t>
-            </w:r>
-            <w:proofErr w:type="spellEnd"/>
-            <w:r>
-              <w:t xml:space="preserve"> Informationen über die Vorträge bereitstellen</w:t>
-            </w:r>
-            <w:proofErr w:type="gramStart"/>
-            <w:r>
-              <w:t>. .</w:t>
-            </w:r>
-            <w:proofErr w:type="gramEnd"/>
-            <w:r>
-              <w:t xml:space="preserve"> Möchten frühestmöglich über den Organisatorischen Ablauf der Messe informiert werden. Dabei sollen keine Unklarheiten entstehen.</w:t>
+              <w:t>Klicks Ihre Präsentationen verwalten und Studenten / Studiumsinteresssenten Informationen über die Vorträge bereitstellen. . Möchten frühestmöglich über den Organisatorischen Ablauf der Messe informiert werden. Dabei sollen keine Unklarheiten entstehen.</w:t>
             </w:r>
           </w:p>
         </w:tc>
@@ -9844,103 +9441,31 @@
     </w:p>
     <w:p>
       <w:r>
-        <w:t xml:space="preserve">Domain Driven Design ist eine Sammlung von Zusammenhängenden Entwurfsmustern, welche im gleichnamigen Buch Domain-Driven Design von Eric Evans beschrieben werden. Laut Eberhard Wolff hilft Domain Driven Design dabei Microservices zu verstehen, weil es dabei um die Strukturierung größerer Systeme nach Fachlichkeit geht. Es wird anhand von Strategic Design beschrieben wie komplexe Systeme aufgebaut werden können und Domänenmodelle miteinander interagieren. </w:t>
-      </w:r>
-      <w:proofErr w:type="spellStart"/>
-      <w:r>
-        <w:t>Bounded</w:t>
-      </w:r>
-      <w:proofErr w:type="spellEnd"/>
+        <w:t>Domain Driven Design ist eine Sammlung von Zusammenhängenden Entwurfsmustern, welche im gleichnamigen Buch Domain-Driven Design von Eric Evans beschrieben werden. Laut Eberhard Wolff hilft Domain Driven Design dabei Microservices zu verstehen, weil es dabei um die Strukturierung größerer Systeme nach Fachlichkeit geht. Es wird anhand von Strategic Design beschrieben wie komplexe Systeme aufgebaut werden können und Domänenmodelle miteinander interagieren. Bounded Context stellt dabei einen zentralen Punkt des Strategic Designs dar. Bounded Context beschreibt den gültigen Einsatzbereich für ein Domänenmodell und stellt einen in sich geschlossenen Fachbereich dar. Zum Beispiel steht ein Artikel für die Versandabteilung eines Onlineshops in einem anderen Kontext als für die Buchhaltung. Die Versandabteilung betrachtet unter anderem die Maße des Artikels. Für die Buchhaltung sind zum Beispiel Preise und Steuersätze von Bedeutung.</w:t>
+      </w:r>
+      <w:r>
+        <w:rPr>
+          <w:rStyle w:val="Funotenzeichen"/>
+        </w:rPr>
+        <w:footnoteReference w:id="21"/>
+      </w:r>
+      <w:r>
+        <w:br/>
+        <w:t>Laut Arne Limburg und Lars Röwekamp sollte ein Microservice einen Bounded Context abbilden. Dieser führt bei einer Einteilung nach Domänenobjekt selten zum Ziel. Eine bessere Lösung bietet die Einteilung nach Anwendungsfällen.</w:t>
+      </w:r>
+      <w:r>
+        <w:rPr>
+          <w:rStyle w:val="Funotenzeichen"/>
+        </w:rPr>
+        <w:footnoteReference w:id="22"/>
+      </w:r>
       <w:r>
         <w:t xml:space="preserve"> </w:t>
       </w:r>
-      <w:proofErr w:type="spellStart"/>
-      <w:r>
-        <w:t>Context</w:t>
-      </w:r>
-      <w:proofErr w:type="spellEnd"/>
-      <w:r>
-        <w:t xml:space="preserve"> stellt dabei einen zentralen Punkt des Strategic Designs dar. </w:t>
-      </w:r>
-      <w:proofErr w:type="spellStart"/>
-      <w:r>
-        <w:t>Bounded</w:t>
-      </w:r>
-      <w:proofErr w:type="spellEnd"/>
-      <w:r>
-        <w:t xml:space="preserve"> </w:t>
-      </w:r>
-      <w:proofErr w:type="spellStart"/>
-      <w:r>
-        <w:t>Context</w:t>
-      </w:r>
-      <w:proofErr w:type="spellEnd"/>
-      <w:r>
-        <w:t xml:space="preserve"> beschreibt den gültigen Einsatzbereich für ein Domänenmodell und stellt einen in sich geschlossenen Fachbereich dar. Zum Beispiel steht ein Artikel für die Versandabteilung eines Onlineshops in einem anderen Kontext als für die Buchhaltung. Die Versandabteilung betrachtet unter anderem die Maße des Artikels. Für die Buchhaltung sind zum Beispiel Preise und Steuersätze von Bedeutung.</w:t>
-      </w:r>
-      <w:r>
-        <w:rPr>
-          <w:rStyle w:val="Funotenzeichen"/>
-        </w:rPr>
-        <w:footnoteReference w:id="21"/>
-      </w:r>
-      <w:r>
-        <w:br/>
-        <w:t xml:space="preserve">Laut Arne Limburg und Lars Röwekamp sollte ein Microservice einen </w:t>
-      </w:r>
-      <w:proofErr w:type="spellStart"/>
-      <w:r>
-        <w:t>Bounded</w:t>
-      </w:r>
-      <w:proofErr w:type="spellEnd"/>
-      <w:r>
-        <w:t xml:space="preserve"> </w:t>
-      </w:r>
-      <w:proofErr w:type="spellStart"/>
-      <w:r>
-        <w:t>Context</w:t>
-      </w:r>
-      <w:proofErr w:type="spellEnd"/>
-      <w:r>
-        <w:t xml:space="preserve"> abbilden. Dieser führt bei einer Einteilung nach Domänenobjekt selten zum Ziel. Eine bessere Lösung bietet die Einteilung nach Anwendungsfällen.</w:t>
-      </w:r>
-      <w:r>
-        <w:rPr>
-          <w:rStyle w:val="Funotenzeichen"/>
-        </w:rPr>
-        <w:footnoteReference w:id="22"/>
-      </w:r>
-      <w:r>
-        <w:t xml:space="preserve"> </w:t>
-      </w:r>
-    </w:p>
-    <w:p>
-      <w:r>
-        <w:t>Für die Anwendung IT-</w:t>
-      </w:r>
-      <w:proofErr w:type="spellStart"/>
-      <w:r>
-        <w:t>Kom</w:t>
-      </w:r>
-      <w:proofErr w:type="spellEnd"/>
-      <w:r>
-        <w:t xml:space="preserve"> Verwaltung lassen sich folgende </w:t>
-      </w:r>
-      <w:proofErr w:type="spellStart"/>
-      <w:r>
-        <w:t>Bounded</w:t>
-      </w:r>
-      <w:proofErr w:type="spellEnd"/>
-      <w:r>
-        <w:t xml:space="preserve"> </w:t>
-      </w:r>
-      <w:proofErr w:type="spellStart"/>
-      <w:r>
-        <w:t>Contexts</w:t>
-      </w:r>
-      <w:proofErr w:type="spellEnd"/>
-      <w:r>
-        <w:t xml:space="preserve"> darstellen: </w:t>
+    </w:p>
+    <w:p>
+      <w:r>
+        <w:t xml:space="preserve">Für die Anwendung IT-Kom Verwaltung lassen sich folgende Bounded Contexts darstellen: </w:t>
       </w:r>
     </w:p>
     <w:p>
@@ -10002,31 +9527,7 @@
     <w:p>
       <w:r>
         <w:br/>
-        <w:t xml:space="preserve">Für die Beschreibung der Interaktionen und Abhängigkeiten unter den </w:t>
-      </w:r>
-      <w:proofErr w:type="spellStart"/>
-      <w:r>
-        <w:t>Bounded</w:t>
-      </w:r>
-      <w:proofErr w:type="spellEnd"/>
-      <w:r>
-        <w:t xml:space="preserve"> </w:t>
-      </w:r>
-      <w:proofErr w:type="spellStart"/>
-      <w:r>
-        <w:t>Contexts</w:t>
-      </w:r>
-      <w:proofErr w:type="spellEnd"/>
-      <w:r>
-        <w:t xml:space="preserve"> können laut Michael </w:t>
-      </w:r>
-      <w:proofErr w:type="spellStart"/>
-      <w:r>
-        <w:t>Plöd</w:t>
-      </w:r>
-      <w:proofErr w:type="spellEnd"/>
-      <w:r>
-        <w:t xml:space="preserve"> folgende Domain Driven Design Entwurfsmuster genutzt werden: </w:t>
+        <w:t xml:space="preserve">Für die Beschreibung der Interaktionen und Abhängigkeiten unter den Bounded Contexts können laut Michael Plöd folgende Domain Driven Design Entwurfsmuster genutzt werden: </w:t>
       </w:r>
     </w:p>
     <w:p>
@@ -10037,13 +9538,8 @@
           <w:numId w:val="11"/>
         </w:numPr>
       </w:pPr>
-      <w:proofErr w:type="spellStart"/>
-      <w:r>
-        <w:t>Shared</w:t>
-      </w:r>
-      <w:proofErr w:type="spellEnd"/>
-      <w:r>
-        <w:t xml:space="preserve"> Kernel</w:t>
+      <w:r>
+        <w:t>Shared Kernel</w:t>
       </w:r>
     </w:p>
     <w:p>
@@ -10066,13 +9562,8 @@
           <w:numId w:val="11"/>
         </w:numPr>
       </w:pPr>
-      <w:proofErr w:type="spellStart"/>
-      <w:r>
-        <w:t>Anticorruption</w:t>
-      </w:r>
-      <w:proofErr w:type="spellEnd"/>
-      <w:r>
-        <w:t xml:space="preserve"> Layer</w:t>
+      <w:r>
+        <w:t>Anticorruption Layer</w:t>
       </w:r>
     </w:p>
     <w:p>
@@ -10084,13 +9575,8 @@
         </w:numPr>
       </w:pPr>
       <w:r>
-        <w:t xml:space="preserve">Separate </w:t>
-      </w:r>
-      <w:proofErr w:type="spellStart"/>
-      <w:r>
-        <w:t>Ways</w:t>
-      </w:r>
-      <w:proofErr w:type="spellEnd"/>
+        <w:t>Separate Ways</w:t>
+      </w:r>
     </w:p>
     <w:p>
       <w:pPr>
@@ -10100,11 +9586,9 @@
           <w:numId w:val="11"/>
         </w:numPr>
       </w:pPr>
-      <w:proofErr w:type="spellStart"/>
       <w:r>
         <w:t>Conformist</w:t>
       </w:r>
-      <w:proofErr w:type="spellEnd"/>
     </w:p>
     <w:p>
       <w:pPr>
@@ -10114,13 +9598,8 @@
           <w:numId w:val="11"/>
         </w:numPr>
       </w:pPr>
-      <w:proofErr w:type="spellStart"/>
-      <w:r>
-        <w:t>Published</w:t>
-      </w:r>
-      <w:proofErr w:type="spellEnd"/>
-      <w:r>
-        <w:t xml:space="preserve"> Language</w:t>
+      <w:r>
+        <w:t>Published Language</w:t>
       </w:r>
     </w:p>
     <w:p>
@@ -10137,23 +9616,7 @@
     </w:p>
     <w:p>
       <w:r>
-        <w:t xml:space="preserve">Für die Interaktion zwischen den </w:t>
-      </w:r>
-      <w:proofErr w:type="spellStart"/>
-      <w:r>
-        <w:t>Bounded</w:t>
-      </w:r>
-      <w:proofErr w:type="spellEnd"/>
-      <w:r>
-        <w:t xml:space="preserve"> </w:t>
-      </w:r>
-      <w:proofErr w:type="spellStart"/>
-      <w:r>
-        <w:t>Contexts</w:t>
-      </w:r>
-      <w:proofErr w:type="spellEnd"/>
-      <w:r>
-        <w:t xml:space="preserve"> sorgt im besten Fall ein Eventsystem. </w:t>
+        <w:t xml:space="preserve">Für die Interaktion zwischen den Bounded Contexts sorgt im besten Fall ein Eventsystem. </w:t>
       </w:r>
       <w:r>
         <w:rPr>
@@ -10165,47 +9628,7 @@
     <w:p/>
     <w:p>
       <w:r>
-        <w:t xml:space="preserve">Im Idealfall sollte ein Microservice nur aus einem </w:t>
-      </w:r>
-      <w:proofErr w:type="spellStart"/>
-      <w:r>
-        <w:t>Bounded</w:t>
-      </w:r>
-      <w:proofErr w:type="spellEnd"/>
-      <w:r>
-        <w:t xml:space="preserve"> </w:t>
-      </w:r>
-      <w:proofErr w:type="spellStart"/>
-      <w:r>
-        <w:t>Context</w:t>
-      </w:r>
-      <w:proofErr w:type="spellEnd"/>
-      <w:r>
-        <w:t xml:space="preserve"> bestehen. Dadurch wird das Ziel erreicht, das ein Team an einem Microservice unabhängig arbeiten kann. Unter bestimmten Situationen kann es jedoch vorkommen das ein Microservice aus mehreren </w:t>
-      </w:r>
-      <w:proofErr w:type="spellStart"/>
-      <w:r>
-        <w:t>Bounded</w:t>
-      </w:r>
-      <w:proofErr w:type="spellEnd"/>
-      <w:r>
-        <w:t xml:space="preserve"> </w:t>
-      </w:r>
-      <w:proofErr w:type="spellStart"/>
-      <w:r>
-        <w:t>Contexts</w:t>
-      </w:r>
-      <w:proofErr w:type="spellEnd"/>
-      <w:r>
-        <w:t xml:space="preserve"> besteht. In einem solchen Fall kann unter anderem das </w:t>
-      </w:r>
-      <w:proofErr w:type="spellStart"/>
-      <w:r>
-        <w:t>Shared</w:t>
-      </w:r>
-      <w:proofErr w:type="spellEnd"/>
-      <w:r>
-        <w:t xml:space="preserve"> Kernel Entwurfsmuster aus dem Domain Driven Design zum Einsatz kommen. </w:t>
+        <w:t xml:space="preserve">Im Idealfall sollte ein Microservice nur aus einem Bounded Context bestehen. Dadurch wird das Ziel erreicht, das ein Team an einem Microservice unabhängig arbeiten kann. Unter bestimmten Situationen kann es jedoch vorkommen das ein Microservice aus mehreren Bounded Contexts besteht. In einem solchen Fall kann unter anderem das Shared Kernel Entwurfsmuster aus dem Domain Driven Design zum Einsatz kommen. </w:t>
       </w:r>
       <w:r>
         <w:rPr>
@@ -10222,21 +9645,12 @@
           <w:bCs/>
         </w:rPr>
       </w:pPr>
-      <w:proofErr w:type="spellStart"/>
       <w:r>
         <w:rPr>
           <w:b/>
           <w:bCs/>
         </w:rPr>
-        <w:t>Shared</w:t>
-      </w:r>
-      <w:proofErr w:type="spellEnd"/>
-      <w:r>
-        <w:rPr>
-          <w:b/>
-          <w:bCs/>
-        </w:rPr>
-        <w:t xml:space="preserve"> Kernel</w:t>
+        <w:t>Shared Kernel</w:t>
       </w:r>
     </w:p>
     <w:p/>
@@ -10287,31 +9701,7 @@
     </w:p>
     <w:p>
       <w:r>
-        <w:t xml:space="preserve">Laut Mattias </w:t>
-      </w:r>
-      <w:proofErr w:type="spellStart"/>
-      <w:r>
-        <w:t>te</w:t>
-      </w:r>
-      <w:proofErr w:type="spellEnd"/>
-      <w:r>
-        <w:t xml:space="preserve"> </w:t>
-      </w:r>
-      <w:proofErr w:type="spellStart"/>
-      <w:r>
-        <w:t>Wierik</w:t>
-      </w:r>
-      <w:proofErr w:type="spellEnd"/>
-      <w:r>
-        <w:t xml:space="preserve"> bedarf es bei einer </w:t>
-      </w:r>
-      <w:proofErr w:type="spellStart"/>
-      <w:r>
-        <w:t>Microsevice</w:t>
-      </w:r>
-      <w:proofErr w:type="spellEnd"/>
-      <w:r>
-        <w:t xml:space="preserve"> Architektur eine andere Herangehensweise zur Umsetzung der Autorisierung und Authentifizierung als wie bei einer Monolithischen Architektur. Bei Monolithen wurden häufig Sitzung eingesetzt, welche im Arbeitsspeicher gespeichert wurden. Unter Verteilten Anwendungen können Sitzungen nicht gemeinsam genutzt werden. Es ist auch nicht sinnvoll für jeden Service eine eigene Sitzung zu erstellen, weil sich der Benutzer dann zum Beispiel vor der Benutzung jedes Services Einloggen müsste, um eine Sitzung zu speichern. Der Einsatz eines Identity Servers bietet unter Verwendung des OAuth2 Protokolls eine Lösung dieser Problemstellung.</w:t>
+        <w:t>Laut Mattias te Wierik bedarf es bei einer Microsevice Architektur eine andere Herangehensweise zur Umsetzung der Autorisierung und Authentifizierung als wie bei einer Monolithischen Architektur. Bei Monolithen wurden häufig Sitzung eingesetzt, welche im Arbeitsspeicher gespeichert wurden. Unter Verteilten Anwendungen können Sitzungen nicht gemeinsam genutzt werden. Es ist auch nicht sinnvoll für jeden Service eine eigene Sitzung zu erstellen, weil sich der Benutzer dann zum Beispiel vor der Benutzung jedes Services Einloggen müsste, um eine Sitzung zu speichern. Der Einsatz eines Identity Servers bietet unter Verwendung des OAuth2 Protokolls eine Lösung dieser Problemstellung.</w:t>
       </w:r>
       <w:r>
         <w:rPr>
@@ -10450,15 +9840,7 @@
         </w:numPr>
       </w:pPr>
       <w:r>
-        <w:t xml:space="preserve">Nachdem Gültigkeit der Autorisierungserteilung und authentifizierte </w:t>
-      </w:r>
-      <w:proofErr w:type="spellStart"/>
-      <w:r>
-        <w:t>Anwendundungsidentität</w:t>
-      </w:r>
-      <w:proofErr w:type="spellEnd"/>
-      <w:r>
-        <w:t xml:space="preserve"> nachgewiesen werden kann, sendet der Autorisierungsserver ein Zugriffstoken an die Anwendung.</w:t>
+        <w:t>Nachdem Gültigkeit der Autorisierungserteilung und authentifizierte Anwendundungsidentität nachgewiesen werden kann, sendet der Autorisierungsserver ein Zugriffstoken an die Anwendung.</w:t>
       </w:r>
       <w:r>
         <w:t xml:space="preserve"> </w:t>
@@ -10724,13 +10106,8 @@
         <w:pStyle w:val="berschrift2"/>
       </w:pPr>
       <w:bookmarkStart w:id="33" w:name="_Toc81469039"/>
-      <w:proofErr w:type="spellStart"/>
-      <w:r>
-        <w:t>Deployment</w:t>
-      </w:r>
-      <w:proofErr w:type="spellEnd"/>
-      <w:r>
-        <w:t xml:space="preserve"> und Management mit Docker</w:t>
+      <w:r>
+        <w:t>Deployment und Management mit Docker</w:t>
       </w:r>
       <w:bookmarkEnd w:id="33"/>
     </w:p>
@@ -10985,17 +10362,8 @@
           <w:b/>
           <w:bCs/>
         </w:rPr>
-        <w:t xml:space="preserve">Schneiden Anhand von </w:t>
-      </w:r>
-      <w:proofErr w:type="spellStart"/>
-      <w:r>
-        <w:rPr>
-          <w:b/>
-          <w:bCs/>
-        </w:rPr>
-        <w:t>UseCases</w:t>
-      </w:r>
-      <w:proofErr w:type="spellEnd"/>
+        <w:t>Schneiden Anhand von UseCases</w:t>
+      </w:r>
     </w:p>
     <w:p>
       <w:r>
@@ -11166,14 +10534,12 @@
     </w:p>
     <w:p>
       <w:hyperlink r:id="rId29" w:history="1">
-        <w:proofErr w:type="spellStart"/>
         <w:r>
           <w:rPr>
             <w:rStyle w:val="Hyperlink"/>
           </w:rPr>
           <w:t>Keycloak</w:t>
         </w:r>
-        <w:proofErr w:type="spellEnd"/>
       </w:hyperlink>
     </w:p>
     <w:p>
@@ -11212,21 +10578,13 @@
         <w:t xml:space="preserve"> jeweils pro Microservice</w:t>
       </w:r>
       <w:r>
-        <w:t xml:space="preserve"> über das </w:t>
-      </w:r>
-      <w:proofErr w:type="spellStart"/>
-      <w:r>
-        <w:t>Bu</w:t>
+        <w:t xml:space="preserve"> über das Bu</w:t>
       </w:r>
       <w:r>
         <w:t>i</w:t>
       </w:r>
       <w:r>
-        <w:t>ld</w:t>
-      </w:r>
-      <w:proofErr w:type="spellEnd"/>
-      <w:r>
-        <w:t>-</w:t>
+        <w:t>ld-</w:t>
       </w:r>
       <w:r>
         <w:t>T</w:t>
@@ -11247,13 +10605,8 @@
         <w:t xml:space="preserve"> </w:t>
       </w:r>
       <w:r>
-        <w:t xml:space="preserve">Abhängigkeiten, Name des Projekts und Spring Version werden in der Datei pom.xml angegeben. Diese Datei wird von Maven für die Umsetzung des </w:t>
-      </w:r>
-      <w:proofErr w:type="spellStart"/>
-      <w:r>
-        <w:t>Build</w:t>
-      </w:r>
-      <w:proofErr w:type="spellEnd"/>
+        <w:t>Abhängigkeiten, Name des Projekts und Spring Version werden in der Datei pom.xml angegeben. Diese Datei wird von Maven für die Umsetzung des Build</w:t>
+      </w:r>
       <w:r>
         <w:t>-</w:t>
       </w:r>
@@ -11271,15 +10624,7 @@
     </w:p>
     <w:p>
       <w:r>
-        <w:t xml:space="preserve">Beim </w:t>
-      </w:r>
-      <w:proofErr w:type="spellStart"/>
-      <w:r>
-        <w:t>Build</w:t>
-      </w:r>
-      <w:proofErr w:type="spellEnd"/>
-      <w:r>
-        <w:t xml:space="preserve">-Prozess werden die einzelnen Quelldateien eines Programms in ein lauffähiges Konstrukt konvertiert. </w:t>
+        <w:t xml:space="preserve">Beim Build-Prozess werden die einzelnen Quelldateien eines Programms in ein lauffähiges Konstrukt konvertiert. </w:t>
       </w:r>
       <w:r>
         <w:t>https://www.dev-insider.de/was-ist-ein-build-a-702737/</w:t>
@@ -11310,15 +10655,7 @@
         <w:t>urde</w:t>
       </w:r>
       <w:r>
-        <w:t xml:space="preserve"> das Spring Boot Projekt </w:t>
-      </w:r>
-      <w:proofErr w:type="spellStart"/>
-      <w:r>
-        <w:t>ServiceDiscovery</w:t>
-      </w:r>
-      <w:proofErr w:type="spellEnd"/>
-      <w:r>
-        <w:t xml:space="preserve"> erstellt. In der Datei pom.xml </w:t>
+        <w:t xml:space="preserve"> das Spring Boot Projekt ServiceDiscovery erstellt. In der Datei pom.xml </w:t>
       </w:r>
       <w:r>
         <w:t>w</w:t>
@@ -11333,42 +10670,10 @@
         <w:t xml:space="preserve"> Abhängigkeit </w:t>
       </w:r>
       <w:r>
-        <w:t>spring-</w:t>
-      </w:r>
-      <w:proofErr w:type="spellStart"/>
-      <w:r>
-        <w:t>cloud</w:t>
-      </w:r>
-      <w:proofErr w:type="spellEnd"/>
-      <w:r>
-        <w:t>-starter-</w:t>
-      </w:r>
-      <w:proofErr w:type="spellStart"/>
-      <w:r>
-        <w:t>netflix</w:t>
-      </w:r>
-      <w:proofErr w:type="spellEnd"/>
-      <w:r>
-        <w:t>-</w:t>
-      </w:r>
-      <w:proofErr w:type="spellStart"/>
-      <w:r>
-        <w:t>eureka</w:t>
-      </w:r>
-      <w:proofErr w:type="spellEnd"/>
-      <w:r>
-        <w:t xml:space="preserve">-server </w:t>
-      </w:r>
-      <w:r>
-        <w:t>wie in Abbildung</w:t>
-      </w:r>
-      <w:proofErr w:type="gramStart"/>
-      <w:r>
-        <w:t xml:space="preserve"> ….</w:t>
-      </w:r>
-      <w:proofErr w:type="gramEnd"/>
-      <w:r>
-        <w:t>. hinzugefügt.</w:t>
+        <w:t xml:space="preserve">spring-cloud-starter-netflix-eureka-server </w:t>
+      </w:r>
+      <w:r>
+        <w:t>wie in Abbildung ….. hinzugefügt.</w:t>
       </w:r>
       <w:r>
         <w:t xml:space="preserve"> </w:t>
@@ -11445,9 +10750,8 @@
           <w:szCs w:val="18"/>
           <w:lang w:eastAsia="de-DE"/>
         </w:rPr>
-        <w:t>&lt;</w:t>
-      </w:r>
-      <w:proofErr w:type="spellStart"/>
+        <w:t>&lt;dependency&gt;</w:t>
+      </w:r>
       <w:r>
         <w:rPr>
           <w:rFonts w:ascii="Courier New" w:eastAsia="Times New Roman" w:hAnsi="Courier New" w:cs="Courier New"/>
@@ -11456,9 +10760,19 @@
           <w:szCs w:val="18"/>
           <w:lang w:eastAsia="de-DE"/>
         </w:rPr>
-        <w:t>dependency</w:t>
-      </w:r>
-      <w:proofErr w:type="spellEnd"/>
+        <w:br/>
+        <w:t xml:space="preserve">   &lt;groupId&gt;</w:t>
+      </w:r>
+      <w:r>
+        <w:rPr>
+          <w:rFonts w:ascii="Courier New" w:eastAsia="Times New Roman" w:hAnsi="Courier New" w:cs="Courier New"/>
+          <w:color w:val="A9B7C6"/>
+          <w:sz w:val="18"/>
+          <w:szCs w:val="18"/>
+          <w:lang w:eastAsia="de-DE"/>
+        </w:rPr>
+        <w:t>org.springframework.cloud</w:t>
+      </w:r>
       <w:r>
         <w:rPr>
           <w:rFonts w:ascii="Courier New" w:eastAsia="Times New Roman" w:hAnsi="Courier New" w:cs="Courier New"/>
@@ -11467,7 +10781,7 @@
           <w:szCs w:val="18"/>
           <w:lang w:eastAsia="de-DE"/>
         </w:rPr>
-        <w:t>&gt;</w:t>
+        <w:t>&lt;/groupId&gt;</w:t>
       </w:r>
       <w:r>
         <w:rPr>
@@ -11478,118 +10792,7 @@
           <w:lang w:eastAsia="de-DE"/>
         </w:rPr>
         <w:br/>
-        <w:t xml:space="preserve">   </w:t>
-      </w:r>
-      <w:proofErr w:type="gramStart"/>
-      <w:r>
-        <w:rPr>
-          <w:rFonts w:ascii="Courier New" w:eastAsia="Times New Roman" w:hAnsi="Courier New" w:cs="Courier New"/>
-          <w:color w:val="E8BF6A"/>
-          <w:sz w:val="18"/>
-          <w:szCs w:val="18"/>
-          <w:lang w:eastAsia="de-DE"/>
-        </w:rPr>
-        <w:t>&lt;</w:t>
-      </w:r>
-      <w:proofErr w:type="spellStart"/>
-      <w:r>
-        <w:rPr>
-          <w:rFonts w:ascii="Courier New" w:eastAsia="Times New Roman" w:hAnsi="Courier New" w:cs="Courier New"/>
-          <w:color w:val="E8BF6A"/>
-          <w:sz w:val="18"/>
-          <w:szCs w:val="18"/>
-          <w:lang w:eastAsia="de-DE"/>
-        </w:rPr>
-        <w:t>groupId</w:t>
-      </w:r>
-      <w:proofErr w:type="spellEnd"/>
-      <w:r>
-        <w:rPr>
-          <w:rFonts w:ascii="Courier New" w:eastAsia="Times New Roman" w:hAnsi="Courier New" w:cs="Courier New"/>
-          <w:color w:val="E8BF6A"/>
-          <w:sz w:val="18"/>
-          <w:szCs w:val="18"/>
-          <w:lang w:eastAsia="de-DE"/>
-        </w:rPr>
-        <w:t>&gt;</w:t>
-      </w:r>
-      <w:proofErr w:type="spellStart"/>
-      <w:r>
-        <w:rPr>
-          <w:rFonts w:ascii="Courier New" w:eastAsia="Times New Roman" w:hAnsi="Courier New" w:cs="Courier New"/>
-          <w:color w:val="A9B7C6"/>
-          <w:sz w:val="18"/>
-          <w:szCs w:val="18"/>
-          <w:lang w:eastAsia="de-DE"/>
-        </w:rPr>
-        <w:t>org.springframework.cloud</w:t>
-      </w:r>
-      <w:proofErr w:type="spellEnd"/>
-      <w:proofErr w:type="gramEnd"/>
-      <w:r>
-        <w:rPr>
-          <w:rFonts w:ascii="Courier New" w:eastAsia="Times New Roman" w:hAnsi="Courier New" w:cs="Courier New"/>
-          <w:color w:val="E8BF6A"/>
-          <w:sz w:val="18"/>
-          <w:szCs w:val="18"/>
-          <w:lang w:eastAsia="de-DE"/>
-        </w:rPr>
-        <w:t>&lt;/</w:t>
-      </w:r>
-      <w:proofErr w:type="spellStart"/>
-      <w:r>
-        <w:rPr>
-          <w:rFonts w:ascii="Courier New" w:eastAsia="Times New Roman" w:hAnsi="Courier New" w:cs="Courier New"/>
-          <w:color w:val="E8BF6A"/>
-          <w:sz w:val="18"/>
-          <w:szCs w:val="18"/>
-          <w:lang w:eastAsia="de-DE"/>
-        </w:rPr>
-        <w:t>groupId</w:t>
-      </w:r>
-      <w:proofErr w:type="spellEnd"/>
-      <w:r>
-        <w:rPr>
-          <w:rFonts w:ascii="Courier New" w:eastAsia="Times New Roman" w:hAnsi="Courier New" w:cs="Courier New"/>
-          <w:color w:val="E8BF6A"/>
-          <w:sz w:val="18"/>
-          <w:szCs w:val="18"/>
-          <w:lang w:eastAsia="de-DE"/>
-        </w:rPr>
-        <w:t>&gt;</w:t>
-      </w:r>
-      <w:r>
-        <w:rPr>
-          <w:rFonts w:ascii="Courier New" w:eastAsia="Times New Roman" w:hAnsi="Courier New" w:cs="Courier New"/>
-          <w:color w:val="E8BF6A"/>
-          <w:sz w:val="18"/>
-          <w:szCs w:val="18"/>
-          <w:lang w:eastAsia="de-DE"/>
-        </w:rPr>
-        <w:br/>
-        <w:t xml:space="preserve">   &lt;</w:t>
-      </w:r>
-      <w:proofErr w:type="spellStart"/>
-      <w:r>
-        <w:rPr>
-          <w:rFonts w:ascii="Courier New" w:eastAsia="Times New Roman" w:hAnsi="Courier New" w:cs="Courier New"/>
-          <w:color w:val="E8BF6A"/>
-          <w:sz w:val="18"/>
-          <w:szCs w:val="18"/>
-          <w:lang w:eastAsia="de-DE"/>
-        </w:rPr>
-        <w:t>artifactId</w:t>
-      </w:r>
-      <w:proofErr w:type="spellEnd"/>
-      <w:r>
-        <w:rPr>
-          <w:rFonts w:ascii="Courier New" w:eastAsia="Times New Roman" w:hAnsi="Courier New" w:cs="Courier New"/>
-          <w:color w:val="E8BF6A"/>
-          <w:sz w:val="18"/>
-          <w:szCs w:val="18"/>
-          <w:lang w:eastAsia="de-DE"/>
-        </w:rPr>
-        <w:t>&gt;</w:t>
+        <w:t xml:space="preserve">   &lt;artifactId&gt;</w:t>
       </w:r>
     </w:p>
     <w:p>
@@ -11640,73 +10843,7 @@
           <w:szCs w:val="18"/>
           <w:lang w:eastAsia="de-DE"/>
         </w:rPr>
-        <w:t>spring-</w:t>
-      </w:r>
-      <w:proofErr w:type="spellStart"/>
-      <w:r>
-        <w:rPr>
-          <w:rFonts w:ascii="Courier New" w:eastAsia="Times New Roman" w:hAnsi="Courier New" w:cs="Courier New"/>
-          <w:color w:val="A9B7C6"/>
-          <w:sz w:val="18"/>
-          <w:szCs w:val="18"/>
-          <w:lang w:eastAsia="de-DE"/>
-        </w:rPr>
-        <w:t>cloud</w:t>
-      </w:r>
-      <w:proofErr w:type="spellEnd"/>
-      <w:r>
-        <w:rPr>
-          <w:rFonts w:ascii="Courier New" w:eastAsia="Times New Roman" w:hAnsi="Courier New" w:cs="Courier New"/>
-          <w:color w:val="A9B7C6"/>
-          <w:sz w:val="18"/>
-          <w:szCs w:val="18"/>
-          <w:lang w:eastAsia="de-DE"/>
-        </w:rPr>
-        <w:t>-starter-</w:t>
-      </w:r>
-      <w:proofErr w:type="spellStart"/>
-      <w:r>
-        <w:rPr>
-          <w:rFonts w:ascii="Courier New" w:eastAsia="Times New Roman" w:hAnsi="Courier New" w:cs="Courier New"/>
-          <w:color w:val="A9B7C6"/>
-          <w:sz w:val="18"/>
-          <w:szCs w:val="18"/>
-          <w:lang w:eastAsia="de-DE"/>
-        </w:rPr>
-        <w:t>netflix</w:t>
-      </w:r>
-      <w:proofErr w:type="spellEnd"/>
-      <w:r>
-        <w:rPr>
-          <w:rFonts w:ascii="Courier New" w:eastAsia="Times New Roman" w:hAnsi="Courier New" w:cs="Courier New"/>
-          <w:color w:val="A9B7C6"/>
-          <w:sz w:val="18"/>
-          <w:szCs w:val="18"/>
-          <w:lang w:eastAsia="de-DE"/>
-        </w:rPr>
-        <w:t>-</w:t>
-      </w:r>
-      <w:proofErr w:type="spellStart"/>
-      <w:r>
-        <w:rPr>
-          <w:rFonts w:ascii="Courier New" w:eastAsia="Times New Roman" w:hAnsi="Courier New" w:cs="Courier New"/>
-          <w:color w:val="A9B7C6"/>
-          <w:sz w:val="18"/>
-          <w:szCs w:val="18"/>
-          <w:lang w:eastAsia="de-DE"/>
-        </w:rPr>
-        <w:t>eureka</w:t>
-      </w:r>
-      <w:proofErr w:type="spellEnd"/>
-      <w:r>
-        <w:rPr>
-          <w:rFonts w:ascii="Courier New" w:eastAsia="Times New Roman" w:hAnsi="Courier New" w:cs="Courier New"/>
-          <w:color w:val="A9B7C6"/>
-          <w:sz w:val="18"/>
-          <w:szCs w:val="18"/>
-          <w:lang w:eastAsia="de-DE"/>
-        </w:rPr>
-        <w:t>-server</w:t>
+        <w:t>spring-cloud-starter-netflix-eureka-server</w:t>
       </w:r>
     </w:p>
     <w:p>
@@ -11757,9 +10894,8 @@
           <w:szCs w:val="18"/>
           <w:lang w:eastAsia="de-DE"/>
         </w:rPr>
-        <w:t>&lt;/</w:t>
-      </w:r>
-      <w:proofErr w:type="spellStart"/>
+        <w:t>&lt;/artifactId&gt;</w:t>
+      </w:r>
       <w:r>
         <w:rPr>
           <w:rFonts w:ascii="Courier New" w:eastAsia="Times New Roman" w:hAnsi="Courier New" w:cs="Courier New"/>
@@ -11768,51 +10904,8 @@
           <w:szCs w:val="18"/>
           <w:lang w:eastAsia="de-DE"/>
         </w:rPr>
-        <w:t>artifactId</w:t>
-      </w:r>
-      <w:proofErr w:type="spellEnd"/>
-      <w:r>
-        <w:rPr>
-          <w:rFonts w:ascii="Courier New" w:eastAsia="Times New Roman" w:hAnsi="Courier New" w:cs="Courier New"/>
-          <w:color w:val="E8BF6A"/>
-          <w:sz w:val="18"/>
-          <w:szCs w:val="18"/>
-          <w:lang w:eastAsia="de-DE"/>
-        </w:rPr>
-        <w:t>&gt;</w:t>
-      </w:r>
-      <w:r>
-        <w:rPr>
-          <w:rFonts w:ascii="Courier New" w:eastAsia="Times New Roman" w:hAnsi="Courier New" w:cs="Courier New"/>
-          <w:color w:val="E8BF6A"/>
-          <w:sz w:val="18"/>
-          <w:szCs w:val="18"/>
-          <w:lang w:eastAsia="de-DE"/>
-        </w:rPr>
         <w:br/>
-        <w:t>&lt;/</w:t>
-      </w:r>
-      <w:proofErr w:type="spellStart"/>
-      <w:r>
-        <w:rPr>
-          <w:rFonts w:ascii="Courier New" w:eastAsia="Times New Roman" w:hAnsi="Courier New" w:cs="Courier New"/>
-          <w:color w:val="E8BF6A"/>
-          <w:sz w:val="18"/>
-          <w:szCs w:val="18"/>
-          <w:lang w:eastAsia="de-DE"/>
-        </w:rPr>
-        <w:t>dependency</w:t>
-      </w:r>
-      <w:proofErr w:type="spellEnd"/>
-      <w:r>
-        <w:rPr>
-          <w:rFonts w:ascii="Courier New" w:eastAsia="Times New Roman" w:hAnsi="Courier New" w:cs="Courier New"/>
-          <w:color w:val="E8BF6A"/>
-          <w:sz w:val="18"/>
-          <w:szCs w:val="18"/>
-          <w:lang w:eastAsia="de-DE"/>
-        </w:rPr>
-        <w:t>&gt;</w:t>
+        <w:t>&lt;/dependency&gt;</w:t>
       </w:r>
     </w:p>
     <w:p>
@@ -11861,49 +10954,10 @@
         <w:t xml:space="preserve"> </w:t>
       </w:r>
       <w:r>
-        <w:t>D</w:t>
-      </w:r>
-      <w:r>
-        <w:t>eshalb wurde jede Main-</w:t>
-      </w:r>
-      <w:r>
-        <w:t xml:space="preserve">Klasse </w:t>
-      </w:r>
-      <w:r>
-        <w:t>der einzelnen Services mit</w:t>
-      </w:r>
-      <w:r>
-        <w:t xml:space="preserve"> der Annotation @EnableEurekaClient versehen</w:t>
-      </w:r>
-      <w:r>
-        <w:t xml:space="preserve">. Zusätzlich wurde die Abhängigkeit </w:t>
-      </w:r>
-      <w:r>
-        <w:t>spring-</w:t>
-      </w:r>
-      <w:proofErr w:type="spellStart"/>
-      <w:r>
-        <w:t>cloud</w:t>
-      </w:r>
-      <w:proofErr w:type="spellEnd"/>
-      <w:r>
-        <w:t>-starter-</w:t>
-      </w:r>
-      <w:proofErr w:type="spellStart"/>
-      <w:r>
-        <w:t>netflix</w:t>
-      </w:r>
-      <w:proofErr w:type="spellEnd"/>
-      <w:r>
-        <w:t>-</w:t>
-      </w:r>
-      <w:proofErr w:type="spellStart"/>
-      <w:r>
-        <w:t>eureka</w:t>
-      </w:r>
-      <w:proofErr w:type="spellEnd"/>
-      <w:r>
-        <w:t>-client</w:t>
+        <w:t xml:space="preserve">Deshalb wurde jede Main-Klasse der einzelnen Services mit der Annotation @EnableEurekaClient versehen. Zusätzlich wurde die Abhängigkeit </w:t>
+      </w:r>
+      <w:r>
+        <w:t>spring-cloud-starter-netflix-eureka-client</w:t>
       </w:r>
       <w:r>
         <w:t xml:space="preserve"> jeweils</w:t>
@@ -11921,7 +10975,13 @@
         <w:t>der einzelnen</w:t>
       </w:r>
       <w:r>
-        <w:t xml:space="preserve"> Services hinzugefügt</w:t>
+        <w:t xml:space="preserve"> Services</w:t>
+      </w:r>
+      <w:r>
+        <w:t xml:space="preserve"> und des API-Gateways</w:t>
+      </w:r>
+      <w:r>
+        <w:t xml:space="preserve"> hinzugefügt</w:t>
       </w:r>
       <w:r>
         <w:t>.</w:t>
@@ -11943,25 +11003,32 @@
           <w:sz w:val="18"/>
           <w:szCs w:val="18"/>
         </w:rPr>
-        <w:t>&lt;</w:t>
-      </w:r>
-      <w:proofErr w:type="spellStart"/>
+        <w:t>&lt;dependency&gt;</w:t>
+      </w:r>
       <w:r>
         <w:rPr>
           <w:color w:val="E8BF6A"/>
           <w:sz w:val="18"/>
           <w:szCs w:val="18"/>
         </w:rPr>
-        <w:t>dependency</w:t>
-      </w:r>
-      <w:proofErr w:type="spellEnd"/>
+        <w:br/>
+        <w:t xml:space="preserve">   &lt;groupId&gt;</w:t>
+      </w:r>
+      <w:r>
+        <w:rPr>
+          <w:color w:val="A9B7C6"/>
+          <w:sz w:val="18"/>
+          <w:szCs w:val="18"/>
+        </w:rPr>
+        <w:t>org.springframework.cloud</w:t>
+      </w:r>
       <w:r>
         <w:rPr>
           <w:color w:val="E8BF6A"/>
           <w:sz w:val="18"/>
           <w:szCs w:val="18"/>
         </w:rPr>
-        <w:t>&gt;</w:t>
+        <w:t>&lt;/groupId&gt;</w:t>
       </w:r>
       <w:r>
         <w:rPr>
@@ -11970,220 +11037,67 @@
           <w:szCs w:val="18"/>
         </w:rPr>
         <w:br/>
-        <w:t xml:space="preserve">   </w:t>
-      </w:r>
-      <w:proofErr w:type="gramStart"/>
+        <w:t xml:space="preserve">   &lt;artifactId&gt;</w:t>
+      </w:r>
+      <w:r>
+        <w:rPr>
+          <w:color w:val="A9B7C6"/>
+          <w:sz w:val="18"/>
+          <w:szCs w:val="18"/>
+        </w:rPr>
+        <w:t>spring-cloud-starter-netflix-eureka-client</w:t>
+      </w:r>
       <w:r>
         <w:rPr>
           <w:color w:val="E8BF6A"/>
           <w:sz w:val="18"/>
           <w:szCs w:val="18"/>
         </w:rPr>
-        <w:t>&lt;</w:t>
-      </w:r>
-      <w:proofErr w:type="spellStart"/>
+        <w:t>&lt;/artifactId&gt;</w:t>
+      </w:r>
       <w:r>
         <w:rPr>
           <w:color w:val="E8BF6A"/>
           <w:sz w:val="18"/>
           <w:szCs w:val="18"/>
         </w:rPr>
-        <w:t>groupId</w:t>
-      </w:r>
-      <w:proofErr w:type="spellEnd"/>
+        <w:br/>
+        <w:t xml:space="preserve">   &lt;version&gt;</w:t>
+      </w:r>
+      <w:r>
+        <w:rPr>
+          <w:color w:val="A9B7C6"/>
+          <w:sz w:val="18"/>
+          <w:szCs w:val="18"/>
+        </w:rPr>
+        <w:t>3.0.3</w:t>
+      </w:r>
       <w:r>
         <w:rPr>
           <w:color w:val="E8BF6A"/>
           <w:sz w:val="18"/>
           <w:szCs w:val="18"/>
         </w:rPr>
-        <w:t>&gt;</w:t>
-      </w:r>
-      <w:proofErr w:type="spellStart"/>
-      <w:r>
-        <w:rPr>
-          <w:color w:val="A9B7C6"/>
-          <w:sz w:val="18"/>
-          <w:szCs w:val="18"/>
-        </w:rPr>
-        <w:t>org.springframework.cloud</w:t>
-      </w:r>
-      <w:proofErr w:type="spellEnd"/>
-      <w:proofErr w:type="gramEnd"/>
+        <w:t>&lt;/version&gt;</w:t>
+      </w:r>
       <w:r>
         <w:rPr>
           <w:color w:val="E8BF6A"/>
           <w:sz w:val="18"/>
           <w:szCs w:val="18"/>
         </w:rPr>
-        <w:t>&lt;/</w:t>
-      </w:r>
-      <w:proofErr w:type="spellStart"/>
-      <w:r>
-        <w:rPr>
-          <w:color w:val="E8BF6A"/>
-          <w:sz w:val="18"/>
-          <w:szCs w:val="18"/>
-        </w:rPr>
-        <w:t>groupId</w:t>
-      </w:r>
-      <w:proofErr w:type="spellEnd"/>
-      <w:r>
-        <w:rPr>
-          <w:color w:val="E8BF6A"/>
-          <w:sz w:val="18"/>
-          <w:szCs w:val="18"/>
-        </w:rPr>
-        <w:t>&gt;</w:t>
-      </w:r>
-      <w:r>
-        <w:rPr>
-          <w:color w:val="E8BF6A"/>
-          <w:sz w:val="18"/>
-          <w:szCs w:val="18"/>
-        </w:rPr>
         <w:br/>
-        <w:t xml:space="preserve">   &lt;artifactId&gt;</w:t>
-      </w:r>
-      <w:r>
-        <w:rPr>
-          <w:color w:val="A9B7C6"/>
-          <w:sz w:val="18"/>
-          <w:szCs w:val="18"/>
-        </w:rPr>
-        <w:t>spring-cloud-starter-netflix-eureka-client</w:t>
-      </w:r>
-      <w:r>
-        <w:rPr>
-          <w:color w:val="E8BF6A"/>
-          <w:sz w:val="18"/>
-          <w:szCs w:val="18"/>
-        </w:rPr>
-        <w:t>&lt;/artifactId&gt;</w:t>
-      </w:r>
-      <w:r>
-        <w:rPr>
-          <w:color w:val="E8BF6A"/>
-          <w:sz w:val="18"/>
-          <w:szCs w:val="18"/>
-        </w:rPr>
-        <w:br/>
-        <w:t xml:space="preserve">   &lt;</w:t>
-      </w:r>
-      <w:proofErr w:type="spellStart"/>
-      <w:r>
-        <w:rPr>
-          <w:color w:val="E8BF6A"/>
-          <w:sz w:val="18"/>
-          <w:szCs w:val="18"/>
-        </w:rPr>
-        <w:t>version</w:t>
-      </w:r>
-      <w:proofErr w:type="spellEnd"/>
-      <w:r>
-        <w:rPr>
-          <w:color w:val="E8BF6A"/>
-          <w:sz w:val="18"/>
-          <w:szCs w:val="18"/>
-        </w:rPr>
-        <w:t>&gt;</w:t>
-      </w:r>
-      <w:r>
-        <w:rPr>
-          <w:color w:val="A9B7C6"/>
-          <w:sz w:val="18"/>
-          <w:szCs w:val="18"/>
-        </w:rPr>
-        <w:t>3.0.3</w:t>
-      </w:r>
-      <w:r>
-        <w:rPr>
-          <w:color w:val="E8BF6A"/>
-          <w:sz w:val="18"/>
-          <w:szCs w:val="18"/>
-        </w:rPr>
-        <w:t>&lt;/</w:t>
-      </w:r>
-      <w:proofErr w:type="spellStart"/>
-      <w:r>
-        <w:rPr>
-          <w:color w:val="E8BF6A"/>
-          <w:sz w:val="18"/>
-          <w:szCs w:val="18"/>
-        </w:rPr>
-        <w:t>version</w:t>
-      </w:r>
-      <w:proofErr w:type="spellEnd"/>
-      <w:r>
-        <w:rPr>
-          <w:color w:val="E8BF6A"/>
-          <w:sz w:val="18"/>
-          <w:szCs w:val="18"/>
-        </w:rPr>
-        <w:t>&gt;</w:t>
-      </w:r>
-      <w:r>
-        <w:rPr>
-          <w:color w:val="E8BF6A"/>
-          <w:sz w:val="18"/>
-          <w:szCs w:val="18"/>
-        </w:rPr>
-        <w:br/>
-        <w:t>&lt;/</w:t>
-      </w:r>
-      <w:proofErr w:type="spellStart"/>
-      <w:r>
-        <w:rPr>
-          <w:color w:val="E8BF6A"/>
-          <w:sz w:val="18"/>
-          <w:szCs w:val="18"/>
-        </w:rPr>
-        <w:t>dependency</w:t>
-      </w:r>
-      <w:proofErr w:type="spellEnd"/>
-      <w:r>
-        <w:rPr>
-          <w:color w:val="E8BF6A"/>
-          <w:sz w:val="18"/>
-          <w:szCs w:val="18"/>
-        </w:rPr>
-        <w:t>&gt;</w:t>
+        <w:t>&lt;/dependency&gt;</w:t>
       </w:r>
     </w:p>
     <w:p/>
     <w:p>
       <w:r>
         <w:lastRenderedPageBreak/>
-        <w:t xml:space="preserve">Zur Registrierung einer ASP.NET Core Anwendung wird per </w:t>
-      </w:r>
-      <w:proofErr w:type="spellStart"/>
-      <w:r>
-        <w:t>NuGet</w:t>
-      </w:r>
-      <w:proofErr w:type="spellEnd"/>
-      <w:r>
-        <w:t xml:space="preserve">-Paket-Manager </w:t>
-      </w:r>
-      <w:r>
-        <w:t xml:space="preserve">die Abhängigkeit </w:t>
-      </w:r>
-      <w:proofErr w:type="spellStart"/>
-      <w:proofErr w:type="gramStart"/>
-      <w:r>
-        <w:t>Steeltoe.Discovery.Eureka</w:t>
-      </w:r>
-      <w:proofErr w:type="spellEnd"/>
-      <w:proofErr w:type="gramEnd"/>
-      <w:r>
-        <w:t xml:space="preserve"> installiert. Weiterhin muss in der Datei </w:t>
-      </w:r>
-      <w:proofErr w:type="spellStart"/>
-      <w:r>
-        <w:t>startup.cs</w:t>
-      </w:r>
-      <w:proofErr w:type="spellEnd"/>
-      <w:r>
-        <w:t xml:space="preserve"> folgender Code hinzugefügt werden.</w:t>
+        <w:t xml:space="preserve">Zur Registrierung einer ASP.NET Core Anwendung wird per NuGet-Paket-Manager </w:t>
+      </w:r>
+      <w:r>
+        <w:t>die Abhängigkeit Steeltoe.Discovery.Eureka installiert. Weiterhin muss in der Datei startup.cs folgender Code hinzugefügt werden.</w:t>
       </w:r>
     </w:p>
     <w:p>
@@ -12213,7 +11127,6 @@
           <w:szCs w:val="18"/>
         </w:rPr>
       </w:pPr>
-      <w:proofErr w:type="spellStart"/>
       <w:r>
         <w:rPr>
           <w:rFonts w:ascii="Consolas" w:hAnsi="Consolas" w:cs="Consolas"/>
@@ -12223,7 +11136,6 @@
         </w:rPr>
         <w:t>public</w:t>
       </w:r>
-      <w:proofErr w:type="spellEnd"/>
       <w:r>
         <w:rPr>
           <w:rFonts w:ascii="Consolas" w:hAnsi="Consolas" w:cs="Consolas"/>
@@ -12233,7 +11145,6 @@
         </w:rPr>
         <w:t xml:space="preserve"> </w:t>
       </w:r>
-      <w:proofErr w:type="spellStart"/>
       <w:r>
         <w:rPr>
           <w:rFonts w:ascii="Consolas" w:hAnsi="Consolas" w:cs="Consolas"/>
@@ -12243,7 +11154,6 @@
         </w:rPr>
         <w:t>void</w:t>
       </w:r>
-      <w:proofErr w:type="spellEnd"/>
       <w:r>
         <w:rPr>
           <w:rFonts w:ascii="Consolas" w:hAnsi="Consolas" w:cs="Consolas"/>
@@ -12251,20 +11161,22 @@
           <w:sz w:val="18"/>
           <w:szCs w:val="18"/>
         </w:rPr>
-        <w:t xml:space="preserve"> </w:t>
-      </w:r>
-      <w:proofErr w:type="spellStart"/>
-      <w:proofErr w:type="gramStart"/>
-      <w:r>
+        <w:t xml:space="preserve"> ConfigureServices(IServiceCollection services)</w:t>
+      </w:r>
+    </w:p>
+    <w:p>
+      <w:pPr>
+        <w:autoSpaceDE w:val="0"/>
+        <w:autoSpaceDN w:val="0"/>
+        <w:adjustRightInd w:val="0"/>
+        <w:spacing w:after="0" w:line="240" w:lineRule="auto"/>
         <w:rPr>
           <w:rFonts w:ascii="Consolas" w:hAnsi="Consolas" w:cs="Consolas"/>
           <w:color w:val="000000"/>
           <w:sz w:val="18"/>
           <w:szCs w:val="18"/>
         </w:rPr>
-        <w:t>ConfigureServices</w:t>
-      </w:r>
-      <w:proofErr w:type="spellEnd"/>
+      </w:pPr>
       <w:r>
         <w:rPr>
           <w:rFonts w:ascii="Consolas" w:hAnsi="Consolas" w:cs="Consolas"/>
@@ -12272,20 +11184,22 @@
           <w:sz w:val="18"/>
           <w:szCs w:val="18"/>
         </w:rPr>
-        <w:t>(</w:t>
-      </w:r>
-      <w:proofErr w:type="spellStart"/>
-      <w:proofErr w:type="gramEnd"/>
-      <w:r>
+        <w:t xml:space="preserve">        {</w:t>
+      </w:r>
+    </w:p>
+    <w:p>
+      <w:pPr>
+        <w:autoSpaceDE w:val="0"/>
+        <w:autoSpaceDN w:val="0"/>
+        <w:adjustRightInd w:val="0"/>
+        <w:spacing w:after="0" w:line="240" w:lineRule="auto"/>
         <w:rPr>
           <w:rFonts w:ascii="Consolas" w:hAnsi="Consolas" w:cs="Consolas"/>
           <w:color w:val="000000"/>
           <w:sz w:val="18"/>
           <w:szCs w:val="18"/>
         </w:rPr>
-        <w:t>IServiceCollection</w:t>
-      </w:r>
-      <w:proofErr w:type="spellEnd"/>
+      </w:pPr>
       <w:r>
         <w:rPr>
           <w:rFonts w:ascii="Consolas" w:hAnsi="Consolas" w:cs="Consolas"/>
@@ -12293,19 +11207,22 @@
           <w:sz w:val="18"/>
           <w:szCs w:val="18"/>
         </w:rPr>
-        <w:t xml:space="preserve"> </w:t>
-      </w:r>
-      <w:proofErr w:type="spellStart"/>
-      <w:r>
+        <w:t xml:space="preserve">            services.AddDiscoveryClient(Configuration);</w:t>
+      </w:r>
+    </w:p>
+    <w:p>
+      <w:pPr>
+        <w:autoSpaceDE w:val="0"/>
+        <w:autoSpaceDN w:val="0"/>
+        <w:adjustRightInd w:val="0"/>
+        <w:spacing w:after="0" w:line="240" w:lineRule="auto"/>
         <w:rPr>
           <w:rFonts w:ascii="Consolas" w:hAnsi="Consolas" w:cs="Consolas"/>
           <w:color w:val="000000"/>
           <w:sz w:val="18"/>
           <w:szCs w:val="18"/>
         </w:rPr>
-        <w:t>services</w:t>
-      </w:r>
-      <w:proofErr w:type="spellEnd"/>
+      </w:pPr>
       <w:r>
         <w:rPr>
           <w:rFonts w:ascii="Consolas" w:hAnsi="Consolas" w:cs="Consolas"/>
@@ -12313,7 +11230,8 @@
           <w:sz w:val="18"/>
           <w:szCs w:val="18"/>
         </w:rPr>
-        <w:t>)</w:t>
+        <w:tab/>
+        <w:t xml:space="preserve">    </w:t>
       </w:r>
     </w:p>
     <w:p>
@@ -12336,7 +11254,17 @@
           <w:sz w:val="18"/>
           <w:szCs w:val="18"/>
         </w:rPr>
-        <w:t xml:space="preserve">        {</w:t>
+        <w:tab/>
+      </w:r>
+      <w:r>
+        <w:rPr>
+          <w:rFonts w:ascii="Consolas" w:hAnsi="Consolas" w:cs="Consolas"/>
+          <w:color w:val="000000"/>
+          <w:sz w:val="18"/>
+          <w:szCs w:val="18"/>
+        </w:rPr>
+        <w:tab/>
+        <w:t>. . .</w:t>
       </w:r>
     </w:p>
     <w:p>
@@ -12347,7 +11275,7 @@
         <w:spacing w:after="0" w:line="240" w:lineRule="auto"/>
         <w:rPr>
           <w:rFonts w:ascii="Consolas" w:hAnsi="Consolas" w:cs="Consolas"/>
-          <w:color w:val="000000"/>
+          <w:color w:val="0000FF"/>
           <w:sz w:val="18"/>
           <w:szCs w:val="18"/>
         </w:rPr>
@@ -12359,21 +11287,45 @@
           <w:sz w:val="18"/>
           <w:szCs w:val="18"/>
         </w:rPr>
-        <w:t xml:space="preserve">            </w:t>
-      </w:r>
-      <w:proofErr w:type="spellStart"/>
-      <w:proofErr w:type="gramStart"/>
-      <w:r>
+        <w:t xml:space="preserve">        }</w:t>
+      </w:r>
+    </w:p>
+    <w:p>
+      <w:pPr>
+        <w:autoSpaceDE w:val="0"/>
+        <w:autoSpaceDN w:val="0"/>
+        <w:adjustRightInd w:val="0"/>
+        <w:spacing w:after="0" w:line="240" w:lineRule="auto"/>
+        <w:rPr>
+          <w:rFonts w:ascii="Consolas" w:hAnsi="Consolas" w:cs="Consolas"/>
+          <w:color w:val="0000FF"/>
+          <w:sz w:val="18"/>
+          <w:szCs w:val="18"/>
+        </w:rPr>
+      </w:pPr>
+    </w:p>
+    <w:p>
+      <w:pPr>
+        <w:autoSpaceDE w:val="0"/>
+        <w:autoSpaceDN w:val="0"/>
+        <w:adjustRightInd w:val="0"/>
+        <w:spacing w:after="0" w:line="240" w:lineRule="auto"/>
         <w:rPr>
           <w:rFonts w:ascii="Consolas" w:hAnsi="Consolas" w:cs="Consolas"/>
           <w:color w:val="000000"/>
           <w:sz w:val="18"/>
           <w:szCs w:val="18"/>
         </w:rPr>
-        <w:t>services.AddDiscoveryClient</w:t>
-      </w:r>
-      <w:proofErr w:type="spellEnd"/>
-      <w:proofErr w:type="gramEnd"/>
+      </w:pPr>
+      <w:r>
+        <w:rPr>
+          <w:rFonts w:ascii="Consolas" w:hAnsi="Consolas" w:cs="Consolas"/>
+          <w:color w:val="0000FF"/>
+          <w:sz w:val="18"/>
+          <w:szCs w:val="18"/>
+        </w:rPr>
+        <w:t>public</w:t>
+      </w:r>
       <w:r>
         <w:rPr>
           <w:rFonts w:ascii="Consolas" w:hAnsi="Consolas" w:cs="Consolas"/>
@@ -12381,9 +11333,17 @@
           <w:sz w:val="18"/>
           <w:szCs w:val="18"/>
         </w:rPr>
-        <w:t>(</w:t>
-      </w:r>
-      <w:proofErr w:type="spellStart"/>
+        <w:t xml:space="preserve"> </w:t>
+      </w:r>
+      <w:r>
+        <w:rPr>
+          <w:rFonts w:ascii="Consolas" w:hAnsi="Consolas" w:cs="Consolas"/>
+          <w:color w:val="0000FF"/>
+          <w:sz w:val="18"/>
+          <w:szCs w:val="18"/>
+        </w:rPr>
+        <w:t>void</w:t>
+      </w:r>
       <w:r>
         <w:rPr>
           <w:rFonts w:ascii="Consolas" w:hAnsi="Consolas" w:cs="Consolas"/>
@@ -12391,17 +11351,30 @@
           <w:sz w:val="18"/>
           <w:szCs w:val="18"/>
         </w:rPr>
-        <w:t>Configuration</w:t>
-      </w:r>
-      <w:proofErr w:type="spellEnd"/>
-      <w:r>
+        <w:t xml:space="preserve"> Configure(IApplicationBuilder app, IWebHostEnvironment env)</w:t>
+      </w:r>
+    </w:p>
+    <w:p>
+      <w:pPr>
+        <w:autoSpaceDE w:val="0"/>
+        <w:autoSpaceDN w:val="0"/>
+        <w:adjustRightInd w:val="0"/>
+        <w:spacing w:after="0" w:line="240" w:lineRule="auto"/>
         <w:rPr>
           <w:rFonts w:ascii="Consolas" w:hAnsi="Consolas" w:cs="Consolas"/>
           <w:color w:val="000000"/>
           <w:sz w:val="18"/>
           <w:szCs w:val="18"/>
         </w:rPr>
-        <w:t>);</w:t>
+      </w:pPr>
+      <w:r>
+        <w:rPr>
+          <w:rFonts w:ascii="Consolas" w:hAnsi="Consolas" w:cs="Consolas"/>
+          <w:color w:val="000000"/>
+          <w:sz w:val="18"/>
+          <w:szCs w:val="18"/>
+        </w:rPr>
+        <w:t xml:space="preserve">        {</w:t>
       </w:r>
     </w:p>
     <w:p>
@@ -12412,7 +11385,7 @@
         <w:spacing w:after="0" w:line="240" w:lineRule="auto"/>
         <w:rPr>
           <w:rFonts w:ascii="Consolas" w:hAnsi="Consolas" w:cs="Consolas"/>
-          <w:color w:val="000000"/>
+          <w:color w:val="0000FF"/>
           <w:sz w:val="18"/>
           <w:szCs w:val="18"/>
         </w:rPr>
@@ -12424,8 +11397,16 @@
           <w:sz w:val="18"/>
           <w:szCs w:val="18"/>
         </w:rPr>
-        <w:tab/>
-        <w:t xml:space="preserve">    </w:t>
+        <w:t xml:space="preserve">            </w:t>
+      </w:r>
+      <w:r>
+        <w:rPr>
+          <w:rFonts w:ascii="Consolas" w:hAnsi="Consolas" w:cs="Consolas"/>
+          <w:color w:val="0000FF"/>
+          <w:sz w:val="18"/>
+          <w:szCs w:val="18"/>
+        </w:rPr>
+        <w:t>. . .</w:t>
       </w:r>
     </w:p>
     <w:p>
@@ -12441,15 +11422,20 @@
           <w:szCs w:val="18"/>
         </w:rPr>
       </w:pPr>
-      <w:r>
+    </w:p>
+    <w:p>
+      <w:pPr>
+        <w:autoSpaceDE w:val="0"/>
+        <w:autoSpaceDN w:val="0"/>
+        <w:adjustRightInd w:val="0"/>
+        <w:spacing w:after="0" w:line="240" w:lineRule="auto"/>
         <w:rPr>
           <w:rFonts w:ascii="Consolas" w:hAnsi="Consolas" w:cs="Consolas"/>
           <w:color w:val="000000"/>
           <w:sz w:val="18"/>
           <w:szCs w:val="18"/>
         </w:rPr>
-        <w:tab/>
-      </w:r>
+      </w:pPr>
       <w:r>
         <w:rPr>
           <w:rFonts w:ascii="Consolas" w:hAnsi="Consolas" w:cs="Consolas"/>
@@ -12457,349 +11443,31 @@
           <w:sz w:val="18"/>
           <w:szCs w:val="18"/>
         </w:rPr>
-        <w:tab/>
-        <w:t>. . .</w:t>
-      </w:r>
-    </w:p>
-    <w:p>
-      <w:pPr>
-        <w:autoSpaceDE w:val="0"/>
-        <w:autoSpaceDN w:val="0"/>
-        <w:adjustRightInd w:val="0"/>
-        <w:spacing w:after="0" w:line="240" w:lineRule="auto"/>
-        <w:rPr>
-          <w:rFonts w:ascii="Consolas" w:hAnsi="Consolas" w:cs="Consolas"/>
-          <w:color w:val="0000FF"/>
-          <w:sz w:val="18"/>
-          <w:szCs w:val="18"/>
-        </w:rPr>
-      </w:pPr>
-      <w:r>
+        <w:t xml:space="preserve">            app.UseDiscoveryClient();</w:t>
+      </w:r>
+    </w:p>
+    <w:p>
+      <w:pPr>
         <w:rPr>
           <w:rFonts w:ascii="Consolas" w:hAnsi="Consolas" w:cs="Consolas"/>
           <w:color w:val="000000"/>
           <w:sz w:val="18"/>
           <w:szCs w:val="18"/>
         </w:rPr>
-        <w:t xml:space="preserve">        }</w:t>
-      </w:r>
-    </w:p>
-    <w:p>
-      <w:pPr>
-        <w:autoSpaceDE w:val="0"/>
-        <w:autoSpaceDN w:val="0"/>
-        <w:adjustRightInd w:val="0"/>
-        <w:spacing w:after="0" w:line="240" w:lineRule="auto"/>
-        <w:rPr>
-          <w:rFonts w:ascii="Consolas" w:hAnsi="Consolas" w:cs="Consolas"/>
-          <w:color w:val="0000FF"/>
-          <w:sz w:val="18"/>
-          <w:szCs w:val="18"/>
-        </w:rPr>
-      </w:pPr>
-    </w:p>
-    <w:p>
-      <w:pPr>
-        <w:autoSpaceDE w:val="0"/>
-        <w:autoSpaceDN w:val="0"/>
-        <w:adjustRightInd w:val="0"/>
-        <w:spacing w:after="0" w:line="240" w:lineRule="auto"/>
+      </w:pPr>
+      <w:r>
         <w:rPr>
           <w:rFonts w:ascii="Consolas" w:hAnsi="Consolas" w:cs="Consolas"/>
           <w:color w:val="000000"/>
           <w:sz w:val="18"/>
           <w:szCs w:val="18"/>
         </w:rPr>
-      </w:pPr>
-      <w:proofErr w:type="spellStart"/>
-      <w:r>
-        <w:rPr>
-          <w:rFonts w:ascii="Consolas" w:hAnsi="Consolas" w:cs="Consolas"/>
-          <w:color w:val="0000FF"/>
-          <w:sz w:val="18"/>
-          <w:szCs w:val="18"/>
-        </w:rPr>
-        <w:t>public</w:t>
-      </w:r>
-      <w:proofErr w:type="spellEnd"/>
-      <w:r>
-        <w:rPr>
-          <w:rFonts w:ascii="Consolas" w:hAnsi="Consolas" w:cs="Consolas"/>
-          <w:color w:val="000000"/>
-          <w:sz w:val="18"/>
-          <w:szCs w:val="18"/>
-        </w:rPr>
-        <w:t xml:space="preserve"> </w:t>
-      </w:r>
-      <w:proofErr w:type="spellStart"/>
-      <w:r>
-        <w:rPr>
-          <w:rFonts w:ascii="Consolas" w:hAnsi="Consolas" w:cs="Consolas"/>
-          <w:color w:val="0000FF"/>
-          <w:sz w:val="18"/>
-          <w:szCs w:val="18"/>
-        </w:rPr>
-        <w:t>void</w:t>
-      </w:r>
-      <w:proofErr w:type="spellEnd"/>
-      <w:r>
-        <w:rPr>
-          <w:rFonts w:ascii="Consolas" w:hAnsi="Consolas" w:cs="Consolas"/>
-          <w:color w:val="000000"/>
-          <w:sz w:val="18"/>
-          <w:szCs w:val="18"/>
-        </w:rPr>
-        <w:t xml:space="preserve"> </w:t>
-      </w:r>
-      <w:proofErr w:type="spellStart"/>
-      <w:proofErr w:type="gramStart"/>
-      <w:r>
-        <w:rPr>
-          <w:rFonts w:ascii="Consolas" w:hAnsi="Consolas" w:cs="Consolas"/>
-          <w:color w:val="000000"/>
-          <w:sz w:val="18"/>
-          <w:szCs w:val="18"/>
-        </w:rPr>
-        <w:t>Configure</w:t>
-      </w:r>
-      <w:proofErr w:type="spellEnd"/>
-      <w:r>
-        <w:rPr>
-          <w:rFonts w:ascii="Consolas" w:hAnsi="Consolas" w:cs="Consolas"/>
-          <w:color w:val="000000"/>
-          <w:sz w:val="18"/>
-          <w:szCs w:val="18"/>
-        </w:rPr>
-        <w:t>(</w:t>
-      </w:r>
-      <w:proofErr w:type="spellStart"/>
-      <w:proofErr w:type="gramEnd"/>
-      <w:r>
-        <w:rPr>
-          <w:rFonts w:ascii="Consolas" w:hAnsi="Consolas" w:cs="Consolas"/>
-          <w:color w:val="000000"/>
-          <w:sz w:val="18"/>
-          <w:szCs w:val="18"/>
-        </w:rPr>
-        <w:t>IApplicationBuilder</w:t>
-      </w:r>
-      <w:proofErr w:type="spellEnd"/>
-      <w:r>
-        <w:rPr>
-          <w:rFonts w:ascii="Consolas" w:hAnsi="Consolas" w:cs="Consolas"/>
-          <w:color w:val="000000"/>
-          <w:sz w:val="18"/>
-          <w:szCs w:val="18"/>
-        </w:rPr>
-        <w:t xml:space="preserve"> </w:t>
-      </w:r>
-      <w:proofErr w:type="spellStart"/>
-      <w:r>
-        <w:rPr>
-          <w:rFonts w:ascii="Consolas" w:hAnsi="Consolas" w:cs="Consolas"/>
-          <w:color w:val="000000"/>
-          <w:sz w:val="18"/>
-          <w:szCs w:val="18"/>
-        </w:rPr>
-        <w:t>app</w:t>
-      </w:r>
-      <w:proofErr w:type="spellEnd"/>
-      <w:r>
-        <w:rPr>
-          <w:rFonts w:ascii="Consolas" w:hAnsi="Consolas" w:cs="Consolas"/>
-          <w:color w:val="000000"/>
-          <w:sz w:val="18"/>
-          <w:szCs w:val="18"/>
-        </w:rPr>
-        <w:t xml:space="preserve">, </w:t>
-      </w:r>
-      <w:proofErr w:type="spellStart"/>
-      <w:r>
-        <w:rPr>
-          <w:rFonts w:ascii="Consolas" w:hAnsi="Consolas" w:cs="Consolas"/>
-          <w:color w:val="000000"/>
-          <w:sz w:val="18"/>
-          <w:szCs w:val="18"/>
-        </w:rPr>
-        <w:t>IWebHostEnvironment</w:t>
-      </w:r>
-      <w:proofErr w:type="spellEnd"/>
-      <w:r>
-        <w:rPr>
-          <w:rFonts w:ascii="Consolas" w:hAnsi="Consolas" w:cs="Consolas"/>
-          <w:color w:val="000000"/>
-          <w:sz w:val="18"/>
-          <w:szCs w:val="18"/>
-        </w:rPr>
-        <w:t xml:space="preserve"> </w:t>
-      </w:r>
-      <w:proofErr w:type="spellStart"/>
-      <w:r>
-        <w:rPr>
-          <w:rFonts w:ascii="Consolas" w:hAnsi="Consolas" w:cs="Consolas"/>
-          <w:color w:val="000000"/>
-          <w:sz w:val="18"/>
-          <w:szCs w:val="18"/>
-        </w:rPr>
-        <w:t>env</w:t>
-      </w:r>
-      <w:proofErr w:type="spellEnd"/>
-      <w:r>
-        <w:rPr>
-          <w:rFonts w:ascii="Consolas" w:hAnsi="Consolas" w:cs="Consolas"/>
-          <w:color w:val="000000"/>
-          <w:sz w:val="18"/>
-          <w:szCs w:val="18"/>
-        </w:rPr>
-        <w:t>)</w:t>
-      </w:r>
-    </w:p>
-    <w:p>
-      <w:pPr>
-        <w:autoSpaceDE w:val="0"/>
-        <w:autoSpaceDN w:val="0"/>
-        <w:adjustRightInd w:val="0"/>
-        <w:spacing w:after="0" w:line="240" w:lineRule="auto"/>
-        <w:rPr>
-          <w:rFonts w:ascii="Consolas" w:hAnsi="Consolas" w:cs="Consolas"/>
-          <w:color w:val="000000"/>
-          <w:sz w:val="18"/>
-          <w:szCs w:val="18"/>
-        </w:rPr>
-      </w:pPr>
-      <w:r>
-        <w:rPr>
-          <w:rFonts w:ascii="Consolas" w:hAnsi="Consolas" w:cs="Consolas"/>
-          <w:color w:val="000000"/>
-          <w:sz w:val="18"/>
-          <w:szCs w:val="18"/>
-        </w:rPr>
-        <w:t xml:space="preserve">        {</w:t>
-      </w:r>
-    </w:p>
-    <w:p>
-      <w:pPr>
-        <w:autoSpaceDE w:val="0"/>
-        <w:autoSpaceDN w:val="0"/>
-        <w:adjustRightInd w:val="0"/>
-        <w:spacing w:after="0" w:line="240" w:lineRule="auto"/>
-        <w:rPr>
-          <w:rFonts w:ascii="Consolas" w:hAnsi="Consolas" w:cs="Consolas"/>
-          <w:color w:val="0000FF"/>
-          <w:sz w:val="18"/>
-          <w:szCs w:val="18"/>
-        </w:rPr>
-      </w:pPr>
-      <w:r>
-        <w:rPr>
-          <w:rFonts w:ascii="Consolas" w:hAnsi="Consolas" w:cs="Consolas"/>
-          <w:color w:val="000000"/>
-          <w:sz w:val="18"/>
-          <w:szCs w:val="18"/>
-        </w:rPr>
-        <w:t xml:space="preserve">            </w:t>
-      </w:r>
-      <w:r>
-        <w:rPr>
-          <w:rFonts w:ascii="Consolas" w:hAnsi="Consolas" w:cs="Consolas"/>
-          <w:color w:val="0000FF"/>
-          <w:sz w:val="18"/>
-          <w:szCs w:val="18"/>
-        </w:rPr>
-        <w:t>. . .</w:t>
-      </w:r>
-    </w:p>
-    <w:p>
-      <w:pPr>
-        <w:autoSpaceDE w:val="0"/>
-        <w:autoSpaceDN w:val="0"/>
-        <w:adjustRightInd w:val="0"/>
-        <w:spacing w:after="0" w:line="240" w:lineRule="auto"/>
-        <w:rPr>
-          <w:rFonts w:ascii="Consolas" w:hAnsi="Consolas" w:cs="Consolas"/>
-          <w:color w:val="000000"/>
-          <w:sz w:val="18"/>
-          <w:szCs w:val="18"/>
-        </w:rPr>
-      </w:pPr>
-    </w:p>
-    <w:p>
-      <w:pPr>
-        <w:autoSpaceDE w:val="0"/>
-        <w:autoSpaceDN w:val="0"/>
-        <w:adjustRightInd w:val="0"/>
-        <w:spacing w:after="0" w:line="240" w:lineRule="auto"/>
-        <w:rPr>
-          <w:rFonts w:ascii="Consolas" w:hAnsi="Consolas" w:cs="Consolas"/>
-          <w:color w:val="000000"/>
-          <w:sz w:val="18"/>
-          <w:szCs w:val="18"/>
-        </w:rPr>
-      </w:pPr>
-      <w:r>
-        <w:rPr>
-          <w:rFonts w:ascii="Consolas" w:hAnsi="Consolas" w:cs="Consolas"/>
-          <w:color w:val="000000"/>
-          <w:sz w:val="18"/>
-          <w:szCs w:val="18"/>
-        </w:rPr>
-        <w:t xml:space="preserve">            </w:t>
-      </w:r>
-      <w:proofErr w:type="spellStart"/>
-      <w:proofErr w:type="gramStart"/>
-      <w:r>
-        <w:rPr>
-          <w:rFonts w:ascii="Consolas" w:hAnsi="Consolas" w:cs="Consolas"/>
-          <w:color w:val="000000"/>
-          <w:sz w:val="18"/>
-          <w:szCs w:val="18"/>
-        </w:rPr>
-        <w:t>app.UseDiscoveryClient</w:t>
-      </w:r>
-      <w:proofErr w:type="spellEnd"/>
-      <w:proofErr w:type="gramEnd"/>
-      <w:r>
-        <w:rPr>
-          <w:rFonts w:ascii="Consolas" w:hAnsi="Consolas" w:cs="Consolas"/>
-          <w:color w:val="000000"/>
-          <w:sz w:val="18"/>
-          <w:szCs w:val="18"/>
-        </w:rPr>
-        <w:t>();</w:t>
-      </w:r>
-    </w:p>
-    <w:p>
-      <w:pPr>
-        <w:rPr>
-          <w:rFonts w:ascii="Consolas" w:hAnsi="Consolas" w:cs="Consolas"/>
-          <w:color w:val="000000"/>
-          <w:sz w:val="18"/>
-          <w:szCs w:val="18"/>
-        </w:rPr>
-      </w:pPr>
-      <w:r>
-        <w:rPr>
-          <w:rFonts w:ascii="Consolas" w:hAnsi="Consolas" w:cs="Consolas"/>
-          <w:color w:val="000000"/>
-          <w:sz w:val="18"/>
-          <w:szCs w:val="18"/>
-        </w:rPr>
         <w:t xml:space="preserve">        }</w:t>
       </w:r>
     </w:p>
     <w:p>
       <w:r>
-        <w:t xml:space="preserve">In der Datei </w:t>
-      </w:r>
-      <w:proofErr w:type="spellStart"/>
-      <w:proofErr w:type="gramStart"/>
-      <w:r>
-        <w:t>application.properties</w:t>
-      </w:r>
-      <w:proofErr w:type="spellEnd"/>
-      <w:proofErr w:type="gramEnd"/>
-      <w:r>
-        <w:t xml:space="preserve"> werden zentral die Eigenschaften der jeweiligen Anwendung gespeichert. Für den Eureka Server wurden Server Port und Applikationsname in der Datei</w:t>
+        <w:t>In der Datei application.properties werden zentral die Eigenschaften der jeweiligen Anwendung gespeichert. Für den Eureka Server wurden Server Port und Applikationsname in der Datei</w:t>
       </w:r>
       <w:r>
         <w:t xml:space="preserve"> wie in Abbildung…. </w:t>
@@ -12830,7 +11498,6 @@
           <w:szCs w:val="18"/>
         </w:rPr>
       </w:pPr>
-      <w:proofErr w:type="spellStart"/>
       <w:r>
         <w:rPr>
           <w:color w:val="CC7832"/>
@@ -12839,7 +11506,6 @@
         </w:rPr>
         <w:t>server.port</w:t>
       </w:r>
-      <w:proofErr w:type="spellEnd"/>
       <w:r>
         <w:rPr>
           <w:color w:val="808080"/>
@@ -12888,7 +11554,6 @@
         </w:rPr>
         <w:t>=</w:t>
       </w:r>
-      <w:proofErr w:type="spellStart"/>
       <w:r>
         <w:rPr>
           <w:color w:val="6A8759"/>
@@ -12897,7 +11562,6 @@
         </w:rPr>
         <w:t>discoveryservice</w:t>
       </w:r>
-      <w:proofErr w:type="spellEnd"/>
       <w:r>
         <w:rPr>
           <w:color w:val="6A8759"/>
@@ -12906,7 +11570,6 @@
         </w:rPr>
         <w:br/>
       </w:r>
-      <w:proofErr w:type="spellStart"/>
       <w:r>
         <w:rPr>
           <w:color w:val="CC7832"/>
@@ -12915,7 +11578,6 @@
         </w:rPr>
         <w:t>eureka.client.register-with-eureka</w:t>
       </w:r>
-      <w:proofErr w:type="spellEnd"/>
       <w:r>
         <w:rPr>
           <w:color w:val="808080"/>
@@ -12924,7 +11586,6 @@
         </w:rPr>
         <w:t>=</w:t>
       </w:r>
-      <w:proofErr w:type="spellStart"/>
       <w:r>
         <w:rPr>
           <w:color w:val="6A8759"/>
@@ -12933,7 +11594,6 @@
         </w:rPr>
         <w:t>false</w:t>
       </w:r>
-      <w:proofErr w:type="spellEnd"/>
       <w:r>
         <w:rPr>
           <w:color w:val="6A8759"/>
@@ -12942,93 +11602,131 @@
         </w:rPr>
         <w:br/>
       </w:r>
-      <w:proofErr w:type="spellStart"/>
-      <w:proofErr w:type="gramStart"/>
       <w:r>
         <w:rPr>
           <w:color w:val="CC7832"/>
           <w:sz w:val="18"/>
           <w:szCs w:val="18"/>
         </w:rPr>
-        <w:t>eureka.client</w:t>
-      </w:r>
-      <w:proofErr w:type="gramEnd"/>
+        <w:t>eureka.client.fetch-registry</w:t>
+      </w:r>
+      <w:r>
+        <w:rPr>
+          <w:color w:val="808080"/>
+          <w:sz w:val="18"/>
+          <w:szCs w:val="18"/>
+        </w:rPr>
+        <w:t>=</w:t>
+      </w:r>
+      <w:r>
+        <w:rPr>
+          <w:color w:val="6A8759"/>
+          <w:sz w:val="18"/>
+          <w:szCs w:val="18"/>
+        </w:rPr>
+        <w:t>false</w:t>
+      </w:r>
+      <w:r>
+        <w:rPr>
+          <w:color w:val="6A8759"/>
+          <w:sz w:val="18"/>
+          <w:szCs w:val="18"/>
+        </w:rPr>
+        <w:br/>
+      </w:r>
+      <w:r>
+        <w:rPr>
+          <w:color w:val="6A8759"/>
+          <w:sz w:val="18"/>
+          <w:szCs w:val="18"/>
+        </w:rPr>
+        <w:br/>
+      </w:r>
       <w:r>
         <w:rPr>
           <w:color w:val="CC7832"/>
           <w:sz w:val="18"/>
           <w:szCs w:val="18"/>
         </w:rPr>
-        <w:t>.fetch-registry</w:t>
-      </w:r>
-      <w:proofErr w:type="spellEnd"/>
+        <w:t xml:space="preserve">eureka.client.serviceUrl.defaultZone </w:t>
+      </w:r>
       <w:r>
         <w:rPr>
           <w:color w:val="808080"/>
           <w:sz w:val="18"/>
           <w:szCs w:val="18"/>
         </w:rPr>
-        <w:t>=</w:t>
-      </w:r>
-      <w:proofErr w:type="spellStart"/>
+        <w:t xml:space="preserve">= </w:t>
+      </w:r>
       <w:r>
         <w:rPr>
           <w:color w:val="6A8759"/>
           <w:sz w:val="18"/>
           <w:szCs w:val="18"/>
         </w:rPr>
-        <w:t>false</w:t>
-      </w:r>
-      <w:proofErr w:type="spellEnd"/>
-      <w:r>
-        <w:rPr>
-          <w:color w:val="6A8759"/>
-          <w:sz w:val="18"/>
-          <w:szCs w:val="18"/>
-        </w:rPr>
-        <w:br/>
-      </w:r>
-      <w:r>
-        <w:rPr>
-          <w:color w:val="6A8759"/>
-          <w:sz w:val="18"/>
-          <w:szCs w:val="18"/>
-        </w:rPr>
-        <w:br/>
-      </w:r>
-      <w:proofErr w:type="spellStart"/>
-      <w:r>
-        <w:rPr>
-          <w:color w:val="CC7832"/>
-          <w:sz w:val="18"/>
-          <w:szCs w:val="18"/>
-        </w:rPr>
-        <w:t>eureka.client.serviceUrl.defaultZone</w:t>
-      </w:r>
-      <w:proofErr w:type="spellEnd"/>
-      <w:r>
-        <w:rPr>
-          <w:color w:val="CC7832"/>
-          <w:sz w:val="18"/>
-          <w:szCs w:val="18"/>
-        </w:rPr>
-        <w:t xml:space="preserve"> </w:t>
-      </w:r>
-      <w:r>
-        <w:rPr>
-          <w:color w:val="808080"/>
-          <w:sz w:val="18"/>
-          <w:szCs w:val="18"/>
-        </w:rPr>
-        <w:t xml:space="preserve">= </w:t>
-      </w:r>
-      <w:r>
-        <w:rPr>
-          <w:color w:val="6A8759"/>
-          <w:sz w:val="18"/>
-          <w:szCs w:val="18"/>
-        </w:rPr>
         <w:t>http://localhost:8010/eureka</w:t>
+      </w:r>
+    </w:p>
+    <w:p/>
+    <w:p>
+      <w:r>
+        <w:t>Über den festgelegten Port des Eureka-Servers erhält man Zugriff zum Eureka Dashboard. Man erhält von dort aus unter anderem Informationen über alle Registrierten Eureka-Clients. Abbildung … zeigt das Eureka Dashboard mit dem Registrierten Gateway und zwei Microservices.</w:t>
+      </w:r>
+    </w:p>
+    <w:p/>
+    <w:p>
+      <w:r>
+        <w:rPr>
+          <w:noProof/>
+        </w:rPr>
+        <w:drawing>
+          <wp:inline distT="0" distB="0" distL="0" distR="0" wp14:anchorId="0E1D0799" wp14:editId="7C485891">
+            <wp:extent cx="5033010" cy="2458085"/>
+            <wp:effectExtent l="0" t="0" r="0" b="0"/>
+            <wp:docPr id="11" name="Grafik 11"/>
+            <wp:cNvGraphicFramePr>
+              <a:graphicFrameLocks xmlns:a="http://schemas.openxmlformats.org/drawingml/2006/main" noChangeAspect="1"/>
+            </wp:cNvGraphicFramePr>
+            <a:graphic xmlns:a="http://schemas.openxmlformats.org/drawingml/2006/main">
+              <a:graphicData uri="http://schemas.openxmlformats.org/drawingml/2006/picture">
+                <pic:pic xmlns:pic="http://schemas.openxmlformats.org/drawingml/2006/picture">
+                  <pic:nvPicPr>
+                    <pic:cNvPr id="0" name="Picture 1"/>
+                    <pic:cNvPicPr>
+                      <a:picLocks noChangeAspect="1" noChangeArrowheads="1"/>
+                    </pic:cNvPicPr>
+                  </pic:nvPicPr>
+                  <pic:blipFill>
+                    <a:blip r:embed="rId31" cstate="print">
+                      <a:extLst>
+                        <a:ext uri="{28A0092B-C50C-407E-A947-70E740481C1C}">
+                          <a14:useLocalDpi xmlns:a14="http://schemas.microsoft.com/office/drawing/2010/main" val="0"/>
+                        </a:ext>
+                      </a:extLst>
+                    </a:blip>
+                    <a:srcRect/>
+                    <a:stretch>
+                      <a:fillRect/>
+                    </a:stretch>
+                  </pic:blipFill>
+                  <pic:spPr bwMode="auto">
+                    <a:xfrm>
+                      <a:off x="0" y="0"/>
+                      <a:ext cx="5033010" cy="2458085"/>
+                    </a:xfrm>
+                    <a:prstGeom prst="rect">
+                      <a:avLst/>
+                    </a:prstGeom>
+                    <a:noFill/>
+                    <a:ln>
+                      <a:noFill/>
+                    </a:ln>
+                  </pic:spPr>
+                </pic:pic>
+              </a:graphicData>
+            </a:graphic>
+          </wp:inline>
+        </w:drawing>
       </w:r>
     </w:p>
     <w:p/>
@@ -13042,18 +11740,282 @@
       </w:r>
     </w:p>
     <w:p/>
+    <w:p>
+      <w:r>
+        <w:t xml:space="preserve">Das API-Gateway wurde anhand des </w:t>
+      </w:r>
+      <w:r>
+        <w:t>Sp</w:t>
+      </w:r>
+      <w:r>
+        <w:t>ring Cloud API-Gateway umgesetzt.</w:t>
+      </w:r>
+      <w:r>
+        <w:t xml:space="preserve"> Dieses läuft unter dem asynchronen event-driven Framework Netty.</w:t>
+      </w:r>
+      <w:r>
+        <w:t xml:space="preserve"> </w:t>
+      </w:r>
+      <w:r>
+        <w:t>L</w:t>
+      </w:r>
+      <w:r>
+        <w:t xml:space="preserve">aut Michael Wellner </w:t>
+      </w:r>
+      <w:r>
+        <w:t xml:space="preserve">bietet es </w:t>
+      </w:r>
+      <w:r>
+        <w:t xml:space="preserve">folgende </w:t>
+      </w:r>
+      <w:r>
+        <w:t>Features</w:t>
+      </w:r>
+      <w:r>
+        <w:t>:</w:t>
+      </w:r>
+    </w:p>
+    <w:p>
+      <w:pPr>
+        <w:pStyle w:val="Listenabsatz"/>
+        <w:numPr>
+          <w:ilvl w:val="0"/>
+          <w:numId w:val="18"/>
+        </w:numPr>
+        <w:rPr>
+          <w:lang w:eastAsia="de-DE"/>
+        </w:rPr>
+      </w:pPr>
+      <w:r>
+        <w:rPr>
+          <w:lang w:eastAsia="de-DE"/>
+        </w:rPr>
+        <w:t>Discovery Client mit Eureka</w:t>
+      </w:r>
+    </w:p>
+    <w:p>
+      <w:pPr>
+        <w:pStyle w:val="Listenabsatz"/>
+        <w:numPr>
+          <w:ilvl w:val="0"/>
+          <w:numId w:val="18"/>
+        </w:numPr>
+        <w:rPr>
+          <w:lang w:eastAsia="de-DE"/>
+        </w:rPr>
+      </w:pPr>
+      <w:r>
+        <w:rPr>
+          <w:lang w:eastAsia="de-DE"/>
+        </w:rPr>
+        <w:t>Load Balancer mit Ribbon</w:t>
+      </w:r>
+    </w:p>
+    <w:p>
+      <w:pPr>
+        <w:pStyle w:val="Listenabsatz"/>
+        <w:numPr>
+          <w:ilvl w:val="0"/>
+          <w:numId w:val="18"/>
+        </w:numPr>
+        <w:rPr>
+          <w:lang w:eastAsia="de-DE"/>
+        </w:rPr>
+      </w:pPr>
+      <w:r>
+        <w:rPr>
+          <w:lang w:eastAsia="de-DE"/>
+        </w:rPr>
+        <w:t xml:space="preserve">Sicherheitskonfigurationsmöglichkeiten mit </w:t>
+      </w:r>
+      <w:r>
+        <w:rPr>
+          <w:lang w:eastAsia="de-DE"/>
+        </w:rPr>
+        <w:t>Spring Security</w:t>
+      </w:r>
+    </w:p>
+    <w:p>
+      <w:pPr>
+        <w:pStyle w:val="Listenabsatz"/>
+        <w:numPr>
+          <w:ilvl w:val="0"/>
+          <w:numId w:val="18"/>
+        </w:numPr>
+        <w:rPr>
+          <w:lang w:eastAsia="de-DE"/>
+        </w:rPr>
+      </w:pPr>
+      <w:r>
+        <w:rPr>
+          <w:lang w:eastAsia="de-DE"/>
+        </w:rPr>
+        <w:t>Robustheit</w:t>
+      </w:r>
+      <w:r>
+        <w:rPr>
+          <w:lang w:eastAsia="de-DE"/>
+        </w:rPr>
+        <w:t xml:space="preserve"> mit Hystrix</w:t>
+      </w:r>
+      <w:r>
+        <w:rPr>
+          <w:lang w:eastAsia="de-DE"/>
+        </w:rPr>
+        <w:t xml:space="preserve"> </w:t>
+      </w:r>
+    </w:p>
+    <w:p>
+      <w:pPr>
+        <w:pStyle w:val="Listenabsatz"/>
+        <w:numPr>
+          <w:ilvl w:val="0"/>
+          <w:numId w:val="18"/>
+        </w:numPr>
+        <w:rPr>
+          <w:lang w:eastAsia="de-DE"/>
+        </w:rPr>
+      </w:pPr>
+      <w:r>
+        <w:rPr>
+          <w:lang w:eastAsia="de-DE"/>
+        </w:rPr>
+        <w:t xml:space="preserve">Limitsetzung für eine </w:t>
+      </w:r>
+      <w:r>
+        <w:rPr>
+          <w:lang w:eastAsia="de-DE"/>
+        </w:rPr>
+        <w:t>bestimmte Anzahl an Requests pro Zeiteinheit</w:t>
+      </w:r>
+      <w:r>
+        <w:rPr>
+          <w:lang w:eastAsia="de-DE"/>
+        </w:rPr>
+        <w:t xml:space="preserve"> </w:t>
+      </w:r>
+      <w:r>
+        <w:rPr>
+          <w:lang w:eastAsia="de-DE"/>
+        </w:rPr>
+        <w:t>(</w:t>
+      </w:r>
+      <w:r>
+        <w:rPr>
+          <w:lang w:eastAsia="de-DE"/>
+        </w:rPr>
+        <w:t>z</w:t>
+      </w:r>
+      <w:r>
+        <w:rPr>
+          <w:lang w:eastAsia="de-DE"/>
+        </w:rPr>
+        <w:t xml:space="preserve">um </w:t>
+      </w:r>
+      <w:r>
+        <w:rPr>
+          <w:lang w:eastAsia="de-DE"/>
+        </w:rPr>
+        <w:t>B</w:t>
+      </w:r>
+      <w:r>
+        <w:rPr>
+          <w:lang w:eastAsia="de-DE"/>
+        </w:rPr>
+        <w:t>eispiel</w:t>
+      </w:r>
+      <w:r>
+        <w:rPr>
+          <w:lang w:eastAsia="de-DE"/>
+        </w:rPr>
+        <w:t xml:space="preserve"> mit Redis</w:t>
+      </w:r>
+      <w:r>
+        <w:rPr>
+          <w:lang w:eastAsia="de-DE"/>
+        </w:rPr>
+        <w:t>)</w:t>
+      </w:r>
+    </w:p>
+    <w:p>
+      <w:pPr>
+        <w:pStyle w:val="Listenabsatz"/>
+        <w:numPr>
+          <w:ilvl w:val="0"/>
+          <w:numId w:val="18"/>
+        </w:numPr>
+        <w:rPr>
+          <w:lang w:eastAsia="de-DE"/>
+        </w:rPr>
+      </w:pPr>
+      <w:r>
+        <w:rPr>
+          <w:lang w:eastAsia="de-DE"/>
+        </w:rPr>
+        <w:t>Pfadänderungen</w:t>
+      </w:r>
+    </w:p>
+    <w:p>
+      <w:pPr>
+        <w:pStyle w:val="Listenabsatz"/>
+        <w:numPr>
+          <w:ilvl w:val="0"/>
+          <w:numId w:val="18"/>
+        </w:numPr>
+        <w:rPr>
+          <w:lang w:eastAsia="de-DE"/>
+        </w:rPr>
+      </w:pPr>
+      <w:r>
+        <w:rPr>
+          <w:lang w:eastAsia="de-DE"/>
+        </w:rPr>
+        <w:t xml:space="preserve">zeitabhängiges Routing </w:t>
+      </w:r>
+    </w:p>
+    <w:p>
+      <w:pPr>
+        <w:pStyle w:val="Listenabsatz"/>
+        <w:numPr>
+          <w:ilvl w:val="0"/>
+          <w:numId w:val="18"/>
+        </w:numPr>
+        <w:rPr>
+          <w:lang w:eastAsia="de-DE"/>
+        </w:rPr>
+      </w:pPr>
+      <w:r>
+        <w:rPr>
+          <w:lang w:eastAsia="de-DE"/>
+        </w:rPr>
+        <w:t>Einbindung eigener Filter</w:t>
+      </w:r>
+    </w:p>
     <w:p/>
     <w:p>
+      <w:r>
+        <w:t>Für die IT-Kom Anwendung wurde das Gateway als Spring Boot Projekt ApiGateway umgesetzt. Diesem wurde die Abhängigkeit</w:t>
+      </w:r>
+      <w:r>
+        <w:t>en</w:t>
+      </w:r>
+      <w:r>
+        <w:t xml:space="preserve"> </w:t>
+      </w:r>
+      <w:r>
+        <w:t>spring-cloud-starter-gateway hinzugefügt.</w:t>
+      </w:r>
+      <w:r>
+        <w:t xml:space="preserve"> In der Datei applications.properties wurde der Port 8081 festgelegt über den Anfragen des Clients zum jeweiligen benötigten Service weitergeleitet werden.</w:t>
+      </w:r>
+    </w:p>
+    <w:p/>
+    <w:p>
       <w:pPr>
         <w:pStyle w:val="berschrift2"/>
       </w:pPr>
-      <w:proofErr w:type="spellStart"/>
-      <w:r>
-        <w:t>Keycloak</w:t>
-      </w:r>
-      <w:proofErr w:type="spellEnd"/>
-      <w:r>
-        <w:t xml:space="preserve"> und Spring Security</w:t>
+      <w:r>
+        <w:t>Keycloak und Spring Security</w:t>
       </w:r>
     </w:p>
     <w:p/>
@@ -13081,6 +12043,9 @@
       <w:r>
         <w:t>Die Geschäftslogik für die Firmenverwaltung läuft über das gleichnamige Springboot Projekt</w:t>
       </w:r>
+      <w:r>
+        <w:t xml:space="preserve"> </w:t>
+      </w:r>
     </w:p>
     <w:p>
       <w:pPr>
@@ -13098,19 +12063,9 @@
       </w:r>
     </w:p>
     <w:p>
-      <w:proofErr w:type="spellStart"/>
-      <w:r>
-        <w:t>Deployment</w:t>
-      </w:r>
-      <w:proofErr w:type="spellEnd"/>
-      <w:r>
-        <w:t xml:space="preserve"> mit </w:t>
-      </w:r>
-      <w:proofErr w:type="spellStart"/>
-      <w:r>
-        <w:t>Docer</w:t>
-      </w:r>
-      <w:proofErr w:type="spellEnd"/>
+      <w:r>
+        <w:t>Deployment mit Docer</w:t>
+      </w:r>
     </w:p>
     <w:p>
       <w:pPr>
@@ -13118,7 +12073,6 @@
       </w:pPr>
       <w:bookmarkStart w:id="51" w:name="_Toc81469057"/>
       <w:r>
-        <w:lastRenderedPageBreak/>
         <w:t>Auswertung</w:t>
       </w:r>
       <w:bookmarkEnd w:id="51"/>
@@ -13160,7 +12114,7 @@
     <w:p>
       <w:pPr>
         <w:sectPr>
-          <w:headerReference w:type="default" r:id="rId31"/>
+          <w:headerReference w:type="default" r:id="rId32"/>
           <w:pgSz w:w="11906" w:h="16838" w:code="9"/>
           <w:pgMar w:top="1418" w:right="1701" w:bottom="1418" w:left="2268" w:header="709" w:footer="709" w:gutter="0"/>
           <w:pgNumType w:start="1"/>
@@ -13774,17 +12728,15 @@
         <w:pStyle w:val="1Rmisch"/>
       </w:pPr>
       <w:bookmarkStart w:id="57" w:name="_Toc81469063"/>
-      <w:proofErr w:type="spellStart"/>
       <w:r>
         <w:lastRenderedPageBreak/>
         <w:t>Selstständigkeitserklärung</w:t>
       </w:r>
       <w:bookmarkEnd w:id="57"/>
-      <w:proofErr w:type="spellEnd"/>
     </w:p>
     <w:sectPr>
-      <w:headerReference w:type="default" r:id="rId32"/>
-      <w:footerReference w:type="default" r:id="rId33"/>
+      <w:headerReference w:type="default" r:id="rId33"/>
+      <w:footerReference w:type="default" r:id="rId34"/>
       <w:pgSz w:w="11906" w:h="16838" w:code="9"/>
       <w:pgMar w:top="1418" w:right="1701" w:bottom="1418" w:left="2268" w:header="709" w:footer="709" w:gutter="0"/>
       <w:pgNumType w:fmt="upperRoman" w:start="4"/>
@@ -15144,27 +14096,14 @@
         <w:bottom w:val="single" w:sz="4" w:space="1" w:color="auto"/>
       </w:pBdr>
     </w:pPr>
-    <w:r>
-      <w:fldChar w:fldCharType="begin"/>
-    </w:r>
-    <w:r>
-      <w:instrText xml:space="preserve"> STYLEREF  "Ü1 Römisch"  \* MERGEFORMAT </w:instrText>
-    </w:r>
-    <w:r>
-      <w:fldChar w:fldCharType="separate"/>
-    </w:r>
-    <w:r>
-      <w:rPr>
-        <w:noProof/>
-      </w:rPr>
-      <w:t>Abstract</w:t>
-    </w:r>
-    <w:r>
-      <w:rPr>
-        <w:noProof/>
-      </w:rPr>
-      <w:fldChar w:fldCharType="end"/>
-    </w:r>
+    <w:fldSimple w:instr=" STYLEREF  &quot;Ü1 Römisch&quot;  \* MERGEFORMAT ">
+      <w:r>
+        <w:rPr>
+          <w:noProof/>
+        </w:rPr>
+        <w:t>Aufgabenstellung</w:t>
+      </w:r>
+    </w:fldSimple>
   </w:p>
 </w:hdr>
 </file>
@@ -15193,11 +14132,9 @@
         <w:bottom w:val="single" w:sz="4" w:space="1" w:color="auto"/>
       </w:pBdr>
     </w:pPr>
-    <w:proofErr w:type="spellStart"/>
     <w:r>
       <w:t>Înhaltsverzeichnis</w:t>
     </w:r>
-    <w:proofErr w:type="spellEnd"/>
   </w:p>
 </w:hdr>
 </file>
@@ -15210,6 +14147,45 @@
       <w:pBdr>
         <w:bottom w:val="single" w:sz="4" w:space="1" w:color="auto"/>
       </w:pBdr>
+    </w:pPr>
+    <w:fldSimple w:instr=" STYLEREF  &quot;Ü1 Römisch&quot;  \* MERGEFORMAT ">
+      <w:r>
+        <w:rPr>
+          <w:noProof/>
+        </w:rPr>
+        <w:t>Abbildungs und Tabellenverzeichniss</w:t>
+      </w:r>
+    </w:fldSimple>
+  </w:p>
+</w:hdr>
+</file>
+
+<file path=word/header5.xml><?xml version="1.0" encoding="utf-8"?>
+<w:hdr xmlns:wpc="http://schemas.microsoft.com/office/word/2010/wordprocessingCanvas" xmlns:cx="http://schemas.microsoft.com/office/drawing/2014/chartex" xmlns:cx1="http://schemas.microsoft.com/office/drawing/2015/9/8/chartex" xmlns:cx2="http://schemas.microsoft.com/office/drawing/2015/10/21/chartex" xmlns:cx3="http://schemas.microsoft.com/office/drawing/2016/5/9/chartex" xmlns:cx4="http://schemas.microsoft.com/office/drawing/2016/5/10/chartex" xmlns:cx5="http://schemas.microsoft.com/office/drawing/2016/5/11/chartex" xmlns:cx6="http://schemas.microsoft.com/office/drawing/2016/5/12/chartex" xmlns:cx7="http://schemas.microsoft.com/office/drawing/2016/5/13/chartex" xmlns:cx8="http://schemas.microsoft.com/office/drawing/2016/5/14/chartex" xmlns:mc="http://schemas.openxmlformats.org/markup-compatibility/2006" xmlns:aink="http://schemas.microsoft.com/office/drawing/2016/ink" xmlns:am3d="http://schemas.microsoft.com/office/drawing/2017/model3d" xmlns:o="urn:schemas-microsoft-com:office:office" xmlns:r="http://schemas.openxmlformats.org/officeDocument/2006/relationships" xmlns:m="http://schemas.openxmlformats.org/officeDocument/2006/math" xmlns:v="urn:schemas-microsoft-com:vml" xmlns:wp14="http://schemas.microsoft.com/office/word/2010/wordprocessingDrawing" xmlns:wp="http://schemas.openxmlformats.org/drawingml/2006/wordprocessingDrawing" xmlns:w10="urn:schemas-microsoft-com:office:word" xmlns:w="http://schemas.openxmlformats.org/wordprocessingml/2006/main" xmlns:w14="http://schemas.microsoft.com/office/word/2010/wordml" xmlns:w15="http://schemas.microsoft.com/office/word/2012/wordml" xmlns:w16cex="http://schemas.microsoft.com/office/word/2018/wordml/cex" xmlns:w16cid="http://schemas.microsoft.com/office/word/2016/wordml/cid" xmlns:w16="http://schemas.microsoft.com/office/word/2018/wordml" xmlns:w16sdtdh="http://schemas.microsoft.com/office/word/2020/wordml/sdtdatahash" xmlns:w16se="http://schemas.microsoft.com/office/word/2015/wordml/symex" xmlns:wpg="http://schemas.microsoft.com/office/word/2010/wordprocessingGroup" xmlns:wpi="http://schemas.microsoft.com/office/word/2010/wordprocessingInk" xmlns:wne="http://schemas.microsoft.com/office/word/2006/wordml" xmlns:wps="http://schemas.microsoft.com/office/word/2010/wordprocessingShape" mc:Ignorable="w14 w15 w16se w16cid w16 w16cex w16sdtdh wp14">
+  <w:p>
+    <w:pPr>
+      <w:pStyle w:val="Kopfzeile"/>
+      <w:pBdr>
+        <w:bottom w:val="single" w:sz="4" w:space="1" w:color="auto"/>
+      </w:pBdr>
+    </w:pPr>
+    <w:fldSimple w:instr=" STYLEREF  &quot;Überschrift 1&quot;  \* MERGEFORMAT ">
+      <w:r>
+        <w:rPr>
+          <w:noProof/>
+        </w:rPr>
+        <w:t>Zusammenfassung</w:t>
+      </w:r>
+    </w:fldSimple>
+  </w:p>
+</w:hdr>
+</file>
+
+<file path=word/header6.xml><?xml version="1.0" encoding="utf-8"?>
+<w:hdr xmlns:wpc="http://schemas.microsoft.com/office/word/2010/wordprocessingCanvas" xmlns:cx="http://schemas.microsoft.com/office/drawing/2014/chartex" xmlns:cx1="http://schemas.microsoft.com/office/drawing/2015/9/8/chartex" xmlns:cx2="http://schemas.microsoft.com/office/drawing/2015/10/21/chartex" xmlns:cx3="http://schemas.microsoft.com/office/drawing/2016/5/9/chartex" xmlns:cx4="http://schemas.microsoft.com/office/drawing/2016/5/10/chartex" xmlns:cx5="http://schemas.microsoft.com/office/drawing/2016/5/11/chartex" xmlns:cx6="http://schemas.microsoft.com/office/drawing/2016/5/12/chartex" xmlns:cx7="http://schemas.microsoft.com/office/drawing/2016/5/13/chartex" xmlns:cx8="http://schemas.microsoft.com/office/drawing/2016/5/14/chartex" xmlns:mc="http://schemas.openxmlformats.org/markup-compatibility/2006" xmlns:aink="http://schemas.microsoft.com/office/drawing/2016/ink" xmlns:am3d="http://schemas.microsoft.com/office/drawing/2017/model3d" xmlns:o="urn:schemas-microsoft-com:office:office" xmlns:r="http://schemas.openxmlformats.org/officeDocument/2006/relationships" xmlns:m="http://schemas.openxmlformats.org/officeDocument/2006/math" xmlns:v="urn:schemas-microsoft-com:vml" xmlns:wp14="http://schemas.microsoft.com/office/word/2010/wordprocessingDrawing" xmlns:wp="http://schemas.openxmlformats.org/drawingml/2006/wordprocessingDrawing" xmlns:w10="urn:schemas-microsoft-com:office:word" xmlns:w="http://schemas.openxmlformats.org/wordprocessingml/2006/main" xmlns:w14="http://schemas.microsoft.com/office/word/2010/wordml" xmlns:w15="http://schemas.microsoft.com/office/word/2012/wordml" xmlns:w16cex="http://schemas.microsoft.com/office/word/2018/wordml/cex" xmlns:w16cid="http://schemas.microsoft.com/office/word/2016/wordml/cid" xmlns:w16="http://schemas.microsoft.com/office/word/2018/wordml" xmlns:w16sdtdh="http://schemas.microsoft.com/office/word/2020/wordml/sdtdatahash" xmlns:w16se="http://schemas.microsoft.com/office/word/2015/wordml/symex" xmlns:wpg="http://schemas.microsoft.com/office/word/2010/wordprocessingGroup" xmlns:wpi="http://schemas.microsoft.com/office/word/2010/wordprocessingInk" xmlns:wne="http://schemas.microsoft.com/office/word/2006/wordml" xmlns:wps="http://schemas.microsoft.com/office/word/2010/wordprocessingShape" mc:Ignorable="w14 w15 w16se w16cid w16 w16cex w16sdtdh wp14">
+  <w:p>
+    <w:pPr>
+      <w:pStyle w:val="Kopfzeile"/>
     </w:pPr>
     <w:r>
       <w:fldChar w:fldCharType="begin"/>
@@ -15224,7 +14200,7 @@
       <w:rPr>
         <w:noProof/>
       </w:rPr>
-      <w:t>Abbildungs und Tabellenverzeichniss</w:t>
+      <w:t>Anhang</w:t>
     </w:r>
     <w:r>
       <w:rPr>
@@ -15232,58 +14208,6 @@
       </w:rPr>
       <w:fldChar w:fldCharType="end"/>
     </w:r>
-  </w:p>
-</w:hdr>
-</file>
-
-<file path=word/header5.xml><?xml version="1.0" encoding="utf-8"?>
-<w:hdr xmlns:wpc="http://schemas.microsoft.com/office/word/2010/wordprocessingCanvas" xmlns:cx="http://schemas.microsoft.com/office/drawing/2014/chartex" xmlns:cx1="http://schemas.microsoft.com/office/drawing/2015/9/8/chartex" xmlns:cx2="http://schemas.microsoft.com/office/drawing/2015/10/21/chartex" xmlns:cx3="http://schemas.microsoft.com/office/drawing/2016/5/9/chartex" xmlns:cx4="http://schemas.microsoft.com/office/drawing/2016/5/10/chartex" xmlns:cx5="http://schemas.microsoft.com/office/drawing/2016/5/11/chartex" xmlns:cx6="http://schemas.microsoft.com/office/drawing/2016/5/12/chartex" xmlns:cx7="http://schemas.microsoft.com/office/drawing/2016/5/13/chartex" xmlns:cx8="http://schemas.microsoft.com/office/drawing/2016/5/14/chartex" xmlns:mc="http://schemas.openxmlformats.org/markup-compatibility/2006" xmlns:aink="http://schemas.microsoft.com/office/drawing/2016/ink" xmlns:am3d="http://schemas.microsoft.com/office/drawing/2017/model3d" xmlns:o="urn:schemas-microsoft-com:office:office" xmlns:r="http://schemas.openxmlformats.org/officeDocument/2006/relationships" xmlns:m="http://schemas.openxmlformats.org/officeDocument/2006/math" xmlns:v="urn:schemas-microsoft-com:vml" xmlns:wp14="http://schemas.microsoft.com/office/word/2010/wordprocessingDrawing" xmlns:wp="http://schemas.openxmlformats.org/drawingml/2006/wordprocessingDrawing" xmlns:w10="urn:schemas-microsoft-com:office:word" xmlns:w="http://schemas.openxmlformats.org/wordprocessingml/2006/main" xmlns:w14="http://schemas.microsoft.com/office/word/2010/wordml" xmlns:w15="http://schemas.microsoft.com/office/word/2012/wordml" xmlns:w16cex="http://schemas.microsoft.com/office/word/2018/wordml/cex" xmlns:w16cid="http://schemas.microsoft.com/office/word/2016/wordml/cid" xmlns:w16="http://schemas.microsoft.com/office/word/2018/wordml" xmlns:w16sdtdh="http://schemas.microsoft.com/office/word/2020/wordml/sdtdatahash" xmlns:w16se="http://schemas.microsoft.com/office/word/2015/wordml/symex" xmlns:wpg="http://schemas.microsoft.com/office/word/2010/wordprocessingGroup" xmlns:wpi="http://schemas.microsoft.com/office/word/2010/wordprocessingInk" xmlns:wne="http://schemas.microsoft.com/office/word/2006/wordml" xmlns:wps="http://schemas.microsoft.com/office/word/2010/wordprocessingShape" mc:Ignorable="w14 w15 w16se w16cid w16 w16cex w16sdtdh wp14">
-  <w:p>
-    <w:pPr>
-      <w:pStyle w:val="Kopfzeile"/>
-      <w:pBdr>
-        <w:bottom w:val="single" w:sz="4" w:space="1" w:color="auto"/>
-      </w:pBdr>
-    </w:pPr>
-    <w:r>
-      <w:fldChar w:fldCharType="begin"/>
-    </w:r>
-    <w:r>
-      <w:instrText xml:space="preserve"> STYLEREF  "Überschrift 1"  \* MERGEFORMAT </w:instrText>
-    </w:r>
-    <w:r>
-      <w:fldChar w:fldCharType="separate"/>
-    </w:r>
-    <w:r>
-      <w:rPr>
-        <w:noProof/>
-      </w:rPr>
-      <w:t>Auswertung</w:t>
-    </w:r>
-    <w:r>
-      <w:rPr>
-        <w:noProof/>
-      </w:rPr>
-      <w:fldChar w:fldCharType="end"/>
-    </w:r>
-  </w:p>
-</w:hdr>
-</file>
-
-<file path=word/header6.xml><?xml version="1.0" encoding="utf-8"?>
-<w:hdr xmlns:wpc="http://schemas.microsoft.com/office/word/2010/wordprocessingCanvas" xmlns:cx="http://schemas.microsoft.com/office/drawing/2014/chartex" xmlns:cx1="http://schemas.microsoft.com/office/drawing/2015/9/8/chartex" xmlns:cx2="http://schemas.microsoft.com/office/drawing/2015/10/21/chartex" xmlns:cx3="http://schemas.microsoft.com/office/drawing/2016/5/9/chartex" xmlns:cx4="http://schemas.microsoft.com/office/drawing/2016/5/10/chartex" xmlns:cx5="http://schemas.microsoft.com/office/drawing/2016/5/11/chartex" xmlns:cx6="http://schemas.microsoft.com/office/drawing/2016/5/12/chartex" xmlns:cx7="http://schemas.microsoft.com/office/drawing/2016/5/13/chartex" xmlns:cx8="http://schemas.microsoft.com/office/drawing/2016/5/14/chartex" xmlns:mc="http://schemas.openxmlformats.org/markup-compatibility/2006" xmlns:aink="http://schemas.microsoft.com/office/drawing/2016/ink" xmlns:am3d="http://schemas.microsoft.com/office/drawing/2017/model3d" xmlns:o="urn:schemas-microsoft-com:office:office" xmlns:r="http://schemas.openxmlformats.org/officeDocument/2006/relationships" xmlns:m="http://schemas.openxmlformats.org/officeDocument/2006/math" xmlns:v="urn:schemas-microsoft-com:vml" xmlns:wp14="http://schemas.microsoft.com/office/word/2010/wordprocessingDrawing" xmlns:wp="http://schemas.openxmlformats.org/drawingml/2006/wordprocessingDrawing" xmlns:w10="urn:schemas-microsoft-com:office:word" xmlns:w="http://schemas.openxmlformats.org/wordprocessingml/2006/main" xmlns:w14="http://schemas.microsoft.com/office/word/2010/wordml" xmlns:w15="http://schemas.microsoft.com/office/word/2012/wordml" xmlns:w16cex="http://schemas.microsoft.com/office/word/2018/wordml/cex" xmlns:w16cid="http://schemas.microsoft.com/office/word/2016/wordml/cid" xmlns:w16="http://schemas.microsoft.com/office/word/2018/wordml" xmlns:w16sdtdh="http://schemas.microsoft.com/office/word/2020/wordml/sdtdatahash" xmlns:w16se="http://schemas.microsoft.com/office/word/2015/wordml/symex" xmlns:wpg="http://schemas.microsoft.com/office/word/2010/wordprocessingGroup" xmlns:wpi="http://schemas.microsoft.com/office/word/2010/wordprocessingInk" xmlns:wne="http://schemas.microsoft.com/office/word/2006/wordml" xmlns:wps="http://schemas.microsoft.com/office/word/2010/wordprocessingShape" mc:Ignorable="w14 w15 w16se w16cid w16 w16cex w16sdtdh wp14">
-  <w:p>
-    <w:pPr>
-      <w:pStyle w:val="Kopfzeile"/>
-    </w:pPr>
-    <w:fldSimple w:instr=" STYLEREF  &quot;Ü1 Römisch&quot;  \* MERGEFORMAT ">
-      <w:r>
-        <w:rPr>
-          <w:noProof/>
-        </w:rPr>
-        <w:t>Selstständigkeitserklärung</w:t>
-      </w:r>
-    </w:fldSimple>
   </w:p>
 </w:hdr>
 </file>
@@ -16662,6 +15586,155 @@
     </w:lvl>
   </w:abstractNum>
   <w:abstractNum w:abstractNumId="13" w15:restartNumberingAfterBreak="0">
+    <w:nsid w:val="5E0D5D9C"/>
+    <w:multiLevelType w:val="multilevel"/>
+    <w:tmpl w:val="E5360F9C"/>
+    <w:lvl w:ilvl="0">
+      <w:start w:val="1"/>
+      <w:numFmt w:val="bullet"/>
+      <w:lvlText w:val=""/>
+      <w:lvlJc w:val="left"/>
+      <w:pPr>
+        <w:tabs>
+          <w:tab w:val="num" w:pos="720"/>
+        </w:tabs>
+        <w:ind w:left="720" w:hanging="360"/>
+      </w:pPr>
+      <w:rPr>
+        <w:rFonts w:ascii="Symbol" w:hAnsi="Symbol" w:hint="default"/>
+        <w:sz w:val="20"/>
+      </w:rPr>
+    </w:lvl>
+    <w:lvl w:ilvl="1" w:tentative="1">
+      <w:start w:val="1"/>
+      <w:numFmt w:val="bullet"/>
+      <w:lvlText w:val="o"/>
+      <w:lvlJc w:val="left"/>
+      <w:pPr>
+        <w:tabs>
+          <w:tab w:val="num" w:pos="1440"/>
+        </w:tabs>
+        <w:ind w:left="1440" w:hanging="360"/>
+      </w:pPr>
+      <w:rPr>
+        <w:rFonts w:ascii="Courier New" w:hAnsi="Courier New" w:hint="default"/>
+        <w:sz w:val="20"/>
+      </w:rPr>
+    </w:lvl>
+    <w:lvl w:ilvl="2" w:tentative="1">
+      <w:start w:val="1"/>
+      <w:numFmt w:val="bullet"/>
+      <w:lvlText w:val=""/>
+      <w:lvlJc w:val="left"/>
+      <w:pPr>
+        <w:tabs>
+          <w:tab w:val="num" w:pos="2160"/>
+        </w:tabs>
+        <w:ind w:left="2160" w:hanging="360"/>
+      </w:pPr>
+      <w:rPr>
+        <w:rFonts w:ascii="Wingdings" w:hAnsi="Wingdings" w:hint="default"/>
+        <w:sz w:val="20"/>
+      </w:rPr>
+    </w:lvl>
+    <w:lvl w:ilvl="3" w:tentative="1">
+      <w:start w:val="1"/>
+      <w:numFmt w:val="bullet"/>
+      <w:lvlText w:val=""/>
+      <w:lvlJc w:val="left"/>
+      <w:pPr>
+        <w:tabs>
+          <w:tab w:val="num" w:pos="2880"/>
+        </w:tabs>
+        <w:ind w:left="2880" w:hanging="360"/>
+      </w:pPr>
+      <w:rPr>
+        <w:rFonts w:ascii="Wingdings" w:hAnsi="Wingdings" w:hint="default"/>
+        <w:sz w:val="20"/>
+      </w:rPr>
+    </w:lvl>
+    <w:lvl w:ilvl="4" w:tentative="1">
+      <w:start w:val="1"/>
+      <w:numFmt w:val="bullet"/>
+      <w:lvlText w:val=""/>
+      <w:lvlJc w:val="left"/>
+      <w:pPr>
+        <w:tabs>
+          <w:tab w:val="num" w:pos="3600"/>
+        </w:tabs>
+        <w:ind w:left="3600" w:hanging="360"/>
+      </w:pPr>
+      <w:rPr>
+        <w:rFonts w:ascii="Wingdings" w:hAnsi="Wingdings" w:hint="default"/>
+        <w:sz w:val="20"/>
+      </w:rPr>
+    </w:lvl>
+    <w:lvl w:ilvl="5" w:tentative="1">
+      <w:start w:val="1"/>
+      <w:numFmt w:val="bullet"/>
+      <w:lvlText w:val=""/>
+      <w:lvlJc w:val="left"/>
+      <w:pPr>
+        <w:tabs>
+          <w:tab w:val="num" w:pos="4320"/>
+        </w:tabs>
+        <w:ind w:left="4320" w:hanging="360"/>
+      </w:pPr>
+      <w:rPr>
+        <w:rFonts w:ascii="Wingdings" w:hAnsi="Wingdings" w:hint="default"/>
+        <w:sz w:val="20"/>
+      </w:rPr>
+    </w:lvl>
+    <w:lvl w:ilvl="6" w:tentative="1">
+      <w:start w:val="1"/>
+      <w:numFmt w:val="bullet"/>
+      <w:lvlText w:val=""/>
+      <w:lvlJc w:val="left"/>
+      <w:pPr>
+        <w:tabs>
+          <w:tab w:val="num" w:pos="5040"/>
+        </w:tabs>
+        <w:ind w:left="5040" w:hanging="360"/>
+      </w:pPr>
+      <w:rPr>
+        <w:rFonts w:ascii="Wingdings" w:hAnsi="Wingdings" w:hint="default"/>
+        <w:sz w:val="20"/>
+      </w:rPr>
+    </w:lvl>
+    <w:lvl w:ilvl="7" w:tentative="1">
+      <w:start w:val="1"/>
+      <w:numFmt w:val="bullet"/>
+      <w:lvlText w:val=""/>
+      <w:lvlJc w:val="left"/>
+      <w:pPr>
+        <w:tabs>
+          <w:tab w:val="num" w:pos="5760"/>
+        </w:tabs>
+        <w:ind w:left="5760" w:hanging="360"/>
+      </w:pPr>
+      <w:rPr>
+        <w:rFonts w:ascii="Wingdings" w:hAnsi="Wingdings" w:hint="default"/>
+        <w:sz w:val="20"/>
+      </w:rPr>
+    </w:lvl>
+    <w:lvl w:ilvl="8" w:tentative="1">
+      <w:start w:val="1"/>
+      <w:numFmt w:val="bullet"/>
+      <w:lvlText w:val=""/>
+      <w:lvlJc w:val="left"/>
+      <w:pPr>
+        <w:tabs>
+          <w:tab w:val="num" w:pos="6480"/>
+        </w:tabs>
+        <w:ind w:left="6480" w:hanging="360"/>
+      </w:pPr>
+      <w:rPr>
+        <w:rFonts w:ascii="Wingdings" w:hAnsi="Wingdings" w:hint="default"/>
+        <w:sz w:val="20"/>
+      </w:rPr>
+    </w:lvl>
+  </w:abstractNum>
+  <w:abstractNum w:abstractNumId="14" w15:restartNumberingAfterBreak="0">
     <w:nsid w:val="643D3B70"/>
     <w:multiLevelType w:val="hybridMultilevel"/>
     <w:tmpl w:val="0CA0A86E"/>
@@ -16774,7 +15847,120 @@
       </w:rPr>
     </w:lvl>
   </w:abstractNum>
-  <w:abstractNum w:abstractNumId="14" w15:restartNumberingAfterBreak="0">
+  <w:abstractNum w:abstractNumId="15" w15:restartNumberingAfterBreak="0">
+    <w:nsid w:val="68457AFB"/>
+    <w:multiLevelType w:val="hybridMultilevel"/>
+    <w:tmpl w:val="970645D0"/>
+    <w:lvl w:ilvl="0" w:tplc="04070001">
+      <w:start w:val="1"/>
+      <w:numFmt w:val="bullet"/>
+      <w:lvlText w:val=""/>
+      <w:lvlJc w:val="left"/>
+      <w:pPr>
+        <w:ind w:left="720" w:hanging="360"/>
+      </w:pPr>
+      <w:rPr>
+        <w:rFonts w:ascii="Symbol" w:hAnsi="Symbol" w:hint="default"/>
+      </w:rPr>
+    </w:lvl>
+    <w:lvl w:ilvl="1" w:tplc="04070003" w:tentative="1">
+      <w:start w:val="1"/>
+      <w:numFmt w:val="bullet"/>
+      <w:lvlText w:val="o"/>
+      <w:lvlJc w:val="left"/>
+      <w:pPr>
+        <w:ind w:left="1440" w:hanging="360"/>
+      </w:pPr>
+      <w:rPr>
+        <w:rFonts w:ascii="Courier New" w:hAnsi="Courier New" w:cs="Courier New" w:hint="default"/>
+      </w:rPr>
+    </w:lvl>
+    <w:lvl w:ilvl="2" w:tplc="04070005" w:tentative="1">
+      <w:start w:val="1"/>
+      <w:numFmt w:val="bullet"/>
+      <w:lvlText w:val=""/>
+      <w:lvlJc w:val="left"/>
+      <w:pPr>
+        <w:ind w:left="2160" w:hanging="360"/>
+      </w:pPr>
+      <w:rPr>
+        <w:rFonts w:ascii="Wingdings" w:hAnsi="Wingdings" w:hint="default"/>
+      </w:rPr>
+    </w:lvl>
+    <w:lvl w:ilvl="3" w:tplc="04070001" w:tentative="1">
+      <w:start w:val="1"/>
+      <w:numFmt w:val="bullet"/>
+      <w:lvlText w:val=""/>
+      <w:lvlJc w:val="left"/>
+      <w:pPr>
+        <w:ind w:left="2880" w:hanging="360"/>
+      </w:pPr>
+      <w:rPr>
+        <w:rFonts w:ascii="Symbol" w:hAnsi="Symbol" w:hint="default"/>
+      </w:rPr>
+    </w:lvl>
+    <w:lvl w:ilvl="4" w:tplc="04070003" w:tentative="1">
+      <w:start w:val="1"/>
+      <w:numFmt w:val="bullet"/>
+      <w:lvlText w:val="o"/>
+      <w:lvlJc w:val="left"/>
+      <w:pPr>
+        <w:ind w:left="3600" w:hanging="360"/>
+      </w:pPr>
+      <w:rPr>
+        <w:rFonts w:ascii="Courier New" w:hAnsi="Courier New" w:cs="Courier New" w:hint="default"/>
+      </w:rPr>
+    </w:lvl>
+    <w:lvl w:ilvl="5" w:tplc="04070005" w:tentative="1">
+      <w:start w:val="1"/>
+      <w:numFmt w:val="bullet"/>
+      <w:lvlText w:val=""/>
+      <w:lvlJc w:val="left"/>
+      <w:pPr>
+        <w:ind w:left="4320" w:hanging="360"/>
+      </w:pPr>
+      <w:rPr>
+        <w:rFonts w:ascii="Wingdings" w:hAnsi="Wingdings" w:hint="default"/>
+      </w:rPr>
+    </w:lvl>
+    <w:lvl w:ilvl="6" w:tplc="04070001" w:tentative="1">
+      <w:start w:val="1"/>
+      <w:numFmt w:val="bullet"/>
+      <w:lvlText w:val=""/>
+      <w:lvlJc w:val="left"/>
+      <w:pPr>
+        <w:ind w:left="5040" w:hanging="360"/>
+      </w:pPr>
+      <w:rPr>
+        <w:rFonts w:ascii="Symbol" w:hAnsi="Symbol" w:hint="default"/>
+      </w:rPr>
+    </w:lvl>
+    <w:lvl w:ilvl="7" w:tplc="04070003" w:tentative="1">
+      <w:start w:val="1"/>
+      <w:numFmt w:val="bullet"/>
+      <w:lvlText w:val="o"/>
+      <w:lvlJc w:val="left"/>
+      <w:pPr>
+        <w:ind w:left="5760" w:hanging="360"/>
+      </w:pPr>
+      <w:rPr>
+        <w:rFonts w:ascii="Courier New" w:hAnsi="Courier New" w:cs="Courier New" w:hint="default"/>
+      </w:rPr>
+    </w:lvl>
+    <w:lvl w:ilvl="8" w:tplc="04070005" w:tentative="1">
+      <w:start w:val="1"/>
+      <w:numFmt w:val="bullet"/>
+      <w:lvlText w:val=""/>
+      <w:lvlJc w:val="left"/>
+      <w:pPr>
+        <w:ind w:left="6480" w:hanging="360"/>
+      </w:pPr>
+      <w:rPr>
+        <w:rFonts w:ascii="Wingdings" w:hAnsi="Wingdings" w:hint="default"/>
+      </w:rPr>
+    </w:lvl>
+  </w:abstractNum>
+  <w:abstractNum w:abstractNumId="16" w15:restartNumberingAfterBreak="0">
     <w:nsid w:val="6A533AAF"/>
     <w:multiLevelType w:val="multilevel"/>
     <w:tmpl w:val="0407001F"/>
@@ -16860,7 +16046,7 @@
       </w:pPr>
     </w:lvl>
   </w:abstractNum>
-  <w:abstractNum w:abstractNumId="15" w15:restartNumberingAfterBreak="0">
+  <w:abstractNum w:abstractNumId="17" w15:restartNumberingAfterBreak="0">
     <w:nsid w:val="79DE19E9"/>
     <w:multiLevelType w:val="multilevel"/>
     <w:tmpl w:val="DE340C18"/>
@@ -16977,13 +16163,13 @@
     <w:abstractNumId w:val="6"/>
   </w:num>
   <w:num w:numId="2">
-    <w:abstractNumId w:val="14"/>
+    <w:abstractNumId w:val="16"/>
   </w:num>
   <w:num w:numId="3">
     <w:abstractNumId w:val="7"/>
   </w:num>
   <w:num w:numId="4">
-    <w:abstractNumId w:val="15"/>
+    <w:abstractNumId w:val="17"/>
   </w:num>
   <w:num w:numId="5">
     <w:abstractNumId w:val="9"/>
@@ -17004,7 +16190,7 @@
     <w:abstractNumId w:val="10"/>
   </w:num>
   <w:num w:numId="11">
-    <w:abstractNumId w:val="13"/>
+    <w:abstractNumId w:val="14"/>
   </w:num>
   <w:num w:numId="12">
     <w:abstractNumId w:val="8"/>
@@ -17020,6 +16206,12 @@
   </w:num>
   <w:num w:numId="16">
     <w:abstractNumId w:val="11"/>
+  </w:num>
+  <w:num w:numId="17">
+    <w:abstractNumId w:val="13"/>
+  </w:num>
+  <w:num w:numId="18">
+    <w:abstractNumId w:val="15"/>
   </w:num>
 </w:numbering>
 </file>

</xml_diff>

<commit_message>
text keycloak, scopes, roles
</commit_message>
<xml_diff>
--- a/Bachelor.docx
+++ b/Bachelor.docx
@@ -331,12 +331,10 @@
           <w:sz w:val="28"/>
           <w:szCs w:val="28"/>
         </w:rPr>
-        <w:t>Prof. Dr. Steffen Avemarg</w:t>
-      </w:r>
-    </w:p>
-    <w:p>
-      <w:pPr>
-        <w:jc w:val="center"/>
+        <w:t xml:space="preserve">Prof. Dr. Steffen </w:t>
+      </w:r>
+      <w:proofErr w:type="spellStart"/>
+      <w:r>
         <w:rPr>
           <w:rFonts w:cs="Arial"/>
           <w:b/>
@@ -344,8 +342,13 @@
           <w:sz w:val="28"/>
           <w:szCs w:val="28"/>
         </w:rPr>
-      </w:pPr>
-      <w:r>
+        <w:t>Avemarg</w:t>
+      </w:r>
+      <w:proofErr w:type="spellEnd"/>
+    </w:p>
+    <w:p>
+      <w:pPr>
+        <w:jc w:val="center"/>
         <w:rPr>
           <w:rFonts w:cs="Arial"/>
           <w:b/>
@@ -353,8 +356,29 @@
           <w:sz w:val="28"/>
           <w:szCs w:val="28"/>
         </w:rPr>
-        <w:t>Dipl.-Inf. Steffen Späthe</w:t>
-      </w:r>
+      </w:pPr>
+      <w:r>
+        <w:rPr>
+          <w:rFonts w:cs="Arial"/>
+          <w:b/>
+          <w:bCs/>
+          <w:sz w:val="28"/>
+          <w:szCs w:val="28"/>
+        </w:rPr>
+        <w:t xml:space="preserve">Dipl.-Inf. Steffen </w:t>
+      </w:r>
+      <w:proofErr w:type="spellStart"/>
+      <w:r>
+        <w:rPr>
+          <w:rFonts w:cs="Arial"/>
+          <w:b/>
+          <w:bCs/>
+          <w:sz w:val="28"/>
+          <w:szCs w:val="28"/>
+        </w:rPr>
+        <w:t>Späthe</w:t>
+      </w:r>
+      <w:proofErr w:type="spellEnd"/>
     </w:p>
     <w:p>
       <w:pPr>
@@ -6546,6 +6570,7 @@
         <w:pStyle w:val="1Rmisch"/>
       </w:pPr>
       <w:bookmarkStart w:id="3" w:name="_Toc81468998"/>
+      <w:proofErr w:type="spellStart"/>
       <w:r>
         <w:rPr>
           <w:rStyle w:val="1RmischZchn"/>
@@ -6553,10 +6578,16 @@
         <w:lastRenderedPageBreak/>
         <w:t>Abbildungs</w:t>
       </w:r>
-      <w:r>
-        <w:t xml:space="preserve"> und Tabellenverzeichniss</w:t>
+      <w:proofErr w:type="spellEnd"/>
+      <w:r>
+        <w:t xml:space="preserve"> und </w:t>
+      </w:r>
+      <w:proofErr w:type="spellStart"/>
+      <w:r>
+        <w:t>Tabellenverzeichniss</w:t>
       </w:r>
       <w:bookmarkEnd w:id="3"/>
+      <w:proofErr w:type="spellEnd"/>
     </w:p>
     <w:p>
       <w:pPr>
@@ -6918,7 +6949,15 @@
     </w:p>
     <w:p>
       <w:r>
-        <w:t>Microservice-Strukturen entstand in den frühen 1980er Jahren mit den von der Firma Sun Microsystems entwickelten Remote Procedure Calls, welche als eine der ersten Technologien zur Umsetzung von verteilten Systemen entwickelt wurden. Die ersten Praktische Einsätze von Microservices wurden von James Lewis und Martin Fowler im Jahr 2014 Beschrieben.</w:t>
+        <w:t xml:space="preserve">Microservice-Strukturen entstand in den frühen 1980er Jahren mit den von der Firma Sun Microsystems entwickelten Remote </w:t>
+      </w:r>
+      <w:proofErr w:type="spellStart"/>
+      <w:r>
+        <w:t>Procedure</w:t>
+      </w:r>
+      <w:proofErr w:type="spellEnd"/>
+      <w:r>
+        <w:t xml:space="preserve"> Calls, welche als eine der ersten Technologien zur Umsetzung von verteilten Systemen entwickelt wurden. Die ersten Praktische Einsätze von Microservices wurden von James Lewis und Martin Fowler im Jahr 2014 Beschrieben.</w:t>
       </w:r>
       <w:r>
         <w:rPr>
@@ -6929,7 +6968,15 @@
     </w:p>
     <w:p>
       <w:r>
-        <w:t xml:space="preserve">Im Gegensatz zum Architekturansatz des Deployment-Monolithen, bei dem das System nur als Ganzes deployt werden kann, gelten </w:t>
+        <w:t xml:space="preserve">Im Gegensatz zum Architekturansatz des </w:t>
+      </w:r>
+      <w:proofErr w:type="spellStart"/>
+      <w:r>
+        <w:t>Deployment</w:t>
+      </w:r>
+      <w:proofErr w:type="spellEnd"/>
+      <w:r>
+        <w:t xml:space="preserve">-Monolithen, bei dem das System nur als Ganzes deployt werden kann, gelten </w:t>
       </w:r>
       <w:r>
         <w:t>Microservices laut Eberhard Wol</w:t>
@@ -6938,7 +6985,15 @@
         <w:t>ff</w:t>
       </w:r>
       <w:r>
-        <w:t xml:space="preserve"> als unabhängig deploybare Module. </w:t>
+        <w:t xml:space="preserve"> als unabhängig </w:t>
+      </w:r>
+      <w:proofErr w:type="spellStart"/>
+      <w:r>
+        <w:t>deploybare</w:t>
+      </w:r>
+      <w:proofErr w:type="spellEnd"/>
+      <w:r>
+        <w:t xml:space="preserve"> Module. </w:t>
       </w:r>
       <w:r>
         <w:t>Die Größe der einzelnen Services hängt vom jeweiligen Anwendungsfall ab</w:t>
@@ -6970,8 +7025,21 @@
     </w:p>
     <w:p>
       <w:r>
-        <w:t>-Conteniuous Delivery</w:t>
-      </w:r>
+        <w:t>-</w:t>
+      </w:r>
+      <w:proofErr w:type="spellStart"/>
+      <w:r>
+        <w:t>Conteniuous</w:t>
+      </w:r>
+      <w:proofErr w:type="spellEnd"/>
+      <w:r>
+        <w:t xml:space="preserve"> </w:t>
+      </w:r>
+      <w:proofErr w:type="spellStart"/>
+      <w:r>
+        <w:t>Delivery</w:t>
+      </w:r>
+      <w:proofErr w:type="spellEnd"/>
     </w:p>
     <w:p/>
     <w:p>
@@ -7033,7 +7101,15 @@
     </w:p>
     <w:p>
       <w:r>
-        <w:t>Aufgrund der Aufteilung von Fachlichkeiten bei einer Microservices-Architektur, ist die Logik für Entwickler einfacher zu verstehen. Entwickler müssen nicht die Funktionalitäten der gesamten Anwendung verstehen, sondern nur die</w:t>
+        <w:t xml:space="preserve">Aufgrund der Aufteilung von </w:t>
+      </w:r>
+      <w:proofErr w:type="spellStart"/>
+      <w:r>
+        <w:t>Fachlichkeiten</w:t>
+      </w:r>
+      <w:proofErr w:type="spellEnd"/>
+      <w:r>
+        <w:t xml:space="preserve"> bei einer Microservices-Architektur, ist die Logik für Entwickler einfacher zu verstehen. Entwickler müssen nicht die Funktionalitäten der gesamten Anwendung verstehen, sondern nur die</w:t>
       </w:r>
       <w:r>
         <w:t>,</w:t>
@@ -7066,8 +7142,13 @@
     </w:p>
     <w:p>
       <w:r>
-        <w:t>Laut Stephan Augsten</w:t>
-      </w:r>
+        <w:t xml:space="preserve">Laut Stephan </w:t>
+      </w:r>
+      <w:proofErr w:type="spellStart"/>
+      <w:r>
+        <w:t>Augsten</w:t>
+      </w:r>
+      <w:proofErr w:type="spellEnd"/>
       <w:r>
         <w:t xml:space="preserve"> schafft ein Framework einen Ordnungsrahmen durch Basisbausteine für den Entwickler. Die Basisbausteine unterstützen in Form von Entwurfsmustern. Dadurch bildet sich ein Programmiergerüst mit dem Entwicklungszeit eingespart und damit </w:t>
       </w:r>
@@ -7131,7 +7212,23 @@
         <w:t xml:space="preserve"> </w:t>
       </w:r>
       <w:r>
-        <w:t>für die Java Plattform bietet die Dependency Injection welche die flexible Verbindung von Komponenten ermöglicht.</w:t>
+        <w:t xml:space="preserve">für die Java Plattform bietet die </w:t>
+      </w:r>
+      <w:proofErr w:type="spellStart"/>
+      <w:r>
+        <w:t>Dependency</w:t>
+      </w:r>
+      <w:proofErr w:type="spellEnd"/>
+      <w:r>
+        <w:t xml:space="preserve"> </w:t>
+      </w:r>
+      <w:proofErr w:type="spellStart"/>
+      <w:r>
+        <w:t>Injection</w:t>
+      </w:r>
+      <w:proofErr w:type="spellEnd"/>
+      <w:r>
+        <w:t xml:space="preserve"> welche die flexible Verbindung von Komponenten ermöglicht.</w:t>
       </w:r>
       <w:r>
         <w:br/>
@@ -7224,7 +7321,15 @@
         </w:numPr>
       </w:pPr>
       <w:r>
-        <w:t>Entwickler geben Kontrolle ab und wissen unter umständen nicht welche Funktionen das Framework im Hintergrund ausführt</w:t>
+        <w:t xml:space="preserve">Entwickler geben Kontrolle ab und wissen unter </w:t>
+      </w:r>
+      <w:proofErr w:type="spellStart"/>
+      <w:r>
+        <w:t>umständen</w:t>
+      </w:r>
+      <w:proofErr w:type="spellEnd"/>
+      <w:r>
+        <w:t xml:space="preserve"> nicht welche Funktionen das Framework im Hintergrund ausführt</w:t>
       </w:r>
     </w:p>
     <w:p>
@@ -7263,7 +7368,23 @@
     </w:p>
     <w:p>
       <w:r>
-        <w:t xml:space="preserve">Beim Springframework handelt es sich um ein Open Source Java Framework welches über Aspektorientierte Programmierung und Dependency Injection einen gut wartbaren und leichteren Programmcode ermöglichen soll. </w:t>
+        <w:t xml:space="preserve">Beim Springframework handelt es sich um ein Open Source Java Framework welches über Aspektorientierte Programmierung und </w:t>
+      </w:r>
+      <w:proofErr w:type="spellStart"/>
+      <w:r>
+        <w:t>Dependency</w:t>
+      </w:r>
+      <w:proofErr w:type="spellEnd"/>
+      <w:r>
+        <w:t xml:space="preserve"> </w:t>
+      </w:r>
+      <w:proofErr w:type="spellStart"/>
+      <w:r>
+        <w:t>Injection</w:t>
+      </w:r>
+      <w:proofErr w:type="spellEnd"/>
+      <w:r>
+        <w:t xml:space="preserve"> einen gut wartbaren und leichteren Programmcode ermöglichen soll. </w:t>
       </w:r>
       <w:r>
         <w:t>Zusätzlich soll damit die Komplexität der Java-Plattform deutlich reduziert werden.</w:t>
@@ -7293,7 +7414,15 @@
         <w:t>Aspektorientierte Programmierung</w:t>
       </w:r>
       <w:r>
-        <w:t xml:space="preserve"> ermöglicht eine Modulare Gestaltung des Codes. Wichtige Funktionen wie zum Beispiel Logging Fehlerbehandlung und Caching werden dabei </w:t>
+        <w:t xml:space="preserve"> ermöglicht eine Modulare Gestaltung des Codes. Wichtige Funktionen wie zum Beispiel </w:t>
+      </w:r>
+      <w:proofErr w:type="spellStart"/>
+      <w:r>
+        <w:t>Logging</w:t>
+      </w:r>
+      <w:proofErr w:type="spellEnd"/>
+      <w:r>
+        <w:t xml:space="preserve"> Fehlerbehandlung und Caching werden dabei </w:t>
       </w:r>
       <w:r>
         <w:t>zentral</w:t>
@@ -7312,10 +7441,42 @@
     <w:p>
       <w:r>
         <w:lastRenderedPageBreak/>
-        <w:t xml:space="preserve">Bei der Dependency Injection liefert ein Objekt die Abhängigkeit für ein anderes Objekt. Die Abhängigkeit </w:t>
-      </w:r>
-      <w:r>
-        <w:t xml:space="preserve">wird gleichermaßen als Objekt realisiert und kann verwendet werden. Die Weitergabe einer Abhängigkeit an ein Abhängiges Objekt wird laut Jesko Landwehr als Injection bezeichnet. Die Übertragung einer Abhängigkeit eines Clients an einen externen Code welcher als Injector bezeichnet wird. </w:t>
+        <w:t xml:space="preserve">Bei der </w:t>
+      </w:r>
+      <w:proofErr w:type="spellStart"/>
+      <w:r>
+        <w:t>Dependency</w:t>
+      </w:r>
+      <w:proofErr w:type="spellEnd"/>
+      <w:r>
+        <w:t xml:space="preserve"> </w:t>
+      </w:r>
+      <w:proofErr w:type="spellStart"/>
+      <w:r>
+        <w:t>Injection</w:t>
+      </w:r>
+      <w:proofErr w:type="spellEnd"/>
+      <w:r>
+        <w:t xml:space="preserve"> liefert ein Objekt die Abhängigkeit für ein anderes Objekt. Die Abhängigkeit </w:t>
+      </w:r>
+      <w:r>
+        <w:t xml:space="preserve">wird gleichermaßen als Objekt realisiert und kann verwendet werden. Die Weitergabe einer Abhängigkeit an ein Abhängiges Objekt wird laut Jesko Landwehr als </w:t>
+      </w:r>
+      <w:proofErr w:type="spellStart"/>
+      <w:r>
+        <w:t>Injection</w:t>
+      </w:r>
+      <w:proofErr w:type="spellEnd"/>
+      <w:r>
+        <w:t xml:space="preserve"> bezeichnet. Die Übertragung einer Abhängigkeit eines Clients an einen externen Code welcher als </w:t>
+      </w:r>
+      <w:proofErr w:type="spellStart"/>
+      <w:r>
+        <w:t>Injector</w:t>
+      </w:r>
+      <w:proofErr w:type="spellEnd"/>
+      <w:r>
+        <w:t xml:space="preserve"> bezeichnet wird. </w:t>
       </w:r>
     </w:p>
     <w:p>
@@ -7349,7 +7510,15 @@
     </w:p>
     <w:p>
       <w:r>
-        <w:t xml:space="preserve">Laut Stefan Waldman </w:t>
+        <w:t xml:space="preserve">Laut Stefan </w:t>
+      </w:r>
+      <w:proofErr w:type="spellStart"/>
+      <w:r>
+        <w:t>Waldman</w:t>
+      </w:r>
+      <w:proofErr w:type="spellEnd"/>
+      <w:r>
+        <w:t xml:space="preserve"> </w:t>
       </w:r>
       <w:r>
         <w:t>setzt Spring Boot auf dem Spring Framework auf. Es bietet anhand von Autokonfigurations-Mechanismen sehr einfach zu entwickelnde Spring Anwendungen.</w:t>
@@ -7382,7 +7551,15 @@
         <w:t xml:space="preserve">Docker </w:t>
       </w:r>
       <w:r>
-        <w:t>ist die Containersoftware der Firma Docker Inc. welche Laut Bernd Öggl und Michael Kofler den Container-Markt als solchen geschaffen haben und aufgrund der schnellen Entwicklung in der Branche das Tempo vorgeben.</w:t>
+        <w:t xml:space="preserve">ist die Containersoftware der Firma Docker Inc. welche Laut Bernd </w:t>
+      </w:r>
+      <w:proofErr w:type="spellStart"/>
+      <w:r>
+        <w:t>Öggl</w:t>
+      </w:r>
+      <w:proofErr w:type="spellEnd"/>
+      <w:r>
+        <w:t xml:space="preserve"> und Michael Kofler den Container-Markt als solchen geschaffen haben und aufgrund der schnellen Entwicklung in der Branche das Tempo vorgeben.</w:t>
       </w:r>
       <w:r>
         <w:rPr>
@@ -7445,7 +7622,15 @@
         <w:t xml:space="preserve"> </w:t>
       </w:r>
       <w:r>
-        <w:t>im Deployment geboten.</w:t>
+        <w:t xml:space="preserve">im </w:t>
+      </w:r>
+      <w:proofErr w:type="spellStart"/>
+      <w:r>
+        <w:t>Deployment</w:t>
+      </w:r>
+      <w:proofErr w:type="spellEnd"/>
+      <w:r>
+        <w:t xml:space="preserve"> geboten.</w:t>
       </w:r>
       <w:r>
         <w:rPr>
@@ -7455,7 +7640,15 @@
       </w:r>
       <w:r>
         <w:br/>
-        <w:t xml:space="preserve">Docker läuft auf Linux- (CentOS, Debian, Fedora, Oracle Linux, RHEL, Suse und Ubuntu) und Windows Server </w:t>
+        <w:t>Docker läuft auf Linux- (</w:t>
+      </w:r>
+      <w:proofErr w:type="spellStart"/>
+      <w:r>
+        <w:t>CentOS</w:t>
+      </w:r>
+      <w:proofErr w:type="spellEnd"/>
+      <w:r>
+        <w:t xml:space="preserve">, Debian, Fedora, Oracle Linux, RHEL, Suse und Ubuntu) und Windows Server </w:t>
       </w:r>
       <w:r>
         <w:t>–</w:t>
@@ -7544,7 +7737,15 @@
         </w:numPr>
       </w:pPr>
       <w:r>
-        <w:t>Hohe Latenz. Der direkte Aufruf mehrere Dienste kann zu mehreren Netzwerkroundtrips zwischen Client und Server führen. Dadurch entsteht eine hohe Verzögerungszeit.</w:t>
+        <w:t xml:space="preserve">Hohe Latenz. Der direkte Aufruf mehrere Dienste kann zu mehreren </w:t>
+      </w:r>
+      <w:proofErr w:type="spellStart"/>
+      <w:r>
+        <w:t>Netzwerkroundtrips</w:t>
+      </w:r>
+      <w:proofErr w:type="spellEnd"/>
+      <w:r>
+        <w:t xml:space="preserve"> zwischen Client und Server führen. Dadurch entsteht eine hohe Verzögerungszeit.</w:t>
       </w:r>
     </w:p>
     <w:p>
@@ -7564,7 +7765,15 @@
     </w:p>
     <w:p>
       <w:r>
-        <w:t xml:space="preserve">Ein API-Gateway gleicht bezüglich seiner Funktionalitäten dem Fassadenmuster. Es bildet einen Kontaktpunkt für ein- und ausgehen Netzwerkverkehr. Es stellt dazu ein vereinheitlichtes Interface bereit, welches mit dem Client interagiert. Ein API-Gateway stellt die Funktionalität eines Reverseproxy bereit. </w:t>
+        <w:t xml:space="preserve">Ein API-Gateway gleicht bezüglich seiner Funktionalitäten dem Fassadenmuster. Es bildet einen Kontaktpunkt für ein- und ausgehen Netzwerkverkehr. Es stellt dazu ein vereinheitlichtes Interface bereit, welches mit dem Client interagiert. Ein API-Gateway stellt die Funktionalität eines </w:t>
+      </w:r>
+      <w:proofErr w:type="spellStart"/>
+      <w:r>
+        <w:t>Reverseproxy</w:t>
+      </w:r>
+      <w:proofErr w:type="spellEnd"/>
+      <w:r>
+        <w:t xml:space="preserve"> bereit. </w:t>
       </w:r>
       <w:r>
         <w:t>Dementsprechend werden Gruppen interner Microservices unter einer einzigen URL für den Client bereitgestellt. Eine einzelne Clientanfrage kann mehrere Microservices Aggregieren. Dadurch wird der Datenaustausch zwischen Back-End-API und Client reduziert.</w:t>
@@ -7582,7 +7791,23 @@
     </w:p>
     <w:p>
       <w:r>
-        <w:t xml:space="preserve">Zur Gewährleistung der Systemsicherheit bietet ein API-Gateway die Möglichkeit der Autorisierung und Authentifizierung. Zusätzlich bietet es die Möglichkeit ein Zentrales Logging für Requests durchzuführen. </w:t>
+        <w:t xml:space="preserve">Zur Gewährleistung der Systemsicherheit bietet ein API-Gateway die Möglichkeit der Autorisierung und Authentifizierung. Zusätzlich bietet es die Möglichkeit ein Zentrales </w:t>
+      </w:r>
+      <w:proofErr w:type="spellStart"/>
+      <w:r>
+        <w:t>Logging</w:t>
+      </w:r>
+      <w:proofErr w:type="spellEnd"/>
+      <w:r>
+        <w:t xml:space="preserve"> für </w:t>
+      </w:r>
+      <w:proofErr w:type="spellStart"/>
+      <w:r>
+        <w:t>Requests</w:t>
+      </w:r>
+      <w:proofErr w:type="spellEnd"/>
+      <w:r>
+        <w:t xml:space="preserve"> durchzuführen. </w:t>
       </w:r>
     </w:p>
     <w:p>
@@ -7806,7 +8031,15 @@
         <w:t>Die Umsetzung erfolgt auf Basis eines gemeinsamen Netzwerkprotokolls wie zum Beispiel</w:t>
       </w:r>
       <w:r>
-        <w:t xml:space="preserve"> Domain Name System Service Discovery oder Dynamic Host Configuration Protocol.</w:t>
+        <w:t xml:space="preserve"> Domain Name System Service Discovery oder Dynamic Host </w:t>
+      </w:r>
+      <w:proofErr w:type="spellStart"/>
+      <w:r>
+        <w:t>Configuration</w:t>
+      </w:r>
+      <w:proofErr w:type="spellEnd"/>
+      <w:r>
+        <w:t xml:space="preserve"> Protocol.</w:t>
       </w:r>
       <w:r>
         <w:t xml:space="preserve"> </w:t>
@@ -7822,7 +8055,15 @@
       </w:r>
       <w:r>
         <w:br/>
-        <w:t>Beispiele für Service Discovery sind Netflix – Eureka und Consul.</w:t>
+        <w:t xml:space="preserve">Beispiele für Service Discovery sind Netflix – Eureka und </w:t>
+      </w:r>
+      <w:proofErr w:type="spellStart"/>
+      <w:r>
+        <w:t>Consul</w:t>
+      </w:r>
+      <w:proofErr w:type="spellEnd"/>
+      <w:r>
+        <w:t>.</w:t>
       </w:r>
     </w:p>
     <w:p>
@@ -8018,7 +8259,14 @@
       </w:r>
       <w:r>
         <w:br/>
-        <w:t xml:space="preserve">Serverside Discovery hat den Nachteil, dass der Router bei einem Ausfall das ganze System lahmlegen kann. </w:t>
+      </w:r>
+      <w:proofErr w:type="spellStart"/>
+      <w:r>
+        <w:t>Serverside</w:t>
+      </w:r>
+      <w:proofErr w:type="spellEnd"/>
+      <w:r>
+        <w:t xml:space="preserve"> Discovery hat den Nachteil, dass der Router bei einem Ausfall das ganze System lahmlegen kann. </w:t>
       </w:r>
       <w:r>
         <w:t>Sie bietet den Vorteil, dass Abfragen für Clients vereinfacht werden.</w:t>
@@ -8135,7 +8383,15 @@
         <w:t xml:space="preserve"> </w:t>
       </w:r>
       <w:r>
-        <w:t xml:space="preserve">Load Balancing kann physisch oder virtuell umgesetzt werden. Der Load-Balancer ermittelt in Echtzeit welche Rechenressource die entsprechende Clientanforderung erfüllen kann. Dabei soll eine Netzwerküberlastung vermieden werden. </w:t>
+        <w:t xml:space="preserve">Load </w:t>
+      </w:r>
+      <w:proofErr w:type="spellStart"/>
+      <w:r>
+        <w:t>Balancing</w:t>
+      </w:r>
+      <w:proofErr w:type="spellEnd"/>
+      <w:r>
+        <w:t xml:space="preserve"> kann physisch oder virtuell umgesetzt werden. Der Load-Balancer ermittelt in Echtzeit welche Rechenressource die entsprechende Clientanforderung erfüllen kann. Dabei soll eine Netzwerküberlastung vermieden werden. </w:t>
       </w:r>
       <w:r>
         <w:t xml:space="preserve">Es gibt mehrere </w:t>
@@ -8153,7 +8409,15 @@
         <w:t xml:space="preserve"> der Hashbasierte Ansatz, der Least-time-Algorithmus und die Least-Connection-Methode.</w:t>
       </w:r>
       <w:r>
-        <w:t xml:space="preserve"> Eine Veranschaulichung des Load Balancings wird mit Abbildung ……………… dargestellt.</w:t>
+        <w:t xml:space="preserve"> Eine Veranschaulichung des Load </w:t>
+      </w:r>
+      <w:proofErr w:type="spellStart"/>
+      <w:r>
+        <w:t>Balancings</w:t>
+      </w:r>
+      <w:proofErr w:type="spellEnd"/>
+      <w:r>
+        <w:t xml:space="preserve"> wird mit Abbildung ……………… dargestellt.</w:t>
       </w:r>
       <w:r>
         <w:rPr>
@@ -8252,10 +8516,12 @@
         <w:pStyle w:val="berschrift2"/>
       </w:pPr>
       <w:bookmarkStart w:id="21" w:name="_Toc81469025"/>
+      <w:proofErr w:type="spellStart"/>
       <w:r>
         <w:t>Buildpipeline</w:t>
       </w:r>
       <w:bookmarkEnd w:id="21"/>
+      <w:proofErr w:type="spellEnd"/>
     </w:p>
     <w:p>
       <w:pPr>
@@ -8263,9 +8529,14 @@
       </w:pPr>
       <w:bookmarkStart w:id="22" w:name="_Toc81469026"/>
       <w:r>
-        <w:t>JSON Webtoken</w:t>
+        <w:t xml:space="preserve">JSON </w:t>
+      </w:r>
+      <w:proofErr w:type="spellStart"/>
+      <w:r>
+        <w:t>Webtoken</w:t>
       </w:r>
       <w:bookmarkEnd w:id="22"/>
+      <w:proofErr w:type="spellEnd"/>
     </w:p>
     <w:p>
       <w:pPr>
@@ -8656,7 +8927,15 @@
         </w:numPr>
       </w:pPr>
       <w:r>
-        <w:t>Anlegen von Zeitslots für Vorträge (Zeitslot für Zugehörigen Vortragsraum)</w:t>
+        <w:t>Anlegen von Zeitslots für Vorträge (</w:t>
+      </w:r>
+      <w:proofErr w:type="spellStart"/>
+      <w:r>
+        <w:t>Zeitslot</w:t>
+      </w:r>
+      <w:proofErr w:type="spellEnd"/>
+      <w:r>
+        <w:t xml:space="preserve"> für Zugehörigen Vortragsraum)</w:t>
       </w:r>
     </w:p>
     <w:p>
@@ -8742,7 +9021,15 @@
         <w:t xml:space="preserve">Laut Dr. </w:t>
       </w:r>
       <w:r>
-        <w:t xml:space="preserve">Peter Hruschka und Dr. Gernot Starke beeinflusst die Ernennung der für die Stakehholder wichtigsten Qualitätsziele, </w:t>
+        <w:t xml:space="preserve">Peter Hruschka und Dr. Gernot Starke beeinflusst die Ernennung der für die </w:t>
+      </w:r>
+      <w:proofErr w:type="spellStart"/>
+      <w:r>
+        <w:t>Stakehholder</w:t>
+      </w:r>
+      <w:proofErr w:type="spellEnd"/>
+      <w:r>
+        <w:t xml:space="preserve"> wichtigsten Qualitätsziele, </w:t>
       </w:r>
       <w:r>
         <w:t>die Softwarearchitektur</w:t>
@@ -9157,7 +9444,15 @@
               <w:t>Anlaufstelle für Studierende</w:t>
             </w:r>
             <w:r>
-              <w:t xml:space="preserve"> und StudiumsbewerberInnen Verwalten die Studierenden und beantworten deren Fragen</w:t>
+              <w:t xml:space="preserve"> und </w:t>
+            </w:r>
+            <w:proofErr w:type="spellStart"/>
+            <w:r>
+              <w:t>StudiumsbewerberInnen</w:t>
+            </w:r>
+            <w:proofErr w:type="spellEnd"/>
+            <w:r>
+              <w:t xml:space="preserve"> Verwalten die Studierenden und beantworten deren Fragen</w:t>
             </w:r>
           </w:p>
         </w:tc>
@@ -9170,7 +9465,15 @@
               <w:t xml:space="preserve">Möchte </w:t>
             </w:r>
             <w:r>
-              <w:t>eine leicht zu bedienende Administrationsoberfläche zur verwaltung der IT-Kontaktmesse</w:t>
+              <w:t xml:space="preserve">eine leicht zu bedienende Administrationsoberfläche zur </w:t>
+            </w:r>
+            <w:proofErr w:type="spellStart"/>
+            <w:r>
+              <w:t>verwaltung</w:t>
+            </w:r>
+            <w:proofErr w:type="spellEnd"/>
+            <w:r>
+              <w:t xml:space="preserve"> der IT-Kontaktmesse</w:t>
             </w:r>
           </w:p>
         </w:tc>
@@ -9259,9 +9562,11 @@
             <w:tcW w:w="2263" w:type="dxa"/>
           </w:tcPr>
           <w:p>
+            <w:proofErr w:type="spellStart"/>
             <w:r>
               <w:t>Studiumsinteressenten</w:t>
             </w:r>
+            <w:proofErr w:type="spellEnd"/>
           </w:p>
         </w:tc>
         <w:tc>
@@ -9336,7 +9641,15 @@
           </w:tcPr>
           <w:p>
             <w:r>
-              <w:t>Möchten sich möglichst unkompliziert mit wenigen Klicks Ihre Messeteilnahme verwalten und Studenten / Studiumsinteresssenten Informationen bereitstellen. Möchten. Möchten frühestmöglich über den Organisatorischen Ablauf der Messe informiert werden. Dabei sollen keine Unklarheiten entstehen.</w:t>
+              <w:t xml:space="preserve">Möchten sich möglichst unkompliziert mit wenigen Klicks Ihre Messeteilnahme verwalten und Studenten / </w:t>
+            </w:r>
+            <w:proofErr w:type="spellStart"/>
+            <w:r>
+              <w:t>Studiumsinteresssenten</w:t>
+            </w:r>
+            <w:proofErr w:type="spellEnd"/>
+            <w:r>
+              <w:t xml:space="preserve"> Informationen bereitstellen. Möchten. Möchten frühestmöglich über den Organisatorischen Ablauf der Messe informiert werden. Dabei sollen keine Unklarheiten entstehen.</w:t>
             </w:r>
           </w:p>
         </w:tc>
@@ -9375,7 +9688,15 @@
             </w:r>
             <w:r>
               <w:lastRenderedPageBreak/>
-              <w:t>Klicks Ihre Präsentationen verwalten und Studenten / Studiumsinteresssenten Informationen über die Vorträge bereitstellen. . Möchten frühestmöglich über den Organisatorischen Ablauf der Messe informiert werden. Dabei sollen keine Unklarheiten entstehen.</w:t>
+              <w:t xml:space="preserve">Klicks Ihre Präsentationen verwalten und Studenten / </w:t>
+            </w:r>
+            <w:proofErr w:type="spellStart"/>
+            <w:r>
+              <w:t>Studiumsinteresssenten</w:t>
+            </w:r>
+            <w:proofErr w:type="spellEnd"/>
+            <w:r>
+              <w:t xml:space="preserve"> Informationen über die Vorträge bereitstellen. . Möchten frühestmöglich über den Organisatorischen Ablauf der Messe informiert werden. Dabei sollen keine Unklarheiten entstehen.</w:t>
             </w:r>
           </w:p>
         </w:tc>
@@ -9441,7 +9762,39 @@
     </w:p>
     <w:p>
       <w:r>
-        <w:t>Domain Driven Design ist eine Sammlung von Zusammenhängenden Entwurfsmustern, welche im gleichnamigen Buch Domain-Driven Design von Eric Evans beschrieben werden. Laut Eberhard Wolff hilft Domain Driven Design dabei Microservices zu verstehen, weil es dabei um die Strukturierung größerer Systeme nach Fachlichkeit geht. Es wird anhand von Strategic Design beschrieben wie komplexe Systeme aufgebaut werden können und Domänenmodelle miteinander interagieren. Bounded Context stellt dabei einen zentralen Punkt des Strategic Designs dar. Bounded Context beschreibt den gültigen Einsatzbereich für ein Domänenmodell und stellt einen in sich geschlossenen Fachbereich dar. Zum Beispiel steht ein Artikel für die Versandabteilung eines Onlineshops in einem anderen Kontext als für die Buchhaltung. Die Versandabteilung betrachtet unter anderem die Maße des Artikels. Für die Buchhaltung sind zum Beispiel Preise und Steuersätze von Bedeutung.</w:t>
+        <w:t xml:space="preserve">Domain Driven Design ist eine Sammlung von Zusammenhängenden Entwurfsmustern, welche im gleichnamigen Buch Domain-Driven Design von Eric Evans beschrieben werden. Laut Eberhard Wolff hilft Domain Driven Design dabei Microservices zu verstehen, weil es dabei um die Strukturierung größerer Systeme nach Fachlichkeit geht. Es wird anhand von Strategic Design beschrieben wie komplexe Systeme aufgebaut werden können und Domänenmodelle miteinander interagieren. </w:t>
+      </w:r>
+      <w:proofErr w:type="spellStart"/>
+      <w:r>
+        <w:t>Bounded</w:t>
+      </w:r>
+      <w:proofErr w:type="spellEnd"/>
+      <w:r>
+        <w:t xml:space="preserve"> </w:t>
+      </w:r>
+      <w:proofErr w:type="spellStart"/>
+      <w:r>
+        <w:t>Context</w:t>
+      </w:r>
+      <w:proofErr w:type="spellEnd"/>
+      <w:r>
+        <w:t xml:space="preserve"> stellt dabei einen zentralen Punkt des Strategic Designs dar. </w:t>
+      </w:r>
+      <w:proofErr w:type="spellStart"/>
+      <w:r>
+        <w:t>Bounded</w:t>
+      </w:r>
+      <w:proofErr w:type="spellEnd"/>
+      <w:r>
+        <w:t xml:space="preserve"> </w:t>
+      </w:r>
+      <w:proofErr w:type="spellStart"/>
+      <w:r>
+        <w:t>Context</w:t>
+      </w:r>
+      <w:proofErr w:type="spellEnd"/>
+      <w:r>
+        <w:t xml:space="preserve"> beschreibt den gültigen Einsatzbereich für ein Domänenmodell und stellt einen in sich geschlossenen Fachbereich dar. Zum Beispiel steht ein Artikel für die Versandabteilung eines Onlineshops in einem anderen Kontext als für die Buchhaltung. Die Versandabteilung betrachtet unter anderem die Maße des Artikels. Für die Buchhaltung sind zum Beispiel Preise und Steuersätze von Bedeutung.</w:t>
       </w:r>
       <w:r>
         <w:rPr>
@@ -9451,7 +9804,23 @@
       </w:r>
       <w:r>
         <w:br/>
-        <w:t>Laut Arne Limburg und Lars Röwekamp sollte ein Microservice einen Bounded Context abbilden. Dieser führt bei einer Einteilung nach Domänenobjekt selten zum Ziel. Eine bessere Lösung bietet die Einteilung nach Anwendungsfällen.</w:t>
+        <w:t xml:space="preserve">Laut Arne Limburg und Lars Röwekamp sollte ein Microservice einen </w:t>
+      </w:r>
+      <w:proofErr w:type="spellStart"/>
+      <w:r>
+        <w:t>Bounded</w:t>
+      </w:r>
+      <w:proofErr w:type="spellEnd"/>
+      <w:r>
+        <w:t xml:space="preserve"> </w:t>
+      </w:r>
+      <w:proofErr w:type="spellStart"/>
+      <w:r>
+        <w:t>Context</w:t>
+      </w:r>
+      <w:proofErr w:type="spellEnd"/>
+      <w:r>
+        <w:t xml:space="preserve"> abbilden. Dieser führt bei einer Einteilung nach Domänenobjekt selten zum Ziel. Eine bessere Lösung bietet die Einteilung nach Anwendungsfällen.</w:t>
       </w:r>
       <w:r>
         <w:rPr>
@@ -9465,7 +9834,31 @@
     </w:p>
     <w:p>
       <w:r>
-        <w:t xml:space="preserve">Für die Anwendung IT-Kom Verwaltung lassen sich folgende Bounded Contexts darstellen: </w:t>
+        <w:t>Für die Anwendung IT-</w:t>
+      </w:r>
+      <w:proofErr w:type="spellStart"/>
+      <w:r>
+        <w:t>Kom</w:t>
+      </w:r>
+      <w:proofErr w:type="spellEnd"/>
+      <w:r>
+        <w:t xml:space="preserve"> Verwaltung lassen sich folgende </w:t>
+      </w:r>
+      <w:proofErr w:type="spellStart"/>
+      <w:r>
+        <w:t>Bounded</w:t>
+      </w:r>
+      <w:proofErr w:type="spellEnd"/>
+      <w:r>
+        <w:t xml:space="preserve"> </w:t>
+      </w:r>
+      <w:proofErr w:type="spellStart"/>
+      <w:r>
+        <w:t>Contexts</w:t>
+      </w:r>
+      <w:proofErr w:type="spellEnd"/>
+      <w:r>
+        <w:t xml:space="preserve"> darstellen: </w:t>
       </w:r>
     </w:p>
     <w:p>
@@ -9527,7 +9920,31 @@
     <w:p>
       <w:r>
         <w:br/>
-        <w:t xml:space="preserve">Für die Beschreibung der Interaktionen und Abhängigkeiten unter den Bounded Contexts können laut Michael Plöd folgende Domain Driven Design Entwurfsmuster genutzt werden: </w:t>
+        <w:t xml:space="preserve">Für die Beschreibung der Interaktionen und Abhängigkeiten unter den </w:t>
+      </w:r>
+      <w:proofErr w:type="spellStart"/>
+      <w:r>
+        <w:t>Bounded</w:t>
+      </w:r>
+      <w:proofErr w:type="spellEnd"/>
+      <w:r>
+        <w:t xml:space="preserve"> </w:t>
+      </w:r>
+      <w:proofErr w:type="spellStart"/>
+      <w:r>
+        <w:t>Contexts</w:t>
+      </w:r>
+      <w:proofErr w:type="spellEnd"/>
+      <w:r>
+        <w:t xml:space="preserve"> können laut Michael </w:t>
+      </w:r>
+      <w:proofErr w:type="spellStart"/>
+      <w:r>
+        <w:t>Plöd</w:t>
+      </w:r>
+      <w:proofErr w:type="spellEnd"/>
+      <w:r>
+        <w:t xml:space="preserve"> folgende Domain Driven Design Entwurfsmuster genutzt werden: </w:t>
       </w:r>
     </w:p>
     <w:p>
@@ -9538,8 +9955,13 @@
           <w:numId w:val="11"/>
         </w:numPr>
       </w:pPr>
-      <w:r>
-        <w:t>Shared Kernel</w:t>
+      <w:proofErr w:type="spellStart"/>
+      <w:r>
+        <w:t>Shared</w:t>
+      </w:r>
+      <w:proofErr w:type="spellEnd"/>
+      <w:r>
+        <w:t xml:space="preserve"> Kernel</w:t>
       </w:r>
     </w:p>
     <w:p>
@@ -9562,8 +9984,13 @@
           <w:numId w:val="11"/>
         </w:numPr>
       </w:pPr>
-      <w:r>
-        <w:t>Anticorruption Layer</w:t>
+      <w:proofErr w:type="spellStart"/>
+      <w:r>
+        <w:t>Anticorruption</w:t>
+      </w:r>
+      <w:proofErr w:type="spellEnd"/>
+      <w:r>
+        <w:t xml:space="preserve"> Layer</w:t>
       </w:r>
     </w:p>
     <w:p>
@@ -9575,8 +10002,13 @@
         </w:numPr>
       </w:pPr>
       <w:r>
-        <w:t>Separate Ways</w:t>
-      </w:r>
+        <w:t xml:space="preserve">Separate </w:t>
+      </w:r>
+      <w:proofErr w:type="spellStart"/>
+      <w:r>
+        <w:t>Ways</w:t>
+      </w:r>
+      <w:proofErr w:type="spellEnd"/>
     </w:p>
     <w:p>
       <w:pPr>
@@ -9586,9 +10018,11 @@
           <w:numId w:val="11"/>
         </w:numPr>
       </w:pPr>
+      <w:proofErr w:type="spellStart"/>
       <w:r>
         <w:t>Conformist</w:t>
       </w:r>
+      <w:proofErr w:type="spellEnd"/>
     </w:p>
     <w:p>
       <w:pPr>
@@ -9598,8 +10032,13 @@
           <w:numId w:val="11"/>
         </w:numPr>
       </w:pPr>
-      <w:r>
-        <w:t>Published Language</w:t>
+      <w:proofErr w:type="spellStart"/>
+      <w:r>
+        <w:t>Published</w:t>
+      </w:r>
+      <w:proofErr w:type="spellEnd"/>
+      <w:r>
+        <w:t xml:space="preserve"> Language</w:t>
       </w:r>
     </w:p>
     <w:p>
@@ -9616,7 +10055,23 @@
     </w:p>
     <w:p>
       <w:r>
-        <w:t xml:space="preserve">Für die Interaktion zwischen den Bounded Contexts sorgt im besten Fall ein Eventsystem. </w:t>
+        <w:t xml:space="preserve">Für die Interaktion zwischen den </w:t>
+      </w:r>
+      <w:proofErr w:type="spellStart"/>
+      <w:r>
+        <w:t>Bounded</w:t>
+      </w:r>
+      <w:proofErr w:type="spellEnd"/>
+      <w:r>
+        <w:t xml:space="preserve"> </w:t>
+      </w:r>
+      <w:proofErr w:type="spellStart"/>
+      <w:r>
+        <w:t>Contexts</w:t>
+      </w:r>
+      <w:proofErr w:type="spellEnd"/>
+      <w:r>
+        <w:t xml:space="preserve"> sorgt im besten Fall ein Eventsystem. </w:t>
       </w:r>
       <w:r>
         <w:rPr>
@@ -9628,7 +10083,47 @@
     <w:p/>
     <w:p>
       <w:r>
-        <w:t xml:space="preserve">Im Idealfall sollte ein Microservice nur aus einem Bounded Context bestehen. Dadurch wird das Ziel erreicht, das ein Team an einem Microservice unabhängig arbeiten kann. Unter bestimmten Situationen kann es jedoch vorkommen das ein Microservice aus mehreren Bounded Contexts besteht. In einem solchen Fall kann unter anderem das Shared Kernel Entwurfsmuster aus dem Domain Driven Design zum Einsatz kommen. </w:t>
+        <w:t xml:space="preserve">Im Idealfall sollte ein Microservice nur aus einem </w:t>
+      </w:r>
+      <w:proofErr w:type="spellStart"/>
+      <w:r>
+        <w:t>Bounded</w:t>
+      </w:r>
+      <w:proofErr w:type="spellEnd"/>
+      <w:r>
+        <w:t xml:space="preserve"> </w:t>
+      </w:r>
+      <w:proofErr w:type="spellStart"/>
+      <w:r>
+        <w:t>Context</w:t>
+      </w:r>
+      <w:proofErr w:type="spellEnd"/>
+      <w:r>
+        <w:t xml:space="preserve"> bestehen. Dadurch wird das Ziel erreicht, das ein Team an einem Microservice unabhängig arbeiten kann. Unter bestimmten Situationen kann es jedoch vorkommen das ein Microservice aus mehreren </w:t>
+      </w:r>
+      <w:proofErr w:type="spellStart"/>
+      <w:r>
+        <w:t>Bounded</w:t>
+      </w:r>
+      <w:proofErr w:type="spellEnd"/>
+      <w:r>
+        <w:t xml:space="preserve"> </w:t>
+      </w:r>
+      <w:proofErr w:type="spellStart"/>
+      <w:r>
+        <w:t>Contexts</w:t>
+      </w:r>
+      <w:proofErr w:type="spellEnd"/>
+      <w:r>
+        <w:t xml:space="preserve"> besteht. In einem solchen Fall kann unter anderem das </w:t>
+      </w:r>
+      <w:proofErr w:type="spellStart"/>
+      <w:r>
+        <w:t>Shared</w:t>
+      </w:r>
+      <w:proofErr w:type="spellEnd"/>
+      <w:r>
+        <w:t xml:space="preserve"> Kernel Entwurfsmuster aus dem Domain Driven Design zum Einsatz kommen. </w:t>
       </w:r>
       <w:r>
         <w:rPr>
@@ -9645,12 +10140,21 @@
           <w:bCs/>
         </w:rPr>
       </w:pPr>
+      <w:proofErr w:type="spellStart"/>
       <w:r>
         <w:rPr>
           <w:b/>
           <w:bCs/>
         </w:rPr>
-        <w:t>Shared Kernel</w:t>
+        <w:t>Shared</w:t>
+      </w:r>
+      <w:proofErr w:type="spellEnd"/>
+      <w:r>
+        <w:rPr>
+          <w:b/>
+          <w:bCs/>
+        </w:rPr>
+        <w:t xml:space="preserve"> Kernel</w:t>
       </w:r>
     </w:p>
     <w:p/>
@@ -9701,7 +10205,31 @@
     </w:p>
     <w:p>
       <w:r>
-        <w:t>Laut Mattias te Wierik bedarf es bei einer Microsevice Architektur eine andere Herangehensweise zur Umsetzung der Autorisierung und Authentifizierung als wie bei einer Monolithischen Architektur. Bei Monolithen wurden häufig Sitzung eingesetzt, welche im Arbeitsspeicher gespeichert wurden. Unter Verteilten Anwendungen können Sitzungen nicht gemeinsam genutzt werden. Es ist auch nicht sinnvoll für jeden Service eine eigene Sitzung zu erstellen, weil sich der Benutzer dann zum Beispiel vor der Benutzung jedes Services Einloggen müsste, um eine Sitzung zu speichern. Der Einsatz eines Identity Servers bietet unter Verwendung des OAuth2 Protokolls eine Lösung dieser Problemstellung.</w:t>
+        <w:t xml:space="preserve">Laut Mattias </w:t>
+      </w:r>
+      <w:proofErr w:type="spellStart"/>
+      <w:r>
+        <w:t>te</w:t>
+      </w:r>
+      <w:proofErr w:type="spellEnd"/>
+      <w:r>
+        <w:t xml:space="preserve"> </w:t>
+      </w:r>
+      <w:proofErr w:type="spellStart"/>
+      <w:r>
+        <w:t>Wierik</w:t>
+      </w:r>
+      <w:proofErr w:type="spellEnd"/>
+      <w:r>
+        <w:t xml:space="preserve"> bedarf es bei einer </w:t>
+      </w:r>
+      <w:proofErr w:type="spellStart"/>
+      <w:r>
+        <w:t>Microsevice</w:t>
+      </w:r>
+      <w:proofErr w:type="spellEnd"/>
+      <w:r>
+        <w:t xml:space="preserve"> Architektur eine andere Herangehensweise zur Umsetzung der Autorisierung und Authentifizierung als wie bei einer Monolithischen Architektur. Bei Monolithen wurden häufig Sitzung eingesetzt, welche im Arbeitsspeicher gespeichert wurden. Unter Verteilten Anwendungen können Sitzungen nicht gemeinsam genutzt werden. Es ist auch nicht sinnvoll für jeden Service eine eigene Sitzung zu erstellen, weil sich der Benutzer dann zum Beispiel vor der Benutzung jedes Services Einloggen müsste, um eine Sitzung zu speichern. Der Einsatz eines Identity Servers bietet unter Verwendung des OAuth2 Protokolls eine Lösung dieser Problemstellung.</w:t>
       </w:r>
       <w:r>
         <w:rPr>
@@ -9840,7 +10368,15 @@
         </w:numPr>
       </w:pPr>
       <w:r>
-        <w:t>Nachdem Gültigkeit der Autorisierungserteilung und authentifizierte Anwendundungsidentität nachgewiesen werden kann, sendet der Autorisierungsserver ein Zugriffstoken an die Anwendung.</w:t>
+        <w:t xml:space="preserve">Nachdem Gültigkeit der Autorisierungserteilung und authentifizierte </w:t>
+      </w:r>
+      <w:proofErr w:type="spellStart"/>
+      <w:r>
+        <w:t>Anwendundungsidentität</w:t>
+      </w:r>
+      <w:proofErr w:type="spellEnd"/>
+      <w:r>
+        <w:t xml:space="preserve"> nachgewiesen werden kann, sendet der Autorisierungsserver ein Zugriffstoken an die Anwendung.</w:t>
       </w:r>
       <w:r>
         <w:t xml:space="preserve"> </w:t>
@@ -9886,6 +10422,130 @@
     </w:p>
     <w:p>
       <w:pPr>
+        <w:pStyle w:val="Listenabsatz"/>
+      </w:pPr>
+    </w:p>
+    <w:p>
+      <w:pPr>
+        <w:pStyle w:val="Listenabsatz"/>
+      </w:pPr>
+    </w:p>
+    <w:p>
+      <w:pPr>
+        <w:pStyle w:val="Listenabsatz"/>
+      </w:pPr>
+    </w:p>
+    <w:p>
+      <w:pPr>
+        <w:pStyle w:val="Listenabsatz"/>
+      </w:pPr>
+    </w:p>
+    <w:p>
+      <w:pPr>
+        <w:pStyle w:val="Listenabsatz"/>
+      </w:pPr>
+    </w:p>
+    <w:p>
+      <w:pPr>
+        <w:ind w:left="360"/>
+        <w:rPr>
+          <w:b/>
+          <w:bCs/>
+        </w:rPr>
+      </w:pPr>
+      <w:proofErr w:type="spellStart"/>
+      <w:r>
+        <w:rPr>
+          <w:b/>
+          <w:bCs/>
+        </w:rPr>
+        <w:lastRenderedPageBreak/>
+        <w:t>OpenId</w:t>
+      </w:r>
+      <w:proofErr w:type="spellEnd"/>
+      <w:r>
+        <w:rPr>
+          <w:b/>
+          <w:bCs/>
+        </w:rPr>
+        <w:t xml:space="preserve"> </w:t>
+      </w:r>
+      <w:r>
+        <w:rPr>
+          <w:b/>
+          <w:bCs/>
+        </w:rPr>
+        <w:t>Connect</w:t>
+      </w:r>
+      <w:r>
+        <w:rPr>
+          <w:b/>
+          <w:bCs/>
+        </w:rPr>
+        <w:t xml:space="preserve"> </w:t>
+      </w:r>
+    </w:p>
+    <w:p>
+      <w:pPr>
+        <w:ind w:left="360"/>
+      </w:pPr>
+      <w:proofErr w:type="spellStart"/>
+      <w:r>
+        <w:t>OpenId</w:t>
+      </w:r>
+      <w:proofErr w:type="spellEnd"/>
+      <w:r>
+        <w:t xml:space="preserve"> Connect </w:t>
+      </w:r>
+      <w:r>
+        <w:t>baut auf dem OAuth 2.0 Framework auf. Es bietet gegenüber OAuth2 mit nur einer Anmeldung die Möglichkeit</w:t>
+      </w:r>
+      <w:r>
+        <w:t xml:space="preserve">, die Anwendung über mehrere Anwendungen hinweg zu verwenden, was als Single </w:t>
+      </w:r>
+      <w:proofErr w:type="spellStart"/>
+      <w:r>
+        <w:t>Sign</w:t>
+      </w:r>
+      <w:proofErr w:type="spellEnd"/>
+      <w:r>
+        <w:t xml:space="preserve">-On bezeichnet wird. </w:t>
+      </w:r>
+      <w:proofErr w:type="spellStart"/>
+      <w:r>
+        <w:t>Mitsignle</w:t>
+      </w:r>
+      <w:proofErr w:type="spellEnd"/>
+      <w:r>
+        <w:t xml:space="preserve"> </w:t>
+      </w:r>
+      <w:proofErr w:type="spellStart"/>
+      <w:r>
+        <w:t>Sign</w:t>
+      </w:r>
+      <w:proofErr w:type="spellEnd"/>
+      <w:r>
+        <w:t xml:space="preserve">-On ist es möglich, sich von sozialen Netzwerkdiensten wie zum Beispiel </w:t>
+      </w:r>
+      <w:proofErr w:type="spellStart"/>
+      <w:r>
+        <w:t>Facebook,Twitter</w:t>
+      </w:r>
+      <w:proofErr w:type="spellEnd"/>
+      <w:r>
+        <w:t xml:space="preserve"> oder Xing anzumelden.</w:t>
+      </w:r>
+    </w:p>
+    <w:p>
+      <w:pPr>
+        <w:pStyle w:val="Listenabsatz"/>
+      </w:pPr>
+      <w:r>
+        <w:t>https://developer.okta.com/blog/2019/10/21/illustrated-guide-to-oauth-and-oidc</w:t>
+      </w:r>
+    </w:p>
+    <w:p>
+      <w:pPr>
         <w:pStyle w:val="berschrift2"/>
       </w:pPr>
       <w:bookmarkStart w:id="30" w:name="_Toc81469034"/>
@@ -9913,11 +10573,7 @@
         <w:t>Gründe</w:t>
       </w:r>
       <w:r>
-        <w:t xml:space="preserve"> geben, die für eine </w:t>
-      </w:r>
-      <w:r>
-        <w:lastRenderedPageBreak/>
-        <w:t>Umsetzung eines Monolithen im Frontend sprechen. Unter folgenden Voraussetzungen ist ein Monolithisches Frontend die richtige Wahl:</w:t>
+        <w:t xml:space="preserve"> geben, die für eine Umsetzung eines Monolithen im Frontend sprechen. Unter folgenden Voraussetzungen ist ein Monolithisches Frontend die richtige Wahl:</w:t>
       </w:r>
     </w:p>
     <w:p>
@@ -10041,6 +10697,7 @@
       </w:pPr>
       <w:bookmarkStart w:id="32" w:name="_Toc81469036"/>
       <w:r>
+        <w:lastRenderedPageBreak/>
         <w:t>Modularisiertes Frontend</w:t>
       </w:r>
       <w:bookmarkEnd w:id="32"/>
@@ -10106,8 +10763,13 @@
         <w:pStyle w:val="berschrift2"/>
       </w:pPr>
       <w:bookmarkStart w:id="33" w:name="_Toc81469039"/>
-      <w:r>
-        <w:t>Deployment und Management mit Docker</w:t>
+      <w:proofErr w:type="spellStart"/>
+      <w:r>
+        <w:t>Deployment</w:t>
+      </w:r>
+      <w:proofErr w:type="spellEnd"/>
+      <w:r>
+        <w:t xml:space="preserve"> und Management mit Docker</w:t>
       </w:r>
       <w:bookmarkEnd w:id="33"/>
     </w:p>
@@ -10117,11 +10779,7 @@
       </w:r>
       <w:r>
         <w:br/>
-        <w:t xml:space="preserve">Eine Möglichkeit zur Lösung dieser Probleme bieten Virtuelle Maschinen. Die Aufteilung der Microservices auf Virtuellen Maschinen beanspruchen allerdings zu viel Speicher, </w:t>
-      </w:r>
-      <w:r>
-        <w:lastRenderedPageBreak/>
-        <w:t xml:space="preserve">weil dadurch jeder Microservice die Instanz eines Betriebssystems besitzt. </w:t>
+        <w:t xml:space="preserve">Eine Möglichkeit zur Lösung dieser Probleme bieten Virtuelle Maschinen. Die Aufteilung der Microservices auf Virtuellen Maschinen beanspruchen allerdings zu viel Speicher, weil dadurch jeder Microservice die Instanz eines Betriebssystems besitzt. </w:t>
       </w:r>
       <w:r>
         <w:br/>
@@ -10362,8 +11020,17 @@
           <w:b/>
           <w:bCs/>
         </w:rPr>
-        <w:t>Schneiden Anhand von UseCases</w:t>
-      </w:r>
+        <w:t xml:space="preserve">Schneiden Anhand von </w:t>
+      </w:r>
+      <w:proofErr w:type="spellStart"/>
+      <w:r>
+        <w:rPr>
+          <w:b/>
+          <w:bCs/>
+        </w:rPr>
+        <w:t>UseCases</w:t>
+      </w:r>
+      <w:proofErr w:type="spellEnd"/>
     </w:p>
     <w:p>
       <w:r>
@@ -10534,12 +11201,14 @@
     </w:p>
     <w:p>
       <w:hyperlink r:id="rId29" w:history="1">
+        <w:proofErr w:type="spellStart"/>
         <w:r>
           <w:rPr>
             <w:rStyle w:val="Hyperlink"/>
           </w:rPr>
           <w:t>Keycloak</w:t>
         </w:r>
+        <w:proofErr w:type="spellEnd"/>
       </w:hyperlink>
     </w:p>
     <w:p>
@@ -10578,13 +11247,21 @@
         <w:t xml:space="preserve"> jeweils pro Microservice</w:t>
       </w:r>
       <w:r>
-        <w:t xml:space="preserve"> über das Bu</w:t>
+        <w:t xml:space="preserve"> über das </w:t>
+      </w:r>
+      <w:proofErr w:type="spellStart"/>
+      <w:r>
+        <w:t>Bu</w:t>
       </w:r>
       <w:r>
         <w:t>i</w:t>
       </w:r>
       <w:r>
-        <w:t>ld-</w:t>
+        <w:t>ld</w:t>
+      </w:r>
+      <w:proofErr w:type="spellEnd"/>
+      <w:r>
+        <w:t>-</w:t>
       </w:r>
       <w:r>
         <w:t>T</w:t>
@@ -10605,8 +11282,13 @@
         <w:t xml:space="preserve"> </w:t>
       </w:r>
       <w:r>
-        <w:t>Abhängigkeiten, Name des Projekts und Spring Version werden in der Datei pom.xml angegeben. Diese Datei wird von Maven für die Umsetzung des Build</w:t>
-      </w:r>
+        <w:t xml:space="preserve">Abhängigkeiten, Name des Projekts und Spring Version werden in der Datei pom.xml angegeben. Diese Datei wird von Maven für die Umsetzung des </w:t>
+      </w:r>
+      <w:proofErr w:type="spellStart"/>
+      <w:r>
+        <w:t>Build</w:t>
+      </w:r>
+      <w:proofErr w:type="spellEnd"/>
       <w:r>
         <w:t>-</w:t>
       </w:r>
@@ -10624,7 +11306,15 @@
     </w:p>
     <w:p>
       <w:r>
-        <w:t xml:space="preserve">Beim Build-Prozess werden die einzelnen Quelldateien eines Programms in ein lauffähiges Konstrukt konvertiert. </w:t>
+        <w:t xml:space="preserve">Beim </w:t>
+      </w:r>
+      <w:proofErr w:type="spellStart"/>
+      <w:r>
+        <w:t>Build</w:t>
+      </w:r>
+      <w:proofErr w:type="spellEnd"/>
+      <w:r>
+        <w:t xml:space="preserve">-Prozess werden die einzelnen Quelldateien eines Programms in ein lauffähiges Konstrukt konvertiert. </w:t>
       </w:r>
       <w:r>
         <w:t>https://www.dev-insider.de/was-ist-ein-build-a-702737/</w:t>
@@ -10655,7 +11345,15 @@
         <w:t>urde</w:t>
       </w:r>
       <w:r>
-        <w:t xml:space="preserve"> das Spring Boot Projekt ServiceDiscovery erstellt. In der Datei pom.xml </w:t>
+        <w:t xml:space="preserve"> das Spring Boot Projekt </w:t>
+      </w:r>
+      <w:proofErr w:type="spellStart"/>
+      <w:r>
+        <w:t>ServiceDiscovery</w:t>
+      </w:r>
+      <w:proofErr w:type="spellEnd"/>
+      <w:r>
+        <w:t xml:space="preserve"> erstellt. In der Datei pom.xml </w:t>
       </w:r>
       <w:r>
         <w:t>w</w:t>
@@ -10670,7 +11368,31 @@
         <w:t xml:space="preserve"> Abhängigkeit </w:t>
       </w:r>
       <w:r>
-        <w:t xml:space="preserve">spring-cloud-starter-netflix-eureka-server </w:t>
+        <w:t>spring-</w:t>
+      </w:r>
+      <w:proofErr w:type="spellStart"/>
+      <w:r>
+        <w:t>cloud</w:t>
+      </w:r>
+      <w:proofErr w:type="spellEnd"/>
+      <w:r>
+        <w:t>-starter-</w:t>
+      </w:r>
+      <w:proofErr w:type="spellStart"/>
+      <w:r>
+        <w:t>netflix</w:t>
+      </w:r>
+      <w:proofErr w:type="spellEnd"/>
+      <w:r>
+        <w:t>-</w:t>
+      </w:r>
+      <w:proofErr w:type="spellStart"/>
+      <w:r>
+        <w:t>eureka</w:t>
+      </w:r>
+      <w:proofErr w:type="spellEnd"/>
+      <w:r>
+        <w:t xml:space="preserve">-server </w:t>
       </w:r>
       <w:r>
         <w:t>wie in Abbildung ….. hinzugefügt.</w:t>
@@ -10750,8 +11472,9 @@
           <w:szCs w:val="18"/>
           <w:lang w:eastAsia="de-DE"/>
         </w:rPr>
-        <w:t>&lt;dependency&gt;</w:t>
-      </w:r>
+        <w:t>&lt;</w:t>
+      </w:r>
+      <w:proofErr w:type="spellStart"/>
       <w:r>
         <w:rPr>
           <w:rFonts w:ascii="Courier New" w:eastAsia="Times New Roman" w:hAnsi="Courier New" w:cs="Courier New"/>
@@ -10760,9 +11483,53 @@
           <w:szCs w:val="18"/>
           <w:lang w:eastAsia="de-DE"/>
         </w:rPr>
+        <w:t>dependency</w:t>
+      </w:r>
+      <w:proofErr w:type="spellEnd"/>
+      <w:r>
+        <w:rPr>
+          <w:rFonts w:ascii="Courier New" w:eastAsia="Times New Roman" w:hAnsi="Courier New" w:cs="Courier New"/>
+          <w:color w:val="E8BF6A"/>
+          <w:sz w:val="18"/>
+          <w:szCs w:val="18"/>
+          <w:lang w:eastAsia="de-DE"/>
+        </w:rPr>
+        <w:t>&gt;</w:t>
+      </w:r>
+      <w:r>
+        <w:rPr>
+          <w:rFonts w:ascii="Courier New" w:eastAsia="Times New Roman" w:hAnsi="Courier New" w:cs="Courier New"/>
+          <w:color w:val="E8BF6A"/>
+          <w:sz w:val="18"/>
+          <w:szCs w:val="18"/>
+          <w:lang w:eastAsia="de-DE"/>
+        </w:rPr>
         <w:br/>
-        <w:t xml:space="preserve">   &lt;groupId&gt;</w:t>
-      </w:r>
+        <w:t xml:space="preserve">   &lt;</w:t>
+      </w:r>
+      <w:proofErr w:type="spellStart"/>
+      <w:r>
+        <w:rPr>
+          <w:rFonts w:ascii="Courier New" w:eastAsia="Times New Roman" w:hAnsi="Courier New" w:cs="Courier New"/>
+          <w:color w:val="E8BF6A"/>
+          <w:sz w:val="18"/>
+          <w:szCs w:val="18"/>
+          <w:lang w:eastAsia="de-DE"/>
+        </w:rPr>
+        <w:t>groupId</w:t>
+      </w:r>
+      <w:proofErr w:type="spellEnd"/>
+      <w:r>
+        <w:rPr>
+          <w:rFonts w:ascii="Courier New" w:eastAsia="Times New Roman" w:hAnsi="Courier New" w:cs="Courier New"/>
+          <w:color w:val="E8BF6A"/>
+          <w:sz w:val="18"/>
+          <w:szCs w:val="18"/>
+          <w:lang w:eastAsia="de-DE"/>
+        </w:rPr>
+        <w:t>&gt;</w:t>
+      </w:r>
+      <w:proofErr w:type="spellStart"/>
       <w:r>
         <w:rPr>
           <w:rFonts w:ascii="Courier New" w:eastAsia="Times New Roman" w:hAnsi="Courier New" w:cs="Courier New"/>
@@ -10773,6 +11540,7 @@
         </w:rPr>
         <w:t>org.springframework.cloud</w:t>
       </w:r>
+      <w:proofErr w:type="spellEnd"/>
       <w:r>
         <w:rPr>
           <w:rFonts w:ascii="Courier New" w:eastAsia="Times New Roman" w:hAnsi="Courier New" w:cs="Courier New"/>
@@ -10781,8 +11549,9 @@
           <w:szCs w:val="18"/>
           <w:lang w:eastAsia="de-DE"/>
         </w:rPr>
-        <w:t>&lt;/groupId&gt;</w:t>
-      </w:r>
+        <w:t>&lt;/</w:t>
+      </w:r>
+      <w:proofErr w:type="spellStart"/>
       <w:r>
         <w:rPr>
           <w:rFonts w:ascii="Courier New" w:eastAsia="Times New Roman" w:hAnsi="Courier New" w:cs="Courier New"/>
@@ -10791,8 +11560,51 @@
           <w:szCs w:val="18"/>
           <w:lang w:eastAsia="de-DE"/>
         </w:rPr>
+        <w:t>groupId</w:t>
+      </w:r>
+      <w:proofErr w:type="spellEnd"/>
+      <w:r>
+        <w:rPr>
+          <w:rFonts w:ascii="Courier New" w:eastAsia="Times New Roman" w:hAnsi="Courier New" w:cs="Courier New"/>
+          <w:color w:val="E8BF6A"/>
+          <w:sz w:val="18"/>
+          <w:szCs w:val="18"/>
+          <w:lang w:eastAsia="de-DE"/>
+        </w:rPr>
+        <w:t>&gt;</w:t>
+      </w:r>
+      <w:r>
+        <w:rPr>
+          <w:rFonts w:ascii="Courier New" w:eastAsia="Times New Roman" w:hAnsi="Courier New" w:cs="Courier New"/>
+          <w:color w:val="E8BF6A"/>
+          <w:sz w:val="18"/>
+          <w:szCs w:val="18"/>
+          <w:lang w:eastAsia="de-DE"/>
+        </w:rPr>
         <w:br/>
-        <w:t xml:space="preserve">   &lt;artifactId&gt;</w:t>
+        <w:t xml:space="preserve">   &lt;</w:t>
+      </w:r>
+      <w:proofErr w:type="spellStart"/>
+      <w:r>
+        <w:rPr>
+          <w:rFonts w:ascii="Courier New" w:eastAsia="Times New Roman" w:hAnsi="Courier New" w:cs="Courier New"/>
+          <w:color w:val="E8BF6A"/>
+          <w:sz w:val="18"/>
+          <w:szCs w:val="18"/>
+          <w:lang w:eastAsia="de-DE"/>
+        </w:rPr>
+        <w:t>artifactId</w:t>
+      </w:r>
+      <w:proofErr w:type="spellEnd"/>
+      <w:r>
+        <w:rPr>
+          <w:rFonts w:ascii="Courier New" w:eastAsia="Times New Roman" w:hAnsi="Courier New" w:cs="Courier New"/>
+          <w:color w:val="E8BF6A"/>
+          <w:sz w:val="18"/>
+          <w:szCs w:val="18"/>
+          <w:lang w:eastAsia="de-DE"/>
+        </w:rPr>
+        <w:t>&gt;</w:t>
       </w:r>
     </w:p>
     <w:p>
@@ -10843,7 +11655,73 @@
           <w:szCs w:val="18"/>
           <w:lang w:eastAsia="de-DE"/>
         </w:rPr>
-        <w:t>spring-cloud-starter-netflix-eureka-server</w:t>
+        <w:t>spring-</w:t>
+      </w:r>
+      <w:proofErr w:type="spellStart"/>
+      <w:r>
+        <w:rPr>
+          <w:rFonts w:ascii="Courier New" w:eastAsia="Times New Roman" w:hAnsi="Courier New" w:cs="Courier New"/>
+          <w:color w:val="A9B7C6"/>
+          <w:sz w:val="18"/>
+          <w:szCs w:val="18"/>
+          <w:lang w:eastAsia="de-DE"/>
+        </w:rPr>
+        <w:t>cloud</w:t>
+      </w:r>
+      <w:proofErr w:type="spellEnd"/>
+      <w:r>
+        <w:rPr>
+          <w:rFonts w:ascii="Courier New" w:eastAsia="Times New Roman" w:hAnsi="Courier New" w:cs="Courier New"/>
+          <w:color w:val="A9B7C6"/>
+          <w:sz w:val="18"/>
+          <w:szCs w:val="18"/>
+          <w:lang w:eastAsia="de-DE"/>
+        </w:rPr>
+        <w:t>-starter-</w:t>
+      </w:r>
+      <w:proofErr w:type="spellStart"/>
+      <w:r>
+        <w:rPr>
+          <w:rFonts w:ascii="Courier New" w:eastAsia="Times New Roman" w:hAnsi="Courier New" w:cs="Courier New"/>
+          <w:color w:val="A9B7C6"/>
+          <w:sz w:val="18"/>
+          <w:szCs w:val="18"/>
+          <w:lang w:eastAsia="de-DE"/>
+        </w:rPr>
+        <w:t>netflix</w:t>
+      </w:r>
+      <w:proofErr w:type="spellEnd"/>
+      <w:r>
+        <w:rPr>
+          <w:rFonts w:ascii="Courier New" w:eastAsia="Times New Roman" w:hAnsi="Courier New" w:cs="Courier New"/>
+          <w:color w:val="A9B7C6"/>
+          <w:sz w:val="18"/>
+          <w:szCs w:val="18"/>
+          <w:lang w:eastAsia="de-DE"/>
+        </w:rPr>
+        <w:t>-</w:t>
+      </w:r>
+      <w:proofErr w:type="spellStart"/>
+      <w:r>
+        <w:rPr>
+          <w:rFonts w:ascii="Courier New" w:eastAsia="Times New Roman" w:hAnsi="Courier New" w:cs="Courier New"/>
+          <w:color w:val="A9B7C6"/>
+          <w:sz w:val="18"/>
+          <w:szCs w:val="18"/>
+          <w:lang w:eastAsia="de-DE"/>
+        </w:rPr>
+        <w:t>eureka</w:t>
+      </w:r>
+      <w:proofErr w:type="spellEnd"/>
+      <w:r>
+        <w:rPr>
+          <w:rFonts w:ascii="Courier New" w:eastAsia="Times New Roman" w:hAnsi="Courier New" w:cs="Courier New"/>
+          <w:color w:val="A9B7C6"/>
+          <w:sz w:val="18"/>
+          <w:szCs w:val="18"/>
+          <w:lang w:eastAsia="de-DE"/>
+        </w:rPr>
+        <w:t>-server</w:t>
       </w:r>
     </w:p>
     <w:p>
@@ -10894,8 +11772,9 @@
           <w:szCs w:val="18"/>
           <w:lang w:eastAsia="de-DE"/>
         </w:rPr>
-        <w:t>&lt;/artifactId&gt;</w:t>
-      </w:r>
+        <w:t>&lt;/</w:t>
+      </w:r>
+      <w:proofErr w:type="spellStart"/>
       <w:r>
         <w:rPr>
           <w:rFonts w:ascii="Courier New" w:eastAsia="Times New Roman" w:hAnsi="Courier New" w:cs="Courier New"/>
@@ -10904,8 +11783,51 @@
           <w:szCs w:val="18"/>
           <w:lang w:eastAsia="de-DE"/>
         </w:rPr>
+        <w:t>artifactId</w:t>
+      </w:r>
+      <w:proofErr w:type="spellEnd"/>
+      <w:r>
+        <w:rPr>
+          <w:rFonts w:ascii="Courier New" w:eastAsia="Times New Roman" w:hAnsi="Courier New" w:cs="Courier New"/>
+          <w:color w:val="E8BF6A"/>
+          <w:sz w:val="18"/>
+          <w:szCs w:val="18"/>
+          <w:lang w:eastAsia="de-DE"/>
+        </w:rPr>
+        <w:t>&gt;</w:t>
+      </w:r>
+      <w:r>
+        <w:rPr>
+          <w:rFonts w:ascii="Courier New" w:eastAsia="Times New Roman" w:hAnsi="Courier New" w:cs="Courier New"/>
+          <w:color w:val="E8BF6A"/>
+          <w:sz w:val="18"/>
+          <w:szCs w:val="18"/>
+          <w:lang w:eastAsia="de-DE"/>
+        </w:rPr>
         <w:br/>
-        <w:t>&lt;/dependency&gt;</w:t>
+        <w:t>&lt;/</w:t>
+      </w:r>
+      <w:proofErr w:type="spellStart"/>
+      <w:r>
+        <w:rPr>
+          <w:rFonts w:ascii="Courier New" w:eastAsia="Times New Roman" w:hAnsi="Courier New" w:cs="Courier New"/>
+          <w:color w:val="E8BF6A"/>
+          <w:sz w:val="18"/>
+          <w:szCs w:val="18"/>
+          <w:lang w:eastAsia="de-DE"/>
+        </w:rPr>
+        <w:t>dependency</w:t>
+      </w:r>
+      <w:proofErr w:type="spellEnd"/>
+      <w:r>
+        <w:rPr>
+          <w:rFonts w:ascii="Courier New" w:eastAsia="Times New Roman" w:hAnsi="Courier New" w:cs="Courier New"/>
+          <w:color w:val="E8BF6A"/>
+          <w:sz w:val="18"/>
+          <w:szCs w:val="18"/>
+          <w:lang w:eastAsia="de-DE"/>
+        </w:rPr>
+        <w:t>&gt;</w:t>
       </w:r>
     </w:p>
     <w:p>
@@ -10957,7 +11879,31 @@
         <w:t xml:space="preserve">Deshalb wurde jede Main-Klasse der einzelnen Services mit der Annotation @EnableEurekaClient versehen. Zusätzlich wurde die Abhängigkeit </w:t>
       </w:r>
       <w:r>
-        <w:t>spring-cloud-starter-netflix-eureka-client</w:t>
+        <w:t>spring-</w:t>
+      </w:r>
+      <w:proofErr w:type="spellStart"/>
+      <w:r>
+        <w:t>cloud</w:t>
+      </w:r>
+      <w:proofErr w:type="spellEnd"/>
+      <w:r>
+        <w:t>-starter-</w:t>
+      </w:r>
+      <w:proofErr w:type="spellStart"/>
+      <w:r>
+        <w:t>netflix</w:t>
+      </w:r>
+      <w:proofErr w:type="spellEnd"/>
+      <w:r>
+        <w:t>-</w:t>
+      </w:r>
+      <w:proofErr w:type="spellStart"/>
+      <w:r>
+        <w:t>eureka</w:t>
+      </w:r>
+      <w:proofErr w:type="spellEnd"/>
+      <w:r>
+        <w:t>-client</w:t>
       </w:r>
       <w:r>
         <w:t xml:space="preserve"> jeweils</w:t>
@@ -11003,17 +11949,54 @@
           <w:sz w:val="18"/>
           <w:szCs w:val="18"/>
         </w:rPr>
-        <w:t>&lt;dependency&gt;</w:t>
-      </w:r>
+        <w:t>&lt;</w:t>
+      </w:r>
+      <w:proofErr w:type="spellStart"/>
       <w:r>
         <w:rPr>
           <w:color w:val="E8BF6A"/>
           <w:sz w:val="18"/>
           <w:szCs w:val="18"/>
         </w:rPr>
+        <w:t>dependency</w:t>
+      </w:r>
+      <w:proofErr w:type="spellEnd"/>
+      <w:r>
+        <w:rPr>
+          <w:color w:val="E8BF6A"/>
+          <w:sz w:val="18"/>
+          <w:szCs w:val="18"/>
+        </w:rPr>
+        <w:t>&gt;</w:t>
+      </w:r>
+      <w:r>
+        <w:rPr>
+          <w:color w:val="E8BF6A"/>
+          <w:sz w:val="18"/>
+          <w:szCs w:val="18"/>
+        </w:rPr>
         <w:br/>
-        <w:t xml:space="preserve">   &lt;groupId&gt;</w:t>
-      </w:r>
+        <w:t xml:space="preserve">   &lt;</w:t>
+      </w:r>
+      <w:proofErr w:type="spellStart"/>
+      <w:r>
+        <w:rPr>
+          <w:color w:val="E8BF6A"/>
+          <w:sz w:val="18"/>
+          <w:szCs w:val="18"/>
+        </w:rPr>
+        <w:t>groupId</w:t>
+      </w:r>
+      <w:proofErr w:type="spellEnd"/>
+      <w:r>
+        <w:rPr>
+          <w:color w:val="E8BF6A"/>
+          <w:sz w:val="18"/>
+          <w:szCs w:val="18"/>
+        </w:rPr>
+        <w:t>&gt;</w:t>
+      </w:r>
+      <w:proofErr w:type="spellStart"/>
       <w:r>
         <w:rPr>
           <w:color w:val="A9B7C6"/>
@@ -11022,20 +12005,39 @@
         </w:rPr>
         <w:t>org.springframework.cloud</w:t>
       </w:r>
+      <w:proofErr w:type="spellEnd"/>
       <w:r>
         <w:rPr>
           <w:color w:val="E8BF6A"/>
           <w:sz w:val="18"/>
           <w:szCs w:val="18"/>
         </w:rPr>
-        <w:t>&lt;/groupId&gt;</w:t>
-      </w:r>
+        <w:t>&lt;/</w:t>
+      </w:r>
+      <w:proofErr w:type="spellStart"/>
       <w:r>
         <w:rPr>
           <w:color w:val="E8BF6A"/>
           <w:sz w:val="18"/>
           <w:szCs w:val="18"/>
         </w:rPr>
+        <w:t>groupId</w:t>
+      </w:r>
+      <w:proofErr w:type="spellEnd"/>
+      <w:r>
+        <w:rPr>
+          <w:color w:val="E8BF6A"/>
+          <w:sz w:val="18"/>
+          <w:szCs w:val="18"/>
+        </w:rPr>
+        <w:t>&gt;</w:t>
+      </w:r>
+      <w:r>
+        <w:rPr>
+          <w:color w:val="E8BF6A"/>
+          <w:sz w:val="18"/>
+          <w:szCs w:val="18"/>
+        </w:rPr>
         <w:br/>
         <w:t xml:space="preserve">   &lt;artifactId&gt;</w:t>
       </w:r>
@@ -11062,7 +12064,25 @@
           <w:szCs w:val="18"/>
         </w:rPr>
         <w:br/>
-        <w:t xml:space="preserve">   &lt;version&gt;</w:t>
+        <w:t xml:space="preserve">   &lt;</w:t>
+      </w:r>
+      <w:proofErr w:type="spellStart"/>
+      <w:r>
+        <w:rPr>
+          <w:color w:val="E8BF6A"/>
+          <w:sz w:val="18"/>
+          <w:szCs w:val="18"/>
+        </w:rPr>
+        <w:t>version</w:t>
+      </w:r>
+      <w:proofErr w:type="spellEnd"/>
+      <w:r>
+        <w:rPr>
+          <w:color w:val="E8BF6A"/>
+          <w:sz w:val="18"/>
+          <w:szCs w:val="18"/>
+        </w:rPr>
+        <w:t>&gt;</w:t>
       </w:r>
       <w:r>
         <w:rPr>
@@ -11078,26 +12098,86 @@
           <w:sz w:val="18"/>
           <w:szCs w:val="18"/>
         </w:rPr>
-        <w:t>&lt;/version&gt;</w:t>
-      </w:r>
+        <w:t>&lt;/</w:t>
+      </w:r>
+      <w:proofErr w:type="spellStart"/>
       <w:r>
         <w:rPr>
           <w:color w:val="E8BF6A"/>
           <w:sz w:val="18"/>
           <w:szCs w:val="18"/>
         </w:rPr>
+        <w:t>version</w:t>
+      </w:r>
+      <w:proofErr w:type="spellEnd"/>
+      <w:r>
+        <w:rPr>
+          <w:color w:val="E8BF6A"/>
+          <w:sz w:val="18"/>
+          <w:szCs w:val="18"/>
+        </w:rPr>
+        <w:t>&gt;</w:t>
+      </w:r>
+      <w:r>
+        <w:rPr>
+          <w:color w:val="E8BF6A"/>
+          <w:sz w:val="18"/>
+          <w:szCs w:val="18"/>
+        </w:rPr>
         <w:br/>
-        <w:t>&lt;/dependency&gt;</w:t>
+        <w:t>&lt;/</w:t>
+      </w:r>
+      <w:proofErr w:type="spellStart"/>
+      <w:r>
+        <w:rPr>
+          <w:color w:val="E8BF6A"/>
+          <w:sz w:val="18"/>
+          <w:szCs w:val="18"/>
+        </w:rPr>
+        <w:t>dependency</w:t>
+      </w:r>
+      <w:proofErr w:type="spellEnd"/>
+      <w:r>
+        <w:rPr>
+          <w:color w:val="E8BF6A"/>
+          <w:sz w:val="18"/>
+          <w:szCs w:val="18"/>
+        </w:rPr>
+        <w:t>&gt;</w:t>
       </w:r>
     </w:p>
     <w:p/>
     <w:p>
       <w:r>
         <w:lastRenderedPageBreak/>
-        <w:t xml:space="preserve">Zur Registrierung einer ASP.NET Core Anwendung wird per NuGet-Paket-Manager </w:t>
-      </w:r>
-      <w:r>
-        <w:t>die Abhängigkeit Steeltoe.Discovery.Eureka installiert. Weiterhin muss in der Datei startup.cs folgender Code hinzugefügt werden.</w:t>
+        <w:t xml:space="preserve">Zur Registrierung einer ASP.NET Core Anwendung wird per </w:t>
+      </w:r>
+      <w:proofErr w:type="spellStart"/>
+      <w:r>
+        <w:t>NuGet</w:t>
+      </w:r>
+      <w:proofErr w:type="spellEnd"/>
+      <w:r>
+        <w:t xml:space="preserve">-Paket-Manager </w:t>
+      </w:r>
+      <w:r>
+        <w:t xml:space="preserve">die Abhängigkeit </w:t>
+      </w:r>
+      <w:proofErr w:type="spellStart"/>
+      <w:r>
+        <w:t>Steeltoe.Discovery.Eureka</w:t>
+      </w:r>
+      <w:proofErr w:type="spellEnd"/>
+      <w:r>
+        <w:t xml:space="preserve"> installiert. Weiterhin muss in der Datei </w:t>
+      </w:r>
+      <w:proofErr w:type="spellStart"/>
+      <w:r>
+        <w:t>startup.cs</w:t>
+      </w:r>
+      <w:proofErr w:type="spellEnd"/>
+      <w:r>
+        <w:t xml:space="preserve"> folgender Code hinzugefügt werden.</w:t>
       </w:r>
     </w:p>
     <w:p>
@@ -11127,6 +12207,7 @@
           <w:szCs w:val="18"/>
         </w:rPr>
       </w:pPr>
+      <w:proofErr w:type="spellStart"/>
       <w:r>
         <w:rPr>
           <w:rFonts w:ascii="Consolas" w:hAnsi="Consolas" w:cs="Consolas"/>
@@ -11136,6 +12217,7 @@
         </w:rPr>
         <w:t>public</w:t>
       </w:r>
+      <w:proofErr w:type="spellEnd"/>
       <w:r>
         <w:rPr>
           <w:rFonts w:ascii="Consolas" w:hAnsi="Consolas" w:cs="Consolas"/>
@@ -11145,6 +12227,7 @@
         </w:rPr>
         <w:t xml:space="preserve"> </w:t>
       </w:r>
+      <w:proofErr w:type="spellStart"/>
       <w:r>
         <w:rPr>
           <w:rFonts w:ascii="Consolas" w:hAnsi="Consolas" w:cs="Consolas"/>
@@ -11154,6 +12237,7 @@
         </w:rPr>
         <w:t>void</w:t>
       </w:r>
+      <w:proofErr w:type="spellEnd"/>
       <w:r>
         <w:rPr>
           <w:rFonts w:ascii="Consolas" w:hAnsi="Consolas" w:cs="Consolas"/>
@@ -11161,7 +12245,67 @@
           <w:sz w:val="18"/>
           <w:szCs w:val="18"/>
         </w:rPr>
-        <w:t xml:space="preserve"> ConfigureServices(IServiceCollection services)</w:t>
+        <w:t xml:space="preserve"> </w:t>
+      </w:r>
+      <w:proofErr w:type="spellStart"/>
+      <w:r>
+        <w:rPr>
+          <w:rFonts w:ascii="Consolas" w:hAnsi="Consolas" w:cs="Consolas"/>
+          <w:color w:val="000000"/>
+          <w:sz w:val="18"/>
+          <w:szCs w:val="18"/>
+        </w:rPr>
+        <w:t>ConfigureServices</w:t>
+      </w:r>
+      <w:proofErr w:type="spellEnd"/>
+      <w:r>
+        <w:rPr>
+          <w:rFonts w:ascii="Consolas" w:hAnsi="Consolas" w:cs="Consolas"/>
+          <w:color w:val="000000"/>
+          <w:sz w:val="18"/>
+          <w:szCs w:val="18"/>
+        </w:rPr>
+        <w:t>(</w:t>
+      </w:r>
+      <w:proofErr w:type="spellStart"/>
+      <w:r>
+        <w:rPr>
+          <w:rFonts w:ascii="Consolas" w:hAnsi="Consolas" w:cs="Consolas"/>
+          <w:color w:val="000000"/>
+          <w:sz w:val="18"/>
+          <w:szCs w:val="18"/>
+        </w:rPr>
+        <w:t>IServiceCollection</w:t>
+      </w:r>
+      <w:proofErr w:type="spellEnd"/>
+      <w:r>
+        <w:rPr>
+          <w:rFonts w:ascii="Consolas" w:hAnsi="Consolas" w:cs="Consolas"/>
+          <w:color w:val="000000"/>
+          <w:sz w:val="18"/>
+          <w:szCs w:val="18"/>
+        </w:rPr>
+        <w:t xml:space="preserve"> </w:t>
+      </w:r>
+      <w:proofErr w:type="spellStart"/>
+      <w:r>
+        <w:rPr>
+          <w:rFonts w:ascii="Consolas" w:hAnsi="Consolas" w:cs="Consolas"/>
+          <w:color w:val="000000"/>
+          <w:sz w:val="18"/>
+          <w:szCs w:val="18"/>
+        </w:rPr>
+        <w:t>services</w:t>
+      </w:r>
+      <w:proofErr w:type="spellEnd"/>
+      <w:r>
+        <w:rPr>
+          <w:rFonts w:ascii="Consolas" w:hAnsi="Consolas" w:cs="Consolas"/>
+          <w:color w:val="000000"/>
+          <w:sz w:val="18"/>
+          <w:szCs w:val="18"/>
+        </w:rPr>
+        <w:t>)</w:t>
       </w:r>
     </w:p>
     <w:p>
@@ -11207,7 +12351,47 @@
           <w:sz w:val="18"/>
           <w:szCs w:val="18"/>
         </w:rPr>
-        <w:t xml:space="preserve">            services.AddDiscoveryClient(Configuration);</w:t>
+        <w:t xml:space="preserve">            </w:t>
+      </w:r>
+      <w:proofErr w:type="spellStart"/>
+      <w:r>
+        <w:rPr>
+          <w:rFonts w:ascii="Consolas" w:hAnsi="Consolas" w:cs="Consolas"/>
+          <w:color w:val="000000"/>
+          <w:sz w:val="18"/>
+          <w:szCs w:val="18"/>
+        </w:rPr>
+        <w:t>services.AddDiscoveryClient</w:t>
+      </w:r>
+      <w:proofErr w:type="spellEnd"/>
+      <w:r>
+        <w:rPr>
+          <w:rFonts w:ascii="Consolas" w:hAnsi="Consolas" w:cs="Consolas"/>
+          <w:color w:val="000000"/>
+          <w:sz w:val="18"/>
+          <w:szCs w:val="18"/>
+        </w:rPr>
+        <w:t>(</w:t>
+      </w:r>
+      <w:proofErr w:type="spellStart"/>
+      <w:r>
+        <w:rPr>
+          <w:rFonts w:ascii="Consolas" w:hAnsi="Consolas" w:cs="Consolas"/>
+          <w:color w:val="000000"/>
+          <w:sz w:val="18"/>
+          <w:szCs w:val="18"/>
+        </w:rPr>
+        <w:t>Configuration</w:t>
+      </w:r>
+      <w:proofErr w:type="spellEnd"/>
+      <w:r>
+        <w:rPr>
+          <w:rFonts w:ascii="Consolas" w:hAnsi="Consolas" w:cs="Consolas"/>
+          <w:color w:val="000000"/>
+          <w:sz w:val="18"/>
+          <w:szCs w:val="18"/>
+        </w:rPr>
+        <w:t>);</w:t>
       </w:r>
     </w:p>
     <w:p>
@@ -11317,6 +12501,7 @@
           <w:szCs w:val="18"/>
         </w:rPr>
       </w:pPr>
+      <w:proofErr w:type="spellStart"/>
       <w:r>
         <w:rPr>
           <w:rFonts w:ascii="Consolas" w:hAnsi="Consolas" w:cs="Consolas"/>
@@ -11326,6 +12511,7 @@
         </w:rPr>
         <w:t>public</w:t>
       </w:r>
+      <w:proofErr w:type="spellEnd"/>
       <w:r>
         <w:rPr>
           <w:rFonts w:ascii="Consolas" w:hAnsi="Consolas" w:cs="Consolas"/>
@@ -11335,6 +12521,7 @@
         </w:rPr>
         <w:t xml:space="preserve"> </w:t>
       </w:r>
+      <w:proofErr w:type="spellStart"/>
       <w:r>
         <w:rPr>
           <w:rFonts w:ascii="Consolas" w:hAnsi="Consolas" w:cs="Consolas"/>
@@ -11344,6 +12531,7 @@
         </w:rPr>
         <w:t>void</w:t>
       </w:r>
+      <w:proofErr w:type="spellEnd"/>
       <w:r>
         <w:rPr>
           <w:rFonts w:ascii="Consolas" w:hAnsi="Consolas" w:cs="Consolas"/>
@@ -11351,7 +12539,107 @@
           <w:sz w:val="18"/>
           <w:szCs w:val="18"/>
         </w:rPr>
-        <w:t xml:space="preserve"> Configure(IApplicationBuilder app, IWebHostEnvironment env)</w:t>
+        <w:t xml:space="preserve"> </w:t>
+      </w:r>
+      <w:proofErr w:type="spellStart"/>
+      <w:r>
+        <w:rPr>
+          <w:rFonts w:ascii="Consolas" w:hAnsi="Consolas" w:cs="Consolas"/>
+          <w:color w:val="000000"/>
+          <w:sz w:val="18"/>
+          <w:szCs w:val="18"/>
+        </w:rPr>
+        <w:t>Configure</w:t>
+      </w:r>
+      <w:proofErr w:type="spellEnd"/>
+      <w:r>
+        <w:rPr>
+          <w:rFonts w:ascii="Consolas" w:hAnsi="Consolas" w:cs="Consolas"/>
+          <w:color w:val="000000"/>
+          <w:sz w:val="18"/>
+          <w:szCs w:val="18"/>
+        </w:rPr>
+        <w:t>(</w:t>
+      </w:r>
+      <w:proofErr w:type="spellStart"/>
+      <w:r>
+        <w:rPr>
+          <w:rFonts w:ascii="Consolas" w:hAnsi="Consolas" w:cs="Consolas"/>
+          <w:color w:val="000000"/>
+          <w:sz w:val="18"/>
+          <w:szCs w:val="18"/>
+        </w:rPr>
+        <w:t>IApplicationBuilder</w:t>
+      </w:r>
+      <w:proofErr w:type="spellEnd"/>
+      <w:r>
+        <w:rPr>
+          <w:rFonts w:ascii="Consolas" w:hAnsi="Consolas" w:cs="Consolas"/>
+          <w:color w:val="000000"/>
+          <w:sz w:val="18"/>
+          <w:szCs w:val="18"/>
+        </w:rPr>
+        <w:t xml:space="preserve"> </w:t>
+      </w:r>
+      <w:proofErr w:type="spellStart"/>
+      <w:r>
+        <w:rPr>
+          <w:rFonts w:ascii="Consolas" w:hAnsi="Consolas" w:cs="Consolas"/>
+          <w:color w:val="000000"/>
+          <w:sz w:val="18"/>
+          <w:szCs w:val="18"/>
+        </w:rPr>
+        <w:t>app</w:t>
+      </w:r>
+      <w:proofErr w:type="spellEnd"/>
+      <w:r>
+        <w:rPr>
+          <w:rFonts w:ascii="Consolas" w:hAnsi="Consolas" w:cs="Consolas"/>
+          <w:color w:val="000000"/>
+          <w:sz w:val="18"/>
+          <w:szCs w:val="18"/>
+        </w:rPr>
+        <w:t xml:space="preserve">, </w:t>
+      </w:r>
+      <w:proofErr w:type="spellStart"/>
+      <w:r>
+        <w:rPr>
+          <w:rFonts w:ascii="Consolas" w:hAnsi="Consolas" w:cs="Consolas"/>
+          <w:color w:val="000000"/>
+          <w:sz w:val="18"/>
+          <w:szCs w:val="18"/>
+        </w:rPr>
+        <w:t>IWebHostEnvironment</w:t>
+      </w:r>
+      <w:proofErr w:type="spellEnd"/>
+      <w:r>
+        <w:rPr>
+          <w:rFonts w:ascii="Consolas" w:hAnsi="Consolas" w:cs="Consolas"/>
+          <w:color w:val="000000"/>
+          <w:sz w:val="18"/>
+          <w:szCs w:val="18"/>
+        </w:rPr>
+        <w:t xml:space="preserve"> </w:t>
+      </w:r>
+      <w:proofErr w:type="spellStart"/>
+      <w:r>
+        <w:rPr>
+          <w:rFonts w:ascii="Consolas" w:hAnsi="Consolas" w:cs="Consolas"/>
+          <w:color w:val="000000"/>
+          <w:sz w:val="18"/>
+          <w:szCs w:val="18"/>
+        </w:rPr>
+        <w:t>env</w:t>
+      </w:r>
+      <w:proofErr w:type="spellEnd"/>
+      <w:r>
+        <w:rPr>
+          <w:rFonts w:ascii="Consolas" w:hAnsi="Consolas" w:cs="Consolas"/>
+          <w:color w:val="000000"/>
+          <w:sz w:val="18"/>
+          <w:szCs w:val="18"/>
+        </w:rPr>
+        <w:t>)</w:t>
       </w:r>
     </w:p>
     <w:p>
@@ -11443,18 +12731,19 @@
           <w:sz w:val="18"/>
           <w:szCs w:val="18"/>
         </w:rPr>
-        <w:t xml:space="preserve">            app.UseDiscoveryClient();</w:t>
-      </w:r>
-    </w:p>
-    <w:p>
-      <w:pPr>
+        <w:t xml:space="preserve">            </w:t>
+      </w:r>
+      <w:proofErr w:type="spellStart"/>
+      <w:r>
         <w:rPr>
           <w:rFonts w:ascii="Consolas" w:hAnsi="Consolas" w:cs="Consolas"/>
           <w:color w:val="000000"/>
           <w:sz w:val="18"/>
           <w:szCs w:val="18"/>
         </w:rPr>
-      </w:pPr>
+        <w:t>app.UseDiscoveryClient</w:t>
+      </w:r>
+      <w:proofErr w:type="spellEnd"/>
       <w:r>
         <w:rPr>
           <w:rFonts w:ascii="Consolas" w:hAnsi="Consolas" w:cs="Consolas"/>
@@ -11462,12 +12751,39 @@
           <w:sz w:val="18"/>
           <w:szCs w:val="18"/>
         </w:rPr>
+        <w:t>();</w:t>
+      </w:r>
+    </w:p>
+    <w:p>
+      <w:pPr>
+        <w:rPr>
+          <w:rFonts w:ascii="Consolas" w:hAnsi="Consolas" w:cs="Consolas"/>
+          <w:color w:val="000000"/>
+          <w:sz w:val="18"/>
+          <w:szCs w:val="18"/>
+        </w:rPr>
+      </w:pPr>
+      <w:r>
+        <w:rPr>
+          <w:rFonts w:ascii="Consolas" w:hAnsi="Consolas" w:cs="Consolas"/>
+          <w:color w:val="000000"/>
+          <w:sz w:val="18"/>
+          <w:szCs w:val="18"/>
+        </w:rPr>
         <w:t xml:space="preserve">        }</w:t>
       </w:r>
     </w:p>
     <w:p>
       <w:r>
-        <w:t>In der Datei application.properties werden zentral die Eigenschaften der jeweiligen Anwendung gespeichert. Für den Eureka Server wurden Server Port und Applikationsname in der Datei</w:t>
+        <w:t xml:space="preserve">In der Datei </w:t>
+      </w:r>
+      <w:proofErr w:type="spellStart"/>
+      <w:r>
+        <w:t>application.properties</w:t>
+      </w:r>
+      <w:proofErr w:type="spellEnd"/>
+      <w:r>
+        <w:t xml:space="preserve"> werden zentral die Eigenschaften der jeweiligen Anwendung gespeichert. Für den Eureka Server wurden Server Port und Applikationsname in der Datei</w:t>
       </w:r>
       <w:r>
         <w:t xml:space="preserve"> wie in Abbildung…. </w:t>
@@ -11498,6 +12814,7 @@
           <w:szCs w:val="18"/>
         </w:rPr>
       </w:pPr>
+      <w:proofErr w:type="spellStart"/>
       <w:r>
         <w:rPr>
           <w:color w:val="CC7832"/>
@@ -11506,6 +12823,7 @@
         </w:rPr>
         <w:t>server.port</w:t>
       </w:r>
+      <w:proofErr w:type="spellEnd"/>
       <w:r>
         <w:rPr>
           <w:color w:val="808080"/>
@@ -11554,6 +12872,7 @@
         </w:rPr>
         <w:t>=</w:t>
       </w:r>
+      <w:proofErr w:type="spellStart"/>
       <w:r>
         <w:rPr>
           <w:color w:val="6A8759"/>
@@ -11562,6 +12881,7 @@
         </w:rPr>
         <w:t>discoveryservice</w:t>
       </w:r>
+      <w:proofErr w:type="spellEnd"/>
       <w:r>
         <w:rPr>
           <w:color w:val="6A8759"/>
@@ -11570,6 +12890,7 @@
         </w:rPr>
         <w:br/>
       </w:r>
+      <w:proofErr w:type="spellStart"/>
       <w:r>
         <w:rPr>
           <w:color w:val="CC7832"/>
@@ -11578,6 +12899,7 @@
         </w:rPr>
         <w:t>eureka.client.register-with-eureka</w:t>
       </w:r>
+      <w:proofErr w:type="spellEnd"/>
       <w:r>
         <w:rPr>
           <w:color w:val="808080"/>
@@ -11586,6 +12908,7 @@
         </w:rPr>
         <w:t>=</w:t>
       </w:r>
+      <w:proofErr w:type="spellStart"/>
       <w:r>
         <w:rPr>
           <w:color w:val="6A8759"/>
@@ -11594,6 +12917,7 @@
         </w:rPr>
         <w:t>false</w:t>
       </w:r>
+      <w:proofErr w:type="spellEnd"/>
       <w:r>
         <w:rPr>
           <w:color w:val="6A8759"/>
@@ -11602,6 +12926,7 @@
         </w:rPr>
         <w:br/>
       </w:r>
+      <w:proofErr w:type="spellStart"/>
       <w:r>
         <w:rPr>
           <w:color w:val="CC7832"/>
@@ -11610,6 +12935,7 @@
         </w:rPr>
         <w:t>eureka.client.fetch-registry</w:t>
       </w:r>
+      <w:proofErr w:type="spellEnd"/>
       <w:r>
         <w:rPr>
           <w:color w:val="808080"/>
@@ -11618,6 +12944,7 @@
         </w:rPr>
         <w:t>=</w:t>
       </w:r>
+      <w:proofErr w:type="spellStart"/>
       <w:r>
         <w:rPr>
           <w:color w:val="6A8759"/>
@@ -11626,6 +12953,7 @@
         </w:rPr>
         <w:t>false</w:t>
       </w:r>
+      <w:proofErr w:type="spellEnd"/>
       <w:r>
         <w:rPr>
           <w:color w:val="6A8759"/>
@@ -11642,13 +12970,23 @@
         </w:rPr>
         <w:br/>
       </w:r>
+      <w:proofErr w:type="spellStart"/>
       <w:r>
         <w:rPr>
           <w:color w:val="CC7832"/>
           <w:sz w:val="18"/>
           <w:szCs w:val="18"/>
         </w:rPr>
-        <w:t xml:space="preserve">eureka.client.serviceUrl.defaultZone </w:t>
+        <w:t>eureka.client.serviceUrl.defaultZone</w:t>
+      </w:r>
+      <w:proofErr w:type="spellEnd"/>
+      <w:r>
+        <w:rPr>
+          <w:color w:val="CC7832"/>
+          <w:sz w:val="18"/>
+          <w:szCs w:val="18"/>
+        </w:rPr>
+        <w:t xml:space="preserve"> </w:t>
       </w:r>
       <w:r>
         <w:rPr>
@@ -11670,6 +13008,167 @@
     <w:p/>
     <w:p>
       <w:r>
+        <w:t>Client</w:t>
+      </w:r>
+    </w:p>
+    <w:p>
+      <w:pPr>
+        <w:shd w:val="clear" w:color="auto" w:fill="2B2B2B"/>
+        <w:tabs>
+          <w:tab w:val="left" w:pos="916"/>
+          <w:tab w:val="left" w:pos="1832"/>
+          <w:tab w:val="left" w:pos="2748"/>
+          <w:tab w:val="left" w:pos="3664"/>
+          <w:tab w:val="left" w:pos="4580"/>
+          <w:tab w:val="left" w:pos="5496"/>
+          <w:tab w:val="left" w:pos="6412"/>
+          <w:tab w:val="left" w:pos="7328"/>
+          <w:tab w:val="left" w:pos="8244"/>
+          <w:tab w:val="left" w:pos="9160"/>
+          <w:tab w:val="left" w:pos="10076"/>
+          <w:tab w:val="left" w:pos="10992"/>
+          <w:tab w:val="left" w:pos="11908"/>
+          <w:tab w:val="left" w:pos="12824"/>
+          <w:tab w:val="left" w:pos="13740"/>
+          <w:tab w:val="left" w:pos="14656"/>
+        </w:tabs>
+        <w:spacing w:after="0" w:line="240" w:lineRule="auto"/>
+        <w:rPr>
+          <w:rFonts w:ascii="Courier New" w:eastAsia="Times New Roman" w:hAnsi="Courier New" w:cs="Courier New"/>
+          <w:color w:val="A9B7C6"/>
+          <w:sz w:val="18"/>
+          <w:szCs w:val="18"/>
+          <w:lang w:eastAsia="de-DE"/>
+        </w:rPr>
+      </w:pPr>
+      <w:proofErr w:type="spellStart"/>
+      <w:r>
+        <w:rPr>
+          <w:rFonts w:ascii="Courier New" w:eastAsia="Times New Roman" w:hAnsi="Courier New" w:cs="Courier New"/>
+          <w:color w:val="CC7832"/>
+          <w:sz w:val="18"/>
+          <w:szCs w:val="18"/>
+          <w:lang w:eastAsia="de-DE"/>
+        </w:rPr>
+        <w:t>server.port</w:t>
+      </w:r>
+      <w:proofErr w:type="spellEnd"/>
+      <w:r>
+        <w:rPr>
+          <w:rFonts w:ascii="Courier New" w:eastAsia="Times New Roman" w:hAnsi="Courier New" w:cs="Courier New"/>
+          <w:color w:val="CC7832"/>
+          <w:sz w:val="18"/>
+          <w:szCs w:val="18"/>
+          <w:lang w:eastAsia="de-DE"/>
+        </w:rPr>
+        <w:t xml:space="preserve"> </w:t>
+      </w:r>
+      <w:r>
+        <w:rPr>
+          <w:rFonts w:ascii="Courier New" w:eastAsia="Times New Roman" w:hAnsi="Courier New" w:cs="Courier New"/>
+          <w:color w:val="808080"/>
+          <w:sz w:val="18"/>
+          <w:szCs w:val="18"/>
+          <w:lang w:eastAsia="de-DE"/>
+        </w:rPr>
+        <w:t xml:space="preserve">= </w:t>
+      </w:r>
+      <w:r>
+        <w:rPr>
+          <w:rFonts w:ascii="Courier New" w:eastAsia="Times New Roman" w:hAnsi="Courier New" w:cs="Courier New"/>
+          <w:color w:val="6A8759"/>
+          <w:sz w:val="18"/>
+          <w:szCs w:val="18"/>
+          <w:lang w:eastAsia="de-DE"/>
+        </w:rPr>
+        <w:t>${PORT:0}</w:t>
+      </w:r>
+      <w:r>
+        <w:rPr>
+          <w:rFonts w:ascii="Courier New" w:eastAsia="Times New Roman" w:hAnsi="Courier New" w:cs="Courier New"/>
+          <w:color w:val="6A8759"/>
+          <w:sz w:val="18"/>
+          <w:szCs w:val="18"/>
+          <w:lang w:eastAsia="de-DE"/>
+        </w:rPr>
+        <w:br/>
+      </w:r>
+      <w:r>
+        <w:rPr>
+          <w:rFonts w:ascii="Courier New" w:eastAsia="Times New Roman" w:hAnsi="Courier New" w:cs="Courier New"/>
+          <w:color w:val="CC7832"/>
+          <w:sz w:val="18"/>
+          <w:szCs w:val="18"/>
+          <w:lang w:eastAsia="de-DE"/>
+        </w:rPr>
+        <w:t xml:space="preserve">spring.application.name </w:t>
+      </w:r>
+      <w:r>
+        <w:rPr>
+          <w:rFonts w:ascii="Courier New" w:eastAsia="Times New Roman" w:hAnsi="Courier New" w:cs="Courier New"/>
+          <w:color w:val="808080"/>
+          <w:sz w:val="18"/>
+          <w:szCs w:val="18"/>
+          <w:lang w:eastAsia="de-DE"/>
+        </w:rPr>
+        <w:t xml:space="preserve">= </w:t>
+      </w:r>
+      <w:proofErr w:type="spellStart"/>
+      <w:r>
+        <w:rPr>
+          <w:rFonts w:ascii="Courier New" w:eastAsia="Times New Roman" w:hAnsi="Courier New" w:cs="Courier New"/>
+          <w:color w:val="6A8759"/>
+          <w:sz w:val="18"/>
+          <w:szCs w:val="18"/>
+          <w:lang w:eastAsia="de-DE"/>
+        </w:rPr>
+        <w:t>firmenverwaltung</w:t>
+      </w:r>
+      <w:proofErr w:type="spellEnd"/>
+      <w:r>
+        <w:rPr>
+          <w:rFonts w:ascii="Courier New" w:eastAsia="Times New Roman" w:hAnsi="Courier New" w:cs="Courier New"/>
+          <w:color w:val="6A8759"/>
+          <w:sz w:val="18"/>
+          <w:szCs w:val="18"/>
+          <w:lang w:eastAsia="de-DE"/>
+        </w:rPr>
+        <w:br/>
+      </w:r>
+      <w:r>
+        <w:rPr>
+          <w:rFonts w:ascii="Courier New" w:eastAsia="Times New Roman" w:hAnsi="Courier New" w:cs="Courier New"/>
+          <w:color w:val="CC7832"/>
+          <w:sz w:val="18"/>
+          <w:szCs w:val="18"/>
+          <w:lang w:eastAsia="de-DE"/>
+        </w:rPr>
+        <w:t>eureka.instance.instance-id</w:t>
+      </w:r>
+      <w:r>
+        <w:rPr>
+          <w:rFonts w:ascii="Courier New" w:eastAsia="Times New Roman" w:hAnsi="Courier New" w:cs="Courier New"/>
+          <w:color w:val="808080"/>
+          <w:sz w:val="18"/>
+          <w:szCs w:val="18"/>
+          <w:lang w:eastAsia="de-DE"/>
+        </w:rPr>
+        <w:t>=</w:t>
+      </w:r>
+      <w:r>
+        <w:rPr>
+          <w:rFonts w:ascii="Courier New" w:eastAsia="Times New Roman" w:hAnsi="Courier New" w:cs="Courier New"/>
+          <w:color w:val="6A8759"/>
+          <w:sz w:val="18"/>
+          <w:szCs w:val="18"/>
+          <w:lang w:eastAsia="de-DE"/>
+        </w:rPr>
+        <w:t>${spring.application.name}:${random.uuid}</w:t>
+      </w:r>
+    </w:p>
+    <w:p/>
+    <w:p>
+      <w:r>
         <w:t>Über den festgelegten Port des Eureka-Servers erhält man Zugriff zum Eureka Dashboard. Man erhält von dort aus unter anderem Informationen über alle Registrierten Eureka-Clients. Abbildung … zeigt das Eureka Dashboard mit dem Registrierten Gateway und zwei Microservices.</w:t>
       </w:r>
     </w:p>
@@ -11679,6 +13178,7 @@
         <w:rPr>
           <w:noProof/>
         </w:rPr>
+        <w:lastRenderedPageBreak/>
         <w:drawing>
           <wp:inline distT="0" distB="0" distL="0" distR="0" wp14:anchorId="0E1D0799" wp14:editId="7C485891">
             <wp:extent cx="5033010" cy="2458085"/>
@@ -11730,17 +13230,16 @@
       </w:r>
     </w:p>
     <w:p/>
+    <w:p>
+      <w:pPr>
+        <w:pStyle w:val="berschrift2"/>
+      </w:pPr>
+      <w:r>
+        <w:t>Spring Cloud API Gateway</w:t>
+      </w:r>
+    </w:p>
     <w:p/>
     <w:p>
-      <w:pPr>
-        <w:pStyle w:val="berschrift2"/>
-      </w:pPr>
-      <w:r>
-        <w:t>Spring Cloud API Gateway</w:t>
-      </w:r>
-    </w:p>
-    <w:p/>
-    <w:p>
       <w:r>
         <w:t xml:space="preserve">Das API-Gateway wurde anhand des </w:t>
       </w:r>
@@ -11751,7 +13250,23 @@
         <w:t>ring Cloud API-Gateway umgesetzt.</w:t>
       </w:r>
       <w:r>
-        <w:t xml:space="preserve"> Dieses läuft unter dem asynchronen event-driven Framework Netty.</w:t>
+        <w:t xml:space="preserve"> Dieses läuft unter dem asynchronen event-</w:t>
+      </w:r>
+      <w:proofErr w:type="spellStart"/>
+      <w:r>
+        <w:t>driven</w:t>
+      </w:r>
+      <w:proofErr w:type="spellEnd"/>
+      <w:r>
+        <w:t xml:space="preserve"> Framework </w:t>
+      </w:r>
+      <w:proofErr w:type="spellStart"/>
+      <w:r>
+        <w:t>Netty</w:t>
+      </w:r>
+      <w:proofErr w:type="spellEnd"/>
+      <w:r>
+        <w:t>.</w:t>
       </w:r>
       <w:r>
         <w:t xml:space="preserve"> </w:t>
@@ -11856,8 +13371,16 @@
         <w:rPr>
           <w:lang w:eastAsia="de-DE"/>
         </w:rPr>
-        <w:t xml:space="preserve"> mit Hystrix</w:t>
-      </w:r>
+        <w:t xml:space="preserve"> mit </w:t>
+      </w:r>
+      <w:proofErr w:type="spellStart"/>
+      <w:r>
+        <w:rPr>
+          <w:lang w:eastAsia="de-DE"/>
+        </w:rPr>
+        <w:t>Hystrix</w:t>
+      </w:r>
+      <w:proofErr w:type="spellEnd"/>
       <w:r>
         <w:rPr>
           <w:lang w:eastAsia="de-DE"/>
@@ -11876,22 +13399,44 @@
           <w:lang w:eastAsia="de-DE"/>
         </w:rPr>
       </w:pPr>
+      <w:proofErr w:type="spellStart"/>
       <w:r>
         <w:rPr>
           <w:lang w:eastAsia="de-DE"/>
         </w:rPr>
-        <w:t xml:space="preserve">Limitsetzung für eine </w:t>
-      </w:r>
+        <w:t>Limitsetzung</w:t>
+      </w:r>
+      <w:proofErr w:type="spellEnd"/>
       <w:r>
         <w:rPr>
           <w:lang w:eastAsia="de-DE"/>
         </w:rPr>
-        <w:t>bestimmte Anzahl an Requests pro Zeiteinheit</w:t>
+        <w:t xml:space="preserve"> für eine </w:t>
       </w:r>
       <w:r>
         <w:rPr>
           <w:lang w:eastAsia="de-DE"/>
         </w:rPr>
+        <w:t xml:space="preserve">bestimmte Anzahl an </w:t>
+      </w:r>
+      <w:proofErr w:type="spellStart"/>
+      <w:r>
+        <w:rPr>
+          <w:lang w:eastAsia="de-DE"/>
+        </w:rPr>
+        <w:t>Requests</w:t>
+      </w:r>
+      <w:proofErr w:type="spellEnd"/>
+      <w:r>
+        <w:rPr>
+          <w:lang w:eastAsia="de-DE"/>
+        </w:rPr>
+        <w:t xml:space="preserve"> pro Zeiteinheit</w:t>
+      </w:r>
+      <w:r>
+        <w:rPr>
+          <w:lang w:eastAsia="de-DE"/>
+        </w:rPr>
         <w:t xml:space="preserve"> </w:t>
       </w:r>
       <w:r>
@@ -11928,8 +13473,16 @@
         <w:rPr>
           <w:lang w:eastAsia="de-DE"/>
         </w:rPr>
-        <w:t xml:space="preserve"> mit Redis</w:t>
-      </w:r>
+        <w:t xml:space="preserve"> mit </w:t>
+      </w:r>
+      <w:proofErr w:type="spellStart"/>
+      <w:r>
+        <w:rPr>
+          <w:lang w:eastAsia="de-DE"/>
+        </w:rPr>
+        <w:t>Redis</w:t>
+      </w:r>
+      <w:proofErr w:type="spellEnd"/>
       <w:r>
         <w:rPr>
           <w:lang w:eastAsia="de-DE"/>
@@ -11991,22 +13544,352 @@
         <w:t>Einbindung eigener Filter</w:t>
       </w:r>
     </w:p>
+    <w:p>
+      <w:pPr>
+        <w:pStyle w:val="Listenabsatz"/>
+        <w:rPr>
+          <w:lang w:eastAsia="de-DE"/>
+        </w:rPr>
+      </w:pPr>
+    </w:p>
+    <w:p>
+      <w:r>
+        <w:t>Für die IT-</w:t>
+      </w:r>
+      <w:proofErr w:type="spellStart"/>
+      <w:r>
+        <w:t>Kom</w:t>
+      </w:r>
+      <w:proofErr w:type="spellEnd"/>
+      <w:r>
+        <w:t xml:space="preserve"> Anwendung wurde das Gateway als Spring Boot Projekt </w:t>
+      </w:r>
+      <w:proofErr w:type="spellStart"/>
+      <w:r>
+        <w:t>ApiGateway</w:t>
+      </w:r>
+      <w:proofErr w:type="spellEnd"/>
+      <w:r>
+        <w:t xml:space="preserve"> umgesetzt. Diesem wurde die Abhängigkeit</w:t>
+      </w:r>
+      <w:r>
+        <w:t>en</w:t>
+      </w:r>
+      <w:r>
+        <w:t xml:space="preserve"> </w:t>
+      </w:r>
+      <w:r>
+        <w:t>spring-</w:t>
+      </w:r>
+      <w:proofErr w:type="spellStart"/>
+      <w:r>
+        <w:t>cloud</w:t>
+      </w:r>
+      <w:proofErr w:type="spellEnd"/>
+      <w:r>
+        <w:t>-starter-gateway hinzugefügt.</w:t>
+      </w:r>
+      <w:r>
+        <w:t xml:space="preserve"> In der Datei </w:t>
+      </w:r>
+      <w:proofErr w:type="spellStart"/>
+      <w:r>
+        <w:t>applications.properties</w:t>
+      </w:r>
+      <w:proofErr w:type="spellEnd"/>
+      <w:r>
+        <w:t xml:space="preserve"> wurde der Port 8081 festgelegt über den Anfragen des Clients zum jeweiligen benötigten Service weitergeleitet werden.</w:t>
+      </w:r>
+      <w:r>
+        <w:t xml:space="preserve"> Zum Beispiel</w:t>
+      </w:r>
+      <w:r>
+        <w:t xml:space="preserve"> leitet ein Aufruf der URL localhost://8081/Firmenverwaltung/ einen GET-Request zum Service Firmenverwaltung.</w:t>
+      </w:r>
+      <w:r>
+        <w:t xml:space="preserve"> </w:t>
+      </w:r>
+      <w:r>
+        <w:t xml:space="preserve">Somit muss dem Aufrufer nur noch der Port des </w:t>
+      </w:r>
+      <w:proofErr w:type="spellStart"/>
+      <w:r>
+        <w:t>Api</w:t>
+      </w:r>
+      <w:proofErr w:type="spellEnd"/>
+      <w:r>
+        <w:t xml:space="preserve">-Gateways </w:t>
+      </w:r>
+      <w:r>
+        <w:t xml:space="preserve">und der Name des Services </w:t>
+      </w:r>
+      <w:r>
+        <w:t>bekannt sein.</w:t>
+      </w:r>
+      <w:r>
+        <w:t xml:space="preserve"> Mit dem Integrierten Loadbalancer ist es möglich für </w:t>
+      </w:r>
+      <w:proofErr w:type="spellStart"/>
+      <w:r>
+        <w:t>Requests</w:t>
+      </w:r>
+      <w:proofErr w:type="spellEnd"/>
+      <w:r>
+        <w:t xml:space="preserve"> eine Lastverteilung auf mehrere Serverinstanzen umzusetzen. Die </w:t>
+      </w:r>
+      <w:proofErr w:type="spellStart"/>
+      <w:r>
+        <w:t>verwendung</w:t>
+      </w:r>
+      <w:proofErr w:type="spellEnd"/>
+      <w:r>
+        <w:t xml:space="preserve"> des Loadbalancers wird ermöglicht indem in der Datei </w:t>
+      </w:r>
+      <w:proofErr w:type="spellStart"/>
+      <w:r>
+        <w:t>application.properties</w:t>
+      </w:r>
+      <w:proofErr w:type="spellEnd"/>
+      <w:r>
+        <w:t xml:space="preserve"> des </w:t>
+      </w:r>
+      <w:proofErr w:type="spellStart"/>
+      <w:r>
+        <w:t>Api</w:t>
+      </w:r>
+      <w:proofErr w:type="spellEnd"/>
+      <w:r>
+        <w:t xml:space="preserve"> Gateways </w:t>
+      </w:r>
+      <w:r>
+        <w:t xml:space="preserve">der Befehl </w:t>
+      </w:r>
+      <w:r>
+        <w:br/>
+      </w:r>
+      <w:proofErr w:type="spellStart"/>
+      <w:r>
+        <w:t>spring.cloud.gateway.routes</w:t>
+      </w:r>
+      <w:proofErr w:type="spellEnd"/>
+      <w:r>
+        <w:t>[</w:t>
+      </w:r>
+      <w:proofErr w:type="spellStart"/>
+      <w:r>
+        <w:t>nummer</w:t>
+      </w:r>
+      <w:proofErr w:type="spellEnd"/>
+      <w:r>
+        <w:t xml:space="preserve"> der Route].</w:t>
+      </w:r>
+      <w:proofErr w:type="spellStart"/>
+      <w:r>
+        <w:t>uri</w:t>
+      </w:r>
+      <w:proofErr w:type="spellEnd"/>
+      <w:r>
+        <w:t>=</w:t>
+      </w:r>
+      <w:proofErr w:type="spellStart"/>
+      <w:r>
+        <w:t>lb</w:t>
+      </w:r>
+      <w:proofErr w:type="spellEnd"/>
+      <w:r>
+        <w:t>//</w:t>
+      </w:r>
+      <w:proofErr w:type="spellStart"/>
+      <w:r>
+        <w:t>servicename</w:t>
+      </w:r>
+      <w:proofErr w:type="spellEnd"/>
+      <w:r>
+        <w:t xml:space="preserve"> angegeben wird. Der Port für jede Service Instanz wird automatisch festgelegt, wenn</w:t>
+      </w:r>
+      <w:r>
+        <w:t xml:space="preserve"> in jedem Service der Port in der Datei </w:t>
+      </w:r>
+      <w:proofErr w:type="spellStart"/>
+      <w:r>
+        <w:t>applications.properties</w:t>
+      </w:r>
+      <w:proofErr w:type="spellEnd"/>
+      <w:r>
+        <w:t xml:space="preserve"> auf 0 gesetzt w</w:t>
+      </w:r>
+      <w:r>
+        <w:t>ird</w:t>
+      </w:r>
+      <w:r>
+        <w:t>.</w:t>
+      </w:r>
+      <w:r>
+        <w:t xml:space="preserve"> Die manuelle Zuweisung von Ports ist dadurch für die Microservices nichtmehr erforderlich. </w:t>
+      </w:r>
+      <w:r>
+        <w:t xml:space="preserve"> </w:t>
+      </w:r>
+    </w:p>
     <w:p/>
     <w:p>
-      <w:r>
-        <w:t>Für die IT-Kom Anwendung wurde das Gateway als Spring Boot Projekt ApiGateway umgesetzt. Diesem wurde die Abhängigkeit</w:t>
+      <w:pPr>
+        <w:pStyle w:val="berschrift2"/>
+      </w:pPr>
+      <w:proofErr w:type="spellStart"/>
+      <w:r>
+        <w:lastRenderedPageBreak/>
+        <w:t>Keycloak</w:t>
+      </w:r>
+      <w:proofErr w:type="spellEnd"/>
+      <w:r>
+        <w:t xml:space="preserve"> und Spring Security</w:t>
+      </w:r>
+    </w:p>
+    <w:p/>
+    <w:p>
+      <w:proofErr w:type="spellStart"/>
+      <w:r>
+        <w:t>Keycloac</w:t>
+      </w:r>
+      <w:proofErr w:type="spellEnd"/>
+      <w:r>
+        <w:t xml:space="preserve"> ist ein </w:t>
+      </w:r>
+      <w:proofErr w:type="spellStart"/>
+      <w:r>
+        <w:t>Op</w:t>
       </w:r>
       <w:r>
         <w:t>en</w:t>
       </w:r>
       <w:r>
+        <w:t>source</w:t>
+      </w:r>
+      <w:proofErr w:type="spellEnd"/>
+      <w:r>
+        <w:t xml:space="preserve"> Projekt</w:t>
+      </w:r>
+      <w:r>
+        <w:t xml:space="preserve"> für Identity und Access Management von</w:t>
+      </w:r>
+      <w:r>
+        <w:t xml:space="preserve"> der </w:t>
+      </w:r>
+      <w:proofErr w:type="spellStart"/>
+      <w:r>
+        <w:t>Fiirma</w:t>
+      </w:r>
+      <w:proofErr w:type="spellEnd"/>
+      <w:r>
         <w:t xml:space="preserve"> </w:t>
       </w:r>
-      <w:r>
-        <w:t>spring-cloud-starter-gateway hinzugefügt.</w:t>
-      </w:r>
-      <w:r>
-        <w:t xml:space="preserve"> In der Datei applications.properties wurde der Port 8081 festgelegt über den Anfragen des Clients zum jeweiligen benötigten Service weitergeleitet werden.</w:t>
+      <w:proofErr w:type="spellStart"/>
+      <w:r>
+        <w:t>RedHat</w:t>
+      </w:r>
+      <w:proofErr w:type="spellEnd"/>
+      <w:r>
+        <w:t>.</w:t>
+      </w:r>
+      <w:r>
+        <w:t xml:space="preserve"> Ziel des Projektes ist es eine sichere Authentifizierung für Anwendungen und Dienste mit möglichst </w:t>
+      </w:r>
+      <w:r>
+        <w:t xml:space="preserve">wenig Code sicher zur Verfügung zu stellen. </w:t>
+      </w:r>
+      <w:proofErr w:type="spellStart"/>
+      <w:r>
+        <w:t>Keycloak</w:t>
+      </w:r>
+      <w:proofErr w:type="spellEnd"/>
+      <w:r>
+        <w:t xml:space="preserve"> stellt </w:t>
+      </w:r>
+      <w:proofErr w:type="spellStart"/>
+      <w:r>
+        <w:t>stellt</w:t>
+      </w:r>
+      <w:proofErr w:type="spellEnd"/>
+      <w:r>
+        <w:t xml:space="preserve"> einen </w:t>
+      </w:r>
+      <w:proofErr w:type="spellStart"/>
+      <w:r>
+        <w:t>Authorisierungsserver</w:t>
+      </w:r>
+      <w:proofErr w:type="spellEnd"/>
+      <w:r>
+        <w:t xml:space="preserve"> zur Verfügung, welcher das </w:t>
+      </w:r>
+      <w:proofErr w:type="spellStart"/>
+      <w:r>
+        <w:t>OpenId</w:t>
+      </w:r>
+      <w:proofErr w:type="spellEnd"/>
+      <w:r>
+        <w:t xml:space="preserve"> Connect Protokoll verwendet.</w:t>
+      </w:r>
+      <w:r>
+        <w:t xml:space="preserve"> </w:t>
+      </w:r>
+      <w:proofErr w:type="spellStart"/>
+      <w:r>
+        <w:t>Keyckloak</w:t>
+      </w:r>
+      <w:proofErr w:type="spellEnd"/>
+      <w:r>
+        <w:t xml:space="preserve"> </w:t>
+      </w:r>
+      <w:r>
+        <w:t xml:space="preserve">dient als Identity </w:t>
+      </w:r>
+      <w:r>
+        <w:t>Broker</w:t>
+      </w:r>
+      <w:r>
+        <w:t xml:space="preserve"> </w:t>
+      </w:r>
+      <w:r>
+        <w:t xml:space="preserve">zwischen </w:t>
+      </w:r>
+      <w:proofErr w:type="spellStart"/>
+      <w:r>
+        <w:t>identity</w:t>
+      </w:r>
+      <w:proofErr w:type="spellEnd"/>
+      <w:r>
+        <w:t xml:space="preserve"> </w:t>
+      </w:r>
+      <w:proofErr w:type="spellStart"/>
+      <w:r>
+        <w:t>providern</w:t>
+      </w:r>
+      <w:proofErr w:type="spellEnd"/>
+      <w:r>
+        <w:t xml:space="preserve"> und bietet die Möglichkeit auf </w:t>
+      </w:r>
+      <w:r>
+        <w:t>A</w:t>
+      </w:r>
+      <w:r>
+        <w:t xml:space="preserve">ccounts von Drittanbietern wie zum Beispiel Facebook oder </w:t>
+      </w:r>
+      <w:proofErr w:type="spellStart"/>
+      <w:r>
+        <w:t>Youtube</w:t>
+      </w:r>
+      <w:proofErr w:type="spellEnd"/>
+      <w:r>
+        <w:t xml:space="preserve"> zu referenzieren. Dadurch kann dem Benutzer unter anderem das Anlegen von Benutzeraccounts für die Anwendung erspart</w:t>
+      </w:r>
+      <w:r>
+        <w:t xml:space="preserve">. </w:t>
+      </w:r>
+    </w:p>
+    <w:p>
+      <w:r>
+        <w:t>https://login-master.com/keycloak-als-identity-broker/</w:t>
       </w:r>
     </w:p>
     <w:p/>
@@ -12014,15 +13897,6 @@
       <w:pPr>
         <w:pStyle w:val="berschrift2"/>
       </w:pPr>
-      <w:r>
-        <w:t>Keycloak und Spring Security</w:t>
-      </w:r>
-    </w:p>
-    <w:p/>
-    <w:p>
-      <w:pPr>
-        <w:pStyle w:val="berschrift2"/>
-      </w:pPr>
       <w:bookmarkStart w:id="48" w:name="_Toc81469054"/>
       <w:r>
         <w:t>Services</w:t>
@@ -12063,9 +13937,19 @@
       </w:r>
     </w:p>
     <w:p>
-      <w:r>
-        <w:t>Deployment mit Docer</w:t>
-      </w:r>
+      <w:proofErr w:type="spellStart"/>
+      <w:r>
+        <w:t>Deployment</w:t>
+      </w:r>
+      <w:proofErr w:type="spellEnd"/>
+      <w:r>
+        <w:t xml:space="preserve"> mit </w:t>
+      </w:r>
+      <w:proofErr w:type="spellStart"/>
+      <w:r>
+        <w:t>Docer</w:t>
+      </w:r>
+      <w:proofErr w:type="spellEnd"/>
     </w:p>
     <w:p>
       <w:pPr>
@@ -12728,11 +14612,13 @@
         <w:pStyle w:val="1Rmisch"/>
       </w:pPr>
       <w:bookmarkStart w:id="57" w:name="_Toc81469063"/>
+      <w:proofErr w:type="spellStart"/>
       <w:r>
         <w:lastRenderedPageBreak/>
         <w:t>Selstständigkeitserklärung</w:t>
       </w:r>
       <w:bookmarkEnd w:id="57"/>
+      <w:proofErr w:type="spellEnd"/>
     </w:p>
     <w:sectPr>
       <w:headerReference w:type="default" r:id="rId33"/>
@@ -14096,14 +15982,27 @@
         <w:bottom w:val="single" w:sz="4" w:space="1" w:color="auto"/>
       </w:pBdr>
     </w:pPr>
-    <w:fldSimple w:instr=" STYLEREF  &quot;Ü1 Römisch&quot;  \* MERGEFORMAT ">
-      <w:r>
-        <w:rPr>
-          <w:noProof/>
-        </w:rPr>
-        <w:t>Aufgabenstellung</w:t>
-      </w:r>
-    </w:fldSimple>
+    <w:r>
+      <w:fldChar w:fldCharType="begin"/>
+    </w:r>
+    <w:r>
+      <w:instrText xml:space="preserve"> STYLEREF  "Ü1 Römisch"  \* MERGEFORMAT </w:instrText>
+    </w:r>
+    <w:r>
+      <w:fldChar w:fldCharType="separate"/>
+    </w:r>
+    <w:r>
+      <w:rPr>
+        <w:noProof/>
+      </w:rPr>
+      <w:t>Aufgabenstellung</w:t>
+    </w:r>
+    <w:r>
+      <w:rPr>
+        <w:noProof/>
+      </w:rPr>
+      <w:fldChar w:fldCharType="end"/>
+    </w:r>
   </w:p>
 </w:hdr>
 </file>
@@ -14132,9 +16031,11 @@
         <w:bottom w:val="single" w:sz="4" w:space="1" w:color="auto"/>
       </w:pBdr>
     </w:pPr>
+    <w:proofErr w:type="spellStart"/>
     <w:r>
       <w:t>Înhaltsverzeichnis</w:t>
     </w:r>
+    <w:proofErr w:type="spellEnd"/>
   </w:p>
 </w:hdr>
 </file>
@@ -14174,7 +16075,7 @@
         <w:rPr>
           <w:noProof/>
         </w:rPr>
-        <w:t>Zusammenfassung</w:t>
+        <w:t>Auswertung</w:t>
       </w:r>
     </w:fldSimple>
   </w:p>

</xml_diff>